<commit_message>
Sequência e classe do escolher perfil e logar
</commit_message>
<xml_diff>
--- a/DocumentacaoProjeto/casosDeUsoTextuais.docx
+++ b/DocumentacaoProjeto/casosDeUsoTextuais.docx
@@ -4268,19 +4268,7 @@
         <w:rPr>
           <w:rFonts w:ascii="Arial" w:hAnsi="Arial" w:cs="Arial"/>
         </w:rPr>
-        <w:t xml:space="preserve"> salva o jogo </w:t>
-      </w:r>
-      <w:r>
-        <w:rPr>
-          <w:rFonts w:ascii="Arial" w:hAnsi="Arial" w:cs="Arial"/>
-        </w:rPr>
-        <w:t>Apague a Luz</w:t>
-      </w:r>
-      <w:r>
-        <w:rPr>
-          <w:rFonts w:ascii="Arial" w:hAnsi="Arial" w:cs="Arial"/>
-        </w:rPr>
-        <w:t xml:space="preserve"> na rodada e o</w:t>
+        <w:t xml:space="preserve"> salva o jogo Apague a Luz na rodada e o</w:t>
       </w:r>
       <w:r>
         <w:rPr>
@@ -5581,16 +5569,7 @@
           <w:bCs/>
           <w:highlight w:val="yellow"/>
         </w:rPr>
-        <w:t xml:space="preserve">Fluxo alternativo </w:t>
-      </w:r>
-      <w:r>
-        <w:rPr>
-          <w:rFonts w:ascii="Arial" w:hAnsi="Arial" w:cs="Arial"/>
-          <w:b/>
-          <w:bCs/>
-          <w:highlight w:val="yellow"/>
-        </w:rPr>
-        <w:t>2</w:t>
+        <w:t>Fluxo alternativo 2</w:t>
       </w:r>
     </w:p>
     <w:p>

</xml_diff>

<commit_message>
Remoção de algumas tabelas e feito alguns diagramas
</commit_message>
<xml_diff>
--- a/DocumentacaoProjeto/casosDeUsoTextuais.docx
+++ b/DocumentacaoProjeto/casosDeUsoTextuais.docx
@@ -3051,7 +3051,19 @@
           <w:rFonts w:ascii="Arial" w:hAnsi="Arial" w:cs="Arial"/>
         </w:rPr>
         <w:lastRenderedPageBreak/>
-        <w:t xml:space="preserve">Na tela “Sala” professor clica no botão </w:t>
+        <w:t xml:space="preserve">Na tela “Sala” </w:t>
+      </w:r>
+      <w:r>
+        <w:rPr>
+          <w:rFonts w:ascii="Arial" w:hAnsi="Arial" w:cs="Arial"/>
+        </w:rPr>
+        <w:t>P</w:t>
+      </w:r>
+      <w:r>
+        <w:rPr>
+          <w:rFonts w:ascii="Arial" w:hAnsi="Arial" w:cs="Arial"/>
+        </w:rPr>
+        <w:t xml:space="preserve">rofessor clica no botão </w:t>
       </w:r>
       <w:r>
         <w:rPr>

</xml_diff>

<commit_message>
Robustez cad sala alterado
</commit_message>
<xml_diff>
--- a/DocumentacaoProjeto/casosDeUsoTextuais.docx
+++ b/DocumentacaoProjeto/casosDeUsoTextuais.docx
@@ -1,6 +1,6 @@
 
 <file path=word/document.xml><?xml version="1.0" encoding="utf-8"?>
-<w:document xmlns:wpc="http://schemas.microsoft.com/office/word/2010/wordprocessingCanvas" xmlns:cx="http://schemas.microsoft.com/office/drawing/2014/chartex" xmlns:cx1="http://schemas.microsoft.com/office/drawing/2015/9/8/chartex" xmlns:cx2="http://schemas.microsoft.com/office/drawing/2015/10/21/chartex" xmlns:cx3="http://schemas.microsoft.com/office/drawing/2016/5/9/chartex" xmlns:cx4="http://schemas.microsoft.com/office/drawing/2016/5/10/chartex" xmlns:cx5="http://schemas.microsoft.com/office/drawing/2016/5/11/chartex" xmlns:cx6="http://schemas.microsoft.com/office/drawing/2016/5/12/chartex" xmlns:cx7="http://schemas.microsoft.com/office/drawing/2016/5/13/chartex" xmlns:cx8="http://schemas.microsoft.com/office/drawing/2016/5/14/chartex" xmlns:mc="http://schemas.openxmlformats.org/markup-compatibility/2006" xmlns:aink="http://schemas.microsoft.com/office/drawing/2016/ink" xmlns:am3d="http://schemas.microsoft.com/office/drawing/2017/model3d" xmlns:o="urn:schemas-microsoft-com:office:office" xmlns:r="http://schemas.openxmlformats.org/officeDocument/2006/relationships" xmlns:m="http://schemas.openxmlformats.org/officeDocument/2006/math" xmlns:v="urn:schemas-microsoft-com:vml" xmlns:wp14="http://schemas.microsoft.com/office/word/2010/wordprocessingDrawing" xmlns:wp="http://schemas.openxmlformats.org/drawingml/2006/wordprocessingDrawing" xmlns:w10="urn:schemas-microsoft-com:office:word" xmlns:w="http://schemas.openxmlformats.org/wordprocessingml/2006/main" xmlns:w14="http://schemas.microsoft.com/office/word/2010/wordml" xmlns:w15="http://schemas.microsoft.com/office/word/2012/wordml" xmlns:w16cex="http://schemas.microsoft.com/office/word/2018/wordml/cex" xmlns:w16cid="http://schemas.microsoft.com/office/word/2016/wordml/cid" xmlns:w16="http://schemas.microsoft.com/office/word/2018/wordml" xmlns:w16se="http://schemas.microsoft.com/office/word/2015/wordml/symex" xmlns:wpg="http://schemas.microsoft.com/office/word/2010/wordprocessingGroup" xmlns:wpi="http://schemas.microsoft.com/office/word/2010/wordprocessingInk" xmlns:wne="http://schemas.microsoft.com/office/word/2006/wordml" xmlns:wps="http://schemas.microsoft.com/office/word/2010/wordprocessingShape" mc:Ignorable="w14 w15 w16se w16cid w16 w16cex wp14">
+<w:document xmlns:wpc="http://schemas.microsoft.com/office/word/2010/wordprocessingCanvas" xmlns:mc="http://schemas.openxmlformats.org/markup-compatibility/2006" xmlns:o="urn:schemas-microsoft-com:office:office" xmlns:r="http://schemas.openxmlformats.org/officeDocument/2006/relationships" xmlns:m="http://schemas.openxmlformats.org/officeDocument/2006/math" xmlns:v="urn:schemas-microsoft-com:vml" xmlns:wp14="http://schemas.microsoft.com/office/word/2010/wordprocessingDrawing" xmlns:wp="http://schemas.openxmlformats.org/drawingml/2006/wordprocessingDrawing" xmlns:w10="urn:schemas-microsoft-com:office:word" xmlns:w="http://schemas.openxmlformats.org/wordprocessingml/2006/main" xmlns:w14="http://schemas.microsoft.com/office/word/2010/wordml" xmlns:wpg="http://schemas.microsoft.com/office/word/2010/wordprocessingGroup" xmlns:wpi="http://schemas.microsoft.com/office/word/2010/wordprocessingInk" xmlns:wne="http://schemas.microsoft.com/office/word/2006/wordml" xmlns:wps="http://schemas.microsoft.com/office/word/2010/wordprocessingShape" mc:Ignorable="w14 wp14">
   <w:body>
     <w:p>
       <w:pPr>
@@ -195,8 +195,16 @@
         <w:rPr>
           <w:rFonts w:ascii="Arial" w:hAnsi="Arial" w:cs="Arial"/>
         </w:rPr>
-        <w:t>Sistema encaminha para a tela de login</w:t>
-      </w:r>
+        <w:t xml:space="preserve">Sistema encaminha para a tela de </w:t>
+      </w:r>
+      <w:proofErr w:type="spellStart"/>
+      <w:r>
+        <w:rPr>
+          <w:rFonts w:ascii="Arial" w:hAnsi="Arial" w:cs="Arial"/>
+        </w:rPr>
+        <w:t>login</w:t>
+      </w:r>
+      <w:proofErr w:type="spellEnd"/>
       <w:r>
         <w:rPr>
           <w:rFonts w:ascii="Arial" w:hAnsi="Arial" w:cs="Arial"/>
@@ -247,6 +255,7 @@
           <w:bCs/>
         </w:rPr>
       </w:pPr>
+      <w:proofErr w:type="spellStart"/>
       <w:r>
         <w:rPr>
           <w:rFonts w:ascii="Arial" w:hAnsi="Arial" w:cs="Arial"/>
@@ -255,6 +264,7 @@
         </w:rPr>
         <w:t>Logar</w:t>
       </w:r>
+      <w:proofErr w:type="spellEnd"/>
     </w:p>
     <w:p>
       <w:pPr>
@@ -366,7 +376,21 @@
         <w:rPr>
           <w:rFonts w:ascii="Arial" w:hAnsi="Arial" w:cs="Arial"/>
         </w:rPr>
-        <w:t xml:space="preserve">Na tela Login Aluno/Professor o usuário preenche </w:t>
+        <w:t xml:space="preserve">Na tela </w:t>
+      </w:r>
+      <w:proofErr w:type="spellStart"/>
+      <w:r>
+        <w:rPr>
+          <w:rFonts w:ascii="Arial" w:hAnsi="Arial" w:cs="Arial"/>
+        </w:rPr>
+        <w:t>Login</w:t>
+      </w:r>
+      <w:proofErr w:type="spellEnd"/>
+      <w:r>
+        <w:rPr>
+          <w:rFonts w:ascii="Arial" w:hAnsi="Arial" w:cs="Arial"/>
+        </w:rPr>
+        <w:t xml:space="preserve"> Aluno/Professor o usuário preenche </w:t>
       </w:r>
       <w:r>
         <w:rPr>
@@ -374,12 +398,14 @@
         </w:rPr>
         <w:t>“</w:t>
       </w:r>
+      <w:proofErr w:type="spellStart"/>
       <w:r>
         <w:rPr>
           <w:rFonts w:ascii="Arial" w:hAnsi="Arial" w:cs="Arial"/>
         </w:rPr>
         <w:t>Login</w:t>
       </w:r>
+      <w:proofErr w:type="spellEnd"/>
       <w:r>
         <w:rPr>
           <w:rFonts w:ascii="Arial" w:hAnsi="Arial" w:cs="Arial"/>
@@ -469,7 +495,14 @@
         <w:rPr>
           <w:rFonts w:ascii="Arial" w:hAnsi="Arial" w:cs="Arial"/>
         </w:rPr>
-        <w:t>Sistema valida</w:t>
+        <w:t xml:space="preserve">Sistema </w:t>
+      </w:r>
+      <w:proofErr w:type="gramStart"/>
+      <w:r>
+        <w:rPr>
+          <w:rFonts w:ascii="Arial" w:hAnsi="Arial" w:cs="Arial"/>
+        </w:rPr>
+        <w:t>valida</w:t>
       </w:r>
       <w:r>
         <w:rPr>
@@ -477,6 +510,7 @@
         </w:rPr>
         <w:t xml:space="preserve"> dados</w:t>
       </w:r>
+      <w:proofErr w:type="gramEnd"/>
       <w:r>
         <w:rPr>
           <w:rFonts w:ascii="Arial" w:hAnsi="Arial" w:cs="Arial"/>
@@ -499,8 +533,16 @@
         <w:rPr>
           <w:rFonts w:ascii="Arial" w:hAnsi="Arial" w:cs="Arial"/>
         </w:rPr>
-        <w:t>” do perfil logado</w:t>
-      </w:r>
+        <w:t xml:space="preserve">” do perfil </w:t>
+      </w:r>
+      <w:proofErr w:type="spellStart"/>
+      <w:r>
+        <w:rPr>
+          <w:rFonts w:ascii="Arial" w:hAnsi="Arial" w:cs="Arial"/>
+        </w:rPr>
+        <w:t>logado</w:t>
+      </w:r>
+      <w:proofErr w:type="spellEnd"/>
       <w:r>
         <w:rPr>
           <w:rFonts w:ascii="Arial" w:hAnsi="Arial" w:cs="Arial"/>
@@ -567,8 +609,18 @@
           <w:b/>
           <w:bCs/>
         </w:rPr>
-        <w:t xml:space="preserve"> 1</w:t>
-      </w:r>
+        <w:t xml:space="preserve"> </w:t>
+      </w:r>
+      <w:proofErr w:type="gramStart"/>
+      <w:r>
+        <w:rPr>
+          <w:rFonts w:ascii="Arial" w:hAnsi="Arial" w:cs="Arial"/>
+          <w:b/>
+          <w:bCs/>
+        </w:rPr>
+        <w:t>1</w:t>
+      </w:r>
+      <w:proofErr w:type="gramEnd"/>
     </w:p>
     <w:p>
       <w:pPr>
@@ -586,7 +638,21 @@
         <w:rPr>
           <w:rFonts w:ascii="Arial" w:hAnsi="Arial" w:cs="Arial"/>
         </w:rPr>
-        <w:t xml:space="preserve">A partir do passo 2 o sistema detectou erro (dados inválidos ou campos em branco) no campo </w:t>
+        <w:t xml:space="preserve">A partir do passo </w:t>
+      </w:r>
+      <w:proofErr w:type="gramStart"/>
+      <w:r>
+        <w:rPr>
+          <w:rFonts w:ascii="Arial" w:hAnsi="Arial" w:cs="Arial"/>
+        </w:rPr>
+        <w:t>2</w:t>
+      </w:r>
+      <w:proofErr w:type="gramEnd"/>
+      <w:r>
+        <w:rPr>
+          <w:rFonts w:ascii="Arial" w:hAnsi="Arial" w:cs="Arial"/>
+        </w:rPr>
+        <w:t xml:space="preserve"> o sistema detectou erro (dados inválidos ou campos em branco) no campo </w:t>
       </w:r>
       <w:r>
         <w:rPr>
@@ -594,12 +660,14 @@
         </w:rPr>
         <w:t>“</w:t>
       </w:r>
+      <w:proofErr w:type="spellStart"/>
       <w:r>
         <w:rPr>
           <w:rFonts w:ascii="Arial" w:hAnsi="Arial" w:cs="Arial"/>
         </w:rPr>
         <w:t>Login</w:t>
       </w:r>
+      <w:proofErr w:type="spellEnd"/>
       <w:r>
         <w:rPr>
           <w:rFonts w:ascii="Arial" w:hAnsi="Arial" w:cs="Arial"/>
@@ -672,7 +740,21 @@
         <w:rPr>
           <w:rFonts w:ascii="Arial" w:hAnsi="Arial" w:cs="Arial"/>
         </w:rPr>
-        <w:t>Retorna ao passo 1 do fluxo</w:t>
+        <w:t xml:space="preserve">Retorna ao passo </w:t>
+      </w:r>
+      <w:proofErr w:type="gramStart"/>
+      <w:r>
+        <w:rPr>
+          <w:rFonts w:ascii="Arial" w:hAnsi="Arial" w:cs="Arial"/>
+        </w:rPr>
+        <w:t>1</w:t>
+      </w:r>
+      <w:proofErr w:type="gramEnd"/>
+      <w:r>
+        <w:rPr>
+          <w:rFonts w:ascii="Arial" w:hAnsi="Arial" w:cs="Arial"/>
+        </w:rPr>
+        <w:t xml:space="preserve"> do fluxo</w:t>
       </w:r>
       <w:r>
         <w:rPr>
@@ -849,7 +931,21 @@
         <w:rPr>
           <w:rFonts w:ascii="Arial" w:hAnsi="Arial" w:cs="Arial"/>
         </w:rPr>
-        <w:t xml:space="preserve">Na tela de Login </w:t>
+        <w:t xml:space="preserve">Na tela de </w:t>
+      </w:r>
+      <w:proofErr w:type="spellStart"/>
+      <w:r>
+        <w:rPr>
+          <w:rFonts w:ascii="Arial" w:hAnsi="Arial" w:cs="Arial"/>
+        </w:rPr>
+        <w:t>Login</w:t>
+      </w:r>
+      <w:proofErr w:type="spellEnd"/>
+      <w:r>
+        <w:rPr>
+          <w:rFonts w:ascii="Arial" w:hAnsi="Arial" w:cs="Arial"/>
+        </w:rPr>
+        <w:t xml:space="preserve"> </w:t>
       </w:r>
       <w:r>
         <w:rPr>
@@ -861,8 +957,16 @@
         <w:rPr>
           <w:rFonts w:ascii="Arial" w:hAnsi="Arial" w:cs="Arial"/>
         </w:rPr>
-        <w:t xml:space="preserve"> clica em “Não tem cadastro?”</w:t>
-      </w:r>
+        <w:t xml:space="preserve"> clica em “Não tem cadastro?</w:t>
+      </w:r>
+      <w:proofErr w:type="gramStart"/>
+      <w:r>
+        <w:rPr>
+          <w:rFonts w:ascii="Arial" w:hAnsi="Arial" w:cs="Arial"/>
+        </w:rPr>
+        <w:t>”</w:t>
+      </w:r>
+      <w:proofErr w:type="gramEnd"/>
     </w:p>
     <w:p>
       <w:pPr>
@@ -926,12 +1030,14 @@
         </w:rPr>
         <w:t>“</w:t>
       </w:r>
+      <w:proofErr w:type="spellStart"/>
       <w:r>
         <w:rPr>
           <w:rFonts w:ascii="Arial" w:hAnsi="Arial" w:cs="Arial"/>
         </w:rPr>
         <w:t>Login</w:t>
       </w:r>
+      <w:proofErr w:type="spellEnd"/>
       <w:r>
         <w:rPr>
           <w:rFonts w:ascii="Arial" w:hAnsi="Arial" w:cs="Arial"/>
@@ -1149,8 +1255,18 @@
           <w:b/>
           <w:bCs/>
         </w:rPr>
-        <w:t xml:space="preserve"> 1</w:t>
-      </w:r>
+        <w:t xml:space="preserve"> </w:t>
+      </w:r>
+      <w:proofErr w:type="gramStart"/>
+      <w:r>
+        <w:rPr>
+          <w:rFonts w:ascii="Arial" w:hAnsi="Arial" w:cs="Arial"/>
+          <w:b/>
+          <w:bCs/>
+        </w:rPr>
+        <w:t>1</w:t>
+      </w:r>
+      <w:proofErr w:type="gramEnd"/>
     </w:p>
     <w:p>
       <w:pPr>
@@ -1168,7 +1284,21 @@
         <w:rPr>
           <w:rFonts w:ascii="Arial" w:hAnsi="Arial" w:cs="Arial"/>
         </w:rPr>
-        <w:t xml:space="preserve">A partir do passo 4 o sistema detectou erro (dados inválidos ou campos em branco) no campo </w:t>
+        <w:t xml:space="preserve">A partir do passo </w:t>
+      </w:r>
+      <w:proofErr w:type="gramStart"/>
+      <w:r>
+        <w:rPr>
+          <w:rFonts w:ascii="Arial" w:hAnsi="Arial" w:cs="Arial"/>
+        </w:rPr>
+        <w:t>4</w:t>
+      </w:r>
+      <w:proofErr w:type="gramEnd"/>
+      <w:r>
+        <w:rPr>
+          <w:rFonts w:ascii="Arial" w:hAnsi="Arial" w:cs="Arial"/>
+        </w:rPr>
+        <w:t xml:space="preserve"> o sistema detectou erro (dados inválidos ou campos em branco) no campo </w:t>
       </w:r>
       <w:r>
         <w:rPr>
@@ -1176,12 +1306,14 @@
         </w:rPr>
         <w:t>“</w:t>
       </w:r>
+      <w:proofErr w:type="spellStart"/>
       <w:r>
         <w:rPr>
           <w:rFonts w:ascii="Arial" w:hAnsi="Arial" w:cs="Arial"/>
         </w:rPr>
         <w:t>Login</w:t>
       </w:r>
+      <w:proofErr w:type="spellEnd"/>
       <w:r>
         <w:rPr>
           <w:rFonts w:ascii="Arial" w:hAnsi="Arial" w:cs="Arial"/>
@@ -1278,7 +1410,21 @@
         <w:rPr>
           <w:rFonts w:ascii="Arial" w:hAnsi="Arial" w:cs="Arial"/>
         </w:rPr>
-        <w:t>Retorna ao passo 2 do fluxo principal.</w:t>
+        <w:t xml:space="preserve">Retorna ao passo </w:t>
+      </w:r>
+      <w:proofErr w:type="gramStart"/>
+      <w:r>
+        <w:rPr>
+          <w:rFonts w:ascii="Arial" w:hAnsi="Arial" w:cs="Arial"/>
+        </w:rPr>
+        <w:t>2</w:t>
+      </w:r>
+      <w:proofErr w:type="gramEnd"/>
+      <w:r>
+        <w:rPr>
+          <w:rFonts w:ascii="Arial" w:hAnsi="Arial" w:cs="Arial"/>
+        </w:rPr>
+        <w:t xml:space="preserve"> do fluxo principal.</w:t>
       </w:r>
     </w:p>
     <w:p>
@@ -1710,8 +1856,20 @@
           <w:b/>
           <w:bCs/>
         </w:rPr>
-        <w:t xml:space="preserve"> 1</w:t>
-      </w:r>
+        <w:t xml:space="preserve"> </w:t>
+      </w:r>
+      <w:proofErr w:type="gramStart"/>
+      <w:r>
+        <w:rPr>
+          <w:rFonts w:ascii="Arial" w:hAnsi="Arial" w:cs="Arial"/>
+          <w:b/>
+          <w:bCs/>
+        </w:rPr>
+        <w:t>1</w:t>
+      </w:r>
+      <w:bookmarkStart w:id="0" w:name="_GoBack"/>
+      <w:bookmarkEnd w:id="0"/>
+      <w:proofErr w:type="gramEnd"/>
     </w:p>
     <w:p>
       <w:pPr>
@@ -1729,7 +1887,21 @@
         <w:rPr>
           <w:rFonts w:ascii="Arial" w:hAnsi="Arial" w:cs="Arial"/>
         </w:rPr>
-        <w:t xml:space="preserve">A partir do passo 4 o sistema detectou erro (dados inválidos ou campos em branco) no campo </w:t>
+        <w:t xml:space="preserve">A partir do passo </w:t>
+      </w:r>
+      <w:proofErr w:type="gramStart"/>
+      <w:r>
+        <w:rPr>
+          <w:rFonts w:ascii="Arial" w:hAnsi="Arial" w:cs="Arial"/>
+        </w:rPr>
+        <w:t>4</w:t>
+      </w:r>
+      <w:proofErr w:type="gramEnd"/>
+      <w:r>
+        <w:rPr>
+          <w:rFonts w:ascii="Arial" w:hAnsi="Arial" w:cs="Arial"/>
+        </w:rPr>
+        <w:t xml:space="preserve"> o sistema detectou erro (dados inválidos ou campos em branco) no campo </w:t>
       </w:r>
       <w:r>
         <w:rPr>
@@ -1793,12 +1965,14 @@
         </w:rPr>
         <w:t xml:space="preserve">Retorna ao passo </w:t>
       </w:r>
+      <w:proofErr w:type="gramStart"/>
       <w:r>
         <w:rPr>
           <w:rFonts w:ascii="Arial" w:hAnsi="Arial" w:cs="Arial"/>
         </w:rPr>
         <w:t>2</w:t>
       </w:r>
+      <w:proofErr w:type="gramEnd"/>
       <w:r>
         <w:rPr>
           <w:rFonts w:ascii="Arial" w:hAnsi="Arial" w:cs="Arial"/>
@@ -1821,17 +1995,21 @@
           <w:rFonts w:ascii="Arial" w:hAnsi="Arial" w:cs="Arial"/>
           <w:b/>
           <w:bCs/>
+          <w:highlight w:val="yellow"/>
         </w:rPr>
         <w:t xml:space="preserve">Fluxo alternativo </w:t>
       </w:r>
-      <w:r>
-        <w:rPr>
-          <w:rFonts w:ascii="Arial" w:hAnsi="Arial" w:cs="Arial"/>
-          <w:b/>
-          <w:bCs/>
+      <w:proofErr w:type="gramStart"/>
+      <w:r>
+        <w:rPr>
+          <w:rFonts w:ascii="Arial" w:hAnsi="Arial" w:cs="Arial"/>
+          <w:b/>
+          <w:bCs/>
+          <w:highlight w:val="yellow"/>
         </w:rPr>
         <w:t>2</w:t>
       </w:r>
+      <w:proofErr w:type="gramEnd"/>
     </w:p>
     <w:p>
       <w:pPr>
@@ -1849,7 +2027,21 @@
         <w:rPr>
           <w:rFonts w:ascii="Arial" w:hAnsi="Arial" w:cs="Arial"/>
         </w:rPr>
-        <w:t xml:space="preserve">A partir do passo 4 o sistema detectou </w:t>
+        <w:t xml:space="preserve">A partir do passo </w:t>
+      </w:r>
+      <w:proofErr w:type="gramStart"/>
+      <w:r>
+        <w:rPr>
+          <w:rFonts w:ascii="Arial" w:hAnsi="Arial" w:cs="Arial"/>
+        </w:rPr>
+        <w:t>4</w:t>
+      </w:r>
+      <w:proofErr w:type="gramEnd"/>
+      <w:r>
+        <w:rPr>
+          <w:rFonts w:ascii="Arial" w:hAnsi="Arial" w:cs="Arial"/>
+        </w:rPr>
+        <w:t xml:space="preserve"> o sistema detectou </w:t>
       </w:r>
       <w:r>
         <w:rPr>
@@ -1880,7 +2072,27 @@
         <w:rPr>
           <w:rFonts w:ascii="Arial" w:hAnsi="Arial" w:cs="Arial"/>
         </w:rPr>
-        <w:t>Sistema gera outra chave</w:t>
+        <w:t xml:space="preserve">Retorna ao passo </w:t>
+      </w:r>
+      <w:proofErr w:type="gramStart"/>
+      <w:r>
+        <w:rPr>
+          <w:rFonts w:ascii="Arial" w:hAnsi="Arial" w:cs="Arial"/>
+        </w:rPr>
+        <w:t>4</w:t>
+      </w:r>
+      <w:proofErr w:type="gramEnd"/>
+      <w:r>
+        <w:rPr>
+          <w:rFonts w:ascii="Arial" w:hAnsi="Arial" w:cs="Arial"/>
+        </w:rPr>
+        <w:t xml:space="preserve"> do fluxo principal</w:t>
+      </w:r>
+      <w:r>
+        <w:rPr>
+          <w:rFonts w:ascii="Arial" w:hAnsi="Arial" w:cs="Arial"/>
+        </w:rPr>
+        <w:t xml:space="preserve"> para gerar chave</w:t>
       </w:r>
       <w:r>
         <w:rPr>
@@ -1892,32 +2104,17 @@
     <w:p>
       <w:pPr>
         <w:pStyle w:val="PargrafodaLista"/>
-        <w:numPr>
-          <w:ilvl w:val="0"/>
-          <w:numId w:val="42"/>
-        </w:numPr>
-        <w:spacing w:line="340" w:lineRule="atLeast"/>
-        <w:rPr>
-          <w:rFonts w:ascii="Arial" w:hAnsi="Arial" w:cs="Arial"/>
-        </w:rPr>
-      </w:pPr>
-      <w:r>
-        <w:rPr>
-          <w:rFonts w:ascii="Arial" w:hAnsi="Arial" w:cs="Arial"/>
-        </w:rPr>
-        <w:t xml:space="preserve">Retorna ao passo </w:t>
-      </w:r>
-      <w:r>
-        <w:rPr>
-          <w:rFonts w:ascii="Arial" w:hAnsi="Arial" w:cs="Arial"/>
-        </w:rPr>
-        <w:t>4</w:t>
-      </w:r>
-      <w:r>
-        <w:rPr>
-          <w:rFonts w:ascii="Arial" w:hAnsi="Arial" w:cs="Arial"/>
-        </w:rPr>
-        <w:t xml:space="preserve"> do fluxo principal.</w:t>
+        <w:spacing w:line="340" w:lineRule="atLeast"/>
+        <w:ind w:left="1068"/>
+        <w:rPr>
+          <w:rFonts w:ascii="Arial" w:hAnsi="Arial" w:cs="Arial"/>
+        </w:rPr>
+      </w:pPr>
+      <w:r>
+        <w:rPr>
+          <w:rFonts w:ascii="Arial" w:hAnsi="Arial" w:cs="Arial"/>
+        </w:rPr>
+        <w:t>.</w:t>
       </w:r>
     </w:p>
     <w:p>
@@ -2115,12 +2312,14 @@
         </w:rPr>
         <w:t>ala</w:t>
       </w:r>
+      <w:proofErr w:type="gramStart"/>
       <w:r>
         <w:rPr>
           <w:rFonts w:ascii="Arial" w:hAnsi="Arial" w:cs="Arial"/>
         </w:rPr>
         <w:t>”</w:t>
       </w:r>
+      <w:proofErr w:type="gramEnd"/>
     </w:p>
     <w:p>
       <w:pPr>
@@ -2328,8 +2527,18 @@
           <w:b/>
           <w:bCs/>
         </w:rPr>
-        <w:t xml:space="preserve"> 1</w:t>
-      </w:r>
+        <w:t xml:space="preserve"> </w:t>
+      </w:r>
+      <w:proofErr w:type="gramStart"/>
+      <w:r>
+        <w:rPr>
+          <w:rFonts w:ascii="Arial" w:hAnsi="Arial" w:cs="Arial"/>
+          <w:b/>
+          <w:bCs/>
+        </w:rPr>
+        <w:t>1</w:t>
+      </w:r>
+      <w:proofErr w:type="gramEnd"/>
     </w:p>
     <w:p>
       <w:pPr>
@@ -2349,12 +2558,14 @@
         </w:rPr>
         <w:t xml:space="preserve">A partir do passo </w:t>
       </w:r>
+      <w:proofErr w:type="gramStart"/>
       <w:r>
         <w:rPr>
           <w:rFonts w:ascii="Arial" w:hAnsi="Arial" w:cs="Arial"/>
         </w:rPr>
         <w:t>4</w:t>
       </w:r>
+      <w:proofErr w:type="gramEnd"/>
       <w:r>
         <w:rPr>
           <w:rFonts w:ascii="Arial" w:hAnsi="Arial" w:cs="Arial"/>
@@ -2409,7 +2620,21 @@
         <w:rPr>
           <w:rFonts w:ascii="Arial" w:hAnsi="Arial" w:cs="Arial"/>
         </w:rPr>
-        <w:t>Retorna ao passo 2 do fluxo principal.</w:t>
+        <w:t xml:space="preserve">Retorna ao passo </w:t>
+      </w:r>
+      <w:proofErr w:type="gramStart"/>
+      <w:r>
+        <w:rPr>
+          <w:rFonts w:ascii="Arial" w:hAnsi="Arial" w:cs="Arial"/>
+        </w:rPr>
+        <w:t>2</w:t>
+      </w:r>
+      <w:proofErr w:type="gramEnd"/>
+      <w:r>
+        <w:rPr>
+          <w:rFonts w:ascii="Arial" w:hAnsi="Arial" w:cs="Arial"/>
+        </w:rPr>
+        <w:t xml:space="preserve"> do fluxo principal.</w:t>
       </w:r>
     </w:p>
     <w:p>
@@ -2600,8 +2825,16 @@
         <w:rPr>
           <w:rFonts w:ascii="Arial" w:hAnsi="Arial" w:cs="Arial"/>
         </w:rPr>
-        <w:t xml:space="preserve"> clica no botão “Acessar sala”</w:t>
-      </w:r>
+        <w:t xml:space="preserve"> clica no botão “Acessar sala</w:t>
+      </w:r>
+      <w:proofErr w:type="gramStart"/>
+      <w:r>
+        <w:rPr>
+          <w:rFonts w:ascii="Arial" w:hAnsi="Arial" w:cs="Arial"/>
+        </w:rPr>
+        <w:t>”</w:t>
+      </w:r>
+      <w:proofErr w:type="gramEnd"/>
     </w:p>
     <w:p>
       <w:pPr>
@@ -2744,8 +2977,18 @@
           <w:b/>
           <w:bCs/>
         </w:rPr>
-        <w:t xml:space="preserve"> 1</w:t>
-      </w:r>
+        <w:t xml:space="preserve"> </w:t>
+      </w:r>
+      <w:proofErr w:type="gramStart"/>
+      <w:r>
+        <w:rPr>
+          <w:rFonts w:ascii="Arial" w:hAnsi="Arial" w:cs="Arial"/>
+          <w:b/>
+          <w:bCs/>
+        </w:rPr>
+        <w:t>1</w:t>
+      </w:r>
+      <w:proofErr w:type="gramEnd"/>
     </w:p>
     <w:p>
       <w:pPr>
@@ -2763,8 +3006,16 @@
         <w:rPr>
           <w:rFonts w:ascii="Arial" w:hAnsi="Arial" w:cs="Arial"/>
         </w:rPr>
-        <w:t>A partir do passo 4</w:t>
-      </w:r>
+        <w:t xml:space="preserve">A partir do passo </w:t>
+      </w:r>
+      <w:proofErr w:type="gramStart"/>
+      <w:r>
+        <w:rPr>
+          <w:rFonts w:ascii="Arial" w:hAnsi="Arial" w:cs="Arial"/>
+        </w:rPr>
+        <w:t>4</w:t>
+      </w:r>
+      <w:proofErr w:type="gramEnd"/>
       <w:r>
         <w:rPr>
           <w:rFonts w:ascii="Arial" w:hAnsi="Arial" w:cs="Arial"/>
@@ -2826,7 +3077,21 @@
         <w:rPr>
           <w:rFonts w:ascii="Arial" w:hAnsi="Arial" w:cs="Arial"/>
         </w:rPr>
-        <w:t>Retorna ao passo 2 do fluxo principal.</w:t>
+        <w:t xml:space="preserve">Retorna ao passo </w:t>
+      </w:r>
+      <w:proofErr w:type="gramStart"/>
+      <w:r>
+        <w:rPr>
+          <w:rFonts w:ascii="Arial" w:hAnsi="Arial" w:cs="Arial"/>
+        </w:rPr>
+        <w:t>2</w:t>
+      </w:r>
+      <w:proofErr w:type="gramEnd"/>
+      <w:r>
+        <w:rPr>
+          <w:rFonts w:ascii="Arial" w:hAnsi="Arial" w:cs="Arial"/>
+        </w:rPr>
+        <w:t xml:space="preserve"> do fluxo principal.</w:t>
       </w:r>
     </w:p>
     <w:p>
@@ -3118,7 +3383,21 @@
         <w:rPr>
           <w:rFonts w:ascii="Arial" w:hAnsi="Arial" w:cs="Arial"/>
         </w:rPr>
-        <w:t>Sistema cria uma rodada associado a sala que foi acessada/cadastrada</w:t>
+        <w:t xml:space="preserve">Sistema cria uma rodada associado </w:t>
+      </w:r>
+      <w:proofErr w:type="gramStart"/>
+      <w:r>
+        <w:rPr>
+          <w:rFonts w:ascii="Arial" w:hAnsi="Arial" w:cs="Arial"/>
+        </w:rPr>
+        <w:t>a</w:t>
+      </w:r>
+      <w:proofErr w:type="gramEnd"/>
+      <w:r>
+        <w:rPr>
+          <w:rFonts w:ascii="Arial" w:hAnsi="Arial" w:cs="Arial"/>
+        </w:rPr>
+        <w:t xml:space="preserve"> sala que foi acessada/cadastrada</w:t>
       </w:r>
       <w:r>
         <w:rPr>
@@ -3207,6 +3486,7 @@
         </w:rPr>
         <w:t xml:space="preserve"> </w:t>
       </w:r>
+      <w:proofErr w:type="spellStart"/>
       <w:r>
         <w:rPr>
           <w:rFonts w:ascii="Arial" w:hAnsi="Arial" w:cs="Arial"/>
@@ -3223,6 +3503,7 @@
         </w:rPr>
         <w:t>z</w:t>
       </w:r>
+      <w:proofErr w:type="spellEnd"/>
       <w:r>
         <w:rPr>
           <w:rFonts w:ascii="Arial" w:hAnsi="Arial" w:cs="Arial"/>
@@ -3423,7 +3704,21 @@
         <w:rPr>
           <w:rFonts w:ascii="Arial" w:hAnsi="Arial" w:cs="Arial"/>
         </w:rPr>
-        <w:t xml:space="preserve"> salva o Quiz na rodada e</w:t>
+        <w:t xml:space="preserve"> salva o </w:t>
+      </w:r>
+      <w:proofErr w:type="spellStart"/>
+      <w:r>
+        <w:rPr>
+          <w:rFonts w:ascii="Arial" w:hAnsi="Arial" w:cs="Arial"/>
+        </w:rPr>
+        <w:t>Quiz</w:t>
+      </w:r>
+      <w:proofErr w:type="spellEnd"/>
+      <w:r>
+        <w:rPr>
+          <w:rFonts w:ascii="Arial" w:hAnsi="Arial" w:cs="Arial"/>
+        </w:rPr>
+        <w:t xml:space="preserve"> na rodada e</w:t>
       </w:r>
       <w:r>
         <w:rPr>
@@ -3443,12 +3738,14 @@
         </w:rPr>
         <w:t xml:space="preserve">adiciona </w:t>
       </w:r>
+      <w:proofErr w:type="spellStart"/>
       <w:r>
         <w:rPr>
           <w:rFonts w:ascii="Arial" w:hAnsi="Arial" w:cs="Arial"/>
         </w:rPr>
         <w:t>Quiz</w:t>
       </w:r>
+      <w:proofErr w:type="spellEnd"/>
       <w:r>
         <w:rPr>
           <w:rFonts w:ascii="Arial" w:hAnsi="Arial" w:cs="Arial"/>
@@ -3545,8 +3842,18 @@
           <w:b/>
           <w:bCs/>
         </w:rPr>
-        <w:t xml:space="preserve"> 1</w:t>
-      </w:r>
+        <w:t xml:space="preserve"> </w:t>
+      </w:r>
+      <w:proofErr w:type="gramStart"/>
+      <w:r>
+        <w:rPr>
+          <w:rFonts w:ascii="Arial" w:hAnsi="Arial" w:cs="Arial"/>
+          <w:b/>
+          <w:bCs/>
+        </w:rPr>
+        <w:t>1</w:t>
+      </w:r>
+      <w:proofErr w:type="gramEnd"/>
     </w:p>
     <w:p>
       <w:pPr>
@@ -3566,12 +3873,14 @@
         </w:rPr>
         <w:t xml:space="preserve">A partir do passo </w:t>
       </w:r>
+      <w:proofErr w:type="gramStart"/>
       <w:r>
         <w:rPr>
           <w:rFonts w:ascii="Arial" w:hAnsi="Arial" w:cs="Arial"/>
         </w:rPr>
         <w:t>2</w:t>
       </w:r>
+      <w:proofErr w:type="gramEnd"/>
       <w:r>
         <w:rPr>
           <w:rFonts w:ascii="Arial" w:hAnsi="Arial" w:cs="Arial"/>
@@ -3640,12 +3949,14 @@
         </w:rPr>
         <w:t xml:space="preserve">Retorna ao passo </w:t>
       </w:r>
+      <w:proofErr w:type="gramStart"/>
       <w:r>
         <w:rPr>
           <w:rFonts w:ascii="Arial" w:hAnsi="Arial" w:cs="Arial"/>
         </w:rPr>
         <w:t>1</w:t>
       </w:r>
+      <w:proofErr w:type="gramEnd"/>
       <w:r>
         <w:rPr>
           <w:rFonts w:ascii="Arial" w:hAnsi="Arial" w:cs="Arial"/>
@@ -4255,8 +4566,16 @@
         <w:rPr>
           <w:rFonts w:ascii="Arial" w:hAnsi="Arial" w:cs="Arial"/>
         </w:rPr>
-        <w:t>botão “Adicionar Apague a Luz”</w:t>
-      </w:r>
+        <w:t>botão “Adicionar Apague a Luz</w:t>
+      </w:r>
+      <w:proofErr w:type="gramStart"/>
+      <w:r>
+        <w:rPr>
+          <w:rFonts w:ascii="Arial" w:hAnsi="Arial" w:cs="Arial"/>
+        </w:rPr>
+        <w:t>”</w:t>
+      </w:r>
+      <w:proofErr w:type="gramEnd"/>
     </w:p>
     <w:p>
       <w:pPr>
@@ -4286,7 +4605,21 @@
         <w:rPr>
           <w:rFonts w:ascii="Arial" w:hAnsi="Arial" w:cs="Arial"/>
         </w:rPr>
-        <w:t xml:space="preserve"> adiciona ao quadro </w:t>
+        <w:t xml:space="preserve"> </w:t>
+      </w:r>
+      <w:proofErr w:type="gramStart"/>
+      <w:r>
+        <w:rPr>
+          <w:rFonts w:ascii="Arial" w:hAnsi="Arial" w:cs="Arial"/>
+        </w:rPr>
+        <w:t>adiciona</w:t>
+      </w:r>
+      <w:proofErr w:type="gramEnd"/>
+      <w:r>
+        <w:rPr>
+          <w:rFonts w:ascii="Arial" w:hAnsi="Arial" w:cs="Arial"/>
+        </w:rPr>
+        <w:t xml:space="preserve"> ao quadro </w:t>
       </w:r>
       <w:r>
         <w:rPr>
@@ -4584,12 +4917,14 @@
         </w:rPr>
         <w:t>Remover último jogo</w:t>
       </w:r>
+      <w:proofErr w:type="gramStart"/>
       <w:r>
         <w:rPr>
           <w:rFonts w:ascii="Arial" w:hAnsi="Arial" w:cs="Arial"/>
         </w:rPr>
         <w:t>”</w:t>
       </w:r>
+      <w:proofErr w:type="gramEnd"/>
     </w:p>
     <w:p>
       <w:pPr>
@@ -4712,8 +5047,19 @@
           <w:bCs/>
           <w:highlight w:val="yellow"/>
         </w:rPr>
-        <w:t>Fluxo alternativo 1</w:t>
-      </w:r>
+        <w:t xml:space="preserve">Fluxo alternativo </w:t>
+      </w:r>
+      <w:proofErr w:type="gramStart"/>
+      <w:r>
+        <w:rPr>
+          <w:rFonts w:ascii="Arial" w:hAnsi="Arial" w:cs="Arial"/>
+          <w:b/>
+          <w:bCs/>
+          <w:highlight w:val="yellow"/>
+        </w:rPr>
+        <w:t>1</w:t>
+      </w:r>
+      <w:proofErr w:type="gramEnd"/>
     </w:p>
     <w:p>
       <w:pPr>
@@ -4733,12 +5079,14 @@
         </w:rPr>
         <w:t xml:space="preserve">A partir do passo </w:t>
       </w:r>
+      <w:proofErr w:type="gramStart"/>
       <w:r>
         <w:rPr>
           <w:rFonts w:ascii="Arial" w:hAnsi="Arial" w:cs="Arial"/>
         </w:rPr>
         <w:t>2</w:t>
       </w:r>
+      <w:proofErr w:type="gramEnd"/>
       <w:r>
         <w:rPr>
           <w:rFonts w:ascii="Arial" w:hAnsi="Arial" w:cs="Arial"/>
@@ -4776,12 +5124,14 @@
         </w:rPr>
         <w:t xml:space="preserve">Retorna ao passo </w:t>
       </w:r>
+      <w:proofErr w:type="gramStart"/>
       <w:r>
         <w:rPr>
           <w:rFonts w:ascii="Arial" w:hAnsi="Arial" w:cs="Arial"/>
         </w:rPr>
         <w:t>3</w:t>
       </w:r>
+      <w:proofErr w:type="gramEnd"/>
       <w:r>
         <w:rPr>
           <w:rFonts w:ascii="Arial" w:hAnsi="Arial" w:cs="Arial"/>
@@ -5086,6 +5436,7 @@
         </w:rPr>
         <w:t xml:space="preserve"> </w:t>
       </w:r>
+      <w:proofErr w:type="gramStart"/>
       <w:r>
         <w:rPr>
           <w:rFonts w:ascii="Arial" w:hAnsi="Arial" w:cs="Arial"/>
@@ -5094,6 +5445,7 @@
         </w:rPr>
         <w:t>1</w:t>
       </w:r>
+      <w:proofErr w:type="gramEnd"/>
     </w:p>
     <w:p>
       <w:pPr>
@@ -5113,12 +5465,14 @@
         </w:rPr>
         <w:t xml:space="preserve">A partir do passo </w:t>
       </w:r>
+      <w:proofErr w:type="gramStart"/>
       <w:r>
         <w:rPr>
           <w:rFonts w:ascii="Arial" w:hAnsi="Arial" w:cs="Arial"/>
         </w:rPr>
         <w:t>2</w:t>
       </w:r>
+      <w:proofErr w:type="gramEnd"/>
       <w:r>
         <w:rPr>
           <w:rFonts w:ascii="Arial" w:hAnsi="Arial" w:cs="Arial"/>
@@ -5163,12 +5517,14 @@
         </w:rPr>
         <w:t xml:space="preserve">Retorna ao passo </w:t>
       </w:r>
+      <w:proofErr w:type="gramStart"/>
       <w:r>
         <w:rPr>
           <w:rFonts w:ascii="Arial" w:hAnsi="Arial" w:cs="Arial"/>
         </w:rPr>
         <w:t>1</w:t>
       </w:r>
+      <w:proofErr w:type="gramEnd"/>
       <w:r>
         <w:rPr>
           <w:rFonts w:ascii="Arial" w:hAnsi="Arial" w:cs="Arial"/>
@@ -5325,8 +5681,16 @@
         <w:rPr>
           <w:rFonts w:ascii="Arial" w:hAnsi="Arial" w:cs="Arial"/>
         </w:rPr>
-        <w:t>clica no botão “Pronto!”</w:t>
-      </w:r>
+        <w:t>clica no botão “Pronto!</w:t>
+      </w:r>
+      <w:proofErr w:type="gramStart"/>
+      <w:r>
+        <w:rPr>
+          <w:rFonts w:ascii="Arial" w:hAnsi="Arial" w:cs="Arial"/>
+        </w:rPr>
+        <w:t>”</w:t>
+      </w:r>
+      <w:proofErr w:type="gramEnd"/>
     </w:p>
     <w:p>
       <w:pPr>
@@ -5386,8 +5750,16 @@
         <w:rPr>
           <w:rFonts w:ascii="Arial" w:hAnsi="Arial" w:cs="Arial"/>
         </w:rPr>
-        <w:t xml:space="preserve"> exibe tela com o primeiro jogo</w:t>
-      </w:r>
+        <w:t xml:space="preserve"> exibe tela com o primeiro </w:t>
+      </w:r>
+      <w:proofErr w:type="gramStart"/>
+      <w:r>
+        <w:rPr>
+          <w:rFonts w:ascii="Arial" w:hAnsi="Arial" w:cs="Arial"/>
+        </w:rPr>
+        <w:t>jogo</w:t>
+      </w:r>
+      <w:proofErr w:type="gramEnd"/>
     </w:p>
     <w:p>
       <w:pPr>
@@ -5424,8 +5796,16 @@
         <w:rPr>
           <w:rFonts w:ascii="Arial" w:hAnsi="Arial" w:cs="Arial"/>
         </w:rPr>
-        <w:t>Sistema coleta os pontos feitos no jogo, salva e exibe próximo jogo</w:t>
-      </w:r>
+        <w:t xml:space="preserve">Sistema coleta os pontos feitos no jogo, salva e exibe próximo </w:t>
+      </w:r>
+      <w:proofErr w:type="gramStart"/>
+      <w:r>
+        <w:rPr>
+          <w:rFonts w:ascii="Arial" w:hAnsi="Arial" w:cs="Arial"/>
+        </w:rPr>
+        <w:t>jogo</w:t>
+      </w:r>
+      <w:proofErr w:type="gramEnd"/>
     </w:p>
     <w:p>
       <w:pPr>
@@ -5486,8 +5866,18 @@
           <w:b/>
           <w:bCs/>
         </w:rPr>
-        <w:t xml:space="preserve"> 1</w:t>
-      </w:r>
+        <w:t xml:space="preserve"> </w:t>
+      </w:r>
+      <w:proofErr w:type="gramStart"/>
+      <w:r>
+        <w:rPr>
+          <w:rFonts w:ascii="Arial" w:hAnsi="Arial" w:cs="Arial"/>
+          <w:b/>
+          <w:bCs/>
+        </w:rPr>
+        <w:t>1</w:t>
+      </w:r>
+      <w:proofErr w:type="gramEnd"/>
     </w:p>
     <w:p>
       <w:pPr>
@@ -5505,7 +5895,21 @@
         <w:rPr>
           <w:rFonts w:ascii="Arial" w:hAnsi="Arial" w:cs="Arial"/>
         </w:rPr>
-        <w:t xml:space="preserve">A partir do passo 2 o sistema detectou que o </w:t>
+        <w:t xml:space="preserve">A partir do passo </w:t>
+      </w:r>
+      <w:proofErr w:type="gramStart"/>
+      <w:r>
+        <w:rPr>
+          <w:rFonts w:ascii="Arial" w:hAnsi="Arial" w:cs="Arial"/>
+        </w:rPr>
+        <w:t>2</w:t>
+      </w:r>
+      <w:proofErr w:type="gramEnd"/>
+      <w:r>
+        <w:rPr>
+          <w:rFonts w:ascii="Arial" w:hAnsi="Arial" w:cs="Arial"/>
+        </w:rPr>
+        <w:t xml:space="preserve"> o sistema detectou que o </w:t>
       </w:r>
       <w:r>
         <w:rPr>
@@ -5561,7 +5965,21 @@
         <w:rPr>
           <w:rFonts w:ascii="Arial" w:hAnsi="Arial" w:cs="Arial"/>
         </w:rPr>
-        <w:t>Retorna ao passo 1 do fluxo principal.</w:t>
+        <w:t xml:space="preserve">Retorna ao passo </w:t>
+      </w:r>
+      <w:proofErr w:type="gramStart"/>
+      <w:r>
+        <w:rPr>
+          <w:rFonts w:ascii="Arial" w:hAnsi="Arial" w:cs="Arial"/>
+        </w:rPr>
+        <w:t>1</w:t>
+      </w:r>
+      <w:proofErr w:type="gramEnd"/>
+      <w:r>
+        <w:rPr>
+          <w:rFonts w:ascii="Arial" w:hAnsi="Arial" w:cs="Arial"/>
+        </w:rPr>
+        <w:t xml:space="preserve"> do fluxo principal.</w:t>
       </w:r>
     </w:p>
     <w:p>
@@ -5581,8 +5999,19 @@
           <w:bCs/>
           <w:highlight w:val="yellow"/>
         </w:rPr>
-        <w:t>Fluxo alternativo 2</w:t>
-      </w:r>
+        <w:t xml:space="preserve">Fluxo alternativo </w:t>
+      </w:r>
+      <w:proofErr w:type="gramStart"/>
+      <w:r>
+        <w:rPr>
+          <w:rFonts w:ascii="Arial" w:hAnsi="Arial" w:cs="Arial"/>
+          <w:b/>
+          <w:bCs/>
+          <w:highlight w:val="yellow"/>
+        </w:rPr>
+        <w:t>2</w:t>
+      </w:r>
+      <w:proofErr w:type="gramEnd"/>
     </w:p>
     <w:p>
       <w:pPr>
@@ -5602,12 +6031,14 @@
         </w:rPr>
         <w:t xml:space="preserve">A partir do passo </w:t>
       </w:r>
+      <w:proofErr w:type="gramStart"/>
       <w:r>
         <w:rPr>
           <w:rFonts w:ascii="Arial" w:hAnsi="Arial" w:cs="Arial"/>
         </w:rPr>
         <w:t>4</w:t>
       </w:r>
+      <w:proofErr w:type="gramEnd"/>
       <w:r>
         <w:rPr>
           <w:rFonts w:ascii="Arial" w:hAnsi="Arial" w:cs="Arial"/>
@@ -5664,12 +6095,14 @@
         </w:rPr>
         <w:t xml:space="preserve">Retorna ao passo </w:t>
       </w:r>
+      <w:proofErr w:type="gramStart"/>
       <w:r>
         <w:rPr>
           <w:rFonts w:ascii="Arial" w:hAnsi="Arial" w:cs="Arial"/>
         </w:rPr>
         <w:t>5</w:t>
       </w:r>
+      <w:proofErr w:type="gramEnd"/>
       <w:r>
         <w:rPr>
           <w:rFonts w:ascii="Arial" w:hAnsi="Arial" w:cs="Arial"/>
@@ -5831,8 +6264,16 @@
         <w:rPr>
           <w:rFonts w:ascii="Arial" w:hAnsi="Arial" w:cs="Arial"/>
         </w:rPr>
-        <w:t>clica no botão “Loja”</w:t>
-      </w:r>
+        <w:t>clica no botão “Loja</w:t>
+      </w:r>
+      <w:proofErr w:type="gramStart"/>
+      <w:r>
+        <w:rPr>
+          <w:rFonts w:ascii="Arial" w:hAnsi="Arial" w:cs="Arial"/>
+        </w:rPr>
+        <w:t>”</w:t>
+      </w:r>
+      <w:proofErr w:type="gramEnd"/>
     </w:p>
     <w:p>
       <w:pPr>
@@ -6073,7 +6514,21 @@
         <w:rPr>
           <w:rFonts w:ascii="Arial" w:hAnsi="Arial" w:cs="Arial"/>
         </w:rPr>
-        <w:t xml:space="preserve"> do item Tempo. O item Tempo adiciona 30 segundos ao tempo de jogo. Além disso é permitido em todos os jogos.</w:t>
+        <w:t xml:space="preserve"> do item Tempo. O item Tempo adiciona 30 segundos ao tempo de jogo. </w:t>
+      </w:r>
+      <w:proofErr w:type="gramStart"/>
+      <w:r>
+        <w:rPr>
+          <w:rFonts w:ascii="Arial" w:hAnsi="Arial" w:cs="Arial"/>
+        </w:rPr>
+        <w:t>Além disso</w:t>
+      </w:r>
+      <w:proofErr w:type="gramEnd"/>
+      <w:r>
+        <w:rPr>
+          <w:rFonts w:ascii="Arial" w:hAnsi="Arial" w:cs="Arial"/>
+        </w:rPr>
+        <w:t xml:space="preserve"> é permitido em todos os jogos.</w:t>
       </w:r>
     </w:p>
     <w:p>
@@ -6190,8 +6645,18 @@
           <w:b/>
           <w:bCs/>
         </w:rPr>
-        <w:t xml:space="preserve"> 1</w:t>
-      </w:r>
+        <w:t xml:space="preserve"> </w:t>
+      </w:r>
+      <w:proofErr w:type="gramStart"/>
+      <w:r>
+        <w:rPr>
+          <w:rFonts w:ascii="Arial" w:hAnsi="Arial" w:cs="Arial"/>
+          <w:b/>
+          <w:bCs/>
+        </w:rPr>
+        <w:t>1</w:t>
+      </w:r>
+      <w:proofErr w:type="gramEnd"/>
     </w:p>
     <w:p>
       <w:pPr>
@@ -6211,12 +6676,14 @@
         </w:rPr>
         <w:t xml:space="preserve">A partir do passo </w:t>
       </w:r>
+      <w:proofErr w:type="gramStart"/>
       <w:r>
         <w:rPr>
           <w:rFonts w:ascii="Arial" w:hAnsi="Arial" w:cs="Arial"/>
         </w:rPr>
         <w:t>2</w:t>
       </w:r>
+      <w:proofErr w:type="gramEnd"/>
       <w:r>
         <w:rPr>
           <w:rFonts w:ascii="Arial" w:hAnsi="Arial" w:cs="Arial"/>
@@ -6261,12 +6728,14 @@
         </w:rPr>
         <w:t xml:space="preserve">Retorna ao passo </w:t>
       </w:r>
+      <w:proofErr w:type="gramStart"/>
       <w:r>
         <w:rPr>
           <w:rFonts w:ascii="Arial" w:hAnsi="Arial" w:cs="Arial"/>
         </w:rPr>
         <w:t>1</w:t>
       </w:r>
+      <w:proofErr w:type="gramEnd"/>
       <w:r>
         <w:rPr>
           <w:rFonts w:ascii="Arial" w:hAnsi="Arial" w:cs="Arial"/>
@@ -6456,8 +6925,16 @@
         <w:rPr>
           <w:rFonts w:ascii="Arial" w:hAnsi="Arial" w:cs="Arial"/>
         </w:rPr>
-        <w:t xml:space="preserve"> do item Resposta. O item Resposta destaca na tela a resposta correta da pergunta. Este item é apenas permitido no jogo Quiz</w:t>
-      </w:r>
+        <w:t xml:space="preserve"> do item Resposta. O item Resposta destaca na tela a resposta correta da pergunta. Este item é apenas permitido no jogo </w:t>
+      </w:r>
+      <w:proofErr w:type="spellStart"/>
+      <w:r>
+        <w:rPr>
+          <w:rFonts w:ascii="Arial" w:hAnsi="Arial" w:cs="Arial"/>
+        </w:rPr>
+        <w:t>Quiz</w:t>
+      </w:r>
+      <w:proofErr w:type="spellEnd"/>
     </w:p>
     <w:p>
       <w:pPr>
@@ -6487,7 +6964,14 @@
         <w:rPr>
           <w:rFonts w:ascii="Arial" w:hAnsi="Arial" w:cs="Arial"/>
         </w:rPr>
-        <w:t>adiciona item ao inventário d</w:t>
+        <w:t xml:space="preserve">adiciona item ao inventário </w:t>
+      </w:r>
+      <w:proofErr w:type="gramStart"/>
+      <w:r>
+        <w:rPr>
+          <w:rFonts w:ascii="Arial" w:hAnsi="Arial" w:cs="Arial"/>
+        </w:rPr>
+        <w:t>d</w:t>
       </w:r>
       <w:r>
         <w:rPr>
@@ -6495,6 +6979,7 @@
         </w:rPr>
         <w:t>ele</w:t>
       </w:r>
+      <w:proofErr w:type="gramEnd"/>
     </w:p>
     <w:p>
       <w:pPr>
@@ -6555,8 +7040,18 @@
           <w:b/>
           <w:bCs/>
         </w:rPr>
-        <w:t xml:space="preserve"> 1</w:t>
-      </w:r>
+        <w:t xml:space="preserve"> </w:t>
+      </w:r>
+      <w:proofErr w:type="gramStart"/>
+      <w:r>
+        <w:rPr>
+          <w:rFonts w:ascii="Arial" w:hAnsi="Arial" w:cs="Arial"/>
+          <w:b/>
+          <w:bCs/>
+        </w:rPr>
+        <w:t>1</w:t>
+      </w:r>
+      <w:proofErr w:type="gramEnd"/>
     </w:p>
     <w:p>
       <w:pPr>
@@ -6574,7 +7069,21 @@
         <w:rPr>
           <w:rFonts w:ascii="Arial" w:hAnsi="Arial" w:cs="Arial"/>
         </w:rPr>
-        <w:t>A partir do passo 2 o sistema detectou que o Aluno não possui moedas o suficiente para a compra</w:t>
+        <w:t xml:space="preserve">A partir do passo </w:t>
+      </w:r>
+      <w:proofErr w:type="gramStart"/>
+      <w:r>
+        <w:rPr>
+          <w:rFonts w:ascii="Arial" w:hAnsi="Arial" w:cs="Arial"/>
+        </w:rPr>
+        <w:t>2</w:t>
+      </w:r>
+      <w:proofErr w:type="gramEnd"/>
+      <w:r>
+        <w:rPr>
+          <w:rFonts w:ascii="Arial" w:hAnsi="Arial" w:cs="Arial"/>
+        </w:rPr>
+        <w:t xml:space="preserve"> o sistema detectou que o Aluno não possui moedas o suficiente para a compra</w:t>
       </w:r>
     </w:p>
     <w:p>
@@ -6612,7 +7121,21 @@
         <w:rPr>
           <w:rFonts w:ascii="Arial" w:hAnsi="Arial" w:cs="Arial"/>
         </w:rPr>
-        <w:t>Retorna ao passo 1 do fluxo principal.</w:t>
+        <w:t xml:space="preserve">Retorna ao passo </w:t>
+      </w:r>
+      <w:proofErr w:type="gramStart"/>
+      <w:r>
+        <w:rPr>
+          <w:rFonts w:ascii="Arial" w:hAnsi="Arial" w:cs="Arial"/>
+        </w:rPr>
+        <w:t>1</w:t>
+      </w:r>
+      <w:proofErr w:type="gramEnd"/>
+      <w:r>
+        <w:rPr>
+          <w:rFonts w:ascii="Arial" w:hAnsi="Arial" w:cs="Arial"/>
+        </w:rPr>
+        <w:t xml:space="preserve"> do fluxo principal.</w:t>
       </w:r>
     </w:p>
     <w:p>
@@ -6798,7 +7321,21 @@
         <w:rPr>
           <w:rFonts w:ascii="Arial" w:hAnsi="Arial" w:cs="Arial"/>
         </w:rPr>
-        <w:t xml:space="preserve"> do item Pontos. O item Tempo dobra a quantidade de pontos recebida em um jogo. Além disso é permitido em todos os jogos.</w:t>
+        <w:t xml:space="preserve"> do item Pontos. O item Tempo dobra a quantidade de pontos recebida em um jogo. </w:t>
+      </w:r>
+      <w:proofErr w:type="gramStart"/>
+      <w:r>
+        <w:rPr>
+          <w:rFonts w:ascii="Arial" w:hAnsi="Arial" w:cs="Arial"/>
+        </w:rPr>
+        <w:t>Além disso</w:t>
+      </w:r>
+      <w:proofErr w:type="gramEnd"/>
+      <w:r>
+        <w:rPr>
+          <w:rFonts w:ascii="Arial" w:hAnsi="Arial" w:cs="Arial"/>
+        </w:rPr>
+        <w:t xml:space="preserve"> é permitido em todos os jogos.</w:t>
       </w:r>
     </w:p>
     <w:p>
@@ -6903,8 +7440,18 @@
           <w:b/>
           <w:bCs/>
         </w:rPr>
-        <w:t xml:space="preserve"> 1</w:t>
-      </w:r>
+        <w:t xml:space="preserve"> </w:t>
+      </w:r>
+      <w:proofErr w:type="gramStart"/>
+      <w:r>
+        <w:rPr>
+          <w:rFonts w:ascii="Arial" w:hAnsi="Arial" w:cs="Arial"/>
+          <w:b/>
+          <w:bCs/>
+        </w:rPr>
+        <w:t>1</w:t>
+      </w:r>
+      <w:proofErr w:type="gramEnd"/>
     </w:p>
     <w:p>
       <w:pPr>
@@ -6922,7 +7469,21 @@
         <w:rPr>
           <w:rFonts w:ascii="Arial" w:hAnsi="Arial" w:cs="Arial"/>
         </w:rPr>
-        <w:t>A partir do passo 2 o sistema detectou que o Aluno não possui moedas o suficiente para a compra</w:t>
+        <w:t xml:space="preserve">A partir do passo </w:t>
+      </w:r>
+      <w:proofErr w:type="gramStart"/>
+      <w:r>
+        <w:rPr>
+          <w:rFonts w:ascii="Arial" w:hAnsi="Arial" w:cs="Arial"/>
+        </w:rPr>
+        <w:t>2</w:t>
+      </w:r>
+      <w:proofErr w:type="gramEnd"/>
+      <w:r>
+        <w:rPr>
+          <w:rFonts w:ascii="Arial" w:hAnsi="Arial" w:cs="Arial"/>
+        </w:rPr>
+        <w:t xml:space="preserve"> o sistema detectou que o Aluno não possui moedas o suficiente para a compra</w:t>
       </w:r>
     </w:p>
     <w:p>
@@ -6960,7 +7521,21 @@
         <w:rPr>
           <w:rFonts w:ascii="Arial" w:hAnsi="Arial" w:cs="Arial"/>
         </w:rPr>
-        <w:t>Retorna ao passo 1 do fluxo principal.</w:t>
+        <w:t xml:space="preserve">Retorna ao passo </w:t>
+      </w:r>
+      <w:proofErr w:type="gramStart"/>
+      <w:r>
+        <w:rPr>
+          <w:rFonts w:ascii="Arial" w:hAnsi="Arial" w:cs="Arial"/>
+        </w:rPr>
+        <w:t>1</w:t>
+      </w:r>
+      <w:proofErr w:type="gramEnd"/>
+      <w:r>
+        <w:rPr>
+          <w:rFonts w:ascii="Arial" w:hAnsi="Arial" w:cs="Arial"/>
+        </w:rPr>
+        <w:t xml:space="preserve"> do fluxo principal.</w:t>
       </w:r>
     </w:p>
     <w:p>
@@ -7014,6 +7589,7 @@
         </w:rPr>
         <w:t xml:space="preserve">para o </w:t>
       </w:r>
+      <w:proofErr w:type="spellStart"/>
       <w:r>
         <w:rPr>
           <w:rFonts w:ascii="Arial" w:hAnsi="Arial" w:cs="Arial"/>
@@ -7022,6 +7598,7 @@
         </w:rPr>
         <w:t>Quiz</w:t>
       </w:r>
+      <w:proofErr w:type="spellEnd"/>
       <w:r>
         <w:rPr>
           <w:rFonts w:ascii="Arial" w:hAnsi="Arial" w:cs="Arial"/>
@@ -7202,12 +7779,14 @@
         </w:rPr>
         <w:t>Jogos</w:t>
       </w:r>
+      <w:proofErr w:type="gramStart"/>
       <w:r>
         <w:rPr>
           <w:rFonts w:ascii="Arial" w:hAnsi="Arial" w:cs="Arial"/>
         </w:rPr>
         <w:t>”</w:t>
       </w:r>
+      <w:proofErr w:type="gramEnd"/>
     </w:p>
     <w:p>
       <w:pPr>
@@ -7268,7 +7847,21 @@
         <w:rPr>
           <w:rFonts w:ascii="Arial" w:hAnsi="Arial" w:cs="Arial"/>
         </w:rPr>
-        <w:t>“Quiz”</w:t>
+        <w:t>“</w:t>
+      </w:r>
+      <w:proofErr w:type="spellStart"/>
+      <w:r>
+        <w:rPr>
+          <w:rFonts w:ascii="Arial" w:hAnsi="Arial" w:cs="Arial"/>
+        </w:rPr>
+        <w:t>Quiz</w:t>
+      </w:r>
+      <w:proofErr w:type="spellEnd"/>
+      <w:r>
+        <w:rPr>
+          <w:rFonts w:ascii="Arial" w:hAnsi="Arial" w:cs="Arial"/>
+        </w:rPr>
+        <w:t>”</w:t>
       </w:r>
     </w:p>
     <w:p>
@@ -7301,11 +7894,19 @@
         </w:rPr>
         <w:t xml:space="preserve">Jogo </w:t>
       </w:r>
-      <w:r>
-        <w:rPr>
-          <w:rFonts w:ascii="Arial" w:hAnsi="Arial" w:cs="Arial"/>
-        </w:rPr>
-        <w:t>Quiz”</w:t>
+      <w:proofErr w:type="spellStart"/>
+      <w:r>
+        <w:rPr>
+          <w:rFonts w:ascii="Arial" w:hAnsi="Arial" w:cs="Arial"/>
+        </w:rPr>
+        <w:t>Quiz</w:t>
+      </w:r>
+      <w:proofErr w:type="spellEnd"/>
+      <w:r>
+        <w:rPr>
+          <w:rFonts w:ascii="Arial" w:hAnsi="Arial" w:cs="Arial"/>
+        </w:rPr>
+        <w:t>”</w:t>
       </w:r>
     </w:p>
     <w:p>
@@ -7446,8 +8047,16 @@
         <w:rPr>
           <w:rFonts w:ascii="Arial" w:hAnsi="Arial" w:cs="Arial"/>
         </w:rPr>
-        <w:t>Alternativa 1</w:t>
-      </w:r>
+        <w:t xml:space="preserve">Alternativa </w:t>
+      </w:r>
+      <w:proofErr w:type="gramStart"/>
+      <w:r>
+        <w:rPr>
+          <w:rFonts w:ascii="Arial" w:hAnsi="Arial" w:cs="Arial"/>
+        </w:rPr>
+        <w:t>1</w:t>
+      </w:r>
+      <w:proofErr w:type="gramEnd"/>
       <w:r>
         <w:rPr>
           <w:rFonts w:ascii="Arial" w:hAnsi="Arial" w:cs="Arial"/>
@@ -7623,8 +8232,18 @@
           <w:b/>
           <w:bCs/>
         </w:rPr>
-        <w:t xml:space="preserve"> 1</w:t>
-      </w:r>
+        <w:t xml:space="preserve"> </w:t>
+      </w:r>
+      <w:proofErr w:type="gramStart"/>
+      <w:r>
+        <w:rPr>
+          <w:rFonts w:ascii="Arial" w:hAnsi="Arial" w:cs="Arial"/>
+          <w:b/>
+          <w:bCs/>
+        </w:rPr>
+        <w:t>1</w:t>
+      </w:r>
+      <w:proofErr w:type="gramEnd"/>
     </w:p>
     <w:p>
       <w:pPr>
@@ -7642,7 +8261,21 @@
         <w:rPr>
           <w:rFonts w:ascii="Arial" w:hAnsi="Arial" w:cs="Arial"/>
         </w:rPr>
-        <w:t xml:space="preserve">A partir do passo 8 o sistema detectou erro (dados inválidos ou campos em branco) </w:t>
+        <w:t xml:space="preserve">A partir do passo </w:t>
+      </w:r>
+      <w:proofErr w:type="gramStart"/>
+      <w:r>
+        <w:rPr>
+          <w:rFonts w:ascii="Arial" w:hAnsi="Arial" w:cs="Arial"/>
+        </w:rPr>
+        <w:t>8</w:t>
+      </w:r>
+      <w:proofErr w:type="gramEnd"/>
+      <w:r>
+        <w:rPr>
+          <w:rFonts w:ascii="Arial" w:hAnsi="Arial" w:cs="Arial"/>
+        </w:rPr>
+        <w:t xml:space="preserve"> o sistema detectou erro (dados inválidos ou campos em branco) </w:t>
       </w:r>
       <w:r>
         <w:rPr>
@@ -7782,7 +8415,21 @@
         <w:rPr>
           <w:rFonts w:ascii="Arial" w:hAnsi="Arial" w:cs="Arial"/>
         </w:rPr>
-        <w:t>Retorna ao passo 6 do fluxo principal.</w:t>
+        <w:t xml:space="preserve">Retorna ao passo </w:t>
+      </w:r>
+      <w:proofErr w:type="gramStart"/>
+      <w:r>
+        <w:rPr>
+          <w:rFonts w:ascii="Arial" w:hAnsi="Arial" w:cs="Arial"/>
+        </w:rPr>
+        <w:t>6</w:t>
+      </w:r>
+      <w:proofErr w:type="gramEnd"/>
+      <w:r>
+        <w:rPr>
+          <w:rFonts w:ascii="Arial" w:hAnsi="Arial" w:cs="Arial"/>
+        </w:rPr>
+        <w:t xml:space="preserve"> do fluxo principal.</w:t>
       </w:r>
     </w:p>
     <w:p>
@@ -8010,12 +8657,14 @@
         </w:rPr>
         <w:t>Ranking</w:t>
       </w:r>
+      <w:proofErr w:type="gramStart"/>
       <w:r>
         <w:rPr>
           <w:rFonts w:ascii="Arial" w:hAnsi="Arial" w:cs="Arial"/>
         </w:rPr>
         <w:t>”</w:t>
       </w:r>
+      <w:proofErr w:type="gramEnd"/>
     </w:p>
     <w:p>
       <w:pPr>
@@ -8057,7 +8706,21 @@
         <w:rPr>
           <w:rFonts w:ascii="Arial" w:hAnsi="Arial" w:cs="Arial"/>
         </w:rPr>
-        <w:t xml:space="preserve"> exibindo o top 5 </w:t>
+        <w:t xml:space="preserve"> exibindo o top </w:t>
+      </w:r>
+      <w:proofErr w:type="gramStart"/>
+      <w:r>
+        <w:rPr>
+          <w:rFonts w:ascii="Arial" w:hAnsi="Arial" w:cs="Arial"/>
+        </w:rPr>
+        <w:t>5</w:t>
+      </w:r>
+      <w:proofErr w:type="gramEnd"/>
+      <w:r>
+        <w:rPr>
+          <w:rFonts w:ascii="Arial" w:hAnsi="Arial" w:cs="Arial"/>
+        </w:rPr>
+        <w:t xml:space="preserve"> </w:t>
       </w:r>
       <w:r>
         <w:rPr>
@@ -8265,12 +8928,14 @@
         </w:rPr>
         <w:t>Como Funciona?</w:t>
       </w:r>
+      <w:proofErr w:type="gramStart"/>
       <w:r>
         <w:rPr>
           <w:rFonts w:ascii="Arial" w:hAnsi="Arial" w:cs="Arial"/>
         </w:rPr>
         <w:t>”</w:t>
       </w:r>
+      <w:proofErr w:type="gramEnd"/>
     </w:p>
     <w:p>
       <w:pPr>
@@ -8328,8 +8993,8 @@
 </file>
 
 <file path=word/numbering.xml><?xml version="1.0" encoding="utf-8"?>
-<w:numbering xmlns:wpc="http://schemas.microsoft.com/office/word/2010/wordprocessingCanvas" xmlns:cx="http://schemas.microsoft.com/office/drawing/2014/chartex" xmlns:cx1="http://schemas.microsoft.com/office/drawing/2015/9/8/chartex" xmlns:cx2="http://schemas.microsoft.com/office/drawing/2015/10/21/chartex" xmlns:cx3="http://schemas.microsoft.com/office/drawing/2016/5/9/chartex" xmlns:cx4="http://schemas.microsoft.com/office/drawing/2016/5/10/chartex" xmlns:cx5="http://schemas.microsoft.com/office/drawing/2016/5/11/chartex" xmlns:cx6="http://schemas.microsoft.com/office/drawing/2016/5/12/chartex" xmlns:cx7="http://schemas.microsoft.com/office/drawing/2016/5/13/chartex" xmlns:cx8="http://schemas.microsoft.com/office/drawing/2016/5/14/chartex" xmlns:mc="http://schemas.openxmlformats.org/markup-compatibility/2006" xmlns:aink="http://schemas.microsoft.com/office/drawing/2016/ink" xmlns:am3d="http://schemas.microsoft.com/office/drawing/2017/model3d" xmlns:o="urn:schemas-microsoft-com:office:office" xmlns:r="http://schemas.openxmlformats.org/officeDocument/2006/relationships" xmlns:m="http://schemas.openxmlformats.org/officeDocument/2006/math" xmlns:v="urn:schemas-microsoft-com:vml" xmlns:wp14="http://schemas.microsoft.com/office/word/2010/wordprocessingDrawing" xmlns:wp="http://schemas.openxmlformats.org/drawingml/2006/wordprocessingDrawing" xmlns:w10="urn:schemas-microsoft-com:office:word" xmlns:w="http://schemas.openxmlformats.org/wordprocessingml/2006/main" xmlns:w14="http://schemas.microsoft.com/office/word/2010/wordml" xmlns:w15="http://schemas.microsoft.com/office/word/2012/wordml" xmlns:w16cex="http://schemas.microsoft.com/office/word/2018/wordml/cex" xmlns:w16cid="http://schemas.microsoft.com/office/word/2016/wordml/cid" xmlns:w16="http://schemas.microsoft.com/office/word/2018/wordml" xmlns:w16se="http://schemas.microsoft.com/office/word/2015/wordml/symex" xmlns:wpg="http://schemas.microsoft.com/office/word/2010/wordprocessingGroup" xmlns:wpi="http://schemas.microsoft.com/office/word/2010/wordprocessingInk" xmlns:wne="http://schemas.microsoft.com/office/word/2006/wordml" xmlns:wps="http://schemas.microsoft.com/office/word/2010/wordprocessingShape" mc:Ignorable="w14 w15 w16se w16cid w16 w16cex wp14">
-  <w:abstractNum w:abstractNumId="0" w15:restartNumberingAfterBreak="0">
+<w:numbering xmlns:wpc="http://schemas.microsoft.com/office/word/2010/wordprocessingCanvas" xmlns:mc="http://schemas.openxmlformats.org/markup-compatibility/2006" xmlns:o="urn:schemas-microsoft-com:office:office" xmlns:r="http://schemas.openxmlformats.org/officeDocument/2006/relationships" xmlns:m="http://schemas.openxmlformats.org/officeDocument/2006/math" xmlns:v="urn:schemas-microsoft-com:vml" xmlns:wp14="http://schemas.microsoft.com/office/word/2010/wordprocessingDrawing" xmlns:wp="http://schemas.openxmlformats.org/drawingml/2006/wordprocessingDrawing" xmlns:w10="urn:schemas-microsoft-com:office:word" xmlns:w="http://schemas.openxmlformats.org/wordprocessingml/2006/main" xmlns:w14="http://schemas.microsoft.com/office/word/2010/wordml" xmlns:wpg="http://schemas.microsoft.com/office/word/2010/wordprocessingGroup" xmlns:wpi="http://schemas.microsoft.com/office/word/2010/wordprocessingInk" xmlns:wne="http://schemas.microsoft.com/office/word/2006/wordml" xmlns:wps="http://schemas.microsoft.com/office/word/2010/wordprocessingShape" mc:Ignorable="w14 wp14">
+  <w:abstractNum w:abstractNumId="0">
     <w:nsid w:val="02856599"/>
     <w:multiLevelType w:val="hybridMultilevel"/>
     <w:tmpl w:val="DCE4A088"/>
@@ -8415,7 +9080,7 @@
       </w:pPr>
     </w:lvl>
   </w:abstractNum>
-  <w:abstractNum w:abstractNumId="1" w15:restartNumberingAfterBreak="0">
+  <w:abstractNum w:abstractNumId="1">
     <w:nsid w:val="07823618"/>
     <w:multiLevelType w:val="hybridMultilevel"/>
     <w:tmpl w:val="A5763870"/>
@@ -8501,7 +9166,7 @@
       </w:pPr>
     </w:lvl>
   </w:abstractNum>
-  <w:abstractNum w:abstractNumId="2" w15:restartNumberingAfterBreak="0">
+  <w:abstractNum w:abstractNumId="2">
     <w:nsid w:val="0C112934"/>
     <w:multiLevelType w:val="hybridMultilevel"/>
     <w:tmpl w:val="C78CF82A"/>
@@ -8587,7 +9252,7 @@
       </w:pPr>
     </w:lvl>
   </w:abstractNum>
-  <w:abstractNum w:abstractNumId="3" w15:restartNumberingAfterBreak="0">
+  <w:abstractNum w:abstractNumId="3">
     <w:nsid w:val="11A053E5"/>
     <w:multiLevelType w:val="hybridMultilevel"/>
     <w:tmpl w:val="A5763870"/>
@@ -8673,7 +9338,7 @@
       </w:pPr>
     </w:lvl>
   </w:abstractNum>
-  <w:abstractNum w:abstractNumId="4" w15:restartNumberingAfterBreak="0">
+  <w:abstractNum w:abstractNumId="4">
     <w:nsid w:val="11FE6DAB"/>
     <w:multiLevelType w:val="hybridMultilevel"/>
     <w:tmpl w:val="23B42452"/>
@@ -8762,7 +9427,7 @@
       </w:pPr>
     </w:lvl>
   </w:abstractNum>
-  <w:abstractNum w:abstractNumId="5" w15:restartNumberingAfterBreak="0">
+  <w:abstractNum w:abstractNumId="5">
     <w:nsid w:val="13380C99"/>
     <w:multiLevelType w:val="hybridMultilevel"/>
     <w:tmpl w:val="23B42452"/>
@@ -8851,7 +9516,7 @@
       </w:pPr>
     </w:lvl>
   </w:abstractNum>
-  <w:abstractNum w:abstractNumId="6" w15:restartNumberingAfterBreak="0">
+  <w:abstractNum w:abstractNumId="6">
     <w:nsid w:val="14426831"/>
     <w:multiLevelType w:val="hybridMultilevel"/>
     <w:tmpl w:val="23B42452"/>
@@ -8940,7 +9605,7 @@
       </w:pPr>
     </w:lvl>
   </w:abstractNum>
-  <w:abstractNum w:abstractNumId="7" w15:restartNumberingAfterBreak="0">
+  <w:abstractNum w:abstractNumId="7">
     <w:nsid w:val="16C70A37"/>
     <w:multiLevelType w:val="hybridMultilevel"/>
     <w:tmpl w:val="A5763870"/>
@@ -9026,7 +9691,7 @@
       </w:pPr>
     </w:lvl>
   </w:abstractNum>
-  <w:abstractNum w:abstractNumId="8" w15:restartNumberingAfterBreak="0">
+  <w:abstractNum w:abstractNumId="8">
     <w:nsid w:val="1A346547"/>
     <w:multiLevelType w:val="hybridMultilevel"/>
     <w:tmpl w:val="A5763870"/>
@@ -9112,7 +9777,7 @@
       </w:pPr>
     </w:lvl>
   </w:abstractNum>
-  <w:abstractNum w:abstractNumId="9" w15:restartNumberingAfterBreak="0">
+  <w:abstractNum w:abstractNumId="9">
     <w:nsid w:val="1C9412D5"/>
     <w:multiLevelType w:val="hybridMultilevel"/>
     <w:tmpl w:val="62DE546A"/>
@@ -9225,7 +9890,7 @@
       </w:pPr>
     </w:lvl>
   </w:abstractNum>
-  <w:abstractNum w:abstractNumId="10" w15:restartNumberingAfterBreak="0">
+  <w:abstractNum w:abstractNumId="10">
     <w:nsid w:val="1E6F37AB"/>
     <w:multiLevelType w:val="hybridMultilevel"/>
     <w:tmpl w:val="CA7802EA"/>
@@ -9311,7 +9976,7 @@
       </w:pPr>
     </w:lvl>
   </w:abstractNum>
-  <w:abstractNum w:abstractNumId="11" w15:restartNumberingAfterBreak="0">
+  <w:abstractNum w:abstractNumId="11">
     <w:nsid w:val="1F9D7B12"/>
     <w:multiLevelType w:val="hybridMultilevel"/>
     <w:tmpl w:val="C78CF82A"/>
@@ -9397,7 +10062,7 @@
       </w:pPr>
     </w:lvl>
   </w:abstractNum>
-  <w:abstractNum w:abstractNumId="12" w15:restartNumberingAfterBreak="0">
+  <w:abstractNum w:abstractNumId="12">
     <w:nsid w:val="235400FF"/>
     <w:multiLevelType w:val="hybridMultilevel"/>
     <w:tmpl w:val="23B42452"/>
@@ -9486,7 +10151,7 @@
       </w:pPr>
     </w:lvl>
   </w:abstractNum>
-  <w:abstractNum w:abstractNumId="13" w15:restartNumberingAfterBreak="0">
+  <w:abstractNum w:abstractNumId="13">
     <w:nsid w:val="24824D72"/>
     <w:multiLevelType w:val="hybridMultilevel"/>
     <w:tmpl w:val="A5763870"/>
@@ -9572,7 +10237,7 @@
       </w:pPr>
     </w:lvl>
   </w:abstractNum>
-  <w:abstractNum w:abstractNumId="14" w15:restartNumberingAfterBreak="0">
+  <w:abstractNum w:abstractNumId="14">
     <w:nsid w:val="267B7277"/>
     <w:multiLevelType w:val="hybridMultilevel"/>
     <w:tmpl w:val="23B42452"/>
@@ -9661,7 +10326,7 @@
       </w:pPr>
     </w:lvl>
   </w:abstractNum>
-  <w:abstractNum w:abstractNumId="15" w15:restartNumberingAfterBreak="0">
+  <w:abstractNum w:abstractNumId="15">
     <w:nsid w:val="26B35E60"/>
     <w:multiLevelType w:val="hybridMultilevel"/>
     <w:tmpl w:val="23B42452"/>
@@ -9750,7 +10415,7 @@
       </w:pPr>
     </w:lvl>
   </w:abstractNum>
-  <w:abstractNum w:abstractNumId="16" w15:restartNumberingAfterBreak="0">
+  <w:abstractNum w:abstractNumId="16">
     <w:nsid w:val="2ABB79D0"/>
     <w:multiLevelType w:val="hybridMultilevel"/>
     <w:tmpl w:val="A5763870"/>
@@ -9836,7 +10501,7 @@
       </w:pPr>
     </w:lvl>
   </w:abstractNum>
-  <w:abstractNum w:abstractNumId="17" w15:restartNumberingAfterBreak="0">
+  <w:abstractNum w:abstractNumId="17">
     <w:nsid w:val="2D693E32"/>
     <w:multiLevelType w:val="hybridMultilevel"/>
     <w:tmpl w:val="A5763870"/>
@@ -9922,7 +10587,7 @@
       </w:pPr>
     </w:lvl>
   </w:abstractNum>
-  <w:abstractNum w:abstractNumId="18" w15:restartNumberingAfterBreak="0">
+  <w:abstractNum w:abstractNumId="18">
     <w:nsid w:val="2DDD203F"/>
     <w:multiLevelType w:val="hybridMultilevel"/>
     <w:tmpl w:val="62DE546A"/>
@@ -10035,7 +10700,7 @@
       </w:pPr>
     </w:lvl>
   </w:abstractNum>
-  <w:abstractNum w:abstractNumId="19" w15:restartNumberingAfterBreak="0">
+  <w:abstractNum w:abstractNumId="19">
     <w:nsid w:val="30C53779"/>
     <w:multiLevelType w:val="hybridMultilevel"/>
     <w:tmpl w:val="A5763870"/>
@@ -10121,7 +10786,7 @@
       </w:pPr>
     </w:lvl>
   </w:abstractNum>
-  <w:abstractNum w:abstractNumId="20" w15:restartNumberingAfterBreak="0">
+  <w:abstractNum w:abstractNumId="20">
     <w:nsid w:val="326A4964"/>
     <w:multiLevelType w:val="hybridMultilevel"/>
     <w:tmpl w:val="23B42452"/>
@@ -10210,7 +10875,7 @@
       </w:pPr>
     </w:lvl>
   </w:abstractNum>
-  <w:abstractNum w:abstractNumId="21" w15:restartNumberingAfterBreak="0">
+  <w:abstractNum w:abstractNumId="21">
     <w:nsid w:val="36662234"/>
     <w:multiLevelType w:val="hybridMultilevel"/>
     <w:tmpl w:val="A5763870"/>
@@ -10296,7 +10961,7 @@
       </w:pPr>
     </w:lvl>
   </w:abstractNum>
-  <w:abstractNum w:abstractNumId="22" w15:restartNumberingAfterBreak="0">
+  <w:abstractNum w:abstractNumId="22">
     <w:nsid w:val="38695A00"/>
     <w:multiLevelType w:val="hybridMultilevel"/>
     <w:tmpl w:val="FB884070"/>
@@ -10382,7 +11047,7 @@
       </w:pPr>
     </w:lvl>
   </w:abstractNum>
-  <w:abstractNum w:abstractNumId="23" w15:restartNumberingAfterBreak="0">
+  <w:abstractNum w:abstractNumId="23">
     <w:nsid w:val="3C524CAB"/>
     <w:multiLevelType w:val="hybridMultilevel"/>
     <w:tmpl w:val="E3D29242"/>
@@ -10468,7 +11133,7 @@
       </w:pPr>
     </w:lvl>
   </w:abstractNum>
-  <w:abstractNum w:abstractNumId="24" w15:restartNumberingAfterBreak="0">
+  <w:abstractNum w:abstractNumId="24">
     <w:nsid w:val="424E71E0"/>
     <w:multiLevelType w:val="hybridMultilevel"/>
     <w:tmpl w:val="E1FC3D10"/>
@@ -10554,7 +11219,7 @@
       </w:pPr>
     </w:lvl>
   </w:abstractNum>
-  <w:abstractNum w:abstractNumId="25" w15:restartNumberingAfterBreak="0">
+  <w:abstractNum w:abstractNumId="25">
     <w:nsid w:val="44AB17B2"/>
     <w:multiLevelType w:val="hybridMultilevel"/>
     <w:tmpl w:val="23B42452"/>
@@ -10643,7 +11308,7 @@
       </w:pPr>
     </w:lvl>
   </w:abstractNum>
-  <w:abstractNum w:abstractNumId="26" w15:restartNumberingAfterBreak="0">
+  <w:abstractNum w:abstractNumId="26">
     <w:nsid w:val="4D4D535E"/>
     <w:multiLevelType w:val="hybridMultilevel"/>
     <w:tmpl w:val="A5763870"/>
@@ -10729,7 +11394,7 @@
       </w:pPr>
     </w:lvl>
   </w:abstractNum>
-  <w:abstractNum w:abstractNumId="27" w15:restartNumberingAfterBreak="0">
+  <w:abstractNum w:abstractNumId="27">
     <w:nsid w:val="51FA1D2E"/>
     <w:multiLevelType w:val="hybridMultilevel"/>
     <w:tmpl w:val="23B42452"/>
@@ -10818,7 +11483,7 @@
       </w:pPr>
     </w:lvl>
   </w:abstractNum>
-  <w:abstractNum w:abstractNumId="28" w15:restartNumberingAfterBreak="0">
+  <w:abstractNum w:abstractNumId="28">
     <w:nsid w:val="52827B47"/>
     <w:multiLevelType w:val="hybridMultilevel"/>
     <w:tmpl w:val="A5763870"/>
@@ -10904,7 +11569,7 @@
       </w:pPr>
     </w:lvl>
   </w:abstractNum>
-  <w:abstractNum w:abstractNumId="29" w15:restartNumberingAfterBreak="0">
+  <w:abstractNum w:abstractNumId="29">
     <w:nsid w:val="54EA6FAA"/>
     <w:multiLevelType w:val="hybridMultilevel"/>
     <w:tmpl w:val="A5763870"/>
@@ -10990,7 +11655,7 @@
       </w:pPr>
     </w:lvl>
   </w:abstractNum>
-  <w:abstractNum w:abstractNumId="30" w15:restartNumberingAfterBreak="0">
+  <w:abstractNum w:abstractNumId="30">
     <w:nsid w:val="58230372"/>
     <w:multiLevelType w:val="hybridMultilevel"/>
     <w:tmpl w:val="23B42452"/>
@@ -11079,7 +11744,7 @@
       </w:pPr>
     </w:lvl>
   </w:abstractNum>
-  <w:abstractNum w:abstractNumId="31" w15:restartNumberingAfterBreak="0">
+  <w:abstractNum w:abstractNumId="31">
     <w:nsid w:val="5D8F74A3"/>
     <w:multiLevelType w:val="hybridMultilevel"/>
     <w:tmpl w:val="23B42452"/>
@@ -11168,7 +11833,7 @@
       </w:pPr>
     </w:lvl>
   </w:abstractNum>
-  <w:abstractNum w:abstractNumId="32" w15:restartNumberingAfterBreak="0">
+  <w:abstractNum w:abstractNumId="32">
     <w:nsid w:val="5FE81757"/>
     <w:multiLevelType w:val="hybridMultilevel"/>
     <w:tmpl w:val="23B42452"/>
@@ -11257,7 +11922,7 @@
       </w:pPr>
     </w:lvl>
   </w:abstractNum>
-  <w:abstractNum w:abstractNumId="33" w15:restartNumberingAfterBreak="0">
+  <w:abstractNum w:abstractNumId="33">
     <w:nsid w:val="60445AA4"/>
     <w:multiLevelType w:val="hybridMultilevel"/>
     <w:tmpl w:val="23B42452"/>
@@ -11346,7 +12011,7 @@
       </w:pPr>
     </w:lvl>
   </w:abstractNum>
-  <w:abstractNum w:abstractNumId="34" w15:restartNumberingAfterBreak="0">
+  <w:abstractNum w:abstractNumId="34">
     <w:nsid w:val="6347641B"/>
     <w:multiLevelType w:val="hybridMultilevel"/>
     <w:tmpl w:val="23B42452"/>
@@ -11435,7 +12100,7 @@
       </w:pPr>
     </w:lvl>
   </w:abstractNum>
-  <w:abstractNum w:abstractNumId="35" w15:restartNumberingAfterBreak="0">
+  <w:abstractNum w:abstractNumId="35">
     <w:nsid w:val="643E7342"/>
     <w:multiLevelType w:val="hybridMultilevel"/>
     <w:tmpl w:val="23B42452"/>
@@ -11524,7 +12189,7 @@
       </w:pPr>
     </w:lvl>
   </w:abstractNum>
-  <w:abstractNum w:abstractNumId="36" w15:restartNumberingAfterBreak="0">
+  <w:abstractNum w:abstractNumId="36">
     <w:nsid w:val="68A25057"/>
     <w:multiLevelType w:val="hybridMultilevel"/>
     <w:tmpl w:val="23B42452"/>
@@ -11613,7 +12278,7 @@
       </w:pPr>
     </w:lvl>
   </w:abstractNum>
-  <w:abstractNum w:abstractNumId="37" w15:restartNumberingAfterBreak="0">
+  <w:abstractNum w:abstractNumId="37">
     <w:nsid w:val="6C6D5331"/>
     <w:multiLevelType w:val="hybridMultilevel"/>
     <w:tmpl w:val="A5763870"/>
@@ -11699,7 +12364,7 @@
       </w:pPr>
     </w:lvl>
   </w:abstractNum>
-  <w:abstractNum w:abstractNumId="38" w15:restartNumberingAfterBreak="0">
+  <w:abstractNum w:abstractNumId="38">
     <w:nsid w:val="6CEF6570"/>
     <w:multiLevelType w:val="hybridMultilevel"/>
     <w:tmpl w:val="A5763870"/>
@@ -11785,7 +12450,7 @@
       </w:pPr>
     </w:lvl>
   </w:abstractNum>
-  <w:abstractNum w:abstractNumId="39" w15:restartNumberingAfterBreak="0">
+  <w:abstractNum w:abstractNumId="39">
     <w:nsid w:val="6DCC0054"/>
     <w:multiLevelType w:val="hybridMultilevel"/>
     <w:tmpl w:val="7A021260"/>
@@ -11871,7 +12536,7 @@
       </w:pPr>
     </w:lvl>
   </w:abstractNum>
-  <w:abstractNum w:abstractNumId="40" w15:restartNumberingAfterBreak="0">
+  <w:abstractNum w:abstractNumId="40">
     <w:nsid w:val="6DD26764"/>
     <w:multiLevelType w:val="hybridMultilevel"/>
     <w:tmpl w:val="61DCCCAA"/>
@@ -11957,7 +12622,7 @@
       </w:pPr>
     </w:lvl>
   </w:abstractNum>
-  <w:abstractNum w:abstractNumId="41" w15:restartNumberingAfterBreak="0">
+  <w:abstractNum w:abstractNumId="41">
     <w:nsid w:val="6E1A25AD"/>
     <w:multiLevelType w:val="hybridMultilevel"/>
     <w:tmpl w:val="31E6B244"/>
@@ -12043,7 +12708,7 @@
       </w:pPr>
     </w:lvl>
   </w:abstractNum>
-  <w:abstractNum w:abstractNumId="42" w15:restartNumberingAfterBreak="0">
+  <w:abstractNum w:abstractNumId="42">
     <w:nsid w:val="7F4A073C"/>
     <w:multiLevelType w:val="hybridMultilevel"/>
     <w:tmpl w:val="23B42452"/>
@@ -12266,7 +12931,7 @@
 </file>
 
 <file path=word/styles.xml><?xml version="1.0" encoding="utf-8"?>
-<w:styles xmlns:mc="http://schemas.openxmlformats.org/markup-compatibility/2006" xmlns:r="http://schemas.openxmlformats.org/officeDocument/2006/relationships" xmlns:w="http://schemas.openxmlformats.org/wordprocessingml/2006/main" xmlns:w14="http://schemas.microsoft.com/office/word/2010/wordml" xmlns:w15="http://schemas.microsoft.com/office/word/2012/wordml" xmlns:w16cex="http://schemas.microsoft.com/office/word/2018/wordml/cex" xmlns:w16cid="http://schemas.microsoft.com/office/word/2016/wordml/cid" xmlns:w16="http://schemas.microsoft.com/office/word/2018/wordml" xmlns:w16se="http://schemas.microsoft.com/office/word/2015/wordml/symex" mc:Ignorable="w14 w15 w16se w16cid w16 w16cex">
+<w:styles xmlns:mc="http://schemas.openxmlformats.org/markup-compatibility/2006" xmlns:r="http://schemas.openxmlformats.org/officeDocument/2006/relationships" xmlns:w="http://schemas.openxmlformats.org/wordprocessingml/2006/main" xmlns:w14="http://schemas.microsoft.com/office/word/2010/wordml" mc:Ignorable="w14">
   <w:docDefaults>
     <w:rPrDefault>
       <w:rPr>
@@ -12283,383 +12948,400 @@
       </w:pPr>
     </w:pPrDefault>
   </w:docDefaults>
-  <w:latentStyles w:defLockedState="0" w:defUIPriority="99" w:defSemiHidden="0" w:defUnhideWhenUsed="0" w:defQFormat="0" w:count="376">
-    <w:lsdException w:name="Normal" w:uiPriority="0" w:qFormat="1"/>
-    <w:lsdException w:name="heading 1" w:uiPriority="9" w:qFormat="1"/>
-    <w:lsdException w:name="heading 2" w:semiHidden="1" w:uiPriority="9" w:unhideWhenUsed="1" w:qFormat="1"/>
-    <w:lsdException w:name="heading 3" w:semiHidden="1" w:uiPriority="9" w:unhideWhenUsed="1" w:qFormat="1"/>
-    <w:lsdException w:name="heading 4" w:semiHidden="1" w:uiPriority="9" w:unhideWhenUsed="1" w:qFormat="1"/>
-    <w:lsdException w:name="heading 5" w:semiHidden="1" w:uiPriority="9" w:unhideWhenUsed="1" w:qFormat="1"/>
-    <w:lsdException w:name="heading 6" w:semiHidden="1" w:uiPriority="9" w:unhideWhenUsed="1" w:qFormat="1"/>
-    <w:lsdException w:name="heading 7" w:semiHidden="1" w:uiPriority="9" w:unhideWhenUsed="1" w:qFormat="1"/>
-    <w:lsdException w:name="heading 8" w:semiHidden="1" w:uiPriority="9" w:unhideWhenUsed="1" w:qFormat="1"/>
-    <w:lsdException w:name="heading 9" w:semiHidden="1" w:uiPriority="9" w:unhideWhenUsed="1" w:qFormat="1"/>
-    <w:lsdException w:name="index 1" w:semiHidden="1" w:unhideWhenUsed="1"/>
-    <w:lsdException w:name="index 2" w:semiHidden="1" w:unhideWhenUsed="1"/>
-    <w:lsdException w:name="index 3" w:semiHidden="1" w:unhideWhenUsed="1"/>
-    <w:lsdException w:name="index 4" w:semiHidden="1" w:unhideWhenUsed="1"/>
-    <w:lsdException w:name="index 5" w:semiHidden="1" w:unhideWhenUsed="1"/>
-    <w:lsdException w:name="index 6" w:semiHidden="1" w:unhideWhenUsed="1"/>
-    <w:lsdException w:name="index 7" w:semiHidden="1" w:unhideWhenUsed="1"/>
-    <w:lsdException w:name="index 8" w:semiHidden="1" w:unhideWhenUsed="1"/>
-    <w:lsdException w:name="index 9" w:semiHidden="1" w:unhideWhenUsed="1"/>
-    <w:lsdException w:name="toc 1" w:semiHidden="1" w:uiPriority="39" w:unhideWhenUsed="1"/>
-    <w:lsdException w:name="toc 2" w:semiHidden="1" w:uiPriority="39" w:unhideWhenUsed="1"/>
-    <w:lsdException w:name="toc 3" w:semiHidden="1" w:uiPriority="39" w:unhideWhenUsed="1"/>
-    <w:lsdException w:name="toc 4" w:semiHidden="1" w:uiPriority="39" w:unhideWhenUsed="1"/>
-    <w:lsdException w:name="toc 5" w:semiHidden="1" w:uiPriority="39" w:unhideWhenUsed="1"/>
-    <w:lsdException w:name="toc 6" w:semiHidden="1" w:uiPriority="39" w:unhideWhenUsed="1"/>
-    <w:lsdException w:name="toc 7" w:semiHidden="1" w:uiPriority="39" w:unhideWhenUsed="1"/>
-    <w:lsdException w:name="toc 8" w:semiHidden="1" w:uiPriority="39" w:unhideWhenUsed="1"/>
-    <w:lsdException w:name="toc 9" w:semiHidden="1" w:uiPriority="39" w:unhideWhenUsed="1"/>
-    <w:lsdException w:name="Normal Indent" w:semiHidden="1" w:unhideWhenUsed="1"/>
-    <w:lsdException w:name="footnote text" w:semiHidden="1" w:unhideWhenUsed="1"/>
-    <w:lsdException w:name="annotation text" w:semiHidden="1" w:unhideWhenUsed="1"/>
-    <w:lsdException w:name="header" w:semiHidden="1" w:unhideWhenUsed="1"/>
-    <w:lsdException w:name="footer" w:semiHidden="1" w:unhideWhenUsed="1"/>
-    <w:lsdException w:name="index heading" w:semiHidden="1" w:unhideWhenUsed="1"/>
-    <w:lsdException w:name="caption" w:semiHidden="1" w:uiPriority="35" w:unhideWhenUsed="1" w:qFormat="1"/>
-    <w:lsdException w:name="table of figures" w:semiHidden="1" w:unhideWhenUsed="1"/>
-    <w:lsdException w:name="envelope address" w:semiHidden="1" w:unhideWhenUsed="1"/>
-    <w:lsdException w:name="envelope return" w:semiHidden="1" w:unhideWhenUsed="1"/>
-    <w:lsdException w:name="footnote reference" w:semiHidden="1" w:unhideWhenUsed="1"/>
-    <w:lsdException w:name="annotation reference" w:semiHidden="1" w:unhideWhenUsed="1"/>
-    <w:lsdException w:name="line number" w:semiHidden="1" w:unhideWhenUsed="1"/>
-    <w:lsdException w:name="page number" w:semiHidden="1" w:unhideWhenUsed="1"/>
-    <w:lsdException w:name="endnote reference" w:semiHidden="1" w:unhideWhenUsed="1"/>
-    <w:lsdException w:name="endnote text" w:semiHidden="1" w:unhideWhenUsed="1"/>
-    <w:lsdException w:name="table of authorities" w:semiHidden="1" w:unhideWhenUsed="1"/>
-    <w:lsdException w:name="macro" w:semiHidden="1" w:unhideWhenUsed="1"/>
-    <w:lsdException w:name="toa heading" w:semiHidden="1" w:unhideWhenUsed="1"/>
-    <w:lsdException w:name="List" w:semiHidden="1" w:unhideWhenUsed="1"/>
-    <w:lsdException w:name="List Bullet" w:semiHidden="1" w:unhideWhenUsed="1"/>
-    <w:lsdException w:name="List Number" w:semiHidden="1" w:unhideWhenUsed="1"/>
-    <w:lsdException w:name="List 2" w:semiHidden="1" w:unhideWhenUsed="1"/>
-    <w:lsdException w:name="List 3" w:semiHidden="1" w:unhideWhenUsed="1"/>
-    <w:lsdException w:name="List 4" w:semiHidden="1" w:unhideWhenUsed="1"/>
-    <w:lsdException w:name="List 5" w:semiHidden="1" w:unhideWhenUsed="1"/>
-    <w:lsdException w:name="List Bullet 2" w:semiHidden="1" w:unhideWhenUsed="1"/>
-    <w:lsdException w:name="List Bullet 3" w:semiHidden="1" w:unhideWhenUsed="1"/>
-    <w:lsdException w:name="List Bullet 4" w:semiHidden="1" w:unhideWhenUsed="1"/>
-    <w:lsdException w:name="List Bullet 5" w:semiHidden="1" w:unhideWhenUsed="1"/>
-    <w:lsdException w:name="List Number 2" w:semiHidden="1" w:unhideWhenUsed="1"/>
-    <w:lsdException w:name="List Number 3" w:semiHidden="1" w:unhideWhenUsed="1"/>
-    <w:lsdException w:name="List Number 4" w:semiHidden="1" w:unhideWhenUsed="1"/>
-    <w:lsdException w:name="List Number 5" w:semiHidden="1" w:unhideWhenUsed="1"/>
-    <w:lsdException w:name="Title" w:uiPriority="10" w:qFormat="1"/>
-    <w:lsdException w:name="Closing" w:semiHidden="1" w:unhideWhenUsed="1"/>
-    <w:lsdException w:name="Signature" w:semiHidden="1" w:unhideWhenUsed="1"/>
-    <w:lsdException w:name="Default Paragraph Font" w:semiHidden="1" w:uiPriority="1" w:unhideWhenUsed="1"/>
-    <w:lsdException w:name="Body Text" w:semiHidden="1" w:unhideWhenUsed="1"/>
-    <w:lsdException w:name="Body Text Indent" w:semiHidden="1" w:unhideWhenUsed="1"/>
-    <w:lsdException w:name="List Continue" w:semiHidden="1" w:unhideWhenUsed="1"/>
-    <w:lsdException w:name="List Continue 2" w:semiHidden="1" w:unhideWhenUsed="1"/>
-    <w:lsdException w:name="List Continue 3" w:semiHidden="1" w:unhideWhenUsed="1"/>
-    <w:lsdException w:name="List Continue 4" w:semiHidden="1" w:unhideWhenUsed="1"/>
-    <w:lsdException w:name="List Continue 5" w:semiHidden="1" w:unhideWhenUsed="1"/>
-    <w:lsdException w:name="Message Header" w:semiHidden="1" w:unhideWhenUsed="1"/>
-    <w:lsdException w:name="Subtitle" w:uiPriority="11" w:qFormat="1"/>
-    <w:lsdException w:name="Salutation" w:semiHidden="1" w:unhideWhenUsed="1"/>
-    <w:lsdException w:name="Date" w:semiHidden="1" w:unhideWhenUsed="1"/>
-    <w:lsdException w:name="Body Text First Indent" w:semiHidden="1" w:unhideWhenUsed="1"/>
-    <w:lsdException w:name="Body Text First Indent 2" w:semiHidden="1" w:unhideWhenUsed="1"/>
-    <w:lsdException w:name="Note Heading" w:semiHidden="1" w:unhideWhenUsed="1"/>
-    <w:lsdException w:name="Body Text 2" w:semiHidden="1" w:unhideWhenUsed="1"/>
-    <w:lsdException w:name="Body Text 3" w:semiHidden="1" w:unhideWhenUsed="1"/>
-    <w:lsdException w:name="Body Text Indent 2" w:semiHidden="1" w:unhideWhenUsed="1"/>
-    <w:lsdException w:name="Body Text Indent 3" w:semiHidden="1" w:unhideWhenUsed="1"/>
-    <w:lsdException w:name="Block Text" w:semiHidden="1" w:unhideWhenUsed="1"/>
-    <w:lsdException w:name="Hyperlink" w:semiHidden="1" w:unhideWhenUsed="1"/>
-    <w:lsdException w:name="FollowedHyperlink" w:semiHidden="1" w:unhideWhenUsed="1"/>
-    <w:lsdException w:name="Strong" w:uiPriority="22" w:qFormat="1"/>
-    <w:lsdException w:name="Emphasis" w:uiPriority="20" w:qFormat="1"/>
-    <w:lsdException w:name="Document Map" w:semiHidden="1" w:unhideWhenUsed="1"/>
-    <w:lsdException w:name="Plain Text" w:semiHidden="1" w:unhideWhenUsed="1"/>
-    <w:lsdException w:name="E-mail Signature" w:semiHidden="1" w:unhideWhenUsed="1"/>
-    <w:lsdException w:name="HTML Top of Form" w:semiHidden="1" w:unhideWhenUsed="1"/>
-    <w:lsdException w:name="HTML Bottom of Form" w:semiHidden="1" w:unhideWhenUsed="1"/>
-    <w:lsdException w:name="Normal (Web)" w:semiHidden="1" w:unhideWhenUsed="1"/>
-    <w:lsdException w:name="HTML Acronym" w:semiHidden="1" w:unhideWhenUsed="1"/>
-    <w:lsdException w:name="HTML Address" w:semiHidden="1" w:unhideWhenUsed="1"/>
-    <w:lsdException w:name="HTML Cite" w:semiHidden="1" w:unhideWhenUsed="1"/>
-    <w:lsdException w:name="HTML Code" w:semiHidden="1" w:unhideWhenUsed="1"/>
-    <w:lsdException w:name="HTML Definition" w:semiHidden="1" w:unhideWhenUsed="1"/>
-    <w:lsdException w:name="HTML Keyboard" w:semiHidden="1" w:unhideWhenUsed="1"/>
-    <w:lsdException w:name="HTML Preformatted" w:semiHidden="1" w:unhideWhenUsed="1"/>
-    <w:lsdException w:name="HTML Sample" w:semiHidden="1" w:unhideWhenUsed="1"/>
-    <w:lsdException w:name="HTML Typewriter" w:semiHidden="1" w:unhideWhenUsed="1"/>
-    <w:lsdException w:name="HTML Variable" w:semiHidden="1" w:unhideWhenUsed="1"/>
-    <w:lsdException w:name="Normal Table" w:semiHidden="1" w:unhideWhenUsed="1"/>
-    <w:lsdException w:name="annotation subject" w:semiHidden="1" w:unhideWhenUsed="1"/>
-    <w:lsdException w:name="No List" w:semiHidden="1" w:unhideWhenUsed="1"/>
-    <w:lsdException w:name="Outline List 1" w:semiHidden="1" w:unhideWhenUsed="1"/>
-    <w:lsdException w:name="Outline List 2" w:semiHidden="1" w:unhideWhenUsed="1"/>
-    <w:lsdException w:name="Outline List 3" w:semiHidden="1" w:unhideWhenUsed="1"/>
-    <w:lsdException w:name="Table Simple 1" w:semiHidden="1" w:unhideWhenUsed="1"/>
-    <w:lsdException w:name="Table Simple 2" w:semiHidden="1" w:unhideWhenUsed="1"/>
-    <w:lsdException w:name="Table Simple 3" w:semiHidden="1" w:unhideWhenUsed="1"/>
-    <w:lsdException w:name="Table Classic 1" w:semiHidden="1" w:unhideWhenUsed="1"/>
-    <w:lsdException w:name="Table Classic 2" w:semiHidden="1" w:unhideWhenUsed="1"/>
-    <w:lsdException w:name="Table Classic 3" w:semiHidden="1" w:unhideWhenUsed="1"/>
-    <w:lsdException w:name="Table Classic 4" w:semiHidden="1" w:unhideWhenUsed="1"/>
-    <w:lsdException w:name="Table Colorful 1" w:semiHidden="1" w:unhideWhenUsed="1"/>
-    <w:lsdException w:name="Table Colorful 2" w:semiHidden="1" w:unhideWhenUsed="1"/>
-    <w:lsdException w:name="Table Colorful 3" w:semiHidden="1" w:unhideWhenUsed="1"/>
-    <w:lsdException w:name="Table Columns 1" w:semiHidden="1" w:unhideWhenUsed="1"/>
-    <w:lsdException w:name="Table Columns 2" w:semiHidden="1" w:unhideWhenUsed="1"/>
-    <w:lsdException w:name="Table Columns 3" w:semiHidden="1" w:unhideWhenUsed="1"/>
-    <w:lsdException w:name="Table Columns 4" w:semiHidden="1" w:unhideWhenUsed="1"/>
-    <w:lsdException w:name="Table Columns 5" w:semiHidden="1" w:unhideWhenUsed="1"/>
-    <w:lsdException w:name="Table Grid 1" w:semiHidden="1" w:unhideWhenUsed="1"/>
-    <w:lsdException w:name="Table Grid 2" w:semiHidden="1" w:unhideWhenUsed="1"/>
-    <w:lsdException w:name="Table Grid 3" w:semiHidden="1" w:unhideWhenUsed="1"/>
-    <w:lsdException w:name="Table Grid 4" w:semiHidden="1" w:unhideWhenUsed="1"/>
-    <w:lsdException w:name="Table Grid 5" w:semiHidden="1" w:unhideWhenUsed="1"/>
-    <w:lsdException w:name="Table Grid 6" w:semiHidden="1" w:unhideWhenUsed="1"/>
-    <w:lsdException w:name="Table Grid 7" w:semiHidden="1" w:unhideWhenUsed="1"/>
-    <w:lsdException w:name="Table Grid 8" w:semiHidden="1" w:unhideWhenUsed="1"/>
-    <w:lsdException w:name="Table List 1" w:semiHidden="1" w:unhideWhenUsed="1"/>
-    <w:lsdException w:name="Table List 2" w:semiHidden="1" w:unhideWhenUsed="1"/>
-    <w:lsdException w:name="Table List 3" w:semiHidden="1" w:unhideWhenUsed="1"/>
-    <w:lsdException w:name="Table List 4" w:semiHidden="1" w:unhideWhenUsed="1"/>
-    <w:lsdException w:name="Table List 5" w:semiHidden="1" w:unhideWhenUsed="1"/>
-    <w:lsdException w:name="Table List 6" w:semiHidden="1" w:unhideWhenUsed="1"/>
-    <w:lsdException w:name="Table List 7" w:semiHidden="1" w:unhideWhenUsed="1"/>
-    <w:lsdException w:name="Table List 8" w:semiHidden="1" w:unhideWhenUsed="1"/>
-    <w:lsdException w:name="Table 3D effects 1" w:semiHidden="1" w:unhideWhenUsed="1"/>
-    <w:lsdException w:name="Table 3D effects 2" w:semiHidden="1" w:unhideWhenUsed="1"/>
-    <w:lsdException w:name="Table 3D effects 3" w:semiHidden="1" w:unhideWhenUsed="1"/>
-    <w:lsdException w:name="Table Contemporary" w:semiHidden="1" w:unhideWhenUsed="1"/>
-    <w:lsdException w:name="Table Elegant" w:semiHidden="1" w:unhideWhenUsed="1"/>
-    <w:lsdException w:name="Table Professional" w:semiHidden="1" w:unhideWhenUsed="1"/>
-    <w:lsdException w:name="Table Subtle 1" w:semiHidden="1" w:unhideWhenUsed="1"/>
-    <w:lsdException w:name="Table Subtle 2" w:semiHidden="1" w:unhideWhenUsed="1"/>
-    <w:lsdException w:name="Table Web 1" w:semiHidden="1" w:unhideWhenUsed="1"/>
-    <w:lsdException w:name="Table Web 2" w:semiHidden="1" w:unhideWhenUsed="1"/>
-    <w:lsdException w:name="Table Web 3" w:semiHidden="1" w:unhideWhenUsed="1"/>
-    <w:lsdException w:name="Balloon Text" w:semiHidden="1" w:unhideWhenUsed="1"/>
-    <w:lsdException w:name="Table Grid" w:uiPriority="39"/>
-    <w:lsdException w:name="Table Theme" w:semiHidden="1" w:unhideWhenUsed="1"/>
-    <w:lsdException w:name="Placeholder Text" w:semiHidden="1"/>
-    <w:lsdException w:name="No Spacing" w:uiPriority="1" w:qFormat="1"/>
-    <w:lsdException w:name="Light Shading" w:uiPriority="60"/>
-    <w:lsdException w:name="Light List" w:uiPriority="61"/>
-    <w:lsdException w:name="Light Grid" w:uiPriority="62"/>
-    <w:lsdException w:name="Medium Shading 1" w:uiPriority="63"/>
-    <w:lsdException w:name="Medium Shading 2" w:uiPriority="64"/>
-    <w:lsdException w:name="Medium List 1" w:uiPriority="65"/>
-    <w:lsdException w:name="Medium List 2" w:uiPriority="66"/>
-    <w:lsdException w:name="Medium Grid 1" w:uiPriority="67"/>
-    <w:lsdException w:name="Medium Grid 2" w:uiPriority="68"/>
-    <w:lsdException w:name="Medium Grid 3" w:uiPriority="69"/>
-    <w:lsdException w:name="Dark List" w:uiPriority="70"/>
-    <w:lsdException w:name="Colorful Shading" w:uiPriority="71"/>
-    <w:lsdException w:name="Colorful List" w:uiPriority="72"/>
-    <w:lsdException w:name="Colorful Grid" w:uiPriority="73"/>
-    <w:lsdException w:name="Light Shading Accent 1" w:uiPriority="60"/>
-    <w:lsdException w:name="Light List Accent 1" w:uiPriority="61"/>
-    <w:lsdException w:name="Light Grid Accent 1" w:uiPriority="62"/>
-    <w:lsdException w:name="Medium Shading 1 Accent 1" w:uiPriority="63"/>
-    <w:lsdException w:name="Medium Shading 2 Accent 1" w:uiPriority="64"/>
-    <w:lsdException w:name="Medium List 1 Accent 1" w:uiPriority="65"/>
-    <w:lsdException w:name="Revision" w:semiHidden="1"/>
-    <w:lsdException w:name="List Paragraph" w:uiPriority="34" w:qFormat="1"/>
-    <w:lsdException w:name="Quote" w:uiPriority="29" w:qFormat="1"/>
-    <w:lsdException w:name="Intense Quote" w:uiPriority="30" w:qFormat="1"/>
-    <w:lsdException w:name="Medium List 2 Accent 1" w:uiPriority="66"/>
-    <w:lsdException w:name="Medium Grid 1 Accent 1" w:uiPriority="67"/>
-    <w:lsdException w:name="Medium Grid 2 Accent 1" w:uiPriority="68"/>
-    <w:lsdException w:name="Medium Grid 3 Accent 1" w:uiPriority="69"/>
-    <w:lsdException w:name="Dark List Accent 1" w:uiPriority="70"/>
-    <w:lsdException w:name="Colorful Shading Accent 1" w:uiPriority="71"/>
-    <w:lsdException w:name="Colorful List Accent 1" w:uiPriority="72"/>
-    <w:lsdException w:name="Colorful Grid Accent 1" w:uiPriority="73"/>
-    <w:lsdException w:name="Light Shading Accent 2" w:uiPriority="60"/>
-    <w:lsdException w:name="Light List Accent 2" w:uiPriority="61"/>
-    <w:lsdException w:name="Light Grid Accent 2" w:uiPriority="62"/>
-    <w:lsdException w:name="Medium Shading 1 Accent 2" w:uiPriority="63"/>
-    <w:lsdException w:name="Medium Shading 2 Accent 2" w:uiPriority="64"/>
-    <w:lsdException w:name="Medium List 1 Accent 2" w:uiPriority="65"/>
-    <w:lsdException w:name="Medium List 2 Accent 2" w:uiPriority="66"/>
-    <w:lsdException w:name="Medium Grid 1 Accent 2" w:uiPriority="67"/>
-    <w:lsdException w:name="Medium Grid 2 Accent 2" w:uiPriority="68"/>
-    <w:lsdException w:name="Medium Grid 3 Accent 2" w:uiPriority="69"/>
-    <w:lsdException w:name="Dark List Accent 2" w:uiPriority="70"/>
-    <w:lsdException w:name="Colorful Shading Accent 2" w:uiPriority="71"/>
-    <w:lsdException w:name="Colorful List Accent 2" w:uiPriority="72"/>
-    <w:lsdException w:name="Colorful Grid Accent 2" w:uiPriority="73"/>
-    <w:lsdException w:name="Light Shading Accent 3" w:uiPriority="60"/>
-    <w:lsdException w:name="Light List Accent 3" w:uiPriority="61"/>
-    <w:lsdException w:name="Light Grid Accent 3" w:uiPriority="62"/>
-    <w:lsdException w:name="Medium Shading 1 Accent 3" w:uiPriority="63"/>
-    <w:lsdException w:name="Medium Shading 2 Accent 3" w:uiPriority="64"/>
-    <w:lsdException w:name="Medium List 1 Accent 3" w:uiPriority="65"/>
-    <w:lsdException w:name="Medium List 2 Accent 3" w:uiPriority="66"/>
-    <w:lsdException w:name="Medium Grid 1 Accent 3" w:uiPriority="67"/>
-    <w:lsdException w:name="Medium Grid 2 Accent 3" w:uiPriority="68"/>
-    <w:lsdException w:name="Medium Grid 3 Accent 3" w:uiPriority="69"/>
-    <w:lsdException w:name="Dark List Accent 3" w:uiPriority="70"/>
-    <w:lsdException w:name="Colorful Shading Accent 3" w:uiPriority="71"/>
-    <w:lsdException w:name="Colorful List Accent 3" w:uiPriority="72"/>
-    <w:lsdException w:name="Colorful Grid Accent 3" w:uiPriority="73"/>
-    <w:lsdException w:name="Light Shading Accent 4" w:uiPriority="60"/>
-    <w:lsdException w:name="Light List Accent 4" w:uiPriority="61"/>
-    <w:lsdException w:name="Light Grid Accent 4" w:uiPriority="62"/>
-    <w:lsdException w:name="Medium Shading 1 Accent 4" w:uiPriority="63"/>
-    <w:lsdException w:name="Medium Shading 2 Accent 4" w:uiPriority="64"/>
-    <w:lsdException w:name="Medium List 1 Accent 4" w:uiPriority="65"/>
-    <w:lsdException w:name="Medium List 2 Accent 4" w:uiPriority="66"/>
-    <w:lsdException w:name="Medium Grid 1 Accent 4" w:uiPriority="67"/>
-    <w:lsdException w:name="Medium Grid 2 Accent 4" w:uiPriority="68"/>
-    <w:lsdException w:name="Medium Grid 3 Accent 4" w:uiPriority="69"/>
-    <w:lsdException w:name="Dark List Accent 4" w:uiPriority="70"/>
-    <w:lsdException w:name="Colorful Shading Accent 4" w:uiPriority="71"/>
-    <w:lsdException w:name="Colorful List Accent 4" w:uiPriority="72"/>
-    <w:lsdException w:name="Colorful Grid Accent 4" w:uiPriority="73"/>
-    <w:lsdException w:name="Light Shading Accent 5" w:uiPriority="60"/>
-    <w:lsdException w:name="Light List Accent 5" w:uiPriority="61"/>
-    <w:lsdException w:name="Light Grid Accent 5" w:uiPriority="62"/>
-    <w:lsdException w:name="Medium Shading 1 Accent 5" w:uiPriority="63"/>
-    <w:lsdException w:name="Medium Shading 2 Accent 5" w:uiPriority="64"/>
-    <w:lsdException w:name="Medium List 1 Accent 5" w:uiPriority="65"/>
-    <w:lsdException w:name="Medium List 2 Accent 5" w:uiPriority="66"/>
-    <w:lsdException w:name="Medium Grid 1 Accent 5" w:uiPriority="67"/>
-    <w:lsdException w:name="Medium Grid 2 Accent 5" w:uiPriority="68"/>
-    <w:lsdException w:name="Medium Grid 3 Accent 5" w:uiPriority="69"/>
-    <w:lsdException w:name="Dark List Accent 5" w:uiPriority="70"/>
-    <w:lsdException w:name="Colorful Shading Accent 5" w:uiPriority="71"/>
-    <w:lsdException w:name="Colorful List Accent 5" w:uiPriority="72"/>
-    <w:lsdException w:name="Colorful Grid Accent 5" w:uiPriority="73"/>
-    <w:lsdException w:name="Light Shading Accent 6" w:uiPriority="60"/>
-    <w:lsdException w:name="Light List Accent 6" w:uiPriority="61"/>
-    <w:lsdException w:name="Light Grid Accent 6" w:uiPriority="62"/>
-    <w:lsdException w:name="Medium Shading 1 Accent 6" w:uiPriority="63"/>
-    <w:lsdException w:name="Medium Shading 2 Accent 6" w:uiPriority="64"/>
-    <w:lsdException w:name="Medium List 1 Accent 6" w:uiPriority="65"/>
-    <w:lsdException w:name="Medium List 2 Accent 6" w:uiPriority="66"/>
-    <w:lsdException w:name="Medium Grid 1 Accent 6" w:uiPriority="67"/>
-    <w:lsdException w:name="Medium Grid 2 Accent 6" w:uiPriority="68"/>
-    <w:lsdException w:name="Medium Grid 3 Accent 6" w:uiPriority="69"/>
-    <w:lsdException w:name="Dark List Accent 6" w:uiPriority="70"/>
-    <w:lsdException w:name="Colorful Shading Accent 6" w:uiPriority="71"/>
-    <w:lsdException w:name="Colorful List Accent 6" w:uiPriority="72"/>
-    <w:lsdException w:name="Colorful Grid Accent 6" w:uiPriority="73"/>
-    <w:lsdException w:name="Subtle Emphasis" w:uiPriority="19" w:qFormat="1"/>
-    <w:lsdException w:name="Intense Emphasis" w:uiPriority="21" w:qFormat="1"/>
-    <w:lsdException w:name="Subtle Reference" w:uiPriority="31" w:qFormat="1"/>
-    <w:lsdException w:name="Intense Reference" w:uiPriority="32" w:qFormat="1"/>
-    <w:lsdException w:name="Book Title" w:uiPriority="33" w:qFormat="1"/>
-    <w:lsdException w:name="Bibliography" w:semiHidden="1" w:uiPriority="37" w:unhideWhenUsed="1"/>
-    <w:lsdException w:name="TOC Heading" w:semiHidden="1" w:uiPriority="39" w:unhideWhenUsed="1" w:qFormat="1"/>
-    <w:lsdException w:name="Plain Table 1" w:uiPriority="41"/>
-    <w:lsdException w:name="Plain Table 2" w:uiPriority="42"/>
-    <w:lsdException w:name="Plain Table 3" w:uiPriority="43"/>
-    <w:lsdException w:name="Plain Table 4" w:uiPriority="44"/>
-    <w:lsdException w:name="Plain Table 5" w:uiPriority="45"/>
-    <w:lsdException w:name="Grid Table Light" w:uiPriority="40"/>
-    <w:lsdException w:name="Grid Table 1 Light" w:uiPriority="46"/>
-    <w:lsdException w:name="Grid Table 2" w:uiPriority="47"/>
-    <w:lsdException w:name="Grid Table 3" w:uiPriority="48"/>
-    <w:lsdException w:name="Grid Table 4" w:uiPriority="49"/>
-    <w:lsdException w:name="Grid Table 5 Dark" w:uiPriority="50"/>
-    <w:lsdException w:name="Grid Table 6 Colorful" w:uiPriority="51"/>
-    <w:lsdException w:name="Grid Table 7 Colorful" w:uiPriority="52"/>
-    <w:lsdException w:name="Grid Table 1 Light Accent 1" w:uiPriority="46"/>
-    <w:lsdException w:name="Grid Table 2 Accent 1" w:uiPriority="47"/>
-    <w:lsdException w:name="Grid Table 3 Accent 1" w:uiPriority="48"/>
-    <w:lsdException w:name="Grid Table 4 Accent 1" w:uiPriority="49"/>
-    <w:lsdException w:name="Grid Table 5 Dark Accent 1" w:uiPriority="50"/>
-    <w:lsdException w:name="Grid Table 6 Colorful Accent 1" w:uiPriority="51"/>
-    <w:lsdException w:name="Grid Table 7 Colorful Accent 1" w:uiPriority="52"/>
-    <w:lsdException w:name="Grid Table 1 Light Accent 2" w:uiPriority="46"/>
-    <w:lsdException w:name="Grid Table 2 Accent 2" w:uiPriority="47"/>
-    <w:lsdException w:name="Grid Table 3 Accent 2" w:uiPriority="48"/>
-    <w:lsdException w:name="Grid Table 4 Accent 2" w:uiPriority="49"/>
-    <w:lsdException w:name="Grid Table 5 Dark Accent 2" w:uiPriority="50"/>
-    <w:lsdException w:name="Grid Table 6 Colorful Accent 2" w:uiPriority="51"/>
-    <w:lsdException w:name="Grid Table 7 Colorful Accent 2" w:uiPriority="52"/>
-    <w:lsdException w:name="Grid Table 1 Light Accent 3" w:uiPriority="46"/>
-    <w:lsdException w:name="Grid Table 2 Accent 3" w:uiPriority="47"/>
-    <w:lsdException w:name="Grid Table 3 Accent 3" w:uiPriority="48"/>
-    <w:lsdException w:name="Grid Table 4 Accent 3" w:uiPriority="49"/>
-    <w:lsdException w:name="Grid Table 5 Dark Accent 3" w:uiPriority="50"/>
-    <w:lsdException w:name="Grid Table 6 Colorful Accent 3" w:uiPriority="51"/>
-    <w:lsdException w:name="Grid Table 7 Colorful Accent 3" w:uiPriority="52"/>
-    <w:lsdException w:name="Grid Table 1 Light Accent 4" w:uiPriority="46"/>
-    <w:lsdException w:name="Grid Table 2 Accent 4" w:uiPriority="47"/>
-    <w:lsdException w:name="Grid Table 3 Accent 4" w:uiPriority="48"/>
-    <w:lsdException w:name="Grid Table 4 Accent 4" w:uiPriority="49"/>
-    <w:lsdException w:name="Grid Table 5 Dark Accent 4" w:uiPriority="50"/>
-    <w:lsdException w:name="Grid Table 6 Colorful Accent 4" w:uiPriority="51"/>
-    <w:lsdException w:name="Grid Table 7 Colorful Accent 4" w:uiPriority="52"/>
-    <w:lsdException w:name="Grid Table 1 Light Accent 5" w:uiPriority="46"/>
-    <w:lsdException w:name="Grid Table 2 Accent 5" w:uiPriority="47"/>
-    <w:lsdException w:name="Grid Table 3 Accent 5" w:uiPriority="48"/>
-    <w:lsdException w:name="Grid Table 4 Accent 5" w:uiPriority="49"/>
-    <w:lsdException w:name="Grid Table 5 Dark Accent 5" w:uiPriority="50"/>
-    <w:lsdException w:name="Grid Table 6 Colorful Accent 5" w:uiPriority="51"/>
-    <w:lsdException w:name="Grid Table 7 Colorful Accent 5" w:uiPriority="52"/>
-    <w:lsdException w:name="Grid Table 1 Light Accent 6" w:uiPriority="46"/>
-    <w:lsdException w:name="Grid Table 2 Accent 6" w:uiPriority="47"/>
-    <w:lsdException w:name="Grid Table 3 Accent 6" w:uiPriority="48"/>
-    <w:lsdException w:name="Grid Table 4 Accent 6" w:uiPriority="49"/>
-    <w:lsdException w:name="Grid Table 5 Dark Accent 6" w:uiPriority="50"/>
-    <w:lsdException w:name="Grid Table 6 Colorful Accent 6" w:uiPriority="51"/>
-    <w:lsdException w:name="Grid Table 7 Colorful Accent 6" w:uiPriority="52"/>
-    <w:lsdException w:name="List Table 1 Light" w:uiPriority="46"/>
-    <w:lsdException w:name="List Table 2" w:uiPriority="47"/>
-    <w:lsdException w:name="List Table 3" w:uiPriority="48"/>
-    <w:lsdException w:name="List Table 4" w:uiPriority="49"/>
-    <w:lsdException w:name="List Table 5 Dark" w:uiPriority="50"/>
-    <w:lsdException w:name="List Table 6 Colorful" w:uiPriority="51"/>
-    <w:lsdException w:name="List Table 7 Colorful" w:uiPriority="52"/>
-    <w:lsdException w:name="List Table 1 Light Accent 1" w:uiPriority="46"/>
-    <w:lsdException w:name="List Table 2 Accent 1" w:uiPriority="47"/>
-    <w:lsdException w:name="List Table 3 Accent 1" w:uiPriority="48"/>
-    <w:lsdException w:name="List Table 4 Accent 1" w:uiPriority="49"/>
-    <w:lsdException w:name="List Table 5 Dark Accent 1" w:uiPriority="50"/>
-    <w:lsdException w:name="List Table 6 Colorful Accent 1" w:uiPriority="51"/>
-    <w:lsdException w:name="List Table 7 Colorful Accent 1" w:uiPriority="52"/>
-    <w:lsdException w:name="List Table 1 Light Accent 2" w:uiPriority="46"/>
-    <w:lsdException w:name="List Table 2 Accent 2" w:uiPriority="47"/>
-    <w:lsdException w:name="List Table 3 Accent 2" w:uiPriority="48"/>
-    <w:lsdException w:name="List Table 4 Accent 2" w:uiPriority="49"/>
-    <w:lsdException w:name="List Table 5 Dark Accent 2" w:uiPriority="50"/>
-    <w:lsdException w:name="List Table 6 Colorful Accent 2" w:uiPriority="51"/>
-    <w:lsdException w:name="List Table 7 Colorful Accent 2" w:uiPriority="52"/>
-    <w:lsdException w:name="List Table 1 Light Accent 3" w:uiPriority="46"/>
-    <w:lsdException w:name="List Table 2 Accent 3" w:uiPriority="47"/>
-    <w:lsdException w:name="List Table 3 Accent 3" w:uiPriority="48"/>
-    <w:lsdException w:name="List Table 4 Accent 3" w:uiPriority="49"/>
-    <w:lsdException w:name="List Table 5 Dark Accent 3" w:uiPriority="50"/>
-    <w:lsdException w:name="List Table 6 Colorful Accent 3" w:uiPriority="51"/>
-    <w:lsdException w:name="List Table 7 Colorful Accent 3" w:uiPriority="52"/>
-    <w:lsdException w:name="List Table 1 Light Accent 4" w:uiPriority="46"/>
-    <w:lsdException w:name="List Table 2 Accent 4" w:uiPriority="47"/>
-    <w:lsdException w:name="List Table 3 Accent 4" w:uiPriority="48"/>
-    <w:lsdException w:name="List Table 4 Accent 4" w:uiPriority="49"/>
-    <w:lsdException w:name="List Table 5 Dark Accent 4" w:uiPriority="50"/>
-    <w:lsdException w:name="List Table 6 Colorful Accent 4" w:uiPriority="51"/>
-    <w:lsdException w:name="List Table 7 Colorful Accent 4" w:uiPriority="52"/>
-    <w:lsdException w:name="List Table 1 Light Accent 5" w:uiPriority="46"/>
-    <w:lsdException w:name="List Table 2 Accent 5" w:uiPriority="47"/>
-    <w:lsdException w:name="List Table 3 Accent 5" w:uiPriority="48"/>
-    <w:lsdException w:name="List Table 4 Accent 5" w:uiPriority="49"/>
-    <w:lsdException w:name="List Table 5 Dark Accent 5" w:uiPriority="50"/>
-    <w:lsdException w:name="List Table 6 Colorful Accent 5" w:uiPriority="51"/>
-    <w:lsdException w:name="List Table 7 Colorful Accent 5" w:uiPriority="52"/>
-    <w:lsdException w:name="List Table 1 Light Accent 6" w:uiPriority="46"/>
-    <w:lsdException w:name="List Table 2 Accent 6" w:uiPriority="47"/>
-    <w:lsdException w:name="List Table 3 Accent 6" w:uiPriority="48"/>
-    <w:lsdException w:name="List Table 4 Accent 6" w:uiPriority="49"/>
-    <w:lsdException w:name="List Table 5 Dark Accent 6" w:uiPriority="50"/>
-    <w:lsdException w:name="List Table 6 Colorful Accent 6" w:uiPriority="51"/>
-    <w:lsdException w:name="List Table 7 Colorful Accent 6" w:uiPriority="52"/>
-    <w:lsdException w:name="Mention" w:semiHidden="1" w:unhideWhenUsed="1"/>
-    <w:lsdException w:name="Smart Hyperlink" w:semiHidden="1" w:unhideWhenUsed="1"/>
-    <w:lsdException w:name="Hashtag" w:semiHidden="1" w:unhideWhenUsed="1"/>
-    <w:lsdException w:name="Unresolved Mention" w:semiHidden="1" w:unhideWhenUsed="1"/>
-    <w:lsdException w:name="Smart Link" w:semiHidden="1" w:unhideWhenUsed="1"/>
+  <w:latentStyles w:defLockedState="0" w:defUIPriority="99" w:defSemiHidden="1" w:defUnhideWhenUsed="1" w:defQFormat="0" w:count="267">
+    <w:lsdException w:name="Normal" w:semiHidden="0" w:uiPriority="0" w:unhideWhenUsed="0" w:qFormat="1"/>
+    <w:lsdException w:name="heading 1" w:semiHidden="0" w:uiPriority="9" w:unhideWhenUsed="0" w:qFormat="1"/>
+    <w:lsdException w:name="heading 2" w:uiPriority="9" w:qFormat="1"/>
+    <w:lsdException w:name="heading 3" w:uiPriority="9" w:qFormat="1"/>
+    <w:lsdException w:name="heading 4" w:uiPriority="9" w:qFormat="1"/>
+    <w:lsdException w:name="heading 5" w:uiPriority="9" w:qFormat="1"/>
+    <w:lsdException w:name="heading 6" w:uiPriority="9" w:qFormat="1"/>
+    <w:lsdException w:name="heading 7" w:uiPriority="9" w:qFormat="1"/>
+    <w:lsdException w:name="heading 8" w:uiPriority="9" w:qFormat="1"/>
+    <w:lsdException w:name="heading 9" w:uiPriority="9" w:qFormat="1"/>
+    <w:lsdException w:name="toc 1" w:uiPriority="39"/>
+    <w:lsdException w:name="toc 2" w:uiPriority="39"/>
+    <w:lsdException w:name="toc 3" w:uiPriority="39"/>
+    <w:lsdException w:name="toc 4" w:uiPriority="39"/>
+    <w:lsdException w:name="toc 5" w:uiPriority="39"/>
+    <w:lsdException w:name="toc 6" w:uiPriority="39"/>
+    <w:lsdException w:name="toc 7" w:uiPriority="39"/>
+    <w:lsdException w:name="toc 8" w:uiPriority="39"/>
+    <w:lsdException w:name="toc 9" w:uiPriority="39"/>
+    <w:lsdException w:name="caption" w:uiPriority="35" w:qFormat="1"/>
+    <w:lsdException w:name="Title" w:semiHidden="0" w:uiPriority="10" w:unhideWhenUsed="0" w:qFormat="1"/>
+    <w:lsdException w:name="Default Paragraph Font" w:uiPriority="1"/>
+    <w:lsdException w:name="Subtitle" w:semiHidden="0" w:uiPriority="11" w:unhideWhenUsed="0" w:qFormat="1"/>
+    <w:lsdException w:name="Strong" w:semiHidden="0" w:uiPriority="22" w:unhideWhenUsed="0" w:qFormat="1"/>
+    <w:lsdException w:name="Emphasis" w:semiHidden="0" w:uiPriority="20" w:unhideWhenUsed="0" w:qFormat="1"/>
+    <w:lsdException w:name="Table Grid" w:semiHidden="0" w:uiPriority="39" w:unhideWhenUsed="0"/>
+    <w:lsdException w:name="Placeholder Text" w:unhideWhenUsed="0"/>
+    <w:lsdException w:name="No Spacing" w:semiHidden="0" w:uiPriority="1" w:unhideWhenUsed="0" w:qFormat="1"/>
+    <w:lsdException w:name="Light Shading" w:semiHidden="0" w:uiPriority="60" w:unhideWhenUsed="0"/>
+    <w:lsdException w:name="Light List" w:semiHidden="0" w:uiPriority="61" w:unhideWhenUsed="0"/>
+    <w:lsdException w:name="Light Grid" w:semiHidden="0" w:uiPriority="62" w:unhideWhenUsed="0"/>
+    <w:lsdException w:name="Medium Shading 1" w:semiHidden="0" w:uiPriority="63" w:unhideWhenUsed="0"/>
+    <w:lsdException w:name="Medium Shading 2" w:semiHidden="0" w:uiPriority="64" w:unhideWhenUsed="0"/>
+    <w:lsdException w:name="Medium List 1" w:semiHidden="0" w:uiPriority="65" w:unhideWhenUsed="0"/>
+    <w:lsdException w:name="Medium List 2" w:semiHidden="0" w:uiPriority="66" w:unhideWhenUsed="0"/>
+    <w:lsdException w:name="Medium Grid 1" w:semiHidden="0" w:uiPriority="67" w:unhideWhenUsed="0"/>
+    <w:lsdException w:name="Medium Grid 2" w:semiHidden="0" w:uiPriority="68" w:unhideWhenUsed="0"/>
+    <w:lsdException w:name="Medium Grid 3" w:semiHidden="0" w:uiPriority="69" w:unhideWhenUsed="0"/>
+    <w:lsdException w:name="Dark List" w:semiHidden="0" w:uiPriority="70" w:unhideWhenUsed="0"/>
+    <w:lsdException w:name="Colorful Shading" w:semiHidden="0" w:uiPriority="71" w:unhideWhenUsed="0"/>
+    <w:lsdException w:name="Colorful List" w:semiHidden="0" w:uiPriority="72" w:unhideWhenUsed="0"/>
+    <w:lsdException w:name="Colorful Grid" w:semiHidden="0" w:uiPriority="73" w:unhideWhenUsed="0"/>
+    <w:lsdException w:name="Light Shading Accent 1" w:semiHidden="0" w:uiPriority="60" w:unhideWhenUsed="0"/>
+    <w:lsdException w:name="Light List Accent 1" w:semiHidden="0" w:uiPriority="61" w:unhideWhenUsed="0"/>
+    <w:lsdException w:name="Light Grid Accent 1" w:semiHidden="0" w:uiPriority="62" w:unhideWhenUsed="0"/>
+    <w:lsdException w:name="Medium Shading 1 Accent 1" w:semiHidden="0" w:uiPriority="63" w:unhideWhenUsed="0"/>
+    <w:lsdException w:name="Medium Shading 2 Accent 1" w:semiHidden="0" w:uiPriority="64" w:unhideWhenUsed="0"/>
+    <w:lsdException w:name="Medium List 1 Accent 1" w:semiHidden="0" w:uiPriority="65" w:unhideWhenUsed="0"/>
+    <w:lsdException w:name="Revision" w:unhideWhenUsed="0"/>
+    <w:lsdException w:name="List Paragraph" w:semiHidden="0" w:uiPriority="34" w:unhideWhenUsed="0" w:qFormat="1"/>
+    <w:lsdException w:name="Quote" w:semiHidden="0" w:uiPriority="29" w:unhideWhenUsed="0" w:qFormat="1"/>
+    <w:lsdException w:name="Intense Quote" w:semiHidden="0" w:uiPriority="30" w:unhideWhenUsed="0" w:qFormat="1"/>
+    <w:lsdException w:name="Medium List 2 Accent 1" w:semiHidden="0" w:uiPriority="66" w:unhideWhenUsed="0"/>
+    <w:lsdException w:name="Medium Grid 1 Accent 1" w:semiHidden="0" w:uiPriority="67" w:unhideWhenUsed="0"/>
+    <w:lsdException w:name="Medium Grid 2 Accent 1" w:semiHidden="0" w:uiPriority="68" w:unhideWhenUsed="0"/>
+    <w:lsdException w:name="Medium Grid 3 Accent 1" w:semiHidden="0" w:uiPriority="69" w:unhideWhenUsed="0"/>
+    <w:lsdException w:name="Dark List Accent 1" w:semiHidden="0" w:uiPriority="70" w:unhideWhenUsed="0"/>
+    <w:lsdException w:name="Colorful Shading Accent 1" w:semiHidden="0" w:uiPriority="71" w:unhideWhenUsed="0"/>
+    <w:lsdException w:name="Colorful List Accent 1" w:semiHidden="0" w:uiPriority="72" w:unhideWhenUsed="0"/>
+    <w:lsdException w:name="Colorful Grid Accent 1" w:semiHidden="0" w:uiPriority="73" w:unhideWhenUsed="0"/>
+    <w:lsdException w:name="Light Shading Accent 2" w:semiHidden="0" w:uiPriority="60" w:unhideWhenUsed="0"/>
+    <w:lsdException w:name="Light List Accent 2" w:semiHidden="0" w:uiPriority="61" w:unhideWhenUsed="0"/>
+    <w:lsdException w:name="Light Grid Accent 2" w:semiHidden="0" w:uiPriority="62" w:unhideWhenUsed="0"/>
+    <w:lsdException w:name="Medium Shading 1 Accent 2" w:semiHidden="0" w:uiPriority="63" w:unhideWhenUsed="0"/>
+    <w:lsdException w:name="Medium Shading 2 Accent 2" w:semiHidden="0" w:uiPriority="64" w:unhideWhenUsed="0"/>
+    <w:lsdException w:name="Medium List 1 Accent 2" w:semiHidden="0" w:uiPriority="65" w:unhideWhenUsed="0"/>
+    <w:lsdException w:name="Medium List 2 Accent 2" w:semiHidden="0" w:uiPriority="66" w:unhideWhenUsed="0"/>
+    <w:lsdException w:name="Medium Grid 1 Accent 2" w:semiHidden="0" w:uiPriority="67" w:unhideWhenUsed="0"/>
+    <w:lsdException w:name="Medium Grid 2 Accent 2" w:semiHidden="0" w:uiPriority="68" w:unhideWhenUsed="0"/>
+    <w:lsdException w:name="Medium Grid 3 Accent 2" w:semiHidden="0" w:uiPriority="69" w:unhideWhenUsed="0"/>
+    <w:lsdException w:name="Dark List Accent 2" w:semiHidden="0" w:uiPriority="70" w:unhideWhenUsed="0"/>
+    <w:lsdException w:name="Colorful Shading Accent 2" w:semiHidden="0" w:uiPriority="71" w:unhideWhenUsed="0"/>
+    <w:lsdException w:name="Colorful List Accent 2" w:semiHidden="0" w:uiPriority="72" w:unhideWhenUsed="0"/>
+    <w:lsdException w:name="Colorful Grid Accent 2" w:semiHidden="0" w:uiPriority="73" w:unhideWhenUsed="0"/>
+    <w:lsdException w:name="Light Shading Accent 3" w:semiHidden="0" w:uiPriority="60" w:unhideWhenUsed="0"/>
+    <w:lsdException w:name="Light List Accent 3" w:semiHidden="0" w:uiPriority="61" w:unhideWhenUsed="0"/>
+    <w:lsdException w:name="Light Grid Accent 3" w:semiHidden="0" w:uiPriority="62" w:unhideWhenUsed="0"/>
+    <w:lsdException w:name="Medium Shading 1 Accent 3" w:semiHidden="0" w:uiPriority="63" w:unhideWhenUsed="0"/>
+    <w:lsdException w:name="Medium Shading 2 Accent 3" w:semiHidden="0" w:uiPriority="64" w:unhideWhenUsed="0"/>
+    <w:lsdException w:name="Medium List 1 Accent 3" w:semiHidden="0" w:uiPriority="65" w:unhideWhenUsed="0"/>
+    <w:lsdException w:name="Medium List 2 Accent 3" w:semiHidden="0" w:uiPriority="66" w:unhideWhenUsed="0"/>
+    <w:lsdException w:name="Medium Grid 1 Accent 3" w:semiHidden="0" w:uiPriority="67" w:unhideWhenUsed="0"/>
+    <w:lsdException w:name="Medium Grid 2 Accent 3" w:semiHidden="0" w:uiPriority="68" w:unhideWhenUsed="0"/>
+    <w:lsdException w:name="Medium Grid 3 Accent 3" w:semiHidden="0" w:uiPriority="69" w:unhideWhenUsed="0"/>
+    <w:lsdException w:name="Dark List Accent 3" w:semiHidden="0" w:uiPriority="70" w:unhideWhenUsed="0"/>
+    <w:lsdException w:name="Colorful Shading Accent 3" w:semiHidden="0" w:uiPriority="71" w:unhideWhenUsed="0"/>
+    <w:lsdException w:name="Colorful List Accent 3" w:semiHidden="0" w:uiPriority="72" w:unhideWhenUsed="0"/>
+    <w:lsdException w:name="Colorful Grid Accent 3" w:semiHidden="0" w:uiPriority="73" w:unhideWhenUsed="0"/>
+    <w:lsdException w:name="Light Shading Accent 4" w:semiHidden="0" w:uiPriority="60" w:unhideWhenUsed="0"/>
+    <w:lsdException w:name="Light List Accent 4" w:semiHidden="0" w:uiPriority="61" w:unhideWhenUsed="0"/>
+    <w:lsdException w:name="Light Grid Accent 4" w:semiHidden="0" w:uiPriority="62" w:unhideWhenUsed="0"/>
+    <w:lsdException w:name="Medium Shading 1 Accent 4" w:semiHidden="0" w:uiPriority="63" w:unhideWhenUsed="0"/>
+    <w:lsdException w:name="Medium Shading 2 Accent 4" w:semiHidden="0" w:uiPriority="64" w:unhideWhenUsed="0"/>
+    <w:lsdException w:name="Medium List 1 Accent 4" w:semiHidden="0" w:uiPriority="65" w:unhideWhenUsed="0"/>
+    <w:lsdException w:name="Medium List 2 Accent 4" w:semiHidden="0" w:uiPriority="66" w:unhideWhenUsed="0"/>
+    <w:lsdException w:name="Medium Grid 1 Accent 4" w:semiHidden="0" w:uiPriority="67" w:unhideWhenUsed="0"/>
+    <w:lsdException w:name="Medium Grid 2 Accent 4" w:semiHidden="0" w:uiPriority="68" w:unhideWhenUsed="0"/>
+    <w:lsdException w:name="Medium Grid 3 Accent 4" w:semiHidden="0" w:uiPriority="69" w:unhideWhenUsed="0"/>
+    <w:lsdException w:name="Dark List Accent 4" w:semiHidden="0" w:uiPriority="70" w:unhideWhenUsed="0"/>
+    <w:lsdException w:name="Colorful Shading Accent 4" w:semiHidden="0" w:uiPriority="71" w:unhideWhenUsed="0"/>
+    <w:lsdException w:name="Colorful List Accent 4" w:semiHidden="0" w:uiPriority="72" w:unhideWhenUsed="0"/>
+    <w:lsdException w:name="Colorful Grid Accent 4" w:semiHidden="0" w:uiPriority="73" w:unhideWhenUsed="0"/>
+    <w:lsdException w:name="Light Shading Accent 5" w:semiHidden="0" w:uiPriority="60" w:unhideWhenUsed="0"/>
+    <w:lsdException w:name="Light List Accent 5" w:semiHidden="0" w:uiPriority="61" w:unhideWhenUsed="0"/>
+    <w:lsdException w:name="Light Grid Accent 5" w:semiHidden="0" w:uiPriority="62" w:unhideWhenUsed="0"/>
+    <w:lsdException w:name="Medium Shading 1 Accent 5" w:semiHidden="0" w:uiPriority="63" w:unhideWhenUsed="0"/>
+    <w:lsdException w:name="Medium Shading 2 Accent 5" w:semiHidden="0" w:uiPriority="64" w:unhideWhenUsed="0"/>
+    <w:lsdException w:name="Medium List 1 Accent 5" w:semiHidden="0" w:uiPriority="65" w:unhideWhenUsed="0"/>
+    <w:lsdException w:name="Medium List 2 Accent 5" w:semiHidden="0" w:uiPriority="66" w:unhideWhenUsed="0"/>
+    <w:lsdException w:name="Medium Grid 1 Accent 5" w:semiHidden="0" w:uiPriority="67" w:unhideWhenUsed="0"/>
+    <w:lsdException w:name="Medium Grid 2 Accent 5" w:semiHidden="0" w:uiPriority="68" w:unhideWhenUsed="0"/>
+    <w:lsdException w:name="Medium Grid 3 Accent 5" w:semiHidden="0" w:uiPriority="69" w:unhideWhenUsed="0"/>
+    <w:lsdException w:name="Dark List Accent 5" w:semiHidden="0" w:uiPriority="70" w:unhideWhenUsed="0"/>
+    <w:lsdException w:name="Colorful Shading Accent 5" w:semiHidden="0" w:uiPriority="71" w:unhideWhenUsed="0"/>
+    <w:lsdException w:name="Colorful List Accent 5" w:semiHidden="0" w:uiPriority="72" w:unhideWhenUsed="0"/>
+    <w:lsdException w:name="Colorful Grid Accent 5" w:semiHidden="0" w:uiPriority="73" w:unhideWhenUsed="0"/>
+    <w:lsdException w:name="Light Shading Accent 6" w:semiHidden="0" w:uiPriority="60" w:unhideWhenUsed="0"/>
+    <w:lsdException w:name="Light List Accent 6" w:semiHidden="0" w:uiPriority="61" w:unhideWhenUsed="0"/>
+    <w:lsdException w:name="Light Grid Accent 6" w:semiHidden="0" w:uiPriority="62" w:unhideWhenUsed="0"/>
+    <w:lsdException w:name="Medium Shading 1 Accent 6" w:semiHidden="0" w:uiPriority="63" w:unhideWhenUsed="0"/>
+    <w:lsdException w:name="Medium Shading 2 Accent 6" w:semiHidden="0" w:uiPriority="64" w:unhideWhenUsed="0"/>
+    <w:lsdException w:name="Medium List 1 Accent 6" w:semiHidden="0" w:uiPriority="65" w:unhideWhenUsed="0"/>
+    <w:lsdException w:name="Medium List 2 Accent 6" w:semiHidden="0" w:uiPriority="66" w:unhideWhenUsed="0"/>
+    <w:lsdException w:name="Medium Grid 1 Accent 6" w:semiHidden="0" w:uiPriority="67" w:unhideWhenUsed="0"/>
+    <w:lsdException w:name="Medium Grid 2 Accent 6" w:semiHidden="0" w:uiPriority="68" w:unhideWhenUsed="0"/>
+    <w:lsdException w:name="Medium Grid 3 Accent 6" w:semiHidden="0" w:uiPriority="69" w:unhideWhenUsed="0"/>
+    <w:lsdException w:name="Dark List Accent 6" w:semiHidden="0" w:uiPriority="70" w:unhideWhenUsed="0"/>
+    <w:lsdException w:name="Colorful Shading Accent 6" w:semiHidden="0" w:uiPriority="71" w:unhideWhenUsed="0"/>
+    <w:lsdException w:name="Colorful List Accent 6" w:semiHidden="0" w:uiPriority="72" w:unhideWhenUsed="0"/>
+    <w:lsdException w:name="Colorful Grid Accent 6" w:semiHidden="0" w:uiPriority="73" w:unhideWhenUsed="0"/>
+    <w:lsdException w:name="Subtle Emphasis" w:semiHidden="0" w:uiPriority="19" w:unhideWhenUsed="0" w:qFormat="1"/>
+    <w:lsdException w:name="Intense Emphasis" w:semiHidden="0" w:uiPriority="21" w:unhideWhenUsed="0" w:qFormat="1"/>
+    <w:lsdException w:name="Subtle Reference" w:semiHidden="0" w:uiPriority="31" w:unhideWhenUsed="0" w:qFormat="1"/>
+    <w:lsdException w:name="Intense Reference" w:semiHidden="0" w:uiPriority="32" w:unhideWhenUsed="0" w:qFormat="1"/>
+    <w:lsdException w:name="Book Title" w:semiHidden="0" w:uiPriority="33" w:unhideWhenUsed="0" w:qFormat="1"/>
+    <w:lsdException w:name="Bibliography" w:uiPriority="37"/>
+    <w:lsdException w:name="TOC Heading" w:uiPriority="39" w:qFormat="1"/>
+  </w:latentStyles>
+  <w:style w:type="paragraph" w:default="1" w:styleId="Normal">
+    <w:name w:val="Normal"/>
+    <w:qFormat/>
+    <w:rsid w:val="00933299"/>
+    <w:pPr>
+      <w:spacing w:after="160" w:line="259" w:lineRule="auto"/>
+      <w:jc w:val="left"/>
+    </w:pPr>
+    <w:rPr>
+      <w:rFonts w:asciiTheme="minorHAnsi" w:eastAsiaTheme="minorEastAsia" w:hAnsiTheme="minorHAnsi"/>
+      <w:sz w:val="22"/>
+      <w:lang w:eastAsia="pt-BR"/>
+    </w:rPr>
+  </w:style>
+  <w:style w:type="paragraph" w:styleId="Ttulo1">
+    <w:name w:val="heading 1"/>
+    <w:next w:val="Normal"/>
+    <w:link w:val="Ttulo1Char"/>
+    <w:uiPriority w:val="9"/>
+    <w:qFormat/>
+    <w:rsid w:val="00C85CBC"/>
+    <w:pPr>
+      <w:keepNext/>
+      <w:keepLines/>
+      <w:jc w:val="left"/>
+      <w:outlineLvl w:val="0"/>
+    </w:pPr>
+    <w:rPr>
+      <w:rFonts w:eastAsiaTheme="majorEastAsia" w:cstheme="majorBidi"/>
+      <w:b/>
+      <w:sz w:val="28"/>
+      <w:szCs w:val="32"/>
+    </w:rPr>
+  </w:style>
+  <w:style w:type="character" w:default="1" w:styleId="Fontepargpadro">
+    <w:name w:val="Default Paragraph Font"/>
+    <w:uiPriority w:val="1"/>
+    <w:semiHidden/>
+    <w:unhideWhenUsed/>
+  </w:style>
+  <w:style w:type="table" w:default="1" w:styleId="Tabelanormal">
+    <w:name w:val="Normal Table"/>
+    <w:uiPriority w:val="99"/>
+    <w:semiHidden/>
+    <w:unhideWhenUsed/>
+    <w:tblPr>
+      <w:tblInd w:w="0" w:type="dxa"/>
+      <w:tblCellMar>
+        <w:top w:w="0" w:type="dxa"/>
+        <w:left w:w="108" w:type="dxa"/>
+        <w:bottom w:w="0" w:type="dxa"/>
+        <w:right w:w="108" w:type="dxa"/>
+      </w:tblCellMar>
+    </w:tblPr>
+  </w:style>
+  <w:style w:type="numbering" w:default="1" w:styleId="Semlista">
+    <w:name w:val="No List"/>
+    <w:uiPriority w:val="99"/>
+    <w:semiHidden/>
+    <w:unhideWhenUsed/>
+  </w:style>
+  <w:style w:type="paragraph" w:styleId="SemEspaamento">
+    <w:name w:val="No Spacing"/>
+    <w:autoRedefine/>
+    <w:uiPriority w:val="1"/>
+    <w:qFormat/>
+    <w:rsid w:val="001A1184"/>
+    <w:pPr>
+      <w:framePr w:wrap="around" w:vAnchor="text" w:hAnchor="text" w:y="1"/>
+      <w:spacing w:line="240" w:lineRule="auto"/>
+    </w:pPr>
+  </w:style>
+  <w:style w:type="character" w:customStyle="1" w:styleId="Ttulo1Char">
+    <w:name w:val="Título 1 Char"/>
+    <w:basedOn w:val="Fontepargpadro"/>
+    <w:link w:val="Ttulo1"/>
+    <w:uiPriority w:val="9"/>
+    <w:rsid w:val="00C85CBC"/>
+    <w:rPr>
+      <w:rFonts w:eastAsiaTheme="majorEastAsia" w:cstheme="majorBidi"/>
+      <w:b/>
+      <w:sz w:val="28"/>
+      <w:szCs w:val="32"/>
+    </w:rPr>
+  </w:style>
+  <w:style w:type="paragraph" w:styleId="PargrafodaLista">
+    <w:name w:val="List Paragraph"/>
+    <w:basedOn w:val="Normal"/>
+    <w:uiPriority w:val="34"/>
+    <w:qFormat/>
+    <w:rsid w:val="00933299"/>
+    <w:pPr>
+      <w:ind w:left="720"/>
+      <w:contextualSpacing/>
+    </w:pPr>
+  </w:style>
+</w:styles>
+</file>
+
+<file path=word/stylesWithEffects.xml><?xml version="1.0" encoding="utf-8"?>
+<w:styles xmlns:wpc="http://schemas.microsoft.com/office/word/2010/wordprocessingCanvas" xmlns:mc="http://schemas.openxmlformats.org/markup-compatibility/2006" xmlns:o="urn:schemas-microsoft-com:office:office" xmlns:r="http://schemas.openxmlformats.org/officeDocument/2006/relationships" xmlns:m="http://schemas.openxmlformats.org/officeDocument/2006/math" xmlns:v="urn:schemas-microsoft-com:vml" xmlns:wp14="http://schemas.microsoft.com/office/word/2010/wordprocessingDrawing" xmlns:wp="http://schemas.openxmlformats.org/drawingml/2006/wordprocessingDrawing" xmlns:w10="urn:schemas-microsoft-com:office:word" xmlns:w="http://schemas.openxmlformats.org/wordprocessingml/2006/main" xmlns:w14="http://schemas.microsoft.com/office/word/2010/wordml" xmlns:wpg="http://schemas.microsoft.com/office/word/2010/wordprocessingGroup" xmlns:wpi="http://schemas.microsoft.com/office/word/2010/wordprocessingInk" xmlns:wne="http://schemas.microsoft.com/office/word/2006/wordml" xmlns:wps="http://schemas.microsoft.com/office/word/2010/wordprocessingShape" mc:Ignorable="w14 wp14">
+  <w:docDefaults>
+    <w:rPrDefault>
+      <w:rPr>
+        <w:rFonts w:ascii="Arial" w:eastAsiaTheme="minorHAnsi" w:hAnsi="Arial" w:cstheme="minorBidi"/>
+        <w:sz w:val="24"/>
+        <w:szCs w:val="22"/>
+        <w:lang w:val="pt-BR" w:eastAsia="en-US" w:bidi="ar-SA"/>
+      </w:rPr>
+    </w:rPrDefault>
+    <w:pPrDefault>
+      <w:pPr>
+        <w:spacing w:line="360" w:lineRule="auto"/>
+        <w:jc w:val="both"/>
+      </w:pPr>
+    </w:pPrDefault>
+  </w:docDefaults>
+  <w:latentStyles w:defLockedState="0" w:defUIPriority="99" w:defSemiHidden="1" w:defUnhideWhenUsed="1" w:defQFormat="0" w:count="267">
+    <w:lsdException w:name="Normal" w:semiHidden="0" w:uiPriority="0" w:unhideWhenUsed="0" w:qFormat="1"/>
+    <w:lsdException w:name="heading 1" w:semiHidden="0" w:uiPriority="9" w:unhideWhenUsed="0" w:qFormat="1"/>
+    <w:lsdException w:name="heading 2" w:uiPriority="9" w:qFormat="1"/>
+    <w:lsdException w:name="heading 3" w:uiPriority="9" w:qFormat="1"/>
+    <w:lsdException w:name="heading 4" w:uiPriority="9" w:qFormat="1"/>
+    <w:lsdException w:name="heading 5" w:uiPriority="9" w:qFormat="1"/>
+    <w:lsdException w:name="heading 6" w:uiPriority="9" w:qFormat="1"/>
+    <w:lsdException w:name="heading 7" w:uiPriority="9" w:qFormat="1"/>
+    <w:lsdException w:name="heading 8" w:uiPriority="9" w:qFormat="1"/>
+    <w:lsdException w:name="heading 9" w:uiPriority="9" w:qFormat="1"/>
+    <w:lsdException w:name="toc 1" w:uiPriority="39"/>
+    <w:lsdException w:name="toc 2" w:uiPriority="39"/>
+    <w:lsdException w:name="toc 3" w:uiPriority="39"/>
+    <w:lsdException w:name="toc 4" w:uiPriority="39"/>
+    <w:lsdException w:name="toc 5" w:uiPriority="39"/>
+    <w:lsdException w:name="toc 6" w:uiPriority="39"/>
+    <w:lsdException w:name="toc 7" w:uiPriority="39"/>
+    <w:lsdException w:name="toc 8" w:uiPriority="39"/>
+    <w:lsdException w:name="toc 9" w:uiPriority="39"/>
+    <w:lsdException w:name="caption" w:uiPriority="35" w:qFormat="1"/>
+    <w:lsdException w:name="Title" w:semiHidden="0" w:uiPriority="10" w:unhideWhenUsed="0" w:qFormat="1"/>
+    <w:lsdException w:name="Default Paragraph Font" w:uiPriority="1"/>
+    <w:lsdException w:name="Subtitle" w:semiHidden="0" w:uiPriority="11" w:unhideWhenUsed="0" w:qFormat="1"/>
+    <w:lsdException w:name="Strong" w:semiHidden="0" w:uiPriority="22" w:unhideWhenUsed="0" w:qFormat="1"/>
+    <w:lsdException w:name="Emphasis" w:semiHidden="0" w:uiPriority="20" w:unhideWhenUsed="0" w:qFormat="1"/>
+    <w:lsdException w:name="Table Grid" w:semiHidden="0" w:uiPriority="39" w:unhideWhenUsed="0"/>
+    <w:lsdException w:name="Placeholder Text" w:unhideWhenUsed="0"/>
+    <w:lsdException w:name="No Spacing" w:semiHidden="0" w:uiPriority="1" w:unhideWhenUsed="0" w:qFormat="1"/>
+    <w:lsdException w:name="Light Shading" w:semiHidden="0" w:uiPriority="60" w:unhideWhenUsed="0"/>
+    <w:lsdException w:name="Light List" w:semiHidden="0" w:uiPriority="61" w:unhideWhenUsed="0"/>
+    <w:lsdException w:name="Light Grid" w:semiHidden="0" w:uiPriority="62" w:unhideWhenUsed="0"/>
+    <w:lsdException w:name="Medium Shading 1" w:semiHidden="0" w:uiPriority="63" w:unhideWhenUsed="0"/>
+    <w:lsdException w:name="Medium Shading 2" w:semiHidden="0" w:uiPriority="64" w:unhideWhenUsed="0"/>
+    <w:lsdException w:name="Medium List 1" w:semiHidden="0" w:uiPriority="65" w:unhideWhenUsed="0"/>
+    <w:lsdException w:name="Medium List 2" w:semiHidden="0" w:uiPriority="66" w:unhideWhenUsed="0"/>
+    <w:lsdException w:name="Medium Grid 1" w:semiHidden="0" w:uiPriority="67" w:unhideWhenUsed="0"/>
+    <w:lsdException w:name="Medium Grid 2" w:semiHidden="0" w:uiPriority="68" w:unhideWhenUsed="0"/>
+    <w:lsdException w:name="Medium Grid 3" w:semiHidden="0" w:uiPriority="69" w:unhideWhenUsed="0"/>
+    <w:lsdException w:name="Dark List" w:semiHidden="0" w:uiPriority="70" w:unhideWhenUsed="0"/>
+    <w:lsdException w:name="Colorful Shading" w:semiHidden="0" w:uiPriority="71" w:unhideWhenUsed="0"/>
+    <w:lsdException w:name="Colorful List" w:semiHidden="0" w:uiPriority="72" w:unhideWhenUsed="0"/>
+    <w:lsdException w:name="Colorful Grid" w:semiHidden="0" w:uiPriority="73" w:unhideWhenUsed="0"/>
+    <w:lsdException w:name="Light Shading Accent 1" w:semiHidden="0" w:uiPriority="60" w:unhideWhenUsed="0"/>
+    <w:lsdException w:name="Light List Accent 1" w:semiHidden="0" w:uiPriority="61" w:unhideWhenUsed="0"/>
+    <w:lsdException w:name="Light Grid Accent 1" w:semiHidden="0" w:uiPriority="62" w:unhideWhenUsed="0"/>
+    <w:lsdException w:name="Medium Shading 1 Accent 1" w:semiHidden="0" w:uiPriority="63" w:unhideWhenUsed="0"/>
+    <w:lsdException w:name="Medium Shading 2 Accent 1" w:semiHidden="0" w:uiPriority="64" w:unhideWhenUsed="0"/>
+    <w:lsdException w:name="Medium List 1 Accent 1" w:semiHidden="0" w:uiPriority="65" w:unhideWhenUsed="0"/>
+    <w:lsdException w:name="Revision" w:unhideWhenUsed="0"/>
+    <w:lsdException w:name="List Paragraph" w:semiHidden="0" w:uiPriority="34" w:unhideWhenUsed="0" w:qFormat="1"/>
+    <w:lsdException w:name="Quote" w:semiHidden="0" w:uiPriority="29" w:unhideWhenUsed="0" w:qFormat="1"/>
+    <w:lsdException w:name="Intense Quote" w:semiHidden="0" w:uiPriority="30" w:unhideWhenUsed="0" w:qFormat="1"/>
+    <w:lsdException w:name="Medium List 2 Accent 1" w:semiHidden="0" w:uiPriority="66" w:unhideWhenUsed="0"/>
+    <w:lsdException w:name="Medium Grid 1 Accent 1" w:semiHidden="0" w:uiPriority="67" w:unhideWhenUsed="0"/>
+    <w:lsdException w:name="Medium Grid 2 Accent 1" w:semiHidden="0" w:uiPriority="68" w:unhideWhenUsed="0"/>
+    <w:lsdException w:name="Medium Grid 3 Accent 1" w:semiHidden="0" w:uiPriority="69" w:unhideWhenUsed="0"/>
+    <w:lsdException w:name="Dark List Accent 1" w:semiHidden="0" w:uiPriority="70" w:unhideWhenUsed="0"/>
+    <w:lsdException w:name="Colorful Shading Accent 1" w:semiHidden="0" w:uiPriority="71" w:unhideWhenUsed="0"/>
+    <w:lsdException w:name="Colorful List Accent 1" w:semiHidden="0" w:uiPriority="72" w:unhideWhenUsed="0"/>
+    <w:lsdException w:name="Colorful Grid Accent 1" w:semiHidden="0" w:uiPriority="73" w:unhideWhenUsed="0"/>
+    <w:lsdException w:name="Light Shading Accent 2" w:semiHidden="0" w:uiPriority="60" w:unhideWhenUsed="0"/>
+    <w:lsdException w:name="Light List Accent 2" w:semiHidden="0" w:uiPriority="61" w:unhideWhenUsed="0"/>
+    <w:lsdException w:name="Light Grid Accent 2" w:semiHidden="0" w:uiPriority="62" w:unhideWhenUsed="0"/>
+    <w:lsdException w:name="Medium Shading 1 Accent 2" w:semiHidden="0" w:uiPriority="63" w:unhideWhenUsed="0"/>
+    <w:lsdException w:name="Medium Shading 2 Accent 2" w:semiHidden="0" w:uiPriority="64" w:unhideWhenUsed="0"/>
+    <w:lsdException w:name="Medium List 1 Accent 2" w:semiHidden="0" w:uiPriority="65" w:unhideWhenUsed="0"/>
+    <w:lsdException w:name="Medium List 2 Accent 2" w:semiHidden="0" w:uiPriority="66" w:unhideWhenUsed="0"/>
+    <w:lsdException w:name="Medium Grid 1 Accent 2" w:semiHidden="0" w:uiPriority="67" w:unhideWhenUsed="0"/>
+    <w:lsdException w:name="Medium Grid 2 Accent 2" w:semiHidden="0" w:uiPriority="68" w:unhideWhenUsed="0"/>
+    <w:lsdException w:name="Medium Grid 3 Accent 2" w:semiHidden="0" w:uiPriority="69" w:unhideWhenUsed="0"/>
+    <w:lsdException w:name="Dark List Accent 2" w:semiHidden="0" w:uiPriority="70" w:unhideWhenUsed="0"/>
+    <w:lsdException w:name="Colorful Shading Accent 2" w:semiHidden="0" w:uiPriority="71" w:unhideWhenUsed="0"/>
+    <w:lsdException w:name="Colorful List Accent 2" w:semiHidden="0" w:uiPriority="72" w:unhideWhenUsed="0"/>
+    <w:lsdException w:name="Colorful Grid Accent 2" w:semiHidden="0" w:uiPriority="73" w:unhideWhenUsed="0"/>
+    <w:lsdException w:name="Light Shading Accent 3" w:semiHidden="0" w:uiPriority="60" w:unhideWhenUsed="0"/>
+    <w:lsdException w:name="Light List Accent 3" w:semiHidden="0" w:uiPriority="61" w:unhideWhenUsed="0"/>
+    <w:lsdException w:name="Light Grid Accent 3" w:semiHidden="0" w:uiPriority="62" w:unhideWhenUsed="0"/>
+    <w:lsdException w:name="Medium Shading 1 Accent 3" w:semiHidden="0" w:uiPriority="63" w:unhideWhenUsed="0"/>
+    <w:lsdException w:name="Medium Shading 2 Accent 3" w:semiHidden="0" w:uiPriority="64" w:unhideWhenUsed="0"/>
+    <w:lsdException w:name="Medium List 1 Accent 3" w:semiHidden="0" w:uiPriority="65" w:unhideWhenUsed="0"/>
+    <w:lsdException w:name="Medium List 2 Accent 3" w:semiHidden="0" w:uiPriority="66" w:unhideWhenUsed="0"/>
+    <w:lsdException w:name="Medium Grid 1 Accent 3" w:semiHidden="0" w:uiPriority="67" w:unhideWhenUsed="0"/>
+    <w:lsdException w:name="Medium Grid 2 Accent 3" w:semiHidden="0" w:uiPriority="68" w:unhideWhenUsed="0"/>
+    <w:lsdException w:name="Medium Grid 3 Accent 3" w:semiHidden="0" w:uiPriority="69" w:unhideWhenUsed="0"/>
+    <w:lsdException w:name="Dark List Accent 3" w:semiHidden="0" w:uiPriority="70" w:unhideWhenUsed="0"/>
+    <w:lsdException w:name="Colorful Shading Accent 3" w:semiHidden="0" w:uiPriority="71" w:unhideWhenUsed="0"/>
+    <w:lsdException w:name="Colorful List Accent 3" w:semiHidden="0" w:uiPriority="72" w:unhideWhenUsed="0"/>
+    <w:lsdException w:name="Colorful Grid Accent 3" w:semiHidden="0" w:uiPriority="73" w:unhideWhenUsed="0"/>
+    <w:lsdException w:name="Light Shading Accent 4" w:semiHidden="0" w:uiPriority="60" w:unhideWhenUsed="0"/>
+    <w:lsdException w:name="Light List Accent 4" w:semiHidden="0" w:uiPriority="61" w:unhideWhenUsed="0"/>
+    <w:lsdException w:name="Light Grid Accent 4" w:semiHidden="0" w:uiPriority="62" w:unhideWhenUsed="0"/>
+    <w:lsdException w:name="Medium Shading 1 Accent 4" w:semiHidden="0" w:uiPriority="63" w:unhideWhenUsed="0"/>
+    <w:lsdException w:name="Medium Shading 2 Accent 4" w:semiHidden="0" w:uiPriority="64" w:unhideWhenUsed="0"/>
+    <w:lsdException w:name="Medium List 1 Accent 4" w:semiHidden="0" w:uiPriority="65" w:unhideWhenUsed="0"/>
+    <w:lsdException w:name="Medium List 2 Accent 4" w:semiHidden="0" w:uiPriority="66" w:unhideWhenUsed="0"/>
+    <w:lsdException w:name="Medium Grid 1 Accent 4" w:semiHidden="0" w:uiPriority="67" w:unhideWhenUsed="0"/>
+    <w:lsdException w:name="Medium Grid 2 Accent 4" w:semiHidden="0" w:uiPriority="68" w:unhideWhenUsed="0"/>
+    <w:lsdException w:name="Medium Grid 3 Accent 4" w:semiHidden="0" w:uiPriority="69" w:unhideWhenUsed="0"/>
+    <w:lsdException w:name="Dark List Accent 4" w:semiHidden="0" w:uiPriority="70" w:unhideWhenUsed="0"/>
+    <w:lsdException w:name="Colorful Shading Accent 4" w:semiHidden="0" w:uiPriority="71" w:unhideWhenUsed="0"/>
+    <w:lsdException w:name="Colorful List Accent 4" w:semiHidden="0" w:uiPriority="72" w:unhideWhenUsed="0"/>
+    <w:lsdException w:name="Colorful Grid Accent 4" w:semiHidden="0" w:uiPriority="73" w:unhideWhenUsed="0"/>
+    <w:lsdException w:name="Light Shading Accent 5" w:semiHidden="0" w:uiPriority="60" w:unhideWhenUsed="0"/>
+    <w:lsdException w:name="Light List Accent 5" w:semiHidden="0" w:uiPriority="61" w:unhideWhenUsed="0"/>
+    <w:lsdException w:name="Light Grid Accent 5" w:semiHidden="0" w:uiPriority="62" w:unhideWhenUsed="0"/>
+    <w:lsdException w:name="Medium Shading 1 Accent 5" w:semiHidden="0" w:uiPriority="63" w:unhideWhenUsed="0"/>
+    <w:lsdException w:name="Medium Shading 2 Accent 5" w:semiHidden="0" w:uiPriority="64" w:unhideWhenUsed="0"/>
+    <w:lsdException w:name="Medium List 1 Accent 5" w:semiHidden="0" w:uiPriority="65" w:unhideWhenUsed="0"/>
+    <w:lsdException w:name="Medium List 2 Accent 5" w:semiHidden="0" w:uiPriority="66" w:unhideWhenUsed="0"/>
+    <w:lsdException w:name="Medium Grid 1 Accent 5" w:semiHidden="0" w:uiPriority="67" w:unhideWhenUsed="0"/>
+    <w:lsdException w:name="Medium Grid 2 Accent 5" w:semiHidden="0" w:uiPriority="68" w:unhideWhenUsed="0"/>
+    <w:lsdException w:name="Medium Grid 3 Accent 5" w:semiHidden="0" w:uiPriority="69" w:unhideWhenUsed="0"/>
+    <w:lsdException w:name="Dark List Accent 5" w:semiHidden="0" w:uiPriority="70" w:unhideWhenUsed="0"/>
+    <w:lsdException w:name="Colorful Shading Accent 5" w:semiHidden="0" w:uiPriority="71" w:unhideWhenUsed="0"/>
+    <w:lsdException w:name="Colorful List Accent 5" w:semiHidden="0" w:uiPriority="72" w:unhideWhenUsed="0"/>
+    <w:lsdException w:name="Colorful Grid Accent 5" w:semiHidden="0" w:uiPriority="73" w:unhideWhenUsed="0"/>
+    <w:lsdException w:name="Light Shading Accent 6" w:semiHidden="0" w:uiPriority="60" w:unhideWhenUsed="0"/>
+    <w:lsdException w:name="Light List Accent 6" w:semiHidden="0" w:uiPriority="61" w:unhideWhenUsed="0"/>
+    <w:lsdException w:name="Light Grid Accent 6" w:semiHidden="0" w:uiPriority="62" w:unhideWhenUsed="0"/>
+    <w:lsdException w:name="Medium Shading 1 Accent 6" w:semiHidden="0" w:uiPriority="63" w:unhideWhenUsed="0"/>
+    <w:lsdException w:name="Medium Shading 2 Accent 6" w:semiHidden="0" w:uiPriority="64" w:unhideWhenUsed="0"/>
+    <w:lsdException w:name="Medium List 1 Accent 6" w:semiHidden="0" w:uiPriority="65" w:unhideWhenUsed="0"/>
+    <w:lsdException w:name="Medium List 2 Accent 6" w:semiHidden="0" w:uiPriority="66" w:unhideWhenUsed="0"/>
+    <w:lsdException w:name="Medium Grid 1 Accent 6" w:semiHidden="0" w:uiPriority="67" w:unhideWhenUsed="0"/>
+    <w:lsdException w:name="Medium Grid 2 Accent 6" w:semiHidden="0" w:uiPriority="68" w:unhideWhenUsed="0"/>
+    <w:lsdException w:name="Medium Grid 3 Accent 6" w:semiHidden="0" w:uiPriority="69" w:unhideWhenUsed="0"/>
+    <w:lsdException w:name="Dark List Accent 6" w:semiHidden="0" w:uiPriority="70" w:unhideWhenUsed="0"/>
+    <w:lsdException w:name="Colorful Shading Accent 6" w:semiHidden="0" w:uiPriority="71" w:unhideWhenUsed="0"/>
+    <w:lsdException w:name="Colorful List Accent 6" w:semiHidden="0" w:uiPriority="72" w:unhideWhenUsed="0"/>
+    <w:lsdException w:name="Colorful Grid Accent 6" w:semiHidden="0" w:uiPriority="73" w:unhideWhenUsed="0"/>
+    <w:lsdException w:name="Subtle Emphasis" w:semiHidden="0" w:uiPriority="19" w:unhideWhenUsed="0" w:qFormat="1"/>
+    <w:lsdException w:name="Intense Emphasis" w:semiHidden="0" w:uiPriority="21" w:unhideWhenUsed="0" w:qFormat="1"/>
+    <w:lsdException w:name="Subtle Reference" w:semiHidden="0" w:uiPriority="31" w:unhideWhenUsed="0" w:qFormat="1"/>
+    <w:lsdException w:name="Intense Reference" w:semiHidden="0" w:uiPriority="32" w:unhideWhenUsed="0" w:qFormat="1"/>
+    <w:lsdException w:name="Book Title" w:semiHidden="0" w:uiPriority="33" w:unhideWhenUsed="0" w:qFormat="1"/>
+    <w:lsdException w:name="Bibliography" w:uiPriority="37"/>
+    <w:lsdException w:name="TOC Heading" w:uiPriority="39" w:qFormat="1"/>
   </w:latentStyles>
   <w:style w:type="paragraph" w:default="1" w:styleId="Normal">
     <w:name w:val="Normal"/>
@@ -13049,7 +13731,7 @@
   <a:extraClrSchemeLst/>
   <a:extLst>
     <a:ext uri="{05A4C25C-085E-4340-85A3-A5531E510DB2}">
-      <thm15:themeFamily xmlns:thm15="http://schemas.microsoft.com/office/thememl/2012/main" name="Office Theme" id="{62F939B6-93AF-4DB8-9C6B-D6C7DFDC589F}" vid="{4A3C46E8-61CC-4603-A589-7422A47A8E4A}"/>
+      <thm15:themeFamily xmlns:thm15="http://schemas.microsoft.com/office/thememl/2012/main" xmlns="" name="Office Theme" id="{62F939B6-93AF-4DB8-9C6B-D6C7DFDC589F}" vid="{4A3C46E8-61CC-4603-A589-7422A47A8E4A}"/>
     </a:ext>
   </a:extLst>
 </a:theme>

</xml_diff>

<commit_message>
I've created all the cases on the board
</commit_message>
<xml_diff>
--- a/DocumentacaoProjeto/casosDeUsoTextuais.docx
+++ b/DocumentacaoProjeto/casosDeUsoTextuais.docx
@@ -1,6 +1,6 @@
 
 <file path=word/document.xml><?xml version="1.0" encoding="utf-8"?>
-<w:document xmlns:wpc="http://schemas.microsoft.com/office/word/2010/wordprocessingCanvas" xmlns:mc="http://schemas.openxmlformats.org/markup-compatibility/2006" xmlns:o="urn:schemas-microsoft-com:office:office" xmlns:r="http://schemas.openxmlformats.org/officeDocument/2006/relationships" xmlns:m="http://schemas.openxmlformats.org/officeDocument/2006/math" xmlns:v="urn:schemas-microsoft-com:vml" xmlns:wp14="http://schemas.microsoft.com/office/word/2010/wordprocessingDrawing" xmlns:wp="http://schemas.openxmlformats.org/drawingml/2006/wordprocessingDrawing" xmlns:w10="urn:schemas-microsoft-com:office:word" xmlns:w="http://schemas.openxmlformats.org/wordprocessingml/2006/main" xmlns:w14="http://schemas.microsoft.com/office/word/2010/wordml" xmlns:wpg="http://schemas.microsoft.com/office/word/2010/wordprocessingGroup" xmlns:wpi="http://schemas.microsoft.com/office/word/2010/wordprocessingInk" xmlns:wne="http://schemas.microsoft.com/office/word/2006/wordml" xmlns:wps="http://schemas.microsoft.com/office/word/2010/wordprocessingShape" mc:Ignorable="w14 wp14">
+<w:document xmlns:wpc="http://schemas.microsoft.com/office/word/2010/wordprocessingCanvas" xmlns:mc="http://schemas.openxmlformats.org/markup-compatibility/2006" xmlns:o="urn:schemas-microsoft-com:office:office" xmlns:r="http://schemas.openxmlformats.org/officeDocument/2006/relationships" xmlns:m="http://schemas.openxmlformats.org/officeDocument/2006/math" xmlns:v="urn:schemas-microsoft-com:vml" xmlns:wp14="http://schemas.microsoft.com/office/word/2010/wordprocessingDrawing" xmlns:wp="http://schemas.openxmlformats.org/drawingml/2006/wordprocessingDrawing" xmlns:w10="urn:schemas-microsoft-com:office:word" xmlns:w="http://schemas.openxmlformats.org/wordprocessingml/2006/main" xmlns:w14="http://schemas.microsoft.com/office/word/2010/wordml" xmlns:w15="http://schemas.microsoft.com/office/word/2012/wordml" xmlns:wpg="http://schemas.microsoft.com/office/word/2010/wordprocessingGroup" xmlns:wpi="http://schemas.microsoft.com/office/word/2010/wordprocessingInk" xmlns:wne="http://schemas.microsoft.com/office/word/2006/wordml" xmlns:wps="http://schemas.microsoft.com/office/word/2010/wordprocessingShape" mc:Ignorable="w14 w15 wp14">
   <w:body>
     <w:p>
       <w:pPr>
@@ -495,14 +495,7 @@
         <w:rPr>
           <w:rFonts w:ascii="Arial" w:hAnsi="Arial" w:cs="Arial"/>
         </w:rPr>
-        <w:t xml:space="preserve">Sistema </w:t>
-      </w:r>
-      <w:proofErr w:type="gramStart"/>
-      <w:r>
-        <w:rPr>
-          <w:rFonts w:ascii="Arial" w:hAnsi="Arial" w:cs="Arial"/>
-        </w:rPr>
-        <w:t>valida</w:t>
+        <w:t>Sistema valida</w:t>
       </w:r>
       <w:r>
         <w:rPr>
@@ -510,7 +503,6 @@
         </w:rPr>
         <w:t xml:space="preserve"> dados</w:t>
       </w:r>
-      <w:proofErr w:type="gramEnd"/>
       <w:r>
         <w:rPr>
           <w:rFonts w:ascii="Arial" w:hAnsi="Arial" w:cs="Arial"/>
@@ -609,18 +601,8 @@
           <w:b/>
           <w:bCs/>
         </w:rPr>
-        <w:t xml:space="preserve"> </w:t>
-      </w:r>
-      <w:proofErr w:type="gramStart"/>
-      <w:r>
-        <w:rPr>
-          <w:rFonts w:ascii="Arial" w:hAnsi="Arial" w:cs="Arial"/>
-          <w:b/>
-          <w:bCs/>
-        </w:rPr>
-        <w:t>1</w:t>
-      </w:r>
-      <w:proofErr w:type="gramEnd"/>
+        <w:t xml:space="preserve"> 1</w:t>
+      </w:r>
     </w:p>
     <w:p>
       <w:pPr>
@@ -638,21 +620,7 @@
         <w:rPr>
           <w:rFonts w:ascii="Arial" w:hAnsi="Arial" w:cs="Arial"/>
         </w:rPr>
-        <w:t xml:space="preserve">A partir do passo </w:t>
-      </w:r>
-      <w:proofErr w:type="gramStart"/>
-      <w:r>
-        <w:rPr>
-          <w:rFonts w:ascii="Arial" w:hAnsi="Arial" w:cs="Arial"/>
-        </w:rPr>
-        <w:t>2</w:t>
-      </w:r>
-      <w:proofErr w:type="gramEnd"/>
-      <w:r>
-        <w:rPr>
-          <w:rFonts w:ascii="Arial" w:hAnsi="Arial" w:cs="Arial"/>
-        </w:rPr>
-        <w:t xml:space="preserve"> o sistema detectou erro (dados inválidos ou campos em branco) no campo </w:t>
+        <w:t xml:space="preserve">A partir do passo 2 o sistema detectou erro (dados inválidos ou campos em branco) no campo </w:t>
       </w:r>
       <w:r>
         <w:rPr>
@@ -740,21 +708,7 @@
         <w:rPr>
           <w:rFonts w:ascii="Arial" w:hAnsi="Arial" w:cs="Arial"/>
         </w:rPr>
-        <w:t xml:space="preserve">Retorna ao passo </w:t>
-      </w:r>
-      <w:proofErr w:type="gramStart"/>
-      <w:r>
-        <w:rPr>
-          <w:rFonts w:ascii="Arial" w:hAnsi="Arial" w:cs="Arial"/>
-        </w:rPr>
-        <w:t>1</w:t>
-      </w:r>
-      <w:proofErr w:type="gramEnd"/>
-      <w:r>
-        <w:rPr>
-          <w:rFonts w:ascii="Arial" w:hAnsi="Arial" w:cs="Arial"/>
-        </w:rPr>
-        <w:t xml:space="preserve"> do fluxo</w:t>
+        <w:t>Retorna ao passo 1 do fluxo</w:t>
       </w:r>
       <w:r>
         <w:rPr>
@@ -957,14 +911,14 @@
         <w:rPr>
           <w:rFonts w:ascii="Arial" w:hAnsi="Arial" w:cs="Arial"/>
         </w:rPr>
-        <w:t xml:space="preserve"> clica em “Não tem cadastro?</w:t>
+        <w:t xml:space="preserve"> clica em “Não tem </w:t>
       </w:r>
       <w:proofErr w:type="gramStart"/>
       <w:r>
         <w:rPr>
           <w:rFonts w:ascii="Arial" w:hAnsi="Arial" w:cs="Arial"/>
         </w:rPr>
-        <w:t>”</w:t>
+        <w:t>cadastro?”</w:t>
       </w:r>
       <w:proofErr w:type="gramEnd"/>
     </w:p>
@@ -1255,18 +1209,8 @@
           <w:b/>
           <w:bCs/>
         </w:rPr>
-        <w:t xml:space="preserve"> </w:t>
-      </w:r>
-      <w:proofErr w:type="gramStart"/>
-      <w:r>
-        <w:rPr>
-          <w:rFonts w:ascii="Arial" w:hAnsi="Arial" w:cs="Arial"/>
-          <w:b/>
-          <w:bCs/>
-        </w:rPr>
-        <w:t>1</w:t>
-      </w:r>
-      <w:proofErr w:type="gramEnd"/>
+        <w:t xml:space="preserve"> 1</w:t>
+      </w:r>
     </w:p>
     <w:p>
       <w:pPr>
@@ -1284,21 +1228,7 @@
         <w:rPr>
           <w:rFonts w:ascii="Arial" w:hAnsi="Arial" w:cs="Arial"/>
         </w:rPr>
-        <w:t xml:space="preserve">A partir do passo </w:t>
-      </w:r>
-      <w:proofErr w:type="gramStart"/>
-      <w:r>
-        <w:rPr>
-          <w:rFonts w:ascii="Arial" w:hAnsi="Arial" w:cs="Arial"/>
-        </w:rPr>
-        <w:t>4</w:t>
-      </w:r>
-      <w:proofErr w:type="gramEnd"/>
-      <w:r>
-        <w:rPr>
-          <w:rFonts w:ascii="Arial" w:hAnsi="Arial" w:cs="Arial"/>
-        </w:rPr>
-        <w:t xml:space="preserve"> o sistema detectou erro (dados inválidos ou campos em branco) no campo </w:t>
+        <w:t xml:space="preserve">A partir do passo 4 o sistema detectou erro (dados inválidos ou campos em branco) no campo </w:t>
       </w:r>
       <w:r>
         <w:rPr>
@@ -1410,21 +1340,7 @@
         <w:rPr>
           <w:rFonts w:ascii="Arial" w:hAnsi="Arial" w:cs="Arial"/>
         </w:rPr>
-        <w:t xml:space="preserve">Retorna ao passo </w:t>
-      </w:r>
-      <w:proofErr w:type="gramStart"/>
-      <w:r>
-        <w:rPr>
-          <w:rFonts w:ascii="Arial" w:hAnsi="Arial" w:cs="Arial"/>
-        </w:rPr>
-        <w:t>2</w:t>
-      </w:r>
-      <w:proofErr w:type="gramEnd"/>
-      <w:r>
-        <w:rPr>
-          <w:rFonts w:ascii="Arial" w:hAnsi="Arial" w:cs="Arial"/>
-        </w:rPr>
-        <w:t xml:space="preserve"> do fluxo principal.</w:t>
+        <w:t>Retorna ao passo 2 do fluxo principal.</w:t>
       </w:r>
     </w:p>
     <w:p>
@@ -1856,20 +1772,8 @@
           <w:b/>
           <w:bCs/>
         </w:rPr>
-        <w:t xml:space="preserve"> </w:t>
-      </w:r>
-      <w:proofErr w:type="gramStart"/>
-      <w:r>
-        <w:rPr>
-          <w:rFonts w:ascii="Arial" w:hAnsi="Arial" w:cs="Arial"/>
-          <w:b/>
-          <w:bCs/>
-        </w:rPr>
-        <w:t>1</w:t>
-      </w:r>
-      <w:bookmarkStart w:id="0" w:name="_GoBack"/>
-      <w:bookmarkEnd w:id="0"/>
-      <w:proofErr w:type="gramEnd"/>
+        <w:t xml:space="preserve"> 1</w:t>
+      </w:r>
     </w:p>
     <w:p>
       <w:pPr>
@@ -1887,21 +1791,7 @@
         <w:rPr>
           <w:rFonts w:ascii="Arial" w:hAnsi="Arial" w:cs="Arial"/>
         </w:rPr>
-        <w:t xml:space="preserve">A partir do passo </w:t>
-      </w:r>
-      <w:proofErr w:type="gramStart"/>
-      <w:r>
-        <w:rPr>
-          <w:rFonts w:ascii="Arial" w:hAnsi="Arial" w:cs="Arial"/>
-        </w:rPr>
-        <w:t>4</w:t>
-      </w:r>
-      <w:proofErr w:type="gramEnd"/>
-      <w:r>
-        <w:rPr>
-          <w:rFonts w:ascii="Arial" w:hAnsi="Arial" w:cs="Arial"/>
-        </w:rPr>
-        <w:t xml:space="preserve"> o sistema detectou erro (dados inválidos ou campos em branco) no campo </w:t>
+        <w:t xml:space="preserve">A partir do passo 4 o sistema detectou erro (dados inválidos ou campos em branco) no campo </w:t>
       </w:r>
       <w:r>
         <w:rPr>
@@ -1965,14 +1855,12 @@
         </w:rPr>
         <w:t xml:space="preserve">Retorna ao passo </w:t>
       </w:r>
-      <w:proofErr w:type="gramStart"/>
       <w:r>
         <w:rPr>
           <w:rFonts w:ascii="Arial" w:hAnsi="Arial" w:cs="Arial"/>
         </w:rPr>
         <w:t>2</w:t>
       </w:r>
-      <w:proofErr w:type="gramEnd"/>
       <w:r>
         <w:rPr>
           <w:rFonts w:ascii="Arial" w:hAnsi="Arial" w:cs="Arial"/>
@@ -1997,19 +1885,8 @@
           <w:bCs/>
           <w:highlight w:val="yellow"/>
         </w:rPr>
-        <w:t xml:space="preserve">Fluxo alternativo </w:t>
-      </w:r>
-      <w:proofErr w:type="gramStart"/>
-      <w:r>
-        <w:rPr>
-          <w:rFonts w:ascii="Arial" w:hAnsi="Arial" w:cs="Arial"/>
-          <w:b/>
-          <w:bCs/>
-          <w:highlight w:val="yellow"/>
-        </w:rPr>
-        <w:t>2</w:t>
-      </w:r>
-      <w:proofErr w:type="gramEnd"/>
+        <w:t>Fluxo alternativo 2</w:t>
+      </w:r>
     </w:p>
     <w:p>
       <w:pPr>
@@ -2027,21 +1904,7 @@
         <w:rPr>
           <w:rFonts w:ascii="Arial" w:hAnsi="Arial" w:cs="Arial"/>
         </w:rPr>
-        <w:t xml:space="preserve">A partir do passo </w:t>
-      </w:r>
-      <w:proofErr w:type="gramStart"/>
-      <w:r>
-        <w:rPr>
-          <w:rFonts w:ascii="Arial" w:hAnsi="Arial" w:cs="Arial"/>
-        </w:rPr>
-        <w:t>4</w:t>
-      </w:r>
-      <w:proofErr w:type="gramEnd"/>
-      <w:r>
-        <w:rPr>
-          <w:rFonts w:ascii="Arial" w:hAnsi="Arial" w:cs="Arial"/>
-        </w:rPr>
-        <w:t xml:space="preserve"> o sistema detectou </w:t>
+        <w:t xml:space="preserve">A partir do passo 4 o sistema detectou </w:t>
       </w:r>
       <w:r>
         <w:rPr>
@@ -2074,14 +1937,12 @@
         </w:rPr>
         <w:t xml:space="preserve">Retorna ao passo </w:t>
       </w:r>
-      <w:proofErr w:type="gramStart"/>
       <w:r>
         <w:rPr>
           <w:rFonts w:ascii="Arial" w:hAnsi="Arial" w:cs="Arial"/>
         </w:rPr>
         <w:t>4</w:t>
       </w:r>
-      <w:proofErr w:type="gramEnd"/>
       <w:r>
         <w:rPr>
           <w:rFonts w:ascii="Arial" w:hAnsi="Arial" w:cs="Arial"/>
@@ -2312,14 +2173,12 @@
         </w:rPr>
         <w:t>ala</w:t>
       </w:r>
-      <w:proofErr w:type="gramStart"/>
       <w:r>
         <w:rPr>
           <w:rFonts w:ascii="Arial" w:hAnsi="Arial" w:cs="Arial"/>
         </w:rPr>
         <w:t>”</w:t>
       </w:r>
-      <w:proofErr w:type="gramEnd"/>
     </w:p>
     <w:p>
       <w:pPr>
@@ -2527,18 +2386,8 @@
           <w:b/>
           <w:bCs/>
         </w:rPr>
-        <w:t xml:space="preserve"> </w:t>
-      </w:r>
-      <w:proofErr w:type="gramStart"/>
-      <w:r>
-        <w:rPr>
-          <w:rFonts w:ascii="Arial" w:hAnsi="Arial" w:cs="Arial"/>
-          <w:b/>
-          <w:bCs/>
-        </w:rPr>
-        <w:t>1</w:t>
-      </w:r>
-      <w:proofErr w:type="gramEnd"/>
+        <w:t xml:space="preserve"> 1</w:t>
+      </w:r>
     </w:p>
     <w:p>
       <w:pPr>
@@ -2558,14 +2407,12 @@
         </w:rPr>
         <w:t xml:space="preserve">A partir do passo </w:t>
       </w:r>
-      <w:proofErr w:type="gramStart"/>
       <w:r>
         <w:rPr>
           <w:rFonts w:ascii="Arial" w:hAnsi="Arial" w:cs="Arial"/>
         </w:rPr>
         <w:t>4</w:t>
       </w:r>
-      <w:proofErr w:type="gramEnd"/>
       <w:r>
         <w:rPr>
           <w:rFonts w:ascii="Arial" w:hAnsi="Arial" w:cs="Arial"/>
@@ -2620,21 +2467,7 @@
         <w:rPr>
           <w:rFonts w:ascii="Arial" w:hAnsi="Arial" w:cs="Arial"/>
         </w:rPr>
-        <w:t xml:space="preserve">Retorna ao passo </w:t>
-      </w:r>
-      <w:proofErr w:type="gramStart"/>
-      <w:r>
-        <w:rPr>
-          <w:rFonts w:ascii="Arial" w:hAnsi="Arial" w:cs="Arial"/>
-        </w:rPr>
-        <w:t>2</w:t>
-      </w:r>
-      <w:proofErr w:type="gramEnd"/>
-      <w:r>
-        <w:rPr>
-          <w:rFonts w:ascii="Arial" w:hAnsi="Arial" w:cs="Arial"/>
-        </w:rPr>
-        <w:t xml:space="preserve"> do fluxo principal.</w:t>
+        <w:t>Retorna ao passo 2 do fluxo principal.</w:t>
       </w:r>
     </w:p>
     <w:p>
@@ -2825,16 +2658,8 @@
         <w:rPr>
           <w:rFonts w:ascii="Arial" w:hAnsi="Arial" w:cs="Arial"/>
         </w:rPr>
-        <w:t xml:space="preserve"> clica no botão “Acessar sala</w:t>
-      </w:r>
-      <w:proofErr w:type="gramStart"/>
-      <w:r>
-        <w:rPr>
-          <w:rFonts w:ascii="Arial" w:hAnsi="Arial" w:cs="Arial"/>
-        </w:rPr>
-        <w:t>”</w:t>
-      </w:r>
-      <w:proofErr w:type="gramEnd"/>
+        <w:t xml:space="preserve"> clica no botão “Acessar sala”</w:t>
+      </w:r>
     </w:p>
     <w:p>
       <w:pPr>
@@ -2977,18 +2802,8 @@
           <w:b/>
           <w:bCs/>
         </w:rPr>
-        <w:t xml:space="preserve"> </w:t>
-      </w:r>
-      <w:proofErr w:type="gramStart"/>
-      <w:r>
-        <w:rPr>
-          <w:rFonts w:ascii="Arial" w:hAnsi="Arial" w:cs="Arial"/>
-          <w:b/>
-          <w:bCs/>
-        </w:rPr>
-        <w:t>1</w:t>
-      </w:r>
-      <w:proofErr w:type="gramEnd"/>
+        <w:t xml:space="preserve"> 1</w:t>
+      </w:r>
     </w:p>
     <w:p>
       <w:pPr>
@@ -3006,16 +2821,8 @@
         <w:rPr>
           <w:rFonts w:ascii="Arial" w:hAnsi="Arial" w:cs="Arial"/>
         </w:rPr>
-        <w:t xml:space="preserve">A partir do passo </w:t>
-      </w:r>
-      <w:proofErr w:type="gramStart"/>
-      <w:r>
-        <w:rPr>
-          <w:rFonts w:ascii="Arial" w:hAnsi="Arial" w:cs="Arial"/>
-        </w:rPr>
-        <w:t>4</w:t>
-      </w:r>
-      <w:proofErr w:type="gramEnd"/>
+        <w:t>A partir do passo 4</w:t>
+      </w:r>
       <w:r>
         <w:rPr>
           <w:rFonts w:ascii="Arial" w:hAnsi="Arial" w:cs="Arial"/>
@@ -3077,21 +2884,7 @@
         <w:rPr>
           <w:rFonts w:ascii="Arial" w:hAnsi="Arial" w:cs="Arial"/>
         </w:rPr>
-        <w:t xml:space="preserve">Retorna ao passo </w:t>
-      </w:r>
-      <w:proofErr w:type="gramStart"/>
-      <w:r>
-        <w:rPr>
-          <w:rFonts w:ascii="Arial" w:hAnsi="Arial" w:cs="Arial"/>
-        </w:rPr>
-        <w:t>2</w:t>
-      </w:r>
-      <w:proofErr w:type="gramEnd"/>
-      <w:r>
-        <w:rPr>
-          <w:rFonts w:ascii="Arial" w:hAnsi="Arial" w:cs="Arial"/>
-        </w:rPr>
-        <w:t xml:space="preserve"> do fluxo principal.</w:t>
+        <w:t>Retorna ao passo 2 do fluxo principal.</w:t>
       </w:r>
     </w:p>
     <w:p>
@@ -3383,21 +3176,7 @@
         <w:rPr>
           <w:rFonts w:ascii="Arial" w:hAnsi="Arial" w:cs="Arial"/>
         </w:rPr>
-        <w:t xml:space="preserve">Sistema cria uma rodada associado </w:t>
-      </w:r>
-      <w:proofErr w:type="gramStart"/>
-      <w:r>
-        <w:rPr>
-          <w:rFonts w:ascii="Arial" w:hAnsi="Arial" w:cs="Arial"/>
-        </w:rPr>
-        <w:t>a</w:t>
-      </w:r>
-      <w:proofErr w:type="gramEnd"/>
-      <w:r>
-        <w:rPr>
-          <w:rFonts w:ascii="Arial" w:hAnsi="Arial" w:cs="Arial"/>
-        </w:rPr>
-        <w:t xml:space="preserve"> sala que foi acessada/cadastrada</w:t>
+        <w:t>Sistema cria uma rodada associado a sala que foi acessada/cadastrada</w:t>
       </w:r>
       <w:r>
         <w:rPr>
@@ -3842,18 +3621,8 @@
           <w:b/>
           <w:bCs/>
         </w:rPr>
-        <w:t xml:space="preserve"> </w:t>
-      </w:r>
-      <w:proofErr w:type="gramStart"/>
-      <w:r>
-        <w:rPr>
-          <w:rFonts w:ascii="Arial" w:hAnsi="Arial" w:cs="Arial"/>
-          <w:b/>
-          <w:bCs/>
-        </w:rPr>
-        <w:t>1</w:t>
-      </w:r>
-      <w:proofErr w:type="gramEnd"/>
+        <w:t xml:space="preserve"> 1</w:t>
+      </w:r>
     </w:p>
     <w:p>
       <w:pPr>
@@ -3873,14 +3642,12 @@
         </w:rPr>
         <w:t xml:space="preserve">A partir do passo </w:t>
       </w:r>
-      <w:proofErr w:type="gramStart"/>
       <w:r>
         <w:rPr>
           <w:rFonts w:ascii="Arial" w:hAnsi="Arial" w:cs="Arial"/>
         </w:rPr>
         <w:t>2</w:t>
       </w:r>
-      <w:proofErr w:type="gramEnd"/>
       <w:r>
         <w:rPr>
           <w:rFonts w:ascii="Arial" w:hAnsi="Arial" w:cs="Arial"/>
@@ -3949,14 +3716,12 @@
         </w:rPr>
         <w:t xml:space="preserve">Retorna ao passo </w:t>
       </w:r>
-      <w:proofErr w:type="gramStart"/>
       <w:r>
         <w:rPr>
           <w:rFonts w:ascii="Arial" w:hAnsi="Arial" w:cs="Arial"/>
         </w:rPr>
         <w:t>1</w:t>
       </w:r>
-      <w:proofErr w:type="gramEnd"/>
       <w:r>
         <w:rPr>
           <w:rFonts w:ascii="Arial" w:hAnsi="Arial" w:cs="Arial"/>
@@ -4566,16 +4331,8 @@
         <w:rPr>
           <w:rFonts w:ascii="Arial" w:hAnsi="Arial" w:cs="Arial"/>
         </w:rPr>
-        <w:t>botão “Adicionar Apague a Luz</w:t>
-      </w:r>
-      <w:proofErr w:type="gramStart"/>
-      <w:r>
-        <w:rPr>
-          <w:rFonts w:ascii="Arial" w:hAnsi="Arial" w:cs="Arial"/>
-        </w:rPr>
-        <w:t>”</w:t>
-      </w:r>
-      <w:proofErr w:type="gramEnd"/>
+        <w:t>botão “Adicionar Apague a Luz”</w:t>
+      </w:r>
     </w:p>
     <w:p>
       <w:pPr>
@@ -4605,21 +4362,7 @@
         <w:rPr>
           <w:rFonts w:ascii="Arial" w:hAnsi="Arial" w:cs="Arial"/>
         </w:rPr>
-        <w:t xml:space="preserve"> </w:t>
-      </w:r>
-      <w:proofErr w:type="gramStart"/>
-      <w:r>
-        <w:rPr>
-          <w:rFonts w:ascii="Arial" w:hAnsi="Arial" w:cs="Arial"/>
-        </w:rPr>
-        <w:t>adiciona</w:t>
-      </w:r>
-      <w:proofErr w:type="gramEnd"/>
-      <w:r>
-        <w:rPr>
-          <w:rFonts w:ascii="Arial" w:hAnsi="Arial" w:cs="Arial"/>
-        </w:rPr>
-        <w:t xml:space="preserve"> ao quadro </w:t>
+        <w:t xml:space="preserve"> adiciona ao quadro </w:t>
       </w:r>
       <w:r>
         <w:rPr>
@@ -4917,14 +4660,12 @@
         </w:rPr>
         <w:t>Remover último jogo</w:t>
       </w:r>
-      <w:proofErr w:type="gramStart"/>
       <w:r>
         <w:rPr>
           <w:rFonts w:ascii="Arial" w:hAnsi="Arial" w:cs="Arial"/>
         </w:rPr>
         <w:t>”</w:t>
       </w:r>
-      <w:proofErr w:type="gramEnd"/>
     </w:p>
     <w:p>
       <w:pPr>
@@ -5047,19 +4788,8 @@
           <w:bCs/>
           <w:highlight w:val="yellow"/>
         </w:rPr>
-        <w:t xml:space="preserve">Fluxo alternativo </w:t>
-      </w:r>
-      <w:proofErr w:type="gramStart"/>
-      <w:r>
-        <w:rPr>
-          <w:rFonts w:ascii="Arial" w:hAnsi="Arial" w:cs="Arial"/>
-          <w:b/>
-          <w:bCs/>
-          <w:highlight w:val="yellow"/>
-        </w:rPr>
-        <w:t>1</w:t>
-      </w:r>
-      <w:proofErr w:type="gramEnd"/>
+        <w:t>Fluxo alternativo 1</w:t>
+      </w:r>
     </w:p>
     <w:p>
       <w:pPr>
@@ -5079,14 +4809,12 @@
         </w:rPr>
         <w:t xml:space="preserve">A partir do passo </w:t>
       </w:r>
-      <w:proofErr w:type="gramStart"/>
       <w:r>
         <w:rPr>
           <w:rFonts w:ascii="Arial" w:hAnsi="Arial" w:cs="Arial"/>
         </w:rPr>
         <w:t>2</w:t>
       </w:r>
-      <w:proofErr w:type="gramEnd"/>
       <w:r>
         <w:rPr>
           <w:rFonts w:ascii="Arial" w:hAnsi="Arial" w:cs="Arial"/>
@@ -5124,14 +4852,12 @@
         </w:rPr>
         <w:t xml:space="preserve">Retorna ao passo </w:t>
       </w:r>
-      <w:proofErr w:type="gramStart"/>
       <w:r>
         <w:rPr>
           <w:rFonts w:ascii="Arial" w:hAnsi="Arial" w:cs="Arial"/>
         </w:rPr>
         <w:t>3</w:t>
       </w:r>
-      <w:proofErr w:type="gramEnd"/>
       <w:r>
         <w:rPr>
           <w:rFonts w:ascii="Arial" w:hAnsi="Arial" w:cs="Arial"/>
@@ -5436,7 +5162,6 @@
         </w:rPr>
         <w:t xml:space="preserve"> </w:t>
       </w:r>
-      <w:proofErr w:type="gramStart"/>
       <w:r>
         <w:rPr>
           <w:rFonts w:ascii="Arial" w:hAnsi="Arial" w:cs="Arial"/>
@@ -5445,7 +5170,6 @@
         </w:rPr>
         <w:t>1</w:t>
       </w:r>
-      <w:proofErr w:type="gramEnd"/>
     </w:p>
     <w:p>
       <w:pPr>
@@ -5465,14 +5189,12 @@
         </w:rPr>
         <w:t xml:space="preserve">A partir do passo </w:t>
       </w:r>
-      <w:proofErr w:type="gramStart"/>
       <w:r>
         <w:rPr>
           <w:rFonts w:ascii="Arial" w:hAnsi="Arial" w:cs="Arial"/>
         </w:rPr>
         <w:t>2</w:t>
       </w:r>
-      <w:proofErr w:type="gramEnd"/>
       <w:r>
         <w:rPr>
           <w:rFonts w:ascii="Arial" w:hAnsi="Arial" w:cs="Arial"/>
@@ -5517,14 +5239,12 @@
         </w:rPr>
         <w:t xml:space="preserve">Retorna ao passo </w:t>
       </w:r>
-      <w:proofErr w:type="gramStart"/>
       <w:r>
         <w:rPr>
           <w:rFonts w:ascii="Arial" w:hAnsi="Arial" w:cs="Arial"/>
         </w:rPr>
         <w:t>1</w:t>
       </w:r>
-      <w:proofErr w:type="gramEnd"/>
       <w:r>
         <w:rPr>
           <w:rFonts w:ascii="Arial" w:hAnsi="Arial" w:cs="Arial"/>
@@ -5681,14 +5401,14 @@
         <w:rPr>
           <w:rFonts w:ascii="Arial" w:hAnsi="Arial" w:cs="Arial"/>
         </w:rPr>
-        <w:t>clica no botão “Pronto!</w:t>
+        <w:t>clica no botão “</w:t>
       </w:r>
       <w:proofErr w:type="gramStart"/>
       <w:r>
         <w:rPr>
           <w:rFonts w:ascii="Arial" w:hAnsi="Arial" w:cs="Arial"/>
         </w:rPr>
-        <w:t>”</w:t>
+        <w:t>Pronto!”</w:t>
       </w:r>
       <w:proofErr w:type="gramEnd"/>
     </w:p>
@@ -5750,16 +5470,8 @@
         <w:rPr>
           <w:rFonts w:ascii="Arial" w:hAnsi="Arial" w:cs="Arial"/>
         </w:rPr>
-        <w:t xml:space="preserve"> exibe tela com o primeiro </w:t>
-      </w:r>
-      <w:proofErr w:type="gramStart"/>
-      <w:r>
-        <w:rPr>
-          <w:rFonts w:ascii="Arial" w:hAnsi="Arial" w:cs="Arial"/>
-        </w:rPr>
-        <w:t>jogo</w:t>
-      </w:r>
-      <w:proofErr w:type="gramEnd"/>
+        <w:t xml:space="preserve"> exibe tela com o primeiro jogo</w:t>
+      </w:r>
     </w:p>
     <w:p>
       <w:pPr>
@@ -5796,16 +5508,8 @@
         <w:rPr>
           <w:rFonts w:ascii="Arial" w:hAnsi="Arial" w:cs="Arial"/>
         </w:rPr>
-        <w:t xml:space="preserve">Sistema coleta os pontos feitos no jogo, salva e exibe próximo </w:t>
-      </w:r>
-      <w:proofErr w:type="gramStart"/>
-      <w:r>
-        <w:rPr>
-          <w:rFonts w:ascii="Arial" w:hAnsi="Arial" w:cs="Arial"/>
-        </w:rPr>
-        <w:t>jogo</w:t>
-      </w:r>
-      <w:proofErr w:type="gramEnd"/>
+        <w:t>Sistema coleta os pontos feitos no jogo, salva e exibe próximo jogo</w:t>
+      </w:r>
     </w:p>
     <w:p>
       <w:pPr>
@@ -5866,18 +5570,8 @@
           <w:b/>
           <w:bCs/>
         </w:rPr>
-        <w:t xml:space="preserve"> </w:t>
-      </w:r>
-      <w:proofErr w:type="gramStart"/>
-      <w:r>
-        <w:rPr>
-          <w:rFonts w:ascii="Arial" w:hAnsi="Arial" w:cs="Arial"/>
-          <w:b/>
-          <w:bCs/>
-        </w:rPr>
-        <w:t>1</w:t>
-      </w:r>
-      <w:proofErr w:type="gramEnd"/>
+        <w:t xml:space="preserve"> 1</w:t>
+      </w:r>
     </w:p>
     <w:p>
       <w:pPr>
@@ -5895,21 +5589,7 @@
         <w:rPr>
           <w:rFonts w:ascii="Arial" w:hAnsi="Arial" w:cs="Arial"/>
         </w:rPr>
-        <w:t xml:space="preserve">A partir do passo </w:t>
-      </w:r>
-      <w:proofErr w:type="gramStart"/>
-      <w:r>
-        <w:rPr>
-          <w:rFonts w:ascii="Arial" w:hAnsi="Arial" w:cs="Arial"/>
-        </w:rPr>
-        <w:t>2</w:t>
-      </w:r>
-      <w:proofErr w:type="gramEnd"/>
-      <w:r>
-        <w:rPr>
-          <w:rFonts w:ascii="Arial" w:hAnsi="Arial" w:cs="Arial"/>
-        </w:rPr>
-        <w:t xml:space="preserve"> o sistema detectou que o </w:t>
+        <w:t xml:space="preserve">A partir do passo 2 o sistema detectou que o </w:t>
       </w:r>
       <w:r>
         <w:rPr>
@@ -5965,21 +5645,7 @@
         <w:rPr>
           <w:rFonts w:ascii="Arial" w:hAnsi="Arial" w:cs="Arial"/>
         </w:rPr>
-        <w:t xml:space="preserve">Retorna ao passo </w:t>
-      </w:r>
-      <w:proofErr w:type="gramStart"/>
-      <w:r>
-        <w:rPr>
-          <w:rFonts w:ascii="Arial" w:hAnsi="Arial" w:cs="Arial"/>
-        </w:rPr>
-        <w:t>1</w:t>
-      </w:r>
-      <w:proofErr w:type="gramEnd"/>
-      <w:r>
-        <w:rPr>
-          <w:rFonts w:ascii="Arial" w:hAnsi="Arial" w:cs="Arial"/>
-        </w:rPr>
-        <w:t xml:space="preserve"> do fluxo principal.</w:t>
+        <w:t>Retorna ao passo 1 do fluxo principal.</w:t>
       </w:r>
     </w:p>
     <w:p>
@@ -5999,19 +5665,8 @@
           <w:bCs/>
           <w:highlight w:val="yellow"/>
         </w:rPr>
-        <w:t xml:space="preserve">Fluxo alternativo </w:t>
-      </w:r>
-      <w:proofErr w:type="gramStart"/>
-      <w:r>
-        <w:rPr>
-          <w:rFonts w:ascii="Arial" w:hAnsi="Arial" w:cs="Arial"/>
-          <w:b/>
-          <w:bCs/>
-          <w:highlight w:val="yellow"/>
-        </w:rPr>
-        <w:t>2</w:t>
-      </w:r>
-      <w:proofErr w:type="gramEnd"/>
+        <w:t>Fluxo alternativo 2</w:t>
+      </w:r>
     </w:p>
     <w:p>
       <w:pPr>
@@ -6031,14 +5686,12 @@
         </w:rPr>
         <w:t xml:space="preserve">A partir do passo </w:t>
       </w:r>
-      <w:proofErr w:type="gramStart"/>
       <w:r>
         <w:rPr>
           <w:rFonts w:ascii="Arial" w:hAnsi="Arial" w:cs="Arial"/>
         </w:rPr>
         <w:t>4</w:t>
       </w:r>
-      <w:proofErr w:type="gramEnd"/>
       <w:r>
         <w:rPr>
           <w:rFonts w:ascii="Arial" w:hAnsi="Arial" w:cs="Arial"/>
@@ -6095,14 +5748,12 @@
         </w:rPr>
         <w:t xml:space="preserve">Retorna ao passo </w:t>
       </w:r>
-      <w:proofErr w:type="gramStart"/>
       <w:r>
         <w:rPr>
           <w:rFonts w:ascii="Arial" w:hAnsi="Arial" w:cs="Arial"/>
         </w:rPr>
         <w:t>5</w:t>
       </w:r>
-      <w:proofErr w:type="gramEnd"/>
       <w:r>
         <w:rPr>
           <w:rFonts w:ascii="Arial" w:hAnsi="Arial" w:cs="Arial"/>
@@ -6264,16 +5915,8 @@
         <w:rPr>
           <w:rFonts w:ascii="Arial" w:hAnsi="Arial" w:cs="Arial"/>
         </w:rPr>
-        <w:t>clica no botão “Loja</w:t>
-      </w:r>
-      <w:proofErr w:type="gramStart"/>
-      <w:r>
-        <w:rPr>
-          <w:rFonts w:ascii="Arial" w:hAnsi="Arial" w:cs="Arial"/>
-        </w:rPr>
-        <w:t>”</w:t>
-      </w:r>
-      <w:proofErr w:type="gramEnd"/>
+        <w:t>clica no botão “Loja”</w:t>
+      </w:r>
     </w:p>
     <w:p>
       <w:pPr>
@@ -6514,21 +6157,7 @@
         <w:rPr>
           <w:rFonts w:ascii="Arial" w:hAnsi="Arial" w:cs="Arial"/>
         </w:rPr>
-        <w:t xml:space="preserve"> do item Tempo. O item Tempo adiciona 30 segundos ao tempo de jogo. </w:t>
-      </w:r>
-      <w:proofErr w:type="gramStart"/>
-      <w:r>
-        <w:rPr>
-          <w:rFonts w:ascii="Arial" w:hAnsi="Arial" w:cs="Arial"/>
-        </w:rPr>
-        <w:t>Além disso</w:t>
-      </w:r>
-      <w:proofErr w:type="gramEnd"/>
-      <w:r>
-        <w:rPr>
-          <w:rFonts w:ascii="Arial" w:hAnsi="Arial" w:cs="Arial"/>
-        </w:rPr>
-        <w:t xml:space="preserve"> é permitido em todos os jogos.</w:t>
+        <w:t xml:space="preserve"> do item Tempo. O item Tempo adiciona 30 segundos ao tempo de jogo. Além disso é permitido em todos os jogos.</w:t>
       </w:r>
     </w:p>
     <w:p>
@@ -6645,18 +6274,8 @@
           <w:b/>
           <w:bCs/>
         </w:rPr>
-        <w:t xml:space="preserve"> </w:t>
-      </w:r>
-      <w:proofErr w:type="gramStart"/>
-      <w:r>
-        <w:rPr>
-          <w:rFonts w:ascii="Arial" w:hAnsi="Arial" w:cs="Arial"/>
-          <w:b/>
-          <w:bCs/>
-        </w:rPr>
-        <w:t>1</w:t>
-      </w:r>
-      <w:proofErr w:type="gramEnd"/>
+        <w:t xml:space="preserve"> 1</w:t>
+      </w:r>
     </w:p>
     <w:p>
       <w:pPr>
@@ -6676,14 +6295,12 @@
         </w:rPr>
         <w:t xml:space="preserve">A partir do passo </w:t>
       </w:r>
-      <w:proofErr w:type="gramStart"/>
       <w:r>
         <w:rPr>
           <w:rFonts w:ascii="Arial" w:hAnsi="Arial" w:cs="Arial"/>
         </w:rPr>
         <w:t>2</w:t>
       </w:r>
-      <w:proofErr w:type="gramEnd"/>
       <w:r>
         <w:rPr>
           <w:rFonts w:ascii="Arial" w:hAnsi="Arial" w:cs="Arial"/>
@@ -6728,14 +6345,12 @@
         </w:rPr>
         <w:t xml:space="preserve">Retorna ao passo </w:t>
       </w:r>
-      <w:proofErr w:type="gramStart"/>
       <w:r>
         <w:rPr>
           <w:rFonts w:ascii="Arial" w:hAnsi="Arial" w:cs="Arial"/>
         </w:rPr>
         <w:t>1</w:t>
       </w:r>
-      <w:proofErr w:type="gramEnd"/>
       <w:r>
         <w:rPr>
           <w:rFonts w:ascii="Arial" w:hAnsi="Arial" w:cs="Arial"/>
@@ -6964,14 +6579,7 @@
         <w:rPr>
           <w:rFonts w:ascii="Arial" w:hAnsi="Arial" w:cs="Arial"/>
         </w:rPr>
-        <w:t xml:space="preserve">adiciona item ao inventário </w:t>
-      </w:r>
-      <w:proofErr w:type="gramStart"/>
-      <w:r>
-        <w:rPr>
-          <w:rFonts w:ascii="Arial" w:hAnsi="Arial" w:cs="Arial"/>
-        </w:rPr>
-        <w:t>d</w:t>
+        <w:t>adiciona item ao inventário d</w:t>
       </w:r>
       <w:r>
         <w:rPr>
@@ -6979,7 +6587,6 @@
         </w:rPr>
         <w:t>ele</w:t>
       </w:r>
-      <w:proofErr w:type="gramEnd"/>
     </w:p>
     <w:p>
       <w:pPr>
@@ -7040,18 +6647,8 @@
           <w:b/>
           <w:bCs/>
         </w:rPr>
-        <w:t xml:space="preserve"> </w:t>
-      </w:r>
-      <w:proofErr w:type="gramStart"/>
-      <w:r>
-        <w:rPr>
-          <w:rFonts w:ascii="Arial" w:hAnsi="Arial" w:cs="Arial"/>
-          <w:b/>
-          <w:bCs/>
-        </w:rPr>
-        <w:t>1</w:t>
-      </w:r>
-      <w:proofErr w:type="gramEnd"/>
+        <w:t xml:space="preserve"> 1</w:t>
+      </w:r>
     </w:p>
     <w:p>
       <w:pPr>
@@ -7069,21 +6666,7 @@
         <w:rPr>
           <w:rFonts w:ascii="Arial" w:hAnsi="Arial" w:cs="Arial"/>
         </w:rPr>
-        <w:t xml:space="preserve">A partir do passo </w:t>
-      </w:r>
-      <w:proofErr w:type="gramStart"/>
-      <w:r>
-        <w:rPr>
-          <w:rFonts w:ascii="Arial" w:hAnsi="Arial" w:cs="Arial"/>
-        </w:rPr>
-        <w:t>2</w:t>
-      </w:r>
-      <w:proofErr w:type="gramEnd"/>
-      <w:r>
-        <w:rPr>
-          <w:rFonts w:ascii="Arial" w:hAnsi="Arial" w:cs="Arial"/>
-        </w:rPr>
-        <w:t xml:space="preserve"> o sistema detectou que o Aluno não possui moedas o suficiente para a compra</w:t>
+        <w:t>A partir do passo 2 o sistema detectou que o Aluno não possui moedas o suficiente para a compra</w:t>
       </w:r>
     </w:p>
     <w:p>
@@ -7121,21 +6704,7 @@
         <w:rPr>
           <w:rFonts w:ascii="Arial" w:hAnsi="Arial" w:cs="Arial"/>
         </w:rPr>
-        <w:t xml:space="preserve">Retorna ao passo </w:t>
-      </w:r>
-      <w:proofErr w:type="gramStart"/>
-      <w:r>
-        <w:rPr>
-          <w:rFonts w:ascii="Arial" w:hAnsi="Arial" w:cs="Arial"/>
-        </w:rPr>
-        <w:t>1</w:t>
-      </w:r>
-      <w:proofErr w:type="gramEnd"/>
-      <w:r>
-        <w:rPr>
-          <w:rFonts w:ascii="Arial" w:hAnsi="Arial" w:cs="Arial"/>
-        </w:rPr>
-        <w:t xml:space="preserve"> do fluxo principal.</w:t>
+        <w:t>Retorna ao passo 1 do fluxo principal.</w:t>
       </w:r>
     </w:p>
     <w:p>
@@ -7321,21 +6890,7 @@
         <w:rPr>
           <w:rFonts w:ascii="Arial" w:hAnsi="Arial" w:cs="Arial"/>
         </w:rPr>
-        <w:t xml:space="preserve"> do item Pontos. O item Tempo dobra a quantidade de pontos recebida em um jogo. </w:t>
-      </w:r>
-      <w:proofErr w:type="gramStart"/>
-      <w:r>
-        <w:rPr>
-          <w:rFonts w:ascii="Arial" w:hAnsi="Arial" w:cs="Arial"/>
-        </w:rPr>
-        <w:t>Além disso</w:t>
-      </w:r>
-      <w:proofErr w:type="gramEnd"/>
-      <w:r>
-        <w:rPr>
-          <w:rFonts w:ascii="Arial" w:hAnsi="Arial" w:cs="Arial"/>
-        </w:rPr>
-        <w:t xml:space="preserve"> é permitido em todos os jogos.</w:t>
+        <w:t xml:space="preserve"> do item Pontos. O item Tempo dobra a quantidade de pontos recebida em um jogo. Além disso é permitido em todos os jogos.</w:t>
       </w:r>
     </w:p>
     <w:p>
@@ -7440,18 +6995,8 @@
           <w:b/>
           <w:bCs/>
         </w:rPr>
-        <w:t xml:space="preserve"> </w:t>
-      </w:r>
-      <w:proofErr w:type="gramStart"/>
-      <w:r>
-        <w:rPr>
-          <w:rFonts w:ascii="Arial" w:hAnsi="Arial" w:cs="Arial"/>
-          <w:b/>
-          <w:bCs/>
-        </w:rPr>
-        <w:t>1</w:t>
-      </w:r>
-      <w:proofErr w:type="gramEnd"/>
+        <w:t xml:space="preserve"> 1</w:t>
+      </w:r>
     </w:p>
     <w:p>
       <w:pPr>
@@ -7469,21 +7014,7 @@
         <w:rPr>
           <w:rFonts w:ascii="Arial" w:hAnsi="Arial" w:cs="Arial"/>
         </w:rPr>
-        <w:t xml:space="preserve">A partir do passo </w:t>
-      </w:r>
-      <w:proofErr w:type="gramStart"/>
-      <w:r>
-        <w:rPr>
-          <w:rFonts w:ascii="Arial" w:hAnsi="Arial" w:cs="Arial"/>
-        </w:rPr>
-        <w:t>2</w:t>
-      </w:r>
-      <w:proofErr w:type="gramEnd"/>
-      <w:r>
-        <w:rPr>
-          <w:rFonts w:ascii="Arial" w:hAnsi="Arial" w:cs="Arial"/>
-        </w:rPr>
-        <w:t xml:space="preserve"> o sistema detectou que o Aluno não possui moedas o suficiente para a compra</w:t>
+        <w:t>A partir do passo 2 o sistema detectou que o Aluno não possui moedas o suficiente para a compra</w:t>
       </w:r>
     </w:p>
     <w:p>
@@ -7521,21 +7052,7 @@
         <w:rPr>
           <w:rFonts w:ascii="Arial" w:hAnsi="Arial" w:cs="Arial"/>
         </w:rPr>
-        <w:t xml:space="preserve">Retorna ao passo </w:t>
-      </w:r>
-      <w:proofErr w:type="gramStart"/>
-      <w:r>
-        <w:rPr>
-          <w:rFonts w:ascii="Arial" w:hAnsi="Arial" w:cs="Arial"/>
-        </w:rPr>
-        <w:t>1</w:t>
-      </w:r>
-      <w:proofErr w:type="gramEnd"/>
-      <w:r>
-        <w:rPr>
-          <w:rFonts w:ascii="Arial" w:hAnsi="Arial" w:cs="Arial"/>
-        </w:rPr>
-        <w:t xml:space="preserve"> do fluxo principal.</w:t>
+        <w:t>Retorna ao passo 1 do fluxo principal.</w:t>
       </w:r>
     </w:p>
     <w:p>
@@ -7777,16 +7294,26 @@
         <w:rPr>
           <w:rFonts w:ascii="Arial" w:hAnsi="Arial" w:cs="Arial"/>
         </w:rPr>
-        <w:t>Jogos</w:t>
-      </w:r>
-      <w:proofErr w:type="gramStart"/>
+        <w:t xml:space="preserve">Adicionar </w:t>
+      </w:r>
+      <w:r>
+        <w:rPr>
+          <w:rFonts w:ascii="Arial" w:hAnsi="Arial" w:cs="Arial"/>
+        </w:rPr>
+        <w:t>p</w:t>
+      </w:r>
+      <w:r>
+        <w:rPr>
+          <w:rFonts w:ascii="Arial" w:hAnsi="Arial" w:cs="Arial"/>
+        </w:rPr>
+        <w:t>ergunta</w:t>
+      </w:r>
       <w:r>
         <w:rPr>
           <w:rFonts w:ascii="Arial" w:hAnsi="Arial" w:cs="Arial"/>
         </w:rPr>
         <w:t>”</w:t>
       </w:r>
-      <w:proofErr w:type="gramEnd"/>
     </w:p>
     <w:p>
       <w:pPr>
@@ -7804,19 +7331,31 @@
         <w:rPr>
           <w:rFonts w:ascii="Arial" w:hAnsi="Arial" w:cs="Arial"/>
         </w:rPr>
-        <w:t xml:space="preserve">Sistema abre a janela </w:t>
-      </w:r>
-      <w:r>
-        <w:rPr>
-          <w:rFonts w:ascii="Arial" w:hAnsi="Arial" w:cs="Arial"/>
-        </w:rPr>
-        <w:t>“</w:t>
-      </w:r>
-      <w:r>
-        <w:rPr>
-          <w:rFonts w:ascii="Arial" w:hAnsi="Arial" w:cs="Arial"/>
-        </w:rPr>
-        <w:t>Jogos</w:t>
+        <w:t xml:space="preserve">Sistema exibe janela </w:t>
+      </w:r>
+      <w:r>
+        <w:rPr>
+          <w:rFonts w:ascii="Arial" w:hAnsi="Arial" w:cs="Arial"/>
+        </w:rPr>
+        <w:t>“C</w:t>
+      </w:r>
+      <w:r>
+        <w:rPr>
+          <w:rFonts w:ascii="Arial" w:hAnsi="Arial" w:cs="Arial"/>
+        </w:rPr>
+        <w:t xml:space="preserve">adastro de </w:t>
+      </w:r>
+      <w:r>
+        <w:rPr>
+          <w:rFonts w:ascii="Arial" w:hAnsi="Arial" w:cs="Arial"/>
+        </w:rPr>
+        <w:t>p</w:t>
+      </w:r>
+      <w:r>
+        <w:rPr>
+          <w:rFonts w:ascii="Arial" w:hAnsi="Arial" w:cs="Arial"/>
+        </w:rPr>
+        <w:t>ergunta</w:t>
       </w:r>
       <w:r>
         <w:rPr>
@@ -7841,7 +7380,19 @@
         <w:rPr>
           <w:rFonts w:ascii="Arial" w:hAnsi="Arial" w:cs="Arial"/>
         </w:rPr>
-        <w:t xml:space="preserve">Professor clica no botão </w:t>
+        <w:t xml:space="preserve">Professor preenche os campos: </w:t>
+      </w:r>
+      <w:r>
+        <w:rPr>
+          <w:rFonts w:ascii="Arial" w:hAnsi="Arial" w:cs="Arial"/>
+        </w:rPr>
+        <w:t>“Pergunta”</w:t>
+      </w:r>
+      <w:r>
+        <w:rPr>
+          <w:rFonts w:ascii="Arial" w:hAnsi="Arial" w:cs="Arial"/>
+        </w:rPr>
+        <w:t xml:space="preserve">, </w:t>
       </w:r>
       <w:r>
         <w:rPr>
@@ -7849,19 +7400,107 @@
         </w:rPr>
         <w:t>“</w:t>
       </w:r>
-      <w:proofErr w:type="spellStart"/>
-      <w:r>
-        <w:rPr>
-          <w:rFonts w:ascii="Arial" w:hAnsi="Arial" w:cs="Arial"/>
-        </w:rPr>
-        <w:t>Quiz</w:t>
-      </w:r>
-      <w:proofErr w:type="spellEnd"/>
+      <w:r>
+        <w:rPr>
+          <w:rFonts w:ascii="Arial" w:hAnsi="Arial" w:cs="Arial"/>
+        </w:rPr>
+        <w:t>Alternativa 1</w:t>
+      </w:r>
       <w:r>
         <w:rPr>
           <w:rFonts w:ascii="Arial" w:hAnsi="Arial" w:cs="Arial"/>
         </w:rPr>
         <w:t>”</w:t>
+      </w:r>
+      <w:r>
+        <w:rPr>
+          <w:rFonts w:ascii="Arial" w:hAnsi="Arial" w:cs="Arial"/>
+        </w:rPr>
+        <w:t xml:space="preserve">, </w:t>
+      </w:r>
+      <w:r>
+        <w:rPr>
+          <w:rFonts w:ascii="Arial" w:hAnsi="Arial" w:cs="Arial"/>
+        </w:rPr>
+        <w:t>“</w:t>
+      </w:r>
+      <w:r>
+        <w:rPr>
+          <w:rFonts w:ascii="Arial" w:hAnsi="Arial" w:cs="Arial"/>
+        </w:rPr>
+        <w:t>Alternativa 2</w:t>
+      </w:r>
+      <w:r>
+        <w:rPr>
+          <w:rFonts w:ascii="Arial" w:hAnsi="Arial" w:cs="Arial"/>
+        </w:rPr>
+        <w:t>”</w:t>
+      </w:r>
+      <w:r>
+        <w:rPr>
+          <w:rFonts w:ascii="Arial" w:hAnsi="Arial" w:cs="Arial"/>
+        </w:rPr>
+        <w:t xml:space="preserve"> e </w:t>
+      </w:r>
+      <w:r>
+        <w:rPr>
+          <w:rFonts w:ascii="Arial" w:hAnsi="Arial" w:cs="Arial"/>
+        </w:rPr>
+        <w:t>“</w:t>
+      </w:r>
+      <w:r>
+        <w:rPr>
+          <w:rFonts w:ascii="Arial" w:hAnsi="Arial" w:cs="Arial"/>
+        </w:rPr>
+        <w:t xml:space="preserve">Alternativa </w:t>
+      </w:r>
+      <w:r>
+        <w:rPr>
+          <w:rFonts w:ascii="Arial" w:hAnsi="Arial" w:cs="Arial"/>
+        </w:rPr>
+        <w:t>3”</w:t>
+      </w:r>
+      <w:r>
+        <w:rPr>
+          <w:rFonts w:ascii="Arial" w:hAnsi="Arial" w:cs="Arial"/>
+        </w:rPr>
+        <w:t xml:space="preserve">. Após isso, clica </w:t>
+      </w:r>
+      <w:r>
+        <w:rPr>
+          <w:rFonts w:ascii="Arial" w:hAnsi="Arial" w:cs="Arial"/>
+        </w:rPr>
+        <w:t>no botão</w:t>
+      </w:r>
+      <w:r>
+        <w:rPr>
+          <w:rFonts w:ascii="Arial" w:hAnsi="Arial" w:cs="Arial"/>
+        </w:rPr>
+        <w:t xml:space="preserve"> </w:t>
+      </w:r>
+      <w:r>
+        <w:rPr>
+          <w:rFonts w:ascii="Arial" w:hAnsi="Arial" w:cs="Arial"/>
+        </w:rPr>
+        <w:t>“S</w:t>
+      </w:r>
+      <w:r>
+        <w:rPr>
+          <w:rFonts w:ascii="Arial" w:hAnsi="Arial" w:cs="Arial"/>
+        </w:rPr>
+        <w:t>alvar</w:t>
+      </w:r>
+      <w:r>
+        <w:rPr>
+          <w:rFonts w:ascii="Arial" w:hAnsi="Arial" w:cs="Arial"/>
+        </w:rPr>
+        <w:t>”</w:t>
+      </w:r>
+      <w:r>
+        <w:rPr>
+          <w:rFonts w:ascii="Arial" w:hAnsi="Arial" w:cs="Arial"/>
+        </w:rPr>
+        <w:t xml:space="preserve">. </w:t>
       </w:r>
     </w:p>
     <w:p>
@@ -7880,33 +7519,7 @@
         <w:rPr>
           <w:rFonts w:ascii="Arial" w:hAnsi="Arial" w:cs="Arial"/>
         </w:rPr>
-        <w:t xml:space="preserve">Sistema exibe tela </w:t>
-      </w:r>
-      <w:r>
-        <w:rPr>
-          <w:rFonts w:ascii="Arial" w:hAnsi="Arial" w:cs="Arial"/>
-        </w:rPr>
-        <w:t>“</w:t>
-      </w:r>
-      <w:r>
-        <w:rPr>
-          <w:rFonts w:ascii="Arial" w:hAnsi="Arial" w:cs="Arial"/>
-        </w:rPr>
-        <w:t xml:space="preserve">Jogo </w:t>
-      </w:r>
-      <w:proofErr w:type="spellStart"/>
-      <w:r>
-        <w:rPr>
-          <w:rFonts w:ascii="Arial" w:hAnsi="Arial" w:cs="Arial"/>
-        </w:rPr>
-        <w:t>Quiz</w:t>
-      </w:r>
-      <w:proofErr w:type="spellEnd"/>
-      <w:r>
-        <w:rPr>
-          <w:rFonts w:ascii="Arial" w:hAnsi="Arial" w:cs="Arial"/>
-        </w:rPr>
-        <w:t>”</w:t>
+        <w:t>Sistema valida cadastro de pergunta. Salva pergunta e exibe mensagem de Sucesso.</w:t>
       </w:r>
     </w:p>
     <w:p>
@@ -7925,270 +7538,6 @@
         <w:rPr>
           <w:rFonts w:ascii="Arial" w:hAnsi="Arial" w:cs="Arial"/>
         </w:rPr>
-        <w:t xml:space="preserve">Professor clica no botão </w:t>
-      </w:r>
-      <w:r>
-        <w:rPr>
-          <w:rFonts w:ascii="Arial" w:hAnsi="Arial" w:cs="Arial"/>
-        </w:rPr>
-        <w:t>“</w:t>
-      </w:r>
-      <w:r>
-        <w:rPr>
-          <w:rFonts w:ascii="Arial" w:hAnsi="Arial" w:cs="Arial"/>
-        </w:rPr>
-        <w:t xml:space="preserve">Adicionar </w:t>
-      </w:r>
-      <w:r>
-        <w:rPr>
-          <w:rFonts w:ascii="Arial" w:hAnsi="Arial" w:cs="Arial"/>
-        </w:rPr>
-        <w:t>p</w:t>
-      </w:r>
-      <w:r>
-        <w:rPr>
-          <w:rFonts w:ascii="Arial" w:hAnsi="Arial" w:cs="Arial"/>
-        </w:rPr>
-        <w:t>ergunta</w:t>
-      </w:r>
-      <w:r>
-        <w:rPr>
-          <w:rFonts w:ascii="Arial" w:hAnsi="Arial" w:cs="Arial"/>
-        </w:rPr>
-        <w:t>”</w:t>
-      </w:r>
-    </w:p>
-    <w:p>
-      <w:pPr>
-        <w:pStyle w:val="PargrafodaLista"/>
-        <w:numPr>
-          <w:ilvl w:val="0"/>
-          <w:numId w:val="20"/>
-        </w:numPr>
-        <w:spacing w:line="340" w:lineRule="atLeast"/>
-        <w:rPr>
-          <w:rFonts w:ascii="Arial" w:hAnsi="Arial" w:cs="Arial"/>
-        </w:rPr>
-      </w:pPr>
-      <w:r>
-        <w:rPr>
-          <w:rFonts w:ascii="Arial" w:hAnsi="Arial" w:cs="Arial"/>
-        </w:rPr>
-        <w:t xml:space="preserve">Sistema exibe janela </w:t>
-      </w:r>
-      <w:r>
-        <w:rPr>
-          <w:rFonts w:ascii="Arial" w:hAnsi="Arial" w:cs="Arial"/>
-        </w:rPr>
-        <w:t>“C</w:t>
-      </w:r>
-      <w:r>
-        <w:rPr>
-          <w:rFonts w:ascii="Arial" w:hAnsi="Arial" w:cs="Arial"/>
-        </w:rPr>
-        <w:t xml:space="preserve">adastro de </w:t>
-      </w:r>
-      <w:r>
-        <w:rPr>
-          <w:rFonts w:ascii="Arial" w:hAnsi="Arial" w:cs="Arial"/>
-        </w:rPr>
-        <w:t>p</w:t>
-      </w:r>
-      <w:r>
-        <w:rPr>
-          <w:rFonts w:ascii="Arial" w:hAnsi="Arial" w:cs="Arial"/>
-        </w:rPr>
-        <w:t>ergunta</w:t>
-      </w:r>
-      <w:r>
-        <w:rPr>
-          <w:rFonts w:ascii="Arial" w:hAnsi="Arial" w:cs="Arial"/>
-        </w:rPr>
-        <w:t>”</w:t>
-      </w:r>
-    </w:p>
-    <w:p>
-      <w:pPr>
-        <w:pStyle w:val="PargrafodaLista"/>
-        <w:numPr>
-          <w:ilvl w:val="0"/>
-          <w:numId w:val="20"/>
-        </w:numPr>
-        <w:spacing w:line="340" w:lineRule="atLeast"/>
-        <w:rPr>
-          <w:rFonts w:ascii="Arial" w:hAnsi="Arial" w:cs="Arial"/>
-        </w:rPr>
-      </w:pPr>
-      <w:r>
-        <w:rPr>
-          <w:rFonts w:ascii="Arial" w:hAnsi="Arial" w:cs="Arial"/>
-        </w:rPr>
-        <w:t xml:space="preserve">Professor preenche os campos: </w:t>
-      </w:r>
-      <w:r>
-        <w:rPr>
-          <w:rFonts w:ascii="Arial" w:hAnsi="Arial" w:cs="Arial"/>
-        </w:rPr>
-        <w:t>“Pergunta”</w:t>
-      </w:r>
-      <w:r>
-        <w:rPr>
-          <w:rFonts w:ascii="Arial" w:hAnsi="Arial" w:cs="Arial"/>
-        </w:rPr>
-        <w:t xml:space="preserve">, </w:t>
-      </w:r>
-      <w:r>
-        <w:rPr>
-          <w:rFonts w:ascii="Arial" w:hAnsi="Arial" w:cs="Arial"/>
-        </w:rPr>
-        <w:t>“</w:t>
-      </w:r>
-      <w:r>
-        <w:rPr>
-          <w:rFonts w:ascii="Arial" w:hAnsi="Arial" w:cs="Arial"/>
-        </w:rPr>
-        <w:t xml:space="preserve">Alternativa </w:t>
-      </w:r>
-      <w:proofErr w:type="gramStart"/>
-      <w:r>
-        <w:rPr>
-          <w:rFonts w:ascii="Arial" w:hAnsi="Arial" w:cs="Arial"/>
-        </w:rPr>
-        <w:t>1</w:t>
-      </w:r>
-      <w:proofErr w:type="gramEnd"/>
-      <w:r>
-        <w:rPr>
-          <w:rFonts w:ascii="Arial" w:hAnsi="Arial" w:cs="Arial"/>
-        </w:rPr>
-        <w:t>”</w:t>
-      </w:r>
-      <w:r>
-        <w:rPr>
-          <w:rFonts w:ascii="Arial" w:hAnsi="Arial" w:cs="Arial"/>
-        </w:rPr>
-        <w:t xml:space="preserve">, </w:t>
-      </w:r>
-      <w:r>
-        <w:rPr>
-          <w:rFonts w:ascii="Arial" w:hAnsi="Arial" w:cs="Arial"/>
-        </w:rPr>
-        <w:t>“</w:t>
-      </w:r>
-      <w:r>
-        <w:rPr>
-          <w:rFonts w:ascii="Arial" w:hAnsi="Arial" w:cs="Arial"/>
-        </w:rPr>
-        <w:t>Alternativa 2</w:t>
-      </w:r>
-      <w:r>
-        <w:rPr>
-          <w:rFonts w:ascii="Arial" w:hAnsi="Arial" w:cs="Arial"/>
-        </w:rPr>
-        <w:t>”</w:t>
-      </w:r>
-      <w:r>
-        <w:rPr>
-          <w:rFonts w:ascii="Arial" w:hAnsi="Arial" w:cs="Arial"/>
-        </w:rPr>
-        <w:t xml:space="preserve"> e </w:t>
-      </w:r>
-      <w:r>
-        <w:rPr>
-          <w:rFonts w:ascii="Arial" w:hAnsi="Arial" w:cs="Arial"/>
-        </w:rPr>
-        <w:t>“</w:t>
-      </w:r>
-      <w:r>
-        <w:rPr>
-          <w:rFonts w:ascii="Arial" w:hAnsi="Arial" w:cs="Arial"/>
-        </w:rPr>
-        <w:t xml:space="preserve">Alternativa </w:t>
-      </w:r>
-      <w:r>
-        <w:rPr>
-          <w:rFonts w:ascii="Arial" w:hAnsi="Arial" w:cs="Arial"/>
-        </w:rPr>
-        <w:t>3”</w:t>
-      </w:r>
-      <w:r>
-        <w:rPr>
-          <w:rFonts w:ascii="Arial" w:hAnsi="Arial" w:cs="Arial"/>
-        </w:rPr>
-        <w:t xml:space="preserve">. Após isso, clica </w:t>
-      </w:r>
-      <w:r>
-        <w:rPr>
-          <w:rFonts w:ascii="Arial" w:hAnsi="Arial" w:cs="Arial"/>
-        </w:rPr>
-        <w:t>no botão</w:t>
-      </w:r>
-      <w:r>
-        <w:rPr>
-          <w:rFonts w:ascii="Arial" w:hAnsi="Arial" w:cs="Arial"/>
-        </w:rPr>
-        <w:t xml:space="preserve"> </w:t>
-      </w:r>
-      <w:r>
-        <w:rPr>
-          <w:rFonts w:ascii="Arial" w:hAnsi="Arial" w:cs="Arial"/>
-        </w:rPr>
-        <w:t>“S</w:t>
-      </w:r>
-      <w:r>
-        <w:rPr>
-          <w:rFonts w:ascii="Arial" w:hAnsi="Arial" w:cs="Arial"/>
-        </w:rPr>
-        <w:t>alvar</w:t>
-      </w:r>
-      <w:r>
-        <w:rPr>
-          <w:rFonts w:ascii="Arial" w:hAnsi="Arial" w:cs="Arial"/>
-        </w:rPr>
-        <w:t>”</w:t>
-      </w:r>
-      <w:r>
-        <w:rPr>
-          <w:rFonts w:ascii="Arial" w:hAnsi="Arial" w:cs="Arial"/>
-        </w:rPr>
-        <w:t xml:space="preserve">. </w:t>
-      </w:r>
-    </w:p>
-    <w:p>
-      <w:pPr>
-        <w:pStyle w:val="PargrafodaLista"/>
-        <w:numPr>
-          <w:ilvl w:val="0"/>
-          <w:numId w:val="20"/>
-        </w:numPr>
-        <w:spacing w:line="340" w:lineRule="atLeast"/>
-        <w:rPr>
-          <w:rFonts w:ascii="Arial" w:hAnsi="Arial" w:cs="Arial"/>
-        </w:rPr>
-      </w:pPr>
-      <w:r>
-        <w:rPr>
-          <w:rFonts w:ascii="Arial" w:hAnsi="Arial" w:cs="Arial"/>
-        </w:rPr>
-        <w:t>Sistema valida cadastro de pergunta. Salva pergunta e exibe mensagem de Sucesso.</w:t>
-      </w:r>
-    </w:p>
-    <w:p>
-      <w:pPr>
-        <w:pStyle w:val="PargrafodaLista"/>
-        <w:numPr>
-          <w:ilvl w:val="0"/>
-          <w:numId w:val="20"/>
-        </w:numPr>
-        <w:spacing w:line="340" w:lineRule="atLeast"/>
-        <w:rPr>
-          <w:rFonts w:ascii="Arial" w:hAnsi="Arial" w:cs="Arial"/>
-        </w:rPr>
-      </w:pPr>
-      <w:r>
-        <w:rPr>
-          <w:rFonts w:ascii="Arial" w:hAnsi="Arial" w:cs="Arial"/>
-        </w:rPr>
         <w:t>Caso de uso finalizado</w:t>
       </w:r>
     </w:p>
@@ -8232,18 +7581,8 @@
           <w:b/>
           <w:bCs/>
         </w:rPr>
-        <w:t xml:space="preserve"> </w:t>
-      </w:r>
-      <w:proofErr w:type="gramStart"/>
-      <w:r>
-        <w:rPr>
-          <w:rFonts w:ascii="Arial" w:hAnsi="Arial" w:cs="Arial"/>
-          <w:b/>
-          <w:bCs/>
-        </w:rPr>
-        <w:t>1</w:t>
-      </w:r>
-      <w:proofErr w:type="gramEnd"/>
+        <w:t xml:space="preserve"> 1</w:t>
+      </w:r>
     </w:p>
     <w:p>
       <w:pPr>
@@ -8261,21 +7600,15 @@
         <w:rPr>
           <w:rFonts w:ascii="Arial" w:hAnsi="Arial" w:cs="Arial"/>
         </w:rPr>
-        <w:t xml:space="preserve">A partir do passo </w:t>
-      </w:r>
-      <w:proofErr w:type="gramStart"/>
-      <w:r>
-        <w:rPr>
-          <w:rFonts w:ascii="Arial" w:hAnsi="Arial" w:cs="Arial"/>
-        </w:rPr>
-        <w:t>8</w:t>
-      </w:r>
-      <w:proofErr w:type="gramEnd"/>
-      <w:r>
-        <w:rPr>
-          <w:rFonts w:ascii="Arial" w:hAnsi="Arial" w:cs="Arial"/>
-        </w:rPr>
-        <w:t xml:space="preserve"> o sistema detectou erro (dados inválidos ou campos em branco) </w:t>
+        <w:t xml:space="preserve">A partir do passo 4 </w:t>
+      </w:r>
+      <w:bookmarkStart w:id="0" w:name="_GoBack"/>
+      <w:bookmarkEnd w:id="0"/>
+      <w:r>
+        <w:rPr>
+          <w:rFonts w:ascii="Arial" w:hAnsi="Arial" w:cs="Arial"/>
+        </w:rPr>
+        <w:t xml:space="preserve">o sistema detectou erro (dados inválidos ou campos em branco) </w:t>
       </w:r>
       <w:r>
         <w:rPr>
@@ -8415,21 +7748,7 @@
         <w:rPr>
           <w:rFonts w:ascii="Arial" w:hAnsi="Arial" w:cs="Arial"/>
         </w:rPr>
-        <w:t xml:space="preserve">Retorna ao passo </w:t>
-      </w:r>
-      <w:proofErr w:type="gramStart"/>
-      <w:r>
-        <w:rPr>
-          <w:rFonts w:ascii="Arial" w:hAnsi="Arial" w:cs="Arial"/>
-        </w:rPr>
-        <w:t>6</w:t>
-      </w:r>
-      <w:proofErr w:type="gramEnd"/>
-      <w:r>
-        <w:rPr>
-          <w:rFonts w:ascii="Arial" w:hAnsi="Arial" w:cs="Arial"/>
-        </w:rPr>
-        <w:t xml:space="preserve"> do fluxo principal.</w:t>
+        <w:t>Retorna ao passo 6 do fluxo principal.</w:t>
       </w:r>
     </w:p>
     <w:p>
@@ -8498,7 +7817,6 @@
           <w:b/>
           <w:bCs/>
         </w:rPr>
-        <w:lastRenderedPageBreak/>
         <w:t xml:space="preserve">Pré-requisito: </w:t>
       </w:r>
       <w:r>
@@ -8607,6 +7925,7 @@
         <w:rPr>
           <w:rFonts w:ascii="Arial" w:hAnsi="Arial" w:cs="Arial"/>
         </w:rPr>
+        <w:lastRenderedPageBreak/>
         <w:t xml:space="preserve">Na tela </w:t>
       </w:r>
       <w:r>
@@ -8657,14 +7976,12 @@
         </w:rPr>
         <w:t>Ranking</w:t>
       </w:r>
-      <w:proofErr w:type="gramStart"/>
       <w:r>
         <w:rPr>
           <w:rFonts w:ascii="Arial" w:hAnsi="Arial" w:cs="Arial"/>
         </w:rPr>
         <w:t>”</w:t>
       </w:r>
-      <w:proofErr w:type="gramEnd"/>
     </w:p>
     <w:p>
       <w:pPr>
@@ -8706,21 +8023,7 @@
         <w:rPr>
           <w:rFonts w:ascii="Arial" w:hAnsi="Arial" w:cs="Arial"/>
         </w:rPr>
-        <w:t xml:space="preserve"> exibindo o top </w:t>
-      </w:r>
-      <w:proofErr w:type="gramStart"/>
-      <w:r>
-        <w:rPr>
-          <w:rFonts w:ascii="Arial" w:hAnsi="Arial" w:cs="Arial"/>
-        </w:rPr>
-        <w:t>5</w:t>
-      </w:r>
-      <w:proofErr w:type="gramEnd"/>
-      <w:r>
-        <w:rPr>
-          <w:rFonts w:ascii="Arial" w:hAnsi="Arial" w:cs="Arial"/>
-        </w:rPr>
-        <w:t xml:space="preserve"> </w:t>
+        <w:t xml:space="preserve"> exibindo o top 5 </w:t>
       </w:r>
       <w:r>
         <w:rPr>
@@ -8926,9 +8229,15 @@
         <w:rPr>
           <w:rFonts w:ascii="Arial" w:hAnsi="Arial" w:cs="Arial"/>
         </w:rPr>
-        <w:t>Como Funciona?</w:t>
+        <w:t xml:space="preserve">Como </w:t>
       </w:r>
       <w:proofErr w:type="gramStart"/>
+      <w:r>
+        <w:rPr>
+          <w:rFonts w:ascii="Arial" w:hAnsi="Arial" w:cs="Arial"/>
+        </w:rPr>
+        <w:t>Funciona?</w:t>
+      </w:r>
       <w:r>
         <w:rPr>
           <w:rFonts w:ascii="Arial" w:hAnsi="Arial" w:cs="Arial"/>
@@ -8993,8 +8302,8 @@
 </file>
 
 <file path=word/numbering.xml><?xml version="1.0" encoding="utf-8"?>
-<w:numbering xmlns:wpc="http://schemas.microsoft.com/office/word/2010/wordprocessingCanvas" xmlns:mc="http://schemas.openxmlformats.org/markup-compatibility/2006" xmlns:o="urn:schemas-microsoft-com:office:office" xmlns:r="http://schemas.openxmlformats.org/officeDocument/2006/relationships" xmlns:m="http://schemas.openxmlformats.org/officeDocument/2006/math" xmlns:v="urn:schemas-microsoft-com:vml" xmlns:wp14="http://schemas.microsoft.com/office/word/2010/wordprocessingDrawing" xmlns:wp="http://schemas.openxmlformats.org/drawingml/2006/wordprocessingDrawing" xmlns:w10="urn:schemas-microsoft-com:office:word" xmlns:w="http://schemas.openxmlformats.org/wordprocessingml/2006/main" xmlns:w14="http://schemas.microsoft.com/office/word/2010/wordml" xmlns:wpg="http://schemas.microsoft.com/office/word/2010/wordprocessingGroup" xmlns:wpi="http://schemas.microsoft.com/office/word/2010/wordprocessingInk" xmlns:wne="http://schemas.microsoft.com/office/word/2006/wordml" xmlns:wps="http://schemas.microsoft.com/office/word/2010/wordprocessingShape" mc:Ignorable="w14 wp14">
-  <w:abstractNum w:abstractNumId="0">
+<w:numbering xmlns:wpc="http://schemas.microsoft.com/office/word/2010/wordprocessingCanvas" xmlns:mc="http://schemas.openxmlformats.org/markup-compatibility/2006" xmlns:o="urn:schemas-microsoft-com:office:office" xmlns:r="http://schemas.openxmlformats.org/officeDocument/2006/relationships" xmlns:m="http://schemas.openxmlformats.org/officeDocument/2006/math" xmlns:v="urn:schemas-microsoft-com:vml" xmlns:wp14="http://schemas.microsoft.com/office/word/2010/wordprocessingDrawing" xmlns:wp="http://schemas.openxmlformats.org/drawingml/2006/wordprocessingDrawing" xmlns:w10="urn:schemas-microsoft-com:office:word" xmlns:w="http://schemas.openxmlformats.org/wordprocessingml/2006/main" xmlns:w14="http://schemas.microsoft.com/office/word/2010/wordml" xmlns:w15="http://schemas.microsoft.com/office/word/2012/wordml" xmlns:wpg="http://schemas.microsoft.com/office/word/2010/wordprocessingGroup" xmlns:wpi="http://schemas.microsoft.com/office/word/2010/wordprocessingInk" xmlns:wne="http://schemas.microsoft.com/office/word/2006/wordml" xmlns:wps="http://schemas.microsoft.com/office/word/2010/wordprocessingShape" mc:Ignorable="w14 w15 wp14">
+  <w:abstractNum w:abstractNumId="0" w15:restartNumberingAfterBreak="0">
     <w:nsid w:val="02856599"/>
     <w:multiLevelType w:val="hybridMultilevel"/>
     <w:tmpl w:val="DCE4A088"/>
@@ -9080,7 +8389,7 @@
       </w:pPr>
     </w:lvl>
   </w:abstractNum>
-  <w:abstractNum w:abstractNumId="1">
+  <w:abstractNum w:abstractNumId="1" w15:restartNumberingAfterBreak="0">
     <w:nsid w:val="07823618"/>
     <w:multiLevelType w:val="hybridMultilevel"/>
     <w:tmpl w:val="A5763870"/>
@@ -9166,7 +8475,7 @@
       </w:pPr>
     </w:lvl>
   </w:abstractNum>
-  <w:abstractNum w:abstractNumId="2">
+  <w:abstractNum w:abstractNumId="2" w15:restartNumberingAfterBreak="0">
     <w:nsid w:val="0C112934"/>
     <w:multiLevelType w:val="hybridMultilevel"/>
     <w:tmpl w:val="C78CF82A"/>
@@ -9252,7 +8561,7 @@
       </w:pPr>
     </w:lvl>
   </w:abstractNum>
-  <w:abstractNum w:abstractNumId="3">
+  <w:abstractNum w:abstractNumId="3" w15:restartNumberingAfterBreak="0">
     <w:nsid w:val="11A053E5"/>
     <w:multiLevelType w:val="hybridMultilevel"/>
     <w:tmpl w:val="A5763870"/>
@@ -9338,7 +8647,7 @@
       </w:pPr>
     </w:lvl>
   </w:abstractNum>
-  <w:abstractNum w:abstractNumId="4">
+  <w:abstractNum w:abstractNumId="4" w15:restartNumberingAfterBreak="0">
     <w:nsid w:val="11FE6DAB"/>
     <w:multiLevelType w:val="hybridMultilevel"/>
     <w:tmpl w:val="23B42452"/>
@@ -9427,7 +8736,7 @@
       </w:pPr>
     </w:lvl>
   </w:abstractNum>
-  <w:abstractNum w:abstractNumId="5">
+  <w:abstractNum w:abstractNumId="5" w15:restartNumberingAfterBreak="0">
     <w:nsid w:val="13380C99"/>
     <w:multiLevelType w:val="hybridMultilevel"/>
     <w:tmpl w:val="23B42452"/>
@@ -9516,7 +8825,7 @@
       </w:pPr>
     </w:lvl>
   </w:abstractNum>
-  <w:abstractNum w:abstractNumId="6">
+  <w:abstractNum w:abstractNumId="6" w15:restartNumberingAfterBreak="0">
     <w:nsid w:val="14426831"/>
     <w:multiLevelType w:val="hybridMultilevel"/>
     <w:tmpl w:val="23B42452"/>
@@ -9605,7 +8914,7 @@
       </w:pPr>
     </w:lvl>
   </w:abstractNum>
-  <w:abstractNum w:abstractNumId="7">
+  <w:abstractNum w:abstractNumId="7" w15:restartNumberingAfterBreak="0">
     <w:nsid w:val="16C70A37"/>
     <w:multiLevelType w:val="hybridMultilevel"/>
     <w:tmpl w:val="A5763870"/>
@@ -9691,7 +9000,7 @@
       </w:pPr>
     </w:lvl>
   </w:abstractNum>
-  <w:abstractNum w:abstractNumId="8">
+  <w:abstractNum w:abstractNumId="8" w15:restartNumberingAfterBreak="0">
     <w:nsid w:val="1A346547"/>
     <w:multiLevelType w:val="hybridMultilevel"/>
     <w:tmpl w:val="A5763870"/>
@@ -9777,7 +9086,7 @@
       </w:pPr>
     </w:lvl>
   </w:abstractNum>
-  <w:abstractNum w:abstractNumId="9">
+  <w:abstractNum w:abstractNumId="9" w15:restartNumberingAfterBreak="0">
     <w:nsid w:val="1C9412D5"/>
     <w:multiLevelType w:val="hybridMultilevel"/>
     <w:tmpl w:val="62DE546A"/>
@@ -9890,7 +9199,7 @@
       </w:pPr>
     </w:lvl>
   </w:abstractNum>
-  <w:abstractNum w:abstractNumId="10">
+  <w:abstractNum w:abstractNumId="10" w15:restartNumberingAfterBreak="0">
     <w:nsid w:val="1E6F37AB"/>
     <w:multiLevelType w:val="hybridMultilevel"/>
     <w:tmpl w:val="CA7802EA"/>
@@ -9976,7 +9285,7 @@
       </w:pPr>
     </w:lvl>
   </w:abstractNum>
-  <w:abstractNum w:abstractNumId="11">
+  <w:abstractNum w:abstractNumId="11" w15:restartNumberingAfterBreak="0">
     <w:nsid w:val="1F9D7B12"/>
     <w:multiLevelType w:val="hybridMultilevel"/>
     <w:tmpl w:val="C78CF82A"/>
@@ -10062,7 +9371,7 @@
       </w:pPr>
     </w:lvl>
   </w:abstractNum>
-  <w:abstractNum w:abstractNumId="12">
+  <w:abstractNum w:abstractNumId="12" w15:restartNumberingAfterBreak="0">
     <w:nsid w:val="235400FF"/>
     <w:multiLevelType w:val="hybridMultilevel"/>
     <w:tmpl w:val="23B42452"/>
@@ -10151,7 +9460,7 @@
       </w:pPr>
     </w:lvl>
   </w:abstractNum>
-  <w:abstractNum w:abstractNumId="13">
+  <w:abstractNum w:abstractNumId="13" w15:restartNumberingAfterBreak="0">
     <w:nsid w:val="24824D72"/>
     <w:multiLevelType w:val="hybridMultilevel"/>
     <w:tmpl w:val="A5763870"/>
@@ -10237,7 +9546,7 @@
       </w:pPr>
     </w:lvl>
   </w:abstractNum>
-  <w:abstractNum w:abstractNumId="14">
+  <w:abstractNum w:abstractNumId="14" w15:restartNumberingAfterBreak="0">
     <w:nsid w:val="267B7277"/>
     <w:multiLevelType w:val="hybridMultilevel"/>
     <w:tmpl w:val="23B42452"/>
@@ -10326,7 +9635,7 @@
       </w:pPr>
     </w:lvl>
   </w:abstractNum>
-  <w:abstractNum w:abstractNumId="15">
+  <w:abstractNum w:abstractNumId="15" w15:restartNumberingAfterBreak="0">
     <w:nsid w:val="26B35E60"/>
     <w:multiLevelType w:val="hybridMultilevel"/>
     <w:tmpl w:val="23B42452"/>
@@ -10415,7 +9724,7 @@
       </w:pPr>
     </w:lvl>
   </w:abstractNum>
-  <w:abstractNum w:abstractNumId="16">
+  <w:abstractNum w:abstractNumId="16" w15:restartNumberingAfterBreak="0">
     <w:nsid w:val="2ABB79D0"/>
     <w:multiLevelType w:val="hybridMultilevel"/>
     <w:tmpl w:val="A5763870"/>
@@ -10501,7 +9810,7 @@
       </w:pPr>
     </w:lvl>
   </w:abstractNum>
-  <w:abstractNum w:abstractNumId="17">
+  <w:abstractNum w:abstractNumId="17" w15:restartNumberingAfterBreak="0">
     <w:nsid w:val="2D693E32"/>
     <w:multiLevelType w:val="hybridMultilevel"/>
     <w:tmpl w:val="A5763870"/>
@@ -10587,7 +9896,7 @@
       </w:pPr>
     </w:lvl>
   </w:abstractNum>
-  <w:abstractNum w:abstractNumId="18">
+  <w:abstractNum w:abstractNumId="18" w15:restartNumberingAfterBreak="0">
     <w:nsid w:val="2DDD203F"/>
     <w:multiLevelType w:val="hybridMultilevel"/>
     <w:tmpl w:val="62DE546A"/>
@@ -10700,7 +10009,7 @@
       </w:pPr>
     </w:lvl>
   </w:abstractNum>
-  <w:abstractNum w:abstractNumId="19">
+  <w:abstractNum w:abstractNumId="19" w15:restartNumberingAfterBreak="0">
     <w:nsid w:val="30C53779"/>
     <w:multiLevelType w:val="hybridMultilevel"/>
     <w:tmpl w:val="A5763870"/>
@@ -10786,7 +10095,7 @@
       </w:pPr>
     </w:lvl>
   </w:abstractNum>
-  <w:abstractNum w:abstractNumId="20">
+  <w:abstractNum w:abstractNumId="20" w15:restartNumberingAfterBreak="0">
     <w:nsid w:val="326A4964"/>
     <w:multiLevelType w:val="hybridMultilevel"/>
     <w:tmpl w:val="23B42452"/>
@@ -10875,7 +10184,7 @@
       </w:pPr>
     </w:lvl>
   </w:abstractNum>
-  <w:abstractNum w:abstractNumId="21">
+  <w:abstractNum w:abstractNumId="21" w15:restartNumberingAfterBreak="0">
     <w:nsid w:val="36662234"/>
     <w:multiLevelType w:val="hybridMultilevel"/>
     <w:tmpl w:val="A5763870"/>
@@ -10961,7 +10270,7 @@
       </w:pPr>
     </w:lvl>
   </w:abstractNum>
-  <w:abstractNum w:abstractNumId="22">
+  <w:abstractNum w:abstractNumId="22" w15:restartNumberingAfterBreak="0">
     <w:nsid w:val="38695A00"/>
     <w:multiLevelType w:val="hybridMultilevel"/>
     <w:tmpl w:val="FB884070"/>
@@ -11047,7 +10356,7 @@
       </w:pPr>
     </w:lvl>
   </w:abstractNum>
-  <w:abstractNum w:abstractNumId="23">
+  <w:abstractNum w:abstractNumId="23" w15:restartNumberingAfterBreak="0">
     <w:nsid w:val="3C524CAB"/>
     <w:multiLevelType w:val="hybridMultilevel"/>
     <w:tmpl w:val="E3D29242"/>
@@ -11133,7 +10442,7 @@
       </w:pPr>
     </w:lvl>
   </w:abstractNum>
-  <w:abstractNum w:abstractNumId="24">
+  <w:abstractNum w:abstractNumId="24" w15:restartNumberingAfterBreak="0">
     <w:nsid w:val="424E71E0"/>
     <w:multiLevelType w:val="hybridMultilevel"/>
     <w:tmpl w:val="E1FC3D10"/>
@@ -11219,7 +10528,7 @@
       </w:pPr>
     </w:lvl>
   </w:abstractNum>
-  <w:abstractNum w:abstractNumId="25">
+  <w:abstractNum w:abstractNumId="25" w15:restartNumberingAfterBreak="0">
     <w:nsid w:val="44AB17B2"/>
     <w:multiLevelType w:val="hybridMultilevel"/>
     <w:tmpl w:val="23B42452"/>
@@ -11308,7 +10617,7 @@
       </w:pPr>
     </w:lvl>
   </w:abstractNum>
-  <w:abstractNum w:abstractNumId="26">
+  <w:abstractNum w:abstractNumId="26" w15:restartNumberingAfterBreak="0">
     <w:nsid w:val="4D4D535E"/>
     <w:multiLevelType w:val="hybridMultilevel"/>
     <w:tmpl w:val="A5763870"/>
@@ -11394,7 +10703,7 @@
       </w:pPr>
     </w:lvl>
   </w:abstractNum>
-  <w:abstractNum w:abstractNumId="27">
+  <w:abstractNum w:abstractNumId="27" w15:restartNumberingAfterBreak="0">
     <w:nsid w:val="51FA1D2E"/>
     <w:multiLevelType w:val="hybridMultilevel"/>
     <w:tmpl w:val="23B42452"/>
@@ -11483,7 +10792,7 @@
       </w:pPr>
     </w:lvl>
   </w:abstractNum>
-  <w:abstractNum w:abstractNumId="28">
+  <w:abstractNum w:abstractNumId="28" w15:restartNumberingAfterBreak="0">
     <w:nsid w:val="52827B47"/>
     <w:multiLevelType w:val="hybridMultilevel"/>
     <w:tmpl w:val="A5763870"/>
@@ -11569,7 +10878,7 @@
       </w:pPr>
     </w:lvl>
   </w:abstractNum>
-  <w:abstractNum w:abstractNumId="29">
+  <w:abstractNum w:abstractNumId="29" w15:restartNumberingAfterBreak="0">
     <w:nsid w:val="54EA6FAA"/>
     <w:multiLevelType w:val="hybridMultilevel"/>
     <w:tmpl w:val="A5763870"/>
@@ -11655,7 +10964,7 @@
       </w:pPr>
     </w:lvl>
   </w:abstractNum>
-  <w:abstractNum w:abstractNumId="30">
+  <w:abstractNum w:abstractNumId="30" w15:restartNumberingAfterBreak="0">
     <w:nsid w:val="58230372"/>
     <w:multiLevelType w:val="hybridMultilevel"/>
     <w:tmpl w:val="23B42452"/>
@@ -11744,7 +11053,7 @@
       </w:pPr>
     </w:lvl>
   </w:abstractNum>
-  <w:abstractNum w:abstractNumId="31">
+  <w:abstractNum w:abstractNumId="31" w15:restartNumberingAfterBreak="0">
     <w:nsid w:val="5D8F74A3"/>
     <w:multiLevelType w:val="hybridMultilevel"/>
     <w:tmpl w:val="23B42452"/>
@@ -11833,7 +11142,7 @@
       </w:pPr>
     </w:lvl>
   </w:abstractNum>
-  <w:abstractNum w:abstractNumId="32">
+  <w:abstractNum w:abstractNumId="32" w15:restartNumberingAfterBreak="0">
     <w:nsid w:val="5FE81757"/>
     <w:multiLevelType w:val="hybridMultilevel"/>
     <w:tmpl w:val="23B42452"/>
@@ -11922,7 +11231,7 @@
       </w:pPr>
     </w:lvl>
   </w:abstractNum>
-  <w:abstractNum w:abstractNumId="33">
+  <w:abstractNum w:abstractNumId="33" w15:restartNumberingAfterBreak="0">
     <w:nsid w:val="60445AA4"/>
     <w:multiLevelType w:val="hybridMultilevel"/>
     <w:tmpl w:val="23B42452"/>
@@ -12011,7 +11320,7 @@
       </w:pPr>
     </w:lvl>
   </w:abstractNum>
-  <w:abstractNum w:abstractNumId="34">
+  <w:abstractNum w:abstractNumId="34" w15:restartNumberingAfterBreak="0">
     <w:nsid w:val="6347641B"/>
     <w:multiLevelType w:val="hybridMultilevel"/>
     <w:tmpl w:val="23B42452"/>
@@ -12100,7 +11409,7 @@
       </w:pPr>
     </w:lvl>
   </w:abstractNum>
-  <w:abstractNum w:abstractNumId="35">
+  <w:abstractNum w:abstractNumId="35" w15:restartNumberingAfterBreak="0">
     <w:nsid w:val="643E7342"/>
     <w:multiLevelType w:val="hybridMultilevel"/>
     <w:tmpl w:val="23B42452"/>
@@ -12189,7 +11498,7 @@
       </w:pPr>
     </w:lvl>
   </w:abstractNum>
-  <w:abstractNum w:abstractNumId="36">
+  <w:abstractNum w:abstractNumId="36" w15:restartNumberingAfterBreak="0">
     <w:nsid w:val="68A25057"/>
     <w:multiLevelType w:val="hybridMultilevel"/>
     <w:tmpl w:val="23B42452"/>
@@ -12278,7 +11587,7 @@
       </w:pPr>
     </w:lvl>
   </w:abstractNum>
-  <w:abstractNum w:abstractNumId="37">
+  <w:abstractNum w:abstractNumId="37" w15:restartNumberingAfterBreak="0">
     <w:nsid w:val="6C6D5331"/>
     <w:multiLevelType w:val="hybridMultilevel"/>
     <w:tmpl w:val="A5763870"/>
@@ -12364,7 +11673,7 @@
       </w:pPr>
     </w:lvl>
   </w:abstractNum>
-  <w:abstractNum w:abstractNumId="38">
+  <w:abstractNum w:abstractNumId="38" w15:restartNumberingAfterBreak="0">
     <w:nsid w:val="6CEF6570"/>
     <w:multiLevelType w:val="hybridMultilevel"/>
     <w:tmpl w:val="A5763870"/>
@@ -12450,7 +11759,7 @@
       </w:pPr>
     </w:lvl>
   </w:abstractNum>
-  <w:abstractNum w:abstractNumId="39">
+  <w:abstractNum w:abstractNumId="39" w15:restartNumberingAfterBreak="0">
     <w:nsid w:val="6DCC0054"/>
     <w:multiLevelType w:val="hybridMultilevel"/>
     <w:tmpl w:val="7A021260"/>
@@ -12536,7 +11845,7 @@
       </w:pPr>
     </w:lvl>
   </w:abstractNum>
-  <w:abstractNum w:abstractNumId="40">
+  <w:abstractNum w:abstractNumId="40" w15:restartNumberingAfterBreak="0">
     <w:nsid w:val="6DD26764"/>
     <w:multiLevelType w:val="hybridMultilevel"/>
     <w:tmpl w:val="61DCCCAA"/>
@@ -12622,7 +11931,7 @@
       </w:pPr>
     </w:lvl>
   </w:abstractNum>
-  <w:abstractNum w:abstractNumId="41">
+  <w:abstractNum w:abstractNumId="41" w15:restartNumberingAfterBreak="0">
     <w:nsid w:val="6E1A25AD"/>
     <w:multiLevelType w:val="hybridMultilevel"/>
     <w:tmpl w:val="31E6B244"/>
@@ -12708,7 +12017,7 @@
       </w:pPr>
     </w:lvl>
   </w:abstractNum>
-  <w:abstractNum w:abstractNumId="42">
+  <w:abstractNum w:abstractNumId="42" w15:restartNumberingAfterBreak="0">
     <w:nsid w:val="7F4A073C"/>
     <w:multiLevelType w:val="hybridMultilevel"/>
     <w:tmpl w:val="23B42452"/>
@@ -12931,7 +12240,7 @@
 </file>
 
 <file path=word/styles.xml><?xml version="1.0" encoding="utf-8"?>
-<w:styles xmlns:mc="http://schemas.openxmlformats.org/markup-compatibility/2006" xmlns:r="http://schemas.openxmlformats.org/officeDocument/2006/relationships" xmlns:w="http://schemas.openxmlformats.org/wordprocessingml/2006/main" xmlns:w14="http://schemas.microsoft.com/office/word/2010/wordml" mc:Ignorable="w14">
+<w:styles xmlns:mc="http://schemas.openxmlformats.org/markup-compatibility/2006" xmlns:r="http://schemas.openxmlformats.org/officeDocument/2006/relationships" xmlns:w="http://schemas.openxmlformats.org/wordprocessingml/2006/main" xmlns:w14="http://schemas.microsoft.com/office/word/2010/wordml" xmlns:w15="http://schemas.microsoft.com/office/word/2012/wordml" mc:Ignorable="w14 w15">
   <w:docDefaults>
     <w:rPrDefault>
       <w:rPr>
@@ -12948,400 +12257,378 @@
       </w:pPr>
     </w:pPrDefault>
   </w:docDefaults>
-  <w:latentStyles w:defLockedState="0" w:defUIPriority="99" w:defSemiHidden="1" w:defUnhideWhenUsed="1" w:defQFormat="0" w:count="267">
-    <w:lsdException w:name="Normal" w:semiHidden="0" w:uiPriority="0" w:unhideWhenUsed="0" w:qFormat="1"/>
-    <w:lsdException w:name="heading 1" w:semiHidden="0" w:uiPriority="9" w:unhideWhenUsed="0" w:qFormat="1"/>
-    <w:lsdException w:name="heading 2" w:uiPriority="9" w:qFormat="1"/>
-    <w:lsdException w:name="heading 3" w:uiPriority="9" w:qFormat="1"/>
-    <w:lsdException w:name="heading 4" w:uiPriority="9" w:qFormat="1"/>
-    <w:lsdException w:name="heading 5" w:uiPriority="9" w:qFormat="1"/>
-    <w:lsdException w:name="heading 6" w:uiPriority="9" w:qFormat="1"/>
-    <w:lsdException w:name="heading 7" w:uiPriority="9" w:qFormat="1"/>
-    <w:lsdException w:name="heading 8" w:uiPriority="9" w:qFormat="1"/>
-    <w:lsdException w:name="heading 9" w:uiPriority="9" w:qFormat="1"/>
-    <w:lsdException w:name="toc 1" w:uiPriority="39"/>
-    <w:lsdException w:name="toc 2" w:uiPriority="39"/>
-    <w:lsdException w:name="toc 3" w:uiPriority="39"/>
-    <w:lsdException w:name="toc 4" w:uiPriority="39"/>
-    <w:lsdException w:name="toc 5" w:uiPriority="39"/>
-    <w:lsdException w:name="toc 6" w:uiPriority="39"/>
-    <w:lsdException w:name="toc 7" w:uiPriority="39"/>
-    <w:lsdException w:name="toc 8" w:uiPriority="39"/>
-    <w:lsdException w:name="toc 9" w:uiPriority="39"/>
-    <w:lsdException w:name="caption" w:uiPriority="35" w:qFormat="1"/>
-    <w:lsdException w:name="Title" w:semiHidden="0" w:uiPriority="10" w:unhideWhenUsed="0" w:qFormat="1"/>
-    <w:lsdException w:name="Default Paragraph Font" w:uiPriority="1"/>
-    <w:lsdException w:name="Subtitle" w:semiHidden="0" w:uiPriority="11" w:unhideWhenUsed="0" w:qFormat="1"/>
-    <w:lsdException w:name="Strong" w:semiHidden="0" w:uiPriority="22" w:unhideWhenUsed="0" w:qFormat="1"/>
-    <w:lsdException w:name="Emphasis" w:semiHidden="0" w:uiPriority="20" w:unhideWhenUsed="0" w:qFormat="1"/>
-    <w:lsdException w:name="Table Grid" w:semiHidden="0" w:uiPriority="39" w:unhideWhenUsed="0"/>
-    <w:lsdException w:name="Placeholder Text" w:unhideWhenUsed="0"/>
-    <w:lsdException w:name="No Spacing" w:semiHidden="0" w:uiPriority="1" w:unhideWhenUsed="0" w:qFormat="1"/>
-    <w:lsdException w:name="Light Shading" w:semiHidden="0" w:uiPriority="60" w:unhideWhenUsed="0"/>
-    <w:lsdException w:name="Light List" w:semiHidden="0" w:uiPriority="61" w:unhideWhenUsed="0"/>
-    <w:lsdException w:name="Light Grid" w:semiHidden="0" w:uiPriority="62" w:unhideWhenUsed="0"/>
-    <w:lsdException w:name="Medium Shading 1" w:semiHidden="0" w:uiPriority="63" w:unhideWhenUsed="0"/>
-    <w:lsdException w:name="Medium Shading 2" w:semiHidden="0" w:uiPriority="64" w:unhideWhenUsed="0"/>
-    <w:lsdException w:name="Medium List 1" w:semiHidden="0" w:uiPriority="65" w:unhideWhenUsed="0"/>
-    <w:lsdException w:name="Medium List 2" w:semiHidden="0" w:uiPriority="66" w:unhideWhenUsed="0"/>
-    <w:lsdException w:name="Medium Grid 1" w:semiHidden="0" w:uiPriority="67" w:unhideWhenUsed="0"/>
-    <w:lsdException w:name="Medium Grid 2" w:semiHidden="0" w:uiPriority="68" w:unhideWhenUsed="0"/>
-    <w:lsdException w:name="Medium Grid 3" w:semiHidden="0" w:uiPriority="69" w:unhideWhenUsed="0"/>
-    <w:lsdException w:name="Dark List" w:semiHidden="0" w:uiPriority="70" w:unhideWhenUsed="0"/>
-    <w:lsdException w:name="Colorful Shading" w:semiHidden="0" w:uiPriority="71" w:unhideWhenUsed="0"/>
-    <w:lsdException w:name="Colorful List" w:semiHidden="0" w:uiPriority="72" w:unhideWhenUsed="0"/>
-    <w:lsdException w:name="Colorful Grid" w:semiHidden="0" w:uiPriority="73" w:unhideWhenUsed="0"/>
-    <w:lsdException w:name="Light Shading Accent 1" w:semiHidden="0" w:uiPriority="60" w:unhideWhenUsed="0"/>
-    <w:lsdException w:name="Light List Accent 1" w:semiHidden="0" w:uiPriority="61" w:unhideWhenUsed="0"/>
-    <w:lsdException w:name="Light Grid Accent 1" w:semiHidden="0" w:uiPriority="62" w:unhideWhenUsed="0"/>
-    <w:lsdException w:name="Medium Shading 1 Accent 1" w:semiHidden="0" w:uiPriority="63" w:unhideWhenUsed="0"/>
-    <w:lsdException w:name="Medium Shading 2 Accent 1" w:semiHidden="0" w:uiPriority="64" w:unhideWhenUsed="0"/>
-    <w:lsdException w:name="Medium List 1 Accent 1" w:semiHidden="0" w:uiPriority="65" w:unhideWhenUsed="0"/>
-    <w:lsdException w:name="Revision" w:unhideWhenUsed="0"/>
-    <w:lsdException w:name="List Paragraph" w:semiHidden="0" w:uiPriority="34" w:unhideWhenUsed="0" w:qFormat="1"/>
-    <w:lsdException w:name="Quote" w:semiHidden="0" w:uiPriority="29" w:unhideWhenUsed="0" w:qFormat="1"/>
-    <w:lsdException w:name="Intense Quote" w:semiHidden="0" w:uiPriority="30" w:unhideWhenUsed="0" w:qFormat="1"/>
-    <w:lsdException w:name="Medium List 2 Accent 1" w:semiHidden="0" w:uiPriority="66" w:unhideWhenUsed="0"/>
-    <w:lsdException w:name="Medium Grid 1 Accent 1" w:semiHidden="0" w:uiPriority="67" w:unhideWhenUsed="0"/>
-    <w:lsdException w:name="Medium Grid 2 Accent 1" w:semiHidden="0" w:uiPriority="68" w:unhideWhenUsed="0"/>
-    <w:lsdException w:name="Medium Grid 3 Accent 1" w:semiHidden="0" w:uiPriority="69" w:unhideWhenUsed="0"/>
-    <w:lsdException w:name="Dark List Accent 1" w:semiHidden="0" w:uiPriority="70" w:unhideWhenUsed="0"/>
-    <w:lsdException w:name="Colorful Shading Accent 1" w:semiHidden="0" w:uiPriority="71" w:unhideWhenUsed="0"/>
-    <w:lsdException w:name="Colorful List Accent 1" w:semiHidden="0" w:uiPriority="72" w:unhideWhenUsed="0"/>
-    <w:lsdException w:name="Colorful Grid Accent 1" w:semiHidden="0" w:uiPriority="73" w:unhideWhenUsed="0"/>
-    <w:lsdException w:name="Light Shading Accent 2" w:semiHidden="0" w:uiPriority="60" w:unhideWhenUsed="0"/>
-    <w:lsdException w:name="Light List Accent 2" w:semiHidden="0" w:uiPriority="61" w:unhideWhenUsed="0"/>
-    <w:lsdException w:name="Light Grid Accent 2" w:semiHidden="0" w:uiPriority="62" w:unhideWhenUsed="0"/>
-    <w:lsdException w:name="Medium Shading 1 Accent 2" w:semiHidden="0" w:uiPriority="63" w:unhideWhenUsed="0"/>
-    <w:lsdException w:name="Medium Shading 2 Accent 2" w:semiHidden="0" w:uiPriority="64" w:unhideWhenUsed="0"/>
-    <w:lsdException w:name="Medium List 1 Accent 2" w:semiHidden="0" w:uiPriority="65" w:unhideWhenUsed="0"/>
-    <w:lsdException w:name="Medium List 2 Accent 2" w:semiHidden="0" w:uiPriority="66" w:unhideWhenUsed="0"/>
-    <w:lsdException w:name="Medium Grid 1 Accent 2" w:semiHidden="0" w:uiPriority="67" w:unhideWhenUsed="0"/>
-    <w:lsdException w:name="Medium Grid 2 Accent 2" w:semiHidden="0" w:uiPriority="68" w:unhideWhenUsed="0"/>
-    <w:lsdException w:name="Medium Grid 3 Accent 2" w:semiHidden="0" w:uiPriority="69" w:unhideWhenUsed="0"/>
-    <w:lsdException w:name="Dark List Accent 2" w:semiHidden="0" w:uiPriority="70" w:unhideWhenUsed="0"/>
-    <w:lsdException w:name="Colorful Shading Accent 2" w:semiHidden="0" w:uiPriority="71" w:unhideWhenUsed="0"/>
-    <w:lsdException w:name="Colorful List Accent 2" w:semiHidden="0" w:uiPriority="72" w:unhideWhenUsed="0"/>
-    <w:lsdException w:name="Colorful Grid Accent 2" w:semiHidden="0" w:uiPriority="73" w:unhideWhenUsed="0"/>
-    <w:lsdException w:name="Light Shading Accent 3" w:semiHidden="0" w:uiPriority="60" w:unhideWhenUsed="0"/>
-    <w:lsdException w:name="Light List Accent 3" w:semiHidden="0" w:uiPriority="61" w:unhideWhenUsed="0"/>
-    <w:lsdException w:name="Light Grid Accent 3" w:semiHidden="0" w:uiPriority="62" w:unhideWhenUsed="0"/>
-    <w:lsdException w:name="Medium Shading 1 Accent 3" w:semiHidden="0" w:uiPriority="63" w:unhideWhenUsed="0"/>
-    <w:lsdException w:name="Medium Shading 2 Accent 3" w:semiHidden="0" w:uiPriority="64" w:unhideWhenUsed="0"/>
-    <w:lsdException w:name="Medium List 1 Accent 3" w:semiHidden="0" w:uiPriority="65" w:unhideWhenUsed="0"/>
-    <w:lsdException w:name="Medium List 2 Accent 3" w:semiHidden="0" w:uiPriority="66" w:unhideWhenUsed="0"/>
-    <w:lsdException w:name="Medium Grid 1 Accent 3" w:semiHidden="0" w:uiPriority="67" w:unhideWhenUsed="0"/>
-    <w:lsdException w:name="Medium Grid 2 Accent 3" w:semiHidden="0" w:uiPriority="68" w:unhideWhenUsed="0"/>
-    <w:lsdException w:name="Medium Grid 3 Accent 3" w:semiHidden="0" w:uiPriority="69" w:unhideWhenUsed="0"/>
-    <w:lsdException w:name="Dark List Accent 3" w:semiHidden="0" w:uiPriority="70" w:unhideWhenUsed="0"/>
-    <w:lsdException w:name="Colorful Shading Accent 3" w:semiHidden="0" w:uiPriority="71" w:unhideWhenUsed="0"/>
-    <w:lsdException w:name="Colorful List Accent 3" w:semiHidden="0" w:uiPriority="72" w:unhideWhenUsed="0"/>
-    <w:lsdException w:name="Colorful Grid Accent 3" w:semiHidden="0" w:uiPriority="73" w:unhideWhenUsed="0"/>
-    <w:lsdException w:name="Light Shading Accent 4" w:semiHidden="0" w:uiPriority="60" w:unhideWhenUsed="0"/>
-    <w:lsdException w:name="Light List Accent 4" w:semiHidden="0" w:uiPriority="61" w:unhideWhenUsed="0"/>
-    <w:lsdException w:name="Light Grid Accent 4" w:semiHidden="0" w:uiPriority="62" w:unhideWhenUsed="0"/>
-    <w:lsdException w:name="Medium Shading 1 Accent 4" w:semiHidden="0" w:uiPriority="63" w:unhideWhenUsed="0"/>
-    <w:lsdException w:name="Medium Shading 2 Accent 4" w:semiHidden="0" w:uiPriority="64" w:unhideWhenUsed="0"/>
-    <w:lsdException w:name="Medium List 1 Accent 4" w:semiHidden="0" w:uiPriority="65" w:unhideWhenUsed="0"/>
-    <w:lsdException w:name="Medium List 2 Accent 4" w:semiHidden="0" w:uiPriority="66" w:unhideWhenUsed="0"/>
-    <w:lsdException w:name="Medium Grid 1 Accent 4" w:semiHidden="0" w:uiPriority="67" w:unhideWhenUsed="0"/>
-    <w:lsdException w:name="Medium Grid 2 Accent 4" w:semiHidden="0" w:uiPriority="68" w:unhideWhenUsed="0"/>
-    <w:lsdException w:name="Medium Grid 3 Accent 4" w:semiHidden="0" w:uiPriority="69" w:unhideWhenUsed="0"/>
-    <w:lsdException w:name="Dark List Accent 4" w:semiHidden="0" w:uiPriority="70" w:unhideWhenUsed="0"/>
-    <w:lsdException w:name="Colorful Shading Accent 4" w:semiHidden="0" w:uiPriority="71" w:unhideWhenUsed="0"/>
-    <w:lsdException w:name="Colorful List Accent 4" w:semiHidden="0" w:uiPriority="72" w:unhideWhenUsed="0"/>
-    <w:lsdException w:name="Colorful Grid Accent 4" w:semiHidden="0" w:uiPriority="73" w:unhideWhenUsed="0"/>
-    <w:lsdException w:name="Light Shading Accent 5" w:semiHidden="0" w:uiPriority="60" w:unhideWhenUsed="0"/>
-    <w:lsdException w:name="Light List Accent 5" w:semiHidden="0" w:uiPriority="61" w:unhideWhenUsed="0"/>
-    <w:lsdException w:name="Light Grid Accent 5" w:semiHidden="0" w:uiPriority="62" w:unhideWhenUsed="0"/>
-    <w:lsdException w:name="Medium Shading 1 Accent 5" w:semiHidden="0" w:uiPriority="63" w:unhideWhenUsed="0"/>
-    <w:lsdException w:name="Medium Shading 2 Accent 5" w:semiHidden="0" w:uiPriority="64" w:unhideWhenUsed="0"/>
-    <w:lsdException w:name="Medium List 1 Accent 5" w:semiHidden="0" w:uiPriority="65" w:unhideWhenUsed="0"/>
-    <w:lsdException w:name="Medium List 2 Accent 5" w:semiHidden="0" w:uiPriority="66" w:unhideWhenUsed="0"/>
-    <w:lsdException w:name="Medium Grid 1 Accent 5" w:semiHidden="0" w:uiPriority="67" w:unhideWhenUsed="0"/>
-    <w:lsdException w:name="Medium Grid 2 Accent 5" w:semiHidden="0" w:uiPriority="68" w:unhideWhenUsed="0"/>
-    <w:lsdException w:name="Medium Grid 3 Accent 5" w:semiHidden="0" w:uiPriority="69" w:unhideWhenUsed="0"/>
-    <w:lsdException w:name="Dark List Accent 5" w:semiHidden="0" w:uiPriority="70" w:unhideWhenUsed="0"/>
-    <w:lsdException w:name="Colorful Shading Accent 5" w:semiHidden="0" w:uiPriority="71" w:unhideWhenUsed="0"/>
-    <w:lsdException w:name="Colorful List Accent 5" w:semiHidden="0" w:uiPriority="72" w:unhideWhenUsed="0"/>
-    <w:lsdException w:name="Colorful Grid Accent 5" w:semiHidden="0" w:uiPriority="73" w:unhideWhenUsed="0"/>
-    <w:lsdException w:name="Light Shading Accent 6" w:semiHidden="0" w:uiPriority="60" w:unhideWhenUsed="0"/>
-    <w:lsdException w:name="Light List Accent 6" w:semiHidden="0" w:uiPriority="61" w:unhideWhenUsed="0"/>
-    <w:lsdException w:name="Light Grid Accent 6" w:semiHidden="0" w:uiPriority="62" w:unhideWhenUsed="0"/>
-    <w:lsdException w:name="Medium Shading 1 Accent 6" w:semiHidden="0" w:uiPriority="63" w:unhideWhenUsed="0"/>
-    <w:lsdException w:name="Medium Shading 2 Accent 6" w:semiHidden="0" w:uiPriority="64" w:unhideWhenUsed="0"/>
-    <w:lsdException w:name="Medium List 1 Accent 6" w:semiHidden="0" w:uiPriority="65" w:unhideWhenUsed="0"/>
-    <w:lsdException w:name="Medium List 2 Accent 6" w:semiHidden="0" w:uiPriority="66" w:unhideWhenUsed="0"/>
-    <w:lsdException w:name="Medium Grid 1 Accent 6" w:semiHidden="0" w:uiPriority="67" w:unhideWhenUsed="0"/>
-    <w:lsdException w:name="Medium Grid 2 Accent 6" w:semiHidden="0" w:uiPriority="68" w:unhideWhenUsed="0"/>
-    <w:lsdException w:name="Medium Grid 3 Accent 6" w:semiHidden="0" w:uiPriority="69" w:unhideWhenUsed="0"/>
-    <w:lsdException w:name="Dark List Accent 6" w:semiHidden="0" w:uiPriority="70" w:unhideWhenUsed="0"/>
-    <w:lsdException w:name="Colorful Shading Accent 6" w:semiHidden="0" w:uiPriority="71" w:unhideWhenUsed="0"/>
-    <w:lsdException w:name="Colorful List Accent 6" w:semiHidden="0" w:uiPriority="72" w:unhideWhenUsed="0"/>
-    <w:lsdException w:name="Colorful Grid Accent 6" w:semiHidden="0" w:uiPriority="73" w:unhideWhenUsed="0"/>
-    <w:lsdException w:name="Subtle Emphasis" w:semiHidden="0" w:uiPriority="19" w:unhideWhenUsed="0" w:qFormat="1"/>
-    <w:lsdException w:name="Intense Emphasis" w:semiHidden="0" w:uiPriority="21" w:unhideWhenUsed="0" w:qFormat="1"/>
-    <w:lsdException w:name="Subtle Reference" w:semiHidden="0" w:uiPriority="31" w:unhideWhenUsed="0" w:qFormat="1"/>
-    <w:lsdException w:name="Intense Reference" w:semiHidden="0" w:uiPriority="32" w:unhideWhenUsed="0" w:qFormat="1"/>
-    <w:lsdException w:name="Book Title" w:semiHidden="0" w:uiPriority="33" w:unhideWhenUsed="0" w:qFormat="1"/>
-    <w:lsdException w:name="Bibliography" w:uiPriority="37"/>
-    <w:lsdException w:name="TOC Heading" w:uiPriority="39" w:qFormat="1"/>
-  </w:latentStyles>
-  <w:style w:type="paragraph" w:default="1" w:styleId="Normal">
-    <w:name w:val="Normal"/>
-    <w:qFormat/>
-    <w:rsid w:val="00933299"/>
-    <w:pPr>
-      <w:spacing w:after="160" w:line="259" w:lineRule="auto"/>
-      <w:jc w:val="left"/>
-    </w:pPr>
-    <w:rPr>
-      <w:rFonts w:asciiTheme="minorHAnsi" w:eastAsiaTheme="minorEastAsia" w:hAnsiTheme="minorHAnsi"/>
-      <w:sz w:val="22"/>
-      <w:lang w:eastAsia="pt-BR"/>
-    </w:rPr>
-  </w:style>
-  <w:style w:type="paragraph" w:styleId="Ttulo1">
-    <w:name w:val="heading 1"/>
-    <w:next w:val="Normal"/>
-    <w:link w:val="Ttulo1Char"/>
-    <w:uiPriority w:val="9"/>
-    <w:qFormat/>
-    <w:rsid w:val="00C85CBC"/>
-    <w:pPr>
-      <w:keepNext/>
-      <w:keepLines/>
-      <w:jc w:val="left"/>
-      <w:outlineLvl w:val="0"/>
-    </w:pPr>
-    <w:rPr>
-      <w:rFonts w:eastAsiaTheme="majorEastAsia" w:cstheme="majorBidi"/>
-      <w:b/>
-      <w:sz w:val="28"/>
-      <w:szCs w:val="32"/>
-    </w:rPr>
-  </w:style>
-  <w:style w:type="character" w:default="1" w:styleId="Fontepargpadro">
-    <w:name w:val="Default Paragraph Font"/>
-    <w:uiPriority w:val="1"/>
-    <w:semiHidden/>
-    <w:unhideWhenUsed/>
-  </w:style>
-  <w:style w:type="table" w:default="1" w:styleId="Tabelanormal">
-    <w:name w:val="Normal Table"/>
-    <w:uiPriority w:val="99"/>
-    <w:semiHidden/>
-    <w:unhideWhenUsed/>
-    <w:tblPr>
-      <w:tblInd w:w="0" w:type="dxa"/>
-      <w:tblCellMar>
-        <w:top w:w="0" w:type="dxa"/>
-        <w:left w:w="108" w:type="dxa"/>
-        <w:bottom w:w="0" w:type="dxa"/>
-        <w:right w:w="108" w:type="dxa"/>
-      </w:tblCellMar>
-    </w:tblPr>
-  </w:style>
-  <w:style w:type="numbering" w:default="1" w:styleId="Semlista">
-    <w:name w:val="No List"/>
-    <w:uiPriority w:val="99"/>
-    <w:semiHidden/>
-    <w:unhideWhenUsed/>
-  </w:style>
-  <w:style w:type="paragraph" w:styleId="SemEspaamento">
-    <w:name w:val="No Spacing"/>
-    <w:autoRedefine/>
-    <w:uiPriority w:val="1"/>
-    <w:qFormat/>
-    <w:rsid w:val="001A1184"/>
-    <w:pPr>
-      <w:framePr w:wrap="around" w:vAnchor="text" w:hAnchor="text" w:y="1"/>
-      <w:spacing w:line="240" w:lineRule="auto"/>
-    </w:pPr>
-  </w:style>
-  <w:style w:type="character" w:customStyle="1" w:styleId="Ttulo1Char">
-    <w:name w:val="Título 1 Char"/>
-    <w:basedOn w:val="Fontepargpadro"/>
-    <w:link w:val="Ttulo1"/>
-    <w:uiPriority w:val="9"/>
-    <w:rsid w:val="00C85CBC"/>
-    <w:rPr>
-      <w:rFonts w:eastAsiaTheme="majorEastAsia" w:cstheme="majorBidi"/>
-      <w:b/>
-      <w:sz w:val="28"/>
-      <w:szCs w:val="32"/>
-    </w:rPr>
-  </w:style>
-  <w:style w:type="paragraph" w:styleId="PargrafodaLista">
-    <w:name w:val="List Paragraph"/>
-    <w:basedOn w:val="Normal"/>
-    <w:uiPriority w:val="34"/>
-    <w:qFormat/>
-    <w:rsid w:val="00933299"/>
-    <w:pPr>
-      <w:ind w:left="720"/>
-      <w:contextualSpacing/>
-    </w:pPr>
-  </w:style>
-</w:styles>
-</file>
-
-<file path=word/stylesWithEffects.xml><?xml version="1.0" encoding="utf-8"?>
-<w:styles xmlns:wpc="http://schemas.microsoft.com/office/word/2010/wordprocessingCanvas" xmlns:mc="http://schemas.openxmlformats.org/markup-compatibility/2006" xmlns:o="urn:schemas-microsoft-com:office:office" xmlns:r="http://schemas.openxmlformats.org/officeDocument/2006/relationships" xmlns:m="http://schemas.openxmlformats.org/officeDocument/2006/math" xmlns:v="urn:schemas-microsoft-com:vml" xmlns:wp14="http://schemas.microsoft.com/office/word/2010/wordprocessingDrawing" xmlns:wp="http://schemas.openxmlformats.org/drawingml/2006/wordprocessingDrawing" xmlns:w10="urn:schemas-microsoft-com:office:word" xmlns:w="http://schemas.openxmlformats.org/wordprocessingml/2006/main" xmlns:w14="http://schemas.microsoft.com/office/word/2010/wordml" xmlns:wpg="http://schemas.microsoft.com/office/word/2010/wordprocessingGroup" xmlns:wpi="http://schemas.microsoft.com/office/word/2010/wordprocessingInk" xmlns:wne="http://schemas.microsoft.com/office/word/2006/wordml" xmlns:wps="http://schemas.microsoft.com/office/word/2010/wordprocessingShape" mc:Ignorable="w14 wp14">
-  <w:docDefaults>
-    <w:rPrDefault>
-      <w:rPr>
-        <w:rFonts w:ascii="Arial" w:eastAsiaTheme="minorHAnsi" w:hAnsi="Arial" w:cstheme="minorBidi"/>
-        <w:sz w:val="24"/>
-        <w:szCs w:val="22"/>
-        <w:lang w:val="pt-BR" w:eastAsia="en-US" w:bidi="ar-SA"/>
-      </w:rPr>
-    </w:rPrDefault>
-    <w:pPrDefault>
-      <w:pPr>
-        <w:spacing w:line="360" w:lineRule="auto"/>
-        <w:jc w:val="both"/>
-      </w:pPr>
-    </w:pPrDefault>
-  </w:docDefaults>
-  <w:latentStyles w:defLockedState="0" w:defUIPriority="99" w:defSemiHidden="1" w:defUnhideWhenUsed="1" w:defQFormat="0" w:count="267">
-    <w:lsdException w:name="Normal" w:semiHidden="0" w:uiPriority="0" w:unhideWhenUsed="0" w:qFormat="1"/>
-    <w:lsdException w:name="heading 1" w:semiHidden="0" w:uiPriority="9" w:unhideWhenUsed="0" w:qFormat="1"/>
-    <w:lsdException w:name="heading 2" w:uiPriority="9" w:qFormat="1"/>
-    <w:lsdException w:name="heading 3" w:uiPriority="9" w:qFormat="1"/>
-    <w:lsdException w:name="heading 4" w:uiPriority="9" w:qFormat="1"/>
-    <w:lsdException w:name="heading 5" w:uiPriority="9" w:qFormat="1"/>
-    <w:lsdException w:name="heading 6" w:uiPriority="9" w:qFormat="1"/>
-    <w:lsdException w:name="heading 7" w:uiPriority="9" w:qFormat="1"/>
-    <w:lsdException w:name="heading 8" w:uiPriority="9" w:qFormat="1"/>
-    <w:lsdException w:name="heading 9" w:uiPriority="9" w:qFormat="1"/>
-    <w:lsdException w:name="toc 1" w:uiPriority="39"/>
-    <w:lsdException w:name="toc 2" w:uiPriority="39"/>
-    <w:lsdException w:name="toc 3" w:uiPriority="39"/>
-    <w:lsdException w:name="toc 4" w:uiPriority="39"/>
-    <w:lsdException w:name="toc 5" w:uiPriority="39"/>
-    <w:lsdException w:name="toc 6" w:uiPriority="39"/>
-    <w:lsdException w:name="toc 7" w:uiPriority="39"/>
-    <w:lsdException w:name="toc 8" w:uiPriority="39"/>
-    <w:lsdException w:name="toc 9" w:uiPriority="39"/>
-    <w:lsdException w:name="caption" w:uiPriority="35" w:qFormat="1"/>
-    <w:lsdException w:name="Title" w:semiHidden="0" w:uiPriority="10" w:unhideWhenUsed="0" w:qFormat="1"/>
-    <w:lsdException w:name="Default Paragraph Font" w:uiPriority="1"/>
-    <w:lsdException w:name="Subtitle" w:semiHidden="0" w:uiPriority="11" w:unhideWhenUsed="0" w:qFormat="1"/>
-    <w:lsdException w:name="Strong" w:semiHidden="0" w:uiPriority="22" w:unhideWhenUsed="0" w:qFormat="1"/>
-    <w:lsdException w:name="Emphasis" w:semiHidden="0" w:uiPriority="20" w:unhideWhenUsed="0" w:qFormat="1"/>
-    <w:lsdException w:name="Table Grid" w:semiHidden="0" w:uiPriority="39" w:unhideWhenUsed="0"/>
-    <w:lsdException w:name="Placeholder Text" w:unhideWhenUsed="0"/>
-    <w:lsdException w:name="No Spacing" w:semiHidden="0" w:uiPriority="1" w:unhideWhenUsed="0" w:qFormat="1"/>
-    <w:lsdException w:name="Light Shading" w:semiHidden="0" w:uiPriority="60" w:unhideWhenUsed="0"/>
-    <w:lsdException w:name="Light List" w:semiHidden="0" w:uiPriority="61" w:unhideWhenUsed="0"/>
-    <w:lsdException w:name="Light Grid" w:semiHidden="0" w:uiPriority="62" w:unhideWhenUsed="0"/>
-    <w:lsdException w:name="Medium Shading 1" w:semiHidden="0" w:uiPriority="63" w:unhideWhenUsed="0"/>
-    <w:lsdException w:name="Medium Shading 2" w:semiHidden="0" w:uiPriority="64" w:unhideWhenUsed="0"/>
-    <w:lsdException w:name="Medium List 1" w:semiHidden="0" w:uiPriority="65" w:unhideWhenUsed="0"/>
-    <w:lsdException w:name="Medium List 2" w:semiHidden="0" w:uiPriority="66" w:unhideWhenUsed="0"/>
-    <w:lsdException w:name="Medium Grid 1" w:semiHidden="0" w:uiPriority="67" w:unhideWhenUsed="0"/>
-    <w:lsdException w:name="Medium Grid 2" w:semiHidden="0" w:uiPriority="68" w:unhideWhenUsed="0"/>
-    <w:lsdException w:name="Medium Grid 3" w:semiHidden="0" w:uiPriority="69" w:unhideWhenUsed="0"/>
-    <w:lsdException w:name="Dark List" w:semiHidden="0" w:uiPriority="70" w:unhideWhenUsed="0"/>
-    <w:lsdException w:name="Colorful Shading" w:semiHidden="0" w:uiPriority="71" w:unhideWhenUsed="0"/>
-    <w:lsdException w:name="Colorful List" w:semiHidden="0" w:uiPriority="72" w:unhideWhenUsed="0"/>
-    <w:lsdException w:name="Colorful Grid" w:semiHidden="0" w:uiPriority="73" w:unhideWhenUsed="0"/>
-    <w:lsdException w:name="Light Shading Accent 1" w:semiHidden="0" w:uiPriority="60" w:unhideWhenUsed="0"/>
-    <w:lsdException w:name="Light List Accent 1" w:semiHidden="0" w:uiPriority="61" w:unhideWhenUsed="0"/>
-    <w:lsdException w:name="Light Grid Accent 1" w:semiHidden="0" w:uiPriority="62" w:unhideWhenUsed="0"/>
-    <w:lsdException w:name="Medium Shading 1 Accent 1" w:semiHidden="0" w:uiPriority="63" w:unhideWhenUsed="0"/>
-    <w:lsdException w:name="Medium Shading 2 Accent 1" w:semiHidden="0" w:uiPriority="64" w:unhideWhenUsed="0"/>
-    <w:lsdException w:name="Medium List 1 Accent 1" w:semiHidden="0" w:uiPriority="65" w:unhideWhenUsed="0"/>
-    <w:lsdException w:name="Revision" w:unhideWhenUsed="0"/>
-    <w:lsdException w:name="List Paragraph" w:semiHidden="0" w:uiPriority="34" w:unhideWhenUsed="0" w:qFormat="1"/>
-    <w:lsdException w:name="Quote" w:semiHidden="0" w:uiPriority="29" w:unhideWhenUsed="0" w:qFormat="1"/>
-    <w:lsdException w:name="Intense Quote" w:semiHidden="0" w:uiPriority="30" w:unhideWhenUsed="0" w:qFormat="1"/>
-    <w:lsdException w:name="Medium List 2 Accent 1" w:semiHidden="0" w:uiPriority="66" w:unhideWhenUsed="0"/>
-    <w:lsdException w:name="Medium Grid 1 Accent 1" w:semiHidden="0" w:uiPriority="67" w:unhideWhenUsed="0"/>
-    <w:lsdException w:name="Medium Grid 2 Accent 1" w:semiHidden="0" w:uiPriority="68" w:unhideWhenUsed="0"/>
-    <w:lsdException w:name="Medium Grid 3 Accent 1" w:semiHidden="0" w:uiPriority="69" w:unhideWhenUsed="0"/>
-    <w:lsdException w:name="Dark List Accent 1" w:semiHidden="0" w:uiPriority="70" w:unhideWhenUsed="0"/>
-    <w:lsdException w:name="Colorful Shading Accent 1" w:semiHidden="0" w:uiPriority="71" w:unhideWhenUsed="0"/>
-    <w:lsdException w:name="Colorful List Accent 1" w:semiHidden="0" w:uiPriority="72" w:unhideWhenUsed="0"/>
-    <w:lsdException w:name="Colorful Grid Accent 1" w:semiHidden="0" w:uiPriority="73" w:unhideWhenUsed="0"/>
-    <w:lsdException w:name="Light Shading Accent 2" w:semiHidden="0" w:uiPriority="60" w:unhideWhenUsed="0"/>
-    <w:lsdException w:name="Light List Accent 2" w:semiHidden="0" w:uiPriority="61" w:unhideWhenUsed="0"/>
-    <w:lsdException w:name="Light Grid Accent 2" w:semiHidden="0" w:uiPriority="62" w:unhideWhenUsed="0"/>
-    <w:lsdException w:name="Medium Shading 1 Accent 2" w:semiHidden="0" w:uiPriority="63" w:unhideWhenUsed="0"/>
-    <w:lsdException w:name="Medium Shading 2 Accent 2" w:semiHidden="0" w:uiPriority="64" w:unhideWhenUsed="0"/>
-    <w:lsdException w:name="Medium List 1 Accent 2" w:semiHidden="0" w:uiPriority="65" w:unhideWhenUsed="0"/>
-    <w:lsdException w:name="Medium List 2 Accent 2" w:semiHidden="0" w:uiPriority="66" w:unhideWhenUsed="0"/>
-    <w:lsdException w:name="Medium Grid 1 Accent 2" w:semiHidden="0" w:uiPriority="67" w:unhideWhenUsed="0"/>
-    <w:lsdException w:name="Medium Grid 2 Accent 2" w:semiHidden="0" w:uiPriority="68" w:unhideWhenUsed="0"/>
-    <w:lsdException w:name="Medium Grid 3 Accent 2" w:semiHidden="0" w:uiPriority="69" w:unhideWhenUsed="0"/>
-    <w:lsdException w:name="Dark List Accent 2" w:semiHidden="0" w:uiPriority="70" w:unhideWhenUsed="0"/>
-    <w:lsdException w:name="Colorful Shading Accent 2" w:semiHidden="0" w:uiPriority="71" w:unhideWhenUsed="0"/>
-    <w:lsdException w:name="Colorful List Accent 2" w:semiHidden="0" w:uiPriority="72" w:unhideWhenUsed="0"/>
-    <w:lsdException w:name="Colorful Grid Accent 2" w:semiHidden="0" w:uiPriority="73" w:unhideWhenUsed="0"/>
-    <w:lsdException w:name="Light Shading Accent 3" w:semiHidden="0" w:uiPriority="60" w:unhideWhenUsed="0"/>
-    <w:lsdException w:name="Light List Accent 3" w:semiHidden="0" w:uiPriority="61" w:unhideWhenUsed="0"/>
-    <w:lsdException w:name="Light Grid Accent 3" w:semiHidden="0" w:uiPriority="62" w:unhideWhenUsed="0"/>
-    <w:lsdException w:name="Medium Shading 1 Accent 3" w:semiHidden="0" w:uiPriority="63" w:unhideWhenUsed="0"/>
-    <w:lsdException w:name="Medium Shading 2 Accent 3" w:semiHidden="0" w:uiPriority="64" w:unhideWhenUsed="0"/>
-    <w:lsdException w:name="Medium List 1 Accent 3" w:semiHidden="0" w:uiPriority="65" w:unhideWhenUsed="0"/>
-    <w:lsdException w:name="Medium List 2 Accent 3" w:semiHidden="0" w:uiPriority="66" w:unhideWhenUsed="0"/>
-    <w:lsdException w:name="Medium Grid 1 Accent 3" w:semiHidden="0" w:uiPriority="67" w:unhideWhenUsed="0"/>
-    <w:lsdException w:name="Medium Grid 2 Accent 3" w:semiHidden="0" w:uiPriority="68" w:unhideWhenUsed="0"/>
-    <w:lsdException w:name="Medium Grid 3 Accent 3" w:semiHidden="0" w:uiPriority="69" w:unhideWhenUsed="0"/>
-    <w:lsdException w:name="Dark List Accent 3" w:semiHidden="0" w:uiPriority="70" w:unhideWhenUsed="0"/>
-    <w:lsdException w:name="Colorful Shading Accent 3" w:semiHidden="0" w:uiPriority="71" w:unhideWhenUsed="0"/>
-    <w:lsdException w:name="Colorful List Accent 3" w:semiHidden="0" w:uiPriority="72" w:unhideWhenUsed="0"/>
-    <w:lsdException w:name="Colorful Grid Accent 3" w:semiHidden="0" w:uiPriority="73" w:unhideWhenUsed="0"/>
-    <w:lsdException w:name="Light Shading Accent 4" w:semiHidden="0" w:uiPriority="60" w:unhideWhenUsed="0"/>
-    <w:lsdException w:name="Light List Accent 4" w:semiHidden="0" w:uiPriority="61" w:unhideWhenUsed="0"/>
-    <w:lsdException w:name="Light Grid Accent 4" w:semiHidden="0" w:uiPriority="62" w:unhideWhenUsed="0"/>
-    <w:lsdException w:name="Medium Shading 1 Accent 4" w:semiHidden="0" w:uiPriority="63" w:unhideWhenUsed="0"/>
-    <w:lsdException w:name="Medium Shading 2 Accent 4" w:semiHidden="0" w:uiPriority="64" w:unhideWhenUsed="0"/>
-    <w:lsdException w:name="Medium List 1 Accent 4" w:semiHidden="0" w:uiPriority="65" w:unhideWhenUsed="0"/>
-    <w:lsdException w:name="Medium List 2 Accent 4" w:semiHidden="0" w:uiPriority="66" w:unhideWhenUsed="0"/>
-    <w:lsdException w:name="Medium Grid 1 Accent 4" w:semiHidden="0" w:uiPriority="67" w:unhideWhenUsed="0"/>
-    <w:lsdException w:name="Medium Grid 2 Accent 4" w:semiHidden="0" w:uiPriority="68" w:unhideWhenUsed="0"/>
-    <w:lsdException w:name="Medium Grid 3 Accent 4" w:semiHidden="0" w:uiPriority="69" w:unhideWhenUsed="0"/>
-    <w:lsdException w:name="Dark List Accent 4" w:semiHidden="0" w:uiPriority="70" w:unhideWhenUsed="0"/>
-    <w:lsdException w:name="Colorful Shading Accent 4" w:semiHidden="0" w:uiPriority="71" w:unhideWhenUsed="0"/>
-    <w:lsdException w:name="Colorful List Accent 4" w:semiHidden="0" w:uiPriority="72" w:unhideWhenUsed="0"/>
-    <w:lsdException w:name="Colorful Grid Accent 4" w:semiHidden="0" w:uiPriority="73" w:unhideWhenUsed="0"/>
-    <w:lsdException w:name="Light Shading Accent 5" w:semiHidden="0" w:uiPriority="60" w:unhideWhenUsed="0"/>
-    <w:lsdException w:name="Light List Accent 5" w:semiHidden="0" w:uiPriority="61" w:unhideWhenUsed="0"/>
-    <w:lsdException w:name="Light Grid Accent 5" w:semiHidden="0" w:uiPriority="62" w:unhideWhenUsed="0"/>
-    <w:lsdException w:name="Medium Shading 1 Accent 5" w:semiHidden="0" w:uiPriority="63" w:unhideWhenUsed="0"/>
-    <w:lsdException w:name="Medium Shading 2 Accent 5" w:semiHidden="0" w:uiPriority="64" w:unhideWhenUsed="0"/>
-    <w:lsdException w:name="Medium List 1 Accent 5" w:semiHidden="0" w:uiPriority="65" w:unhideWhenUsed="0"/>
-    <w:lsdException w:name="Medium List 2 Accent 5" w:semiHidden="0" w:uiPriority="66" w:unhideWhenUsed="0"/>
-    <w:lsdException w:name="Medium Grid 1 Accent 5" w:semiHidden="0" w:uiPriority="67" w:unhideWhenUsed="0"/>
-    <w:lsdException w:name="Medium Grid 2 Accent 5" w:semiHidden="0" w:uiPriority="68" w:unhideWhenUsed="0"/>
-    <w:lsdException w:name="Medium Grid 3 Accent 5" w:semiHidden="0" w:uiPriority="69" w:unhideWhenUsed="0"/>
-    <w:lsdException w:name="Dark List Accent 5" w:semiHidden="0" w:uiPriority="70" w:unhideWhenUsed="0"/>
-    <w:lsdException w:name="Colorful Shading Accent 5" w:semiHidden="0" w:uiPriority="71" w:unhideWhenUsed="0"/>
-    <w:lsdException w:name="Colorful List Accent 5" w:semiHidden="0" w:uiPriority="72" w:unhideWhenUsed="0"/>
-    <w:lsdException w:name="Colorful Grid Accent 5" w:semiHidden="0" w:uiPriority="73" w:unhideWhenUsed="0"/>
-    <w:lsdException w:name="Light Shading Accent 6" w:semiHidden="0" w:uiPriority="60" w:unhideWhenUsed="0"/>
-    <w:lsdException w:name="Light List Accent 6" w:semiHidden="0" w:uiPriority="61" w:unhideWhenUsed="0"/>
-    <w:lsdException w:name="Light Grid Accent 6" w:semiHidden="0" w:uiPriority="62" w:unhideWhenUsed="0"/>
-    <w:lsdException w:name="Medium Shading 1 Accent 6" w:semiHidden="0" w:uiPriority="63" w:unhideWhenUsed="0"/>
-    <w:lsdException w:name="Medium Shading 2 Accent 6" w:semiHidden="0" w:uiPriority="64" w:unhideWhenUsed="0"/>
-    <w:lsdException w:name="Medium List 1 Accent 6" w:semiHidden="0" w:uiPriority="65" w:unhideWhenUsed="0"/>
-    <w:lsdException w:name="Medium List 2 Accent 6" w:semiHidden="0" w:uiPriority="66" w:unhideWhenUsed="0"/>
-    <w:lsdException w:name="Medium Grid 1 Accent 6" w:semiHidden="0" w:uiPriority="67" w:unhideWhenUsed="0"/>
-    <w:lsdException w:name="Medium Grid 2 Accent 6" w:semiHidden="0" w:uiPriority="68" w:unhideWhenUsed="0"/>
-    <w:lsdException w:name="Medium Grid 3 Accent 6" w:semiHidden="0" w:uiPriority="69" w:unhideWhenUsed="0"/>
-    <w:lsdException w:name="Dark List Accent 6" w:semiHidden="0" w:uiPriority="70" w:unhideWhenUsed="0"/>
-    <w:lsdException w:name="Colorful Shading Accent 6" w:semiHidden="0" w:uiPriority="71" w:unhideWhenUsed="0"/>
-    <w:lsdException w:name="Colorful List Accent 6" w:semiHidden="0" w:uiPriority="72" w:unhideWhenUsed="0"/>
-    <w:lsdException w:name="Colorful Grid Accent 6" w:semiHidden="0" w:uiPriority="73" w:unhideWhenUsed="0"/>
-    <w:lsdException w:name="Subtle Emphasis" w:semiHidden="0" w:uiPriority="19" w:unhideWhenUsed="0" w:qFormat="1"/>
-    <w:lsdException w:name="Intense Emphasis" w:semiHidden="0" w:uiPriority="21" w:unhideWhenUsed="0" w:qFormat="1"/>
-    <w:lsdException w:name="Subtle Reference" w:semiHidden="0" w:uiPriority="31" w:unhideWhenUsed="0" w:qFormat="1"/>
-    <w:lsdException w:name="Intense Reference" w:semiHidden="0" w:uiPriority="32" w:unhideWhenUsed="0" w:qFormat="1"/>
-    <w:lsdException w:name="Book Title" w:semiHidden="0" w:uiPriority="33" w:unhideWhenUsed="0" w:qFormat="1"/>
-    <w:lsdException w:name="Bibliography" w:uiPriority="37"/>
-    <w:lsdException w:name="TOC Heading" w:uiPriority="39" w:qFormat="1"/>
+  <w:latentStyles w:defLockedState="0" w:defUIPriority="99" w:defSemiHidden="0" w:defUnhideWhenUsed="0" w:defQFormat="0" w:count="371">
+    <w:lsdException w:name="Normal" w:uiPriority="0" w:qFormat="1"/>
+    <w:lsdException w:name="heading 1" w:uiPriority="9" w:qFormat="1"/>
+    <w:lsdException w:name="heading 2" w:semiHidden="1" w:uiPriority="9" w:unhideWhenUsed="1" w:qFormat="1"/>
+    <w:lsdException w:name="heading 3" w:semiHidden="1" w:uiPriority="9" w:unhideWhenUsed="1" w:qFormat="1"/>
+    <w:lsdException w:name="heading 4" w:semiHidden="1" w:uiPriority="9" w:unhideWhenUsed="1" w:qFormat="1"/>
+    <w:lsdException w:name="heading 5" w:semiHidden="1" w:uiPriority="9" w:unhideWhenUsed="1" w:qFormat="1"/>
+    <w:lsdException w:name="heading 6" w:semiHidden="1" w:uiPriority="9" w:unhideWhenUsed="1" w:qFormat="1"/>
+    <w:lsdException w:name="heading 7" w:semiHidden="1" w:uiPriority="9" w:unhideWhenUsed="1" w:qFormat="1"/>
+    <w:lsdException w:name="heading 8" w:semiHidden="1" w:uiPriority="9" w:unhideWhenUsed="1" w:qFormat="1"/>
+    <w:lsdException w:name="heading 9" w:semiHidden="1" w:uiPriority="9" w:unhideWhenUsed="1" w:qFormat="1"/>
+    <w:lsdException w:name="index 1" w:semiHidden="1" w:unhideWhenUsed="1"/>
+    <w:lsdException w:name="index 2" w:semiHidden="1" w:unhideWhenUsed="1"/>
+    <w:lsdException w:name="index 3" w:semiHidden="1" w:unhideWhenUsed="1"/>
+    <w:lsdException w:name="index 4" w:semiHidden="1" w:unhideWhenUsed="1"/>
+    <w:lsdException w:name="index 5" w:semiHidden="1" w:unhideWhenUsed="1"/>
+    <w:lsdException w:name="index 6" w:semiHidden="1" w:unhideWhenUsed="1"/>
+    <w:lsdException w:name="index 7" w:semiHidden="1" w:unhideWhenUsed="1"/>
+    <w:lsdException w:name="index 8" w:semiHidden="1" w:unhideWhenUsed="1"/>
+    <w:lsdException w:name="index 9" w:semiHidden="1" w:unhideWhenUsed="1"/>
+    <w:lsdException w:name="toc 1" w:semiHidden="1" w:uiPriority="39" w:unhideWhenUsed="1"/>
+    <w:lsdException w:name="toc 2" w:semiHidden="1" w:uiPriority="39" w:unhideWhenUsed="1"/>
+    <w:lsdException w:name="toc 3" w:semiHidden="1" w:uiPriority="39" w:unhideWhenUsed="1"/>
+    <w:lsdException w:name="toc 4" w:semiHidden="1" w:uiPriority="39" w:unhideWhenUsed="1"/>
+    <w:lsdException w:name="toc 5" w:semiHidden="1" w:uiPriority="39" w:unhideWhenUsed="1"/>
+    <w:lsdException w:name="toc 6" w:semiHidden="1" w:uiPriority="39" w:unhideWhenUsed="1"/>
+    <w:lsdException w:name="toc 7" w:semiHidden="1" w:uiPriority="39" w:unhideWhenUsed="1"/>
+    <w:lsdException w:name="toc 8" w:semiHidden="1" w:uiPriority="39" w:unhideWhenUsed="1"/>
+    <w:lsdException w:name="toc 9" w:semiHidden="1" w:uiPriority="39" w:unhideWhenUsed="1"/>
+    <w:lsdException w:name="Normal Indent" w:semiHidden="1" w:unhideWhenUsed="1"/>
+    <w:lsdException w:name="footnote text" w:semiHidden="1" w:unhideWhenUsed="1"/>
+    <w:lsdException w:name="annotation text" w:semiHidden="1" w:unhideWhenUsed="1"/>
+    <w:lsdException w:name="header" w:semiHidden="1" w:unhideWhenUsed="1"/>
+    <w:lsdException w:name="footer" w:semiHidden="1" w:unhideWhenUsed="1"/>
+    <w:lsdException w:name="index heading" w:semiHidden="1" w:unhideWhenUsed="1"/>
+    <w:lsdException w:name="caption" w:semiHidden="1" w:uiPriority="35" w:unhideWhenUsed="1" w:qFormat="1"/>
+    <w:lsdException w:name="table of figures" w:semiHidden="1" w:unhideWhenUsed="1"/>
+    <w:lsdException w:name="envelope address" w:semiHidden="1" w:unhideWhenUsed="1"/>
+    <w:lsdException w:name="envelope return" w:semiHidden="1" w:unhideWhenUsed="1"/>
+    <w:lsdException w:name="footnote reference" w:semiHidden="1" w:unhideWhenUsed="1"/>
+    <w:lsdException w:name="annotation reference" w:semiHidden="1" w:unhideWhenUsed="1"/>
+    <w:lsdException w:name="line number" w:semiHidden="1" w:unhideWhenUsed="1"/>
+    <w:lsdException w:name="page number" w:semiHidden="1" w:unhideWhenUsed="1"/>
+    <w:lsdException w:name="endnote reference" w:semiHidden="1" w:unhideWhenUsed="1"/>
+    <w:lsdException w:name="endnote text" w:semiHidden="1" w:unhideWhenUsed="1"/>
+    <w:lsdException w:name="table of authorities" w:semiHidden="1" w:unhideWhenUsed="1"/>
+    <w:lsdException w:name="macro" w:semiHidden="1" w:unhideWhenUsed="1"/>
+    <w:lsdException w:name="toa heading" w:semiHidden="1" w:unhideWhenUsed="1"/>
+    <w:lsdException w:name="List" w:semiHidden="1" w:unhideWhenUsed="1"/>
+    <w:lsdException w:name="List Bullet" w:semiHidden="1" w:unhideWhenUsed="1"/>
+    <w:lsdException w:name="List Number" w:semiHidden="1" w:unhideWhenUsed="1"/>
+    <w:lsdException w:name="List 2" w:semiHidden="1" w:unhideWhenUsed="1"/>
+    <w:lsdException w:name="List 3" w:semiHidden="1" w:unhideWhenUsed="1"/>
+    <w:lsdException w:name="List 4" w:semiHidden="1" w:unhideWhenUsed="1"/>
+    <w:lsdException w:name="List 5" w:semiHidden="1" w:unhideWhenUsed="1"/>
+    <w:lsdException w:name="List Bullet 2" w:semiHidden="1" w:unhideWhenUsed="1"/>
+    <w:lsdException w:name="List Bullet 3" w:semiHidden="1" w:unhideWhenUsed="1"/>
+    <w:lsdException w:name="List Bullet 4" w:semiHidden="1" w:unhideWhenUsed="1"/>
+    <w:lsdException w:name="List Bullet 5" w:semiHidden="1" w:unhideWhenUsed="1"/>
+    <w:lsdException w:name="List Number 2" w:semiHidden="1" w:unhideWhenUsed="1"/>
+    <w:lsdException w:name="List Number 3" w:semiHidden="1" w:unhideWhenUsed="1"/>
+    <w:lsdException w:name="List Number 4" w:semiHidden="1" w:unhideWhenUsed="1"/>
+    <w:lsdException w:name="List Number 5" w:semiHidden="1" w:unhideWhenUsed="1"/>
+    <w:lsdException w:name="Title" w:uiPriority="10" w:qFormat="1"/>
+    <w:lsdException w:name="Closing" w:semiHidden="1" w:unhideWhenUsed="1"/>
+    <w:lsdException w:name="Signature" w:semiHidden="1" w:unhideWhenUsed="1"/>
+    <w:lsdException w:name="Default Paragraph Font" w:semiHidden="1" w:uiPriority="1" w:unhideWhenUsed="1"/>
+    <w:lsdException w:name="Body Text" w:semiHidden="1" w:unhideWhenUsed="1"/>
+    <w:lsdException w:name="Body Text Indent" w:semiHidden="1" w:unhideWhenUsed="1"/>
+    <w:lsdException w:name="List Continue" w:semiHidden="1" w:unhideWhenUsed="1"/>
+    <w:lsdException w:name="List Continue 2" w:semiHidden="1" w:unhideWhenUsed="1"/>
+    <w:lsdException w:name="List Continue 3" w:semiHidden="1" w:unhideWhenUsed="1"/>
+    <w:lsdException w:name="List Continue 4" w:semiHidden="1" w:unhideWhenUsed="1"/>
+    <w:lsdException w:name="List Continue 5" w:semiHidden="1" w:unhideWhenUsed="1"/>
+    <w:lsdException w:name="Message Header" w:semiHidden="1" w:unhideWhenUsed="1"/>
+    <w:lsdException w:name="Subtitle" w:uiPriority="11" w:qFormat="1"/>
+    <w:lsdException w:name="Salutation" w:semiHidden="1" w:unhideWhenUsed="1"/>
+    <w:lsdException w:name="Date" w:semiHidden="1" w:unhideWhenUsed="1"/>
+    <w:lsdException w:name="Body Text First Indent" w:semiHidden="1" w:unhideWhenUsed="1"/>
+    <w:lsdException w:name="Body Text First Indent 2" w:semiHidden="1" w:unhideWhenUsed="1"/>
+    <w:lsdException w:name="Note Heading" w:semiHidden="1" w:unhideWhenUsed="1"/>
+    <w:lsdException w:name="Body Text 2" w:semiHidden="1" w:unhideWhenUsed="1"/>
+    <w:lsdException w:name="Body Text 3" w:semiHidden="1" w:unhideWhenUsed="1"/>
+    <w:lsdException w:name="Body Text Indent 2" w:semiHidden="1" w:unhideWhenUsed="1"/>
+    <w:lsdException w:name="Body Text Indent 3" w:semiHidden="1" w:unhideWhenUsed="1"/>
+    <w:lsdException w:name="Block Text" w:semiHidden="1" w:unhideWhenUsed="1"/>
+    <w:lsdException w:name="Hyperlink" w:semiHidden="1" w:unhideWhenUsed="1"/>
+    <w:lsdException w:name="FollowedHyperlink" w:semiHidden="1" w:unhideWhenUsed="1"/>
+    <w:lsdException w:name="Strong" w:uiPriority="22" w:qFormat="1"/>
+    <w:lsdException w:name="Emphasis" w:uiPriority="20" w:qFormat="1"/>
+    <w:lsdException w:name="Document Map" w:semiHidden="1" w:unhideWhenUsed="1"/>
+    <w:lsdException w:name="Plain Text" w:semiHidden="1" w:unhideWhenUsed="1"/>
+    <w:lsdException w:name="E-mail Signature" w:semiHidden="1" w:unhideWhenUsed="1"/>
+    <w:lsdException w:name="HTML Top of Form" w:semiHidden="1" w:unhideWhenUsed="1"/>
+    <w:lsdException w:name="HTML Bottom of Form" w:semiHidden="1" w:unhideWhenUsed="1"/>
+    <w:lsdException w:name="Normal (Web)" w:semiHidden="1" w:unhideWhenUsed="1"/>
+    <w:lsdException w:name="HTML Acronym" w:semiHidden="1" w:unhideWhenUsed="1"/>
+    <w:lsdException w:name="HTML Address" w:semiHidden="1" w:unhideWhenUsed="1"/>
+    <w:lsdException w:name="HTML Cite" w:semiHidden="1" w:unhideWhenUsed="1"/>
+    <w:lsdException w:name="HTML Code" w:semiHidden="1" w:unhideWhenUsed="1"/>
+    <w:lsdException w:name="HTML Definition" w:semiHidden="1" w:unhideWhenUsed="1"/>
+    <w:lsdException w:name="HTML Keyboard" w:semiHidden="1" w:unhideWhenUsed="1"/>
+    <w:lsdException w:name="HTML Preformatted" w:semiHidden="1" w:unhideWhenUsed="1"/>
+    <w:lsdException w:name="HTML Sample" w:semiHidden="1" w:unhideWhenUsed="1"/>
+    <w:lsdException w:name="HTML Typewriter" w:semiHidden="1" w:unhideWhenUsed="1"/>
+    <w:lsdException w:name="HTML Variable" w:semiHidden="1" w:unhideWhenUsed="1"/>
+    <w:lsdException w:name="Normal Table" w:semiHidden="1" w:unhideWhenUsed="1"/>
+    <w:lsdException w:name="annotation subject" w:semiHidden="1" w:unhideWhenUsed="1"/>
+    <w:lsdException w:name="No List" w:semiHidden="1" w:unhideWhenUsed="1"/>
+    <w:lsdException w:name="Outline List 1" w:semiHidden="1" w:unhideWhenUsed="1"/>
+    <w:lsdException w:name="Outline List 2" w:semiHidden="1" w:unhideWhenUsed="1"/>
+    <w:lsdException w:name="Outline List 3" w:semiHidden="1" w:unhideWhenUsed="1"/>
+    <w:lsdException w:name="Table Simple 1" w:semiHidden="1" w:unhideWhenUsed="1"/>
+    <w:lsdException w:name="Table Simple 2" w:semiHidden="1" w:unhideWhenUsed="1"/>
+    <w:lsdException w:name="Table Simple 3" w:semiHidden="1" w:unhideWhenUsed="1"/>
+    <w:lsdException w:name="Table Classic 1" w:semiHidden="1" w:unhideWhenUsed="1"/>
+    <w:lsdException w:name="Table Classic 2" w:semiHidden="1" w:unhideWhenUsed="1"/>
+    <w:lsdException w:name="Table Classic 3" w:semiHidden="1" w:unhideWhenUsed="1"/>
+    <w:lsdException w:name="Table Classic 4" w:semiHidden="1" w:unhideWhenUsed="1"/>
+    <w:lsdException w:name="Table Colorful 1" w:semiHidden="1" w:unhideWhenUsed="1"/>
+    <w:lsdException w:name="Table Colorful 2" w:semiHidden="1" w:unhideWhenUsed="1"/>
+    <w:lsdException w:name="Table Colorful 3" w:semiHidden="1" w:unhideWhenUsed="1"/>
+    <w:lsdException w:name="Table Columns 1" w:semiHidden="1" w:unhideWhenUsed="1"/>
+    <w:lsdException w:name="Table Columns 2" w:semiHidden="1" w:unhideWhenUsed="1"/>
+    <w:lsdException w:name="Table Columns 3" w:semiHidden="1" w:unhideWhenUsed="1"/>
+    <w:lsdException w:name="Table Columns 4" w:semiHidden="1" w:unhideWhenUsed="1"/>
+    <w:lsdException w:name="Table Columns 5" w:semiHidden="1" w:unhideWhenUsed="1"/>
+    <w:lsdException w:name="Table Grid 1" w:semiHidden="1" w:unhideWhenUsed="1"/>
+    <w:lsdException w:name="Table Grid 2" w:semiHidden="1" w:unhideWhenUsed="1"/>
+    <w:lsdException w:name="Table Grid 3" w:semiHidden="1" w:unhideWhenUsed="1"/>
+    <w:lsdException w:name="Table Grid 4" w:semiHidden="1" w:unhideWhenUsed="1"/>
+    <w:lsdException w:name="Table Grid 5" w:semiHidden="1" w:unhideWhenUsed="1"/>
+    <w:lsdException w:name="Table Grid 6" w:semiHidden="1" w:unhideWhenUsed="1"/>
+    <w:lsdException w:name="Table Grid 7" w:semiHidden="1" w:unhideWhenUsed="1"/>
+    <w:lsdException w:name="Table Grid 8" w:semiHidden="1" w:unhideWhenUsed="1"/>
+    <w:lsdException w:name="Table List 1" w:semiHidden="1" w:unhideWhenUsed="1"/>
+    <w:lsdException w:name="Table List 2" w:semiHidden="1" w:unhideWhenUsed="1"/>
+    <w:lsdException w:name="Table List 3" w:semiHidden="1" w:unhideWhenUsed="1"/>
+    <w:lsdException w:name="Table List 4" w:semiHidden="1" w:unhideWhenUsed="1"/>
+    <w:lsdException w:name="Table List 5" w:semiHidden="1" w:unhideWhenUsed="1"/>
+    <w:lsdException w:name="Table List 6" w:semiHidden="1" w:unhideWhenUsed="1"/>
+    <w:lsdException w:name="Table List 7" w:semiHidden="1" w:unhideWhenUsed="1"/>
+    <w:lsdException w:name="Table List 8" w:semiHidden="1" w:unhideWhenUsed="1"/>
+    <w:lsdException w:name="Table 3D effects 1" w:semiHidden="1" w:unhideWhenUsed="1"/>
+    <w:lsdException w:name="Table 3D effects 2" w:semiHidden="1" w:unhideWhenUsed="1"/>
+    <w:lsdException w:name="Table 3D effects 3" w:semiHidden="1" w:unhideWhenUsed="1"/>
+    <w:lsdException w:name="Table Contemporary" w:semiHidden="1" w:unhideWhenUsed="1"/>
+    <w:lsdException w:name="Table Elegant" w:semiHidden="1" w:unhideWhenUsed="1"/>
+    <w:lsdException w:name="Table Professional" w:semiHidden="1" w:unhideWhenUsed="1"/>
+    <w:lsdException w:name="Table Subtle 1" w:semiHidden="1" w:unhideWhenUsed="1"/>
+    <w:lsdException w:name="Table Subtle 2" w:semiHidden="1" w:unhideWhenUsed="1"/>
+    <w:lsdException w:name="Table Web 1" w:semiHidden="1" w:unhideWhenUsed="1"/>
+    <w:lsdException w:name="Table Web 2" w:semiHidden="1" w:unhideWhenUsed="1"/>
+    <w:lsdException w:name="Table Web 3" w:semiHidden="1" w:unhideWhenUsed="1"/>
+    <w:lsdException w:name="Balloon Text" w:semiHidden="1" w:unhideWhenUsed="1"/>
+    <w:lsdException w:name="Table Grid" w:uiPriority="39"/>
+    <w:lsdException w:name="Table Theme" w:semiHidden="1" w:unhideWhenUsed="1"/>
+    <w:lsdException w:name="Placeholder Text" w:semiHidden="1"/>
+    <w:lsdException w:name="No Spacing" w:uiPriority="1" w:qFormat="1"/>
+    <w:lsdException w:name="Light Shading" w:uiPriority="60"/>
+    <w:lsdException w:name="Light List" w:uiPriority="61"/>
+    <w:lsdException w:name="Light Grid" w:uiPriority="62"/>
+    <w:lsdException w:name="Medium Shading 1" w:uiPriority="63"/>
+    <w:lsdException w:name="Medium Shading 2" w:uiPriority="64"/>
+    <w:lsdException w:name="Medium List 1" w:uiPriority="65"/>
+    <w:lsdException w:name="Medium List 2" w:uiPriority="66"/>
+    <w:lsdException w:name="Medium Grid 1" w:uiPriority="67"/>
+    <w:lsdException w:name="Medium Grid 2" w:uiPriority="68"/>
+    <w:lsdException w:name="Medium Grid 3" w:uiPriority="69"/>
+    <w:lsdException w:name="Dark List" w:uiPriority="70"/>
+    <w:lsdException w:name="Colorful Shading" w:uiPriority="71"/>
+    <w:lsdException w:name="Colorful List" w:uiPriority="72"/>
+    <w:lsdException w:name="Colorful Grid" w:uiPriority="73"/>
+    <w:lsdException w:name="Light Shading Accent 1" w:uiPriority="60"/>
+    <w:lsdException w:name="Light List Accent 1" w:uiPriority="61"/>
+    <w:lsdException w:name="Light Grid Accent 1" w:uiPriority="62"/>
+    <w:lsdException w:name="Medium Shading 1 Accent 1" w:uiPriority="63"/>
+    <w:lsdException w:name="Medium Shading 2 Accent 1" w:uiPriority="64"/>
+    <w:lsdException w:name="Medium List 1 Accent 1" w:uiPriority="65"/>
+    <w:lsdException w:name="Revision" w:semiHidden="1"/>
+    <w:lsdException w:name="List Paragraph" w:uiPriority="34" w:qFormat="1"/>
+    <w:lsdException w:name="Quote" w:uiPriority="29" w:qFormat="1"/>
+    <w:lsdException w:name="Intense Quote" w:uiPriority="30" w:qFormat="1"/>
+    <w:lsdException w:name="Medium List 2 Accent 1" w:uiPriority="66"/>
+    <w:lsdException w:name="Medium Grid 1 Accent 1" w:uiPriority="67"/>
+    <w:lsdException w:name="Medium Grid 2 Accent 1" w:uiPriority="68"/>
+    <w:lsdException w:name="Medium Grid 3 Accent 1" w:uiPriority="69"/>
+    <w:lsdException w:name="Dark List Accent 1" w:uiPriority="70"/>
+    <w:lsdException w:name="Colorful Shading Accent 1" w:uiPriority="71"/>
+    <w:lsdException w:name="Colorful List Accent 1" w:uiPriority="72"/>
+    <w:lsdException w:name="Colorful Grid Accent 1" w:uiPriority="73"/>
+    <w:lsdException w:name="Light Shading Accent 2" w:uiPriority="60"/>
+    <w:lsdException w:name="Light List Accent 2" w:uiPriority="61"/>
+    <w:lsdException w:name="Light Grid Accent 2" w:uiPriority="62"/>
+    <w:lsdException w:name="Medium Shading 1 Accent 2" w:uiPriority="63"/>
+    <w:lsdException w:name="Medium Shading 2 Accent 2" w:uiPriority="64"/>
+    <w:lsdException w:name="Medium List 1 Accent 2" w:uiPriority="65"/>
+    <w:lsdException w:name="Medium List 2 Accent 2" w:uiPriority="66"/>
+    <w:lsdException w:name="Medium Grid 1 Accent 2" w:uiPriority="67"/>
+    <w:lsdException w:name="Medium Grid 2 Accent 2" w:uiPriority="68"/>
+    <w:lsdException w:name="Medium Grid 3 Accent 2" w:uiPriority="69"/>
+    <w:lsdException w:name="Dark List Accent 2" w:uiPriority="70"/>
+    <w:lsdException w:name="Colorful Shading Accent 2" w:uiPriority="71"/>
+    <w:lsdException w:name="Colorful List Accent 2" w:uiPriority="72"/>
+    <w:lsdException w:name="Colorful Grid Accent 2" w:uiPriority="73"/>
+    <w:lsdException w:name="Light Shading Accent 3" w:uiPriority="60"/>
+    <w:lsdException w:name="Light List Accent 3" w:uiPriority="61"/>
+    <w:lsdException w:name="Light Grid Accent 3" w:uiPriority="62"/>
+    <w:lsdException w:name="Medium Shading 1 Accent 3" w:uiPriority="63"/>
+    <w:lsdException w:name="Medium Shading 2 Accent 3" w:uiPriority="64"/>
+    <w:lsdException w:name="Medium List 1 Accent 3" w:uiPriority="65"/>
+    <w:lsdException w:name="Medium List 2 Accent 3" w:uiPriority="66"/>
+    <w:lsdException w:name="Medium Grid 1 Accent 3" w:uiPriority="67"/>
+    <w:lsdException w:name="Medium Grid 2 Accent 3" w:uiPriority="68"/>
+    <w:lsdException w:name="Medium Grid 3 Accent 3" w:uiPriority="69"/>
+    <w:lsdException w:name="Dark List Accent 3" w:uiPriority="70"/>
+    <w:lsdException w:name="Colorful Shading Accent 3" w:uiPriority="71"/>
+    <w:lsdException w:name="Colorful List Accent 3" w:uiPriority="72"/>
+    <w:lsdException w:name="Colorful Grid Accent 3" w:uiPriority="73"/>
+    <w:lsdException w:name="Light Shading Accent 4" w:uiPriority="60"/>
+    <w:lsdException w:name="Light List Accent 4" w:uiPriority="61"/>
+    <w:lsdException w:name="Light Grid Accent 4" w:uiPriority="62"/>
+    <w:lsdException w:name="Medium Shading 1 Accent 4" w:uiPriority="63"/>
+    <w:lsdException w:name="Medium Shading 2 Accent 4" w:uiPriority="64"/>
+    <w:lsdException w:name="Medium List 1 Accent 4" w:uiPriority="65"/>
+    <w:lsdException w:name="Medium List 2 Accent 4" w:uiPriority="66"/>
+    <w:lsdException w:name="Medium Grid 1 Accent 4" w:uiPriority="67"/>
+    <w:lsdException w:name="Medium Grid 2 Accent 4" w:uiPriority="68"/>
+    <w:lsdException w:name="Medium Grid 3 Accent 4" w:uiPriority="69"/>
+    <w:lsdException w:name="Dark List Accent 4" w:uiPriority="70"/>
+    <w:lsdException w:name="Colorful Shading Accent 4" w:uiPriority="71"/>
+    <w:lsdException w:name="Colorful List Accent 4" w:uiPriority="72"/>
+    <w:lsdException w:name="Colorful Grid Accent 4" w:uiPriority="73"/>
+    <w:lsdException w:name="Light Shading Accent 5" w:uiPriority="60"/>
+    <w:lsdException w:name="Light List Accent 5" w:uiPriority="61"/>
+    <w:lsdException w:name="Light Grid Accent 5" w:uiPriority="62"/>
+    <w:lsdException w:name="Medium Shading 1 Accent 5" w:uiPriority="63"/>
+    <w:lsdException w:name="Medium Shading 2 Accent 5" w:uiPriority="64"/>
+    <w:lsdException w:name="Medium List 1 Accent 5" w:uiPriority="65"/>
+    <w:lsdException w:name="Medium List 2 Accent 5" w:uiPriority="66"/>
+    <w:lsdException w:name="Medium Grid 1 Accent 5" w:uiPriority="67"/>
+    <w:lsdException w:name="Medium Grid 2 Accent 5" w:uiPriority="68"/>
+    <w:lsdException w:name="Medium Grid 3 Accent 5" w:uiPriority="69"/>
+    <w:lsdException w:name="Dark List Accent 5" w:uiPriority="70"/>
+    <w:lsdException w:name="Colorful Shading Accent 5" w:uiPriority="71"/>
+    <w:lsdException w:name="Colorful List Accent 5" w:uiPriority="72"/>
+    <w:lsdException w:name="Colorful Grid Accent 5" w:uiPriority="73"/>
+    <w:lsdException w:name="Light Shading Accent 6" w:uiPriority="60"/>
+    <w:lsdException w:name="Light List Accent 6" w:uiPriority="61"/>
+    <w:lsdException w:name="Light Grid Accent 6" w:uiPriority="62"/>
+    <w:lsdException w:name="Medium Shading 1 Accent 6" w:uiPriority="63"/>
+    <w:lsdException w:name="Medium Shading 2 Accent 6" w:uiPriority="64"/>
+    <w:lsdException w:name="Medium List 1 Accent 6" w:uiPriority="65"/>
+    <w:lsdException w:name="Medium List 2 Accent 6" w:uiPriority="66"/>
+    <w:lsdException w:name="Medium Grid 1 Accent 6" w:uiPriority="67"/>
+    <w:lsdException w:name="Medium Grid 2 Accent 6" w:uiPriority="68"/>
+    <w:lsdException w:name="Medium Grid 3 Accent 6" w:uiPriority="69"/>
+    <w:lsdException w:name="Dark List Accent 6" w:uiPriority="70"/>
+    <w:lsdException w:name="Colorful Shading Accent 6" w:uiPriority="71"/>
+    <w:lsdException w:name="Colorful List Accent 6" w:uiPriority="72"/>
+    <w:lsdException w:name="Colorful Grid Accent 6" w:uiPriority="73"/>
+    <w:lsdException w:name="Subtle Emphasis" w:uiPriority="19" w:qFormat="1"/>
+    <w:lsdException w:name="Intense Emphasis" w:uiPriority="21" w:qFormat="1"/>
+    <w:lsdException w:name="Subtle Reference" w:uiPriority="31" w:qFormat="1"/>
+    <w:lsdException w:name="Intense Reference" w:uiPriority="32" w:qFormat="1"/>
+    <w:lsdException w:name="Book Title" w:uiPriority="33" w:qFormat="1"/>
+    <w:lsdException w:name="Bibliography" w:semiHidden="1" w:uiPriority="37" w:unhideWhenUsed="1"/>
+    <w:lsdException w:name="TOC Heading" w:semiHidden="1" w:uiPriority="39" w:unhideWhenUsed="1" w:qFormat="1"/>
+    <w:lsdException w:name="Plain Table 1" w:uiPriority="41"/>
+    <w:lsdException w:name="Plain Table 2" w:uiPriority="42"/>
+    <w:lsdException w:name="Plain Table 3" w:uiPriority="43"/>
+    <w:lsdException w:name="Plain Table 4" w:uiPriority="44"/>
+    <w:lsdException w:name="Plain Table 5" w:uiPriority="45"/>
+    <w:lsdException w:name="Grid Table Light" w:uiPriority="40"/>
+    <w:lsdException w:name="Grid Table 1 Light" w:uiPriority="46"/>
+    <w:lsdException w:name="Grid Table 2" w:uiPriority="47"/>
+    <w:lsdException w:name="Grid Table 3" w:uiPriority="48"/>
+    <w:lsdException w:name="Grid Table 4" w:uiPriority="49"/>
+    <w:lsdException w:name="Grid Table 5 Dark" w:uiPriority="50"/>
+    <w:lsdException w:name="Grid Table 6 Colorful" w:uiPriority="51"/>
+    <w:lsdException w:name="Grid Table 7 Colorful" w:uiPriority="52"/>
+    <w:lsdException w:name="Grid Table 1 Light Accent 1" w:uiPriority="46"/>
+    <w:lsdException w:name="Grid Table 2 Accent 1" w:uiPriority="47"/>
+    <w:lsdException w:name="Grid Table 3 Accent 1" w:uiPriority="48"/>
+    <w:lsdException w:name="Grid Table 4 Accent 1" w:uiPriority="49"/>
+    <w:lsdException w:name="Grid Table 5 Dark Accent 1" w:uiPriority="50"/>
+    <w:lsdException w:name="Grid Table 6 Colorful Accent 1" w:uiPriority="51"/>
+    <w:lsdException w:name="Grid Table 7 Colorful Accent 1" w:uiPriority="52"/>
+    <w:lsdException w:name="Grid Table 1 Light Accent 2" w:uiPriority="46"/>
+    <w:lsdException w:name="Grid Table 2 Accent 2" w:uiPriority="47"/>
+    <w:lsdException w:name="Grid Table 3 Accent 2" w:uiPriority="48"/>
+    <w:lsdException w:name="Grid Table 4 Accent 2" w:uiPriority="49"/>
+    <w:lsdException w:name="Grid Table 5 Dark Accent 2" w:uiPriority="50"/>
+    <w:lsdException w:name="Grid Table 6 Colorful Accent 2" w:uiPriority="51"/>
+    <w:lsdException w:name="Grid Table 7 Colorful Accent 2" w:uiPriority="52"/>
+    <w:lsdException w:name="Grid Table 1 Light Accent 3" w:uiPriority="46"/>
+    <w:lsdException w:name="Grid Table 2 Accent 3" w:uiPriority="47"/>
+    <w:lsdException w:name="Grid Table 3 Accent 3" w:uiPriority="48"/>
+    <w:lsdException w:name="Grid Table 4 Accent 3" w:uiPriority="49"/>
+    <w:lsdException w:name="Grid Table 5 Dark Accent 3" w:uiPriority="50"/>
+    <w:lsdException w:name="Grid Table 6 Colorful Accent 3" w:uiPriority="51"/>
+    <w:lsdException w:name="Grid Table 7 Colorful Accent 3" w:uiPriority="52"/>
+    <w:lsdException w:name="Grid Table 1 Light Accent 4" w:uiPriority="46"/>
+    <w:lsdException w:name="Grid Table 2 Accent 4" w:uiPriority="47"/>
+    <w:lsdException w:name="Grid Table 3 Accent 4" w:uiPriority="48"/>
+    <w:lsdException w:name="Grid Table 4 Accent 4" w:uiPriority="49"/>
+    <w:lsdException w:name="Grid Table 5 Dark Accent 4" w:uiPriority="50"/>
+    <w:lsdException w:name="Grid Table 6 Colorful Accent 4" w:uiPriority="51"/>
+    <w:lsdException w:name="Grid Table 7 Colorful Accent 4" w:uiPriority="52"/>
+    <w:lsdException w:name="Grid Table 1 Light Accent 5" w:uiPriority="46"/>
+    <w:lsdException w:name="Grid Table 2 Accent 5" w:uiPriority="47"/>
+    <w:lsdException w:name="Grid Table 3 Accent 5" w:uiPriority="48"/>
+    <w:lsdException w:name="Grid Table 4 Accent 5" w:uiPriority="49"/>
+    <w:lsdException w:name="Grid Table 5 Dark Accent 5" w:uiPriority="50"/>
+    <w:lsdException w:name="Grid Table 6 Colorful Accent 5" w:uiPriority="51"/>
+    <w:lsdException w:name="Grid Table 7 Colorful Accent 5" w:uiPriority="52"/>
+    <w:lsdException w:name="Grid Table 1 Light Accent 6" w:uiPriority="46"/>
+    <w:lsdException w:name="Grid Table 2 Accent 6" w:uiPriority="47"/>
+    <w:lsdException w:name="Grid Table 3 Accent 6" w:uiPriority="48"/>
+    <w:lsdException w:name="Grid Table 4 Accent 6" w:uiPriority="49"/>
+    <w:lsdException w:name="Grid Table 5 Dark Accent 6" w:uiPriority="50"/>
+    <w:lsdException w:name="Grid Table 6 Colorful Accent 6" w:uiPriority="51"/>
+    <w:lsdException w:name="Grid Table 7 Colorful Accent 6" w:uiPriority="52"/>
+    <w:lsdException w:name="List Table 1 Light" w:uiPriority="46"/>
+    <w:lsdException w:name="List Table 2" w:uiPriority="47"/>
+    <w:lsdException w:name="List Table 3" w:uiPriority="48"/>
+    <w:lsdException w:name="List Table 4" w:uiPriority="49"/>
+    <w:lsdException w:name="List Table 5 Dark" w:uiPriority="50"/>
+    <w:lsdException w:name="List Table 6 Colorful" w:uiPriority="51"/>
+    <w:lsdException w:name="List Table 7 Colorful" w:uiPriority="52"/>
+    <w:lsdException w:name="List Table 1 Light Accent 1" w:uiPriority="46"/>
+    <w:lsdException w:name="List Table 2 Accent 1" w:uiPriority="47"/>
+    <w:lsdException w:name="List Table 3 Accent 1" w:uiPriority="48"/>
+    <w:lsdException w:name="List Table 4 Accent 1" w:uiPriority="49"/>
+    <w:lsdException w:name="List Table 5 Dark Accent 1" w:uiPriority="50"/>
+    <w:lsdException w:name="List Table 6 Colorful Accent 1" w:uiPriority="51"/>
+    <w:lsdException w:name="List Table 7 Colorful Accent 1" w:uiPriority="52"/>
+    <w:lsdException w:name="List Table 1 Light Accent 2" w:uiPriority="46"/>
+    <w:lsdException w:name="List Table 2 Accent 2" w:uiPriority="47"/>
+    <w:lsdException w:name="List Table 3 Accent 2" w:uiPriority="48"/>
+    <w:lsdException w:name="List Table 4 Accent 2" w:uiPriority="49"/>
+    <w:lsdException w:name="List Table 5 Dark Accent 2" w:uiPriority="50"/>
+    <w:lsdException w:name="List Table 6 Colorful Accent 2" w:uiPriority="51"/>
+    <w:lsdException w:name="List Table 7 Colorful Accent 2" w:uiPriority="52"/>
+    <w:lsdException w:name="List Table 1 Light Accent 3" w:uiPriority="46"/>
+    <w:lsdException w:name="List Table 2 Accent 3" w:uiPriority="47"/>
+    <w:lsdException w:name="List Table 3 Accent 3" w:uiPriority="48"/>
+    <w:lsdException w:name="List Table 4 Accent 3" w:uiPriority="49"/>
+    <w:lsdException w:name="List Table 5 Dark Accent 3" w:uiPriority="50"/>
+    <w:lsdException w:name="List Table 6 Colorful Accent 3" w:uiPriority="51"/>
+    <w:lsdException w:name="List Table 7 Colorful Accent 3" w:uiPriority="52"/>
+    <w:lsdException w:name="List Table 1 Light Accent 4" w:uiPriority="46"/>
+    <w:lsdException w:name="List Table 2 Accent 4" w:uiPriority="47"/>
+    <w:lsdException w:name="List Table 3 Accent 4" w:uiPriority="48"/>
+    <w:lsdException w:name="List Table 4 Accent 4" w:uiPriority="49"/>
+    <w:lsdException w:name="List Table 5 Dark Accent 4" w:uiPriority="50"/>
+    <w:lsdException w:name="List Table 6 Colorful Accent 4" w:uiPriority="51"/>
+    <w:lsdException w:name="List Table 7 Colorful Accent 4" w:uiPriority="52"/>
+    <w:lsdException w:name="List Table 1 Light Accent 5" w:uiPriority="46"/>
+    <w:lsdException w:name="List Table 2 Accent 5" w:uiPriority="47"/>
+    <w:lsdException w:name="List Table 3 Accent 5" w:uiPriority="48"/>
+    <w:lsdException w:name="List Table 4 Accent 5" w:uiPriority="49"/>
+    <w:lsdException w:name="List Table 5 Dark Accent 5" w:uiPriority="50"/>
+    <w:lsdException w:name="List Table 6 Colorful Accent 5" w:uiPriority="51"/>
+    <w:lsdException w:name="List Table 7 Colorful Accent 5" w:uiPriority="52"/>
+    <w:lsdException w:name="List Table 1 Light Accent 6" w:uiPriority="46"/>
+    <w:lsdException w:name="List Table 2 Accent 6" w:uiPriority="47"/>
+    <w:lsdException w:name="List Table 3 Accent 6" w:uiPriority="48"/>
+    <w:lsdException w:name="List Table 4 Accent 6" w:uiPriority="49"/>
+    <w:lsdException w:name="List Table 5 Dark Accent 6" w:uiPriority="50"/>
+    <w:lsdException w:name="List Table 6 Colorful Accent 6" w:uiPriority="51"/>
+    <w:lsdException w:name="List Table 7 Colorful Accent 6" w:uiPriority="52"/>
   </w:latentStyles>
   <w:style w:type="paragraph" w:default="1" w:styleId="Normal">
     <w:name w:val="Normal"/>
@@ -13731,7 +13018,7 @@
   <a:extraClrSchemeLst/>
   <a:extLst>
     <a:ext uri="{05A4C25C-085E-4340-85A3-A5531E510DB2}">
-      <thm15:themeFamily xmlns:thm15="http://schemas.microsoft.com/office/thememl/2012/main" xmlns="" name="Office Theme" id="{62F939B6-93AF-4DB8-9C6B-D6C7DFDC589F}" vid="{4A3C46E8-61CC-4603-A589-7422A47A8E4A}"/>
+      <thm15:themeFamily xmlns:thm15="http://schemas.microsoft.com/office/thememl/2012/main" name="Office Theme" id="{62F939B6-93AF-4DB8-9C6B-D6C7DFDC589F}" vid="{4A3C46E8-61CC-4603-A589-7422A47A8E4A}"/>
     </a:ext>
   </a:extLst>
 </a:theme>

</xml_diff>

<commit_message>
Atualização de casos de uso e alguns diagramas
</commit_message>
<xml_diff>
--- a/DocumentacaoProjeto/casosDeUsoTextuais.docx
+++ b/DocumentacaoProjeto/casosDeUsoTextuais.docx
@@ -1,6 +1,6 @@
 
 <file path=word/document.xml><?xml version="1.0" encoding="utf-8"?>
-<w:document xmlns:wpc="http://schemas.microsoft.com/office/word/2010/wordprocessingCanvas" xmlns:mc="http://schemas.openxmlformats.org/markup-compatibility/2006" xmlns:o="urn:schemas-microsoft-com:office:office" xmlns:r="http://schemas.openxmlformats.org/officeDocument/2006/relationships" xmlns:m="http://schemas.openxmlformats.org/officeDocument/2006/math" xmlns:v="urn:schemas-microsoft-com:vml" xmlns:wp14="http://schemas.microsoft.com/office/word/2010/wordprocessingDrawing" xmlns:wp="http://schemas.openxmlformats.org/drawingml/2006/wordprocessingDrawing" xmlns:w10="urn:schemas-microsoft-com:office:word" xmlns:w="http://schemas.openxmlformats.org/wordprocessingml/2006/main" xmlns:w14="http://schemas.microsoft.com/office/word/2010/wordml" xmlns:w15="http://schemas.microsoft.com/office/word/2012/wordml" xmlns:wpg="http://schemas.microsoft.com/office/word/2010/wordprocessingGroup" xmlns:wpi="http://schemas.microsoft.com/office/word/2010/wordprocessingInk" xmlns:wne="http://schemas.microsoft.com/office/word/2006/wordml" xmlns:wps="http://schemas.microsoft.com/office/word/2010/wordprocessingShape" mc:Ignorable="w14 w15 wp14">
+<w:document xmlns:wpc="http://schemas.microsoft.com/office/word/2010/wordprocessingCanvas" xmlns:cx="http://schemas.microsoft.com/office/drawing/2014/chartex" xmlns:cx1="http://schemas.microsoft.com/office/drawing/2015/9/8/chartex" xmlns:cx2="http://schemas.microsoft.com/office/drawing/2015/10/21/chartex" xmlns:cx3="http://schemas.microsoft.com/office/drawing/2016/5/9/chartex" xmlns:cx4="http://schemas.microsoft.com/office/drawing/2016/5/10/chartex" xmlns:cx5="http://schemas.microsoft.com/office/drawing/2016/5/11/chartex" xmlns:cx6="http://schemas.microsoft.com/office/drawing/2016/5/12/chartex" xmlns:cx7="http://schemas.microsoft.com/office/drawing/2016/5/13/chartex" xmlns:cx8="http://schemas.microsoft.com/office/drawing/2016/5/14/chartex" xmlns:mc="http://schemas.openxmlformats.org/markup-compatibility/2006" xmlns:aink="http://schemas.microsoft.com/office/drawing/2016/ink" xmlns:am3d="http://schemas.microsoft.com/office/drawing/2017/model3d" xmlns:o="urn:schemas-microsoft-com:office:office" xmlns:r="http://schemas.openxmlformats.org/officeDocument/2006/relationships" xmlns:m="http://schemas.openxmlformats.org/officeDocument/2006/math" xmlns:v="urn:schemas-microsoft-com:vml" xmlns:wp14="http://schemas.microsoft.com/office/word/2010/wordprocessingDrawing" xmlns:wp="http://schemas.openxmlformats.org/drawingml/2006/wordprocessingDrawing" xmlns:w10="urn:schemas-microsoft-com:office:word" xmlns:w="http://schemas.openxmlformats.org/wordprocessingml/2006/main" xmlns:w14="http://schemas.microsoft.com/office/word/2010/wordml" xmlns:w15="http://schemas.microsoft.com/office/word/2012/wordml" xmlns:w16cex="http://schemas.microsoft.com/office/word/2018/wordml/cex" xmlns:w16cid="http://schemas.microsoft.com/office/word/2016/wordml/cid" xmlns:w16="http://schemas.microsoft.com/office/word/2018/wordml" xmlns:w16se="http://schemas.microsoft.com/office/word/2015/wordml/symex" xmlns:wpg="http://schemas.microsoft.com/office/word/2010/wordprocessingGroup" xmlns:wpi="http://schemas.microsoft.com/office/word/2010/wordprocessingInk" xmlns:wne="http://schemas.microsoft.com/office/word/2006/wordml" xmlns:wps="http://schemas.microsoft.com/office/word/2010/wordprocessingShape" mc:Ignorable="w14 w15 w16se w16cid w16 w16cex wp14">
   <w:body>
     <w:p>
       <w:pPr>
@@ -195,16 +195,8 @@
         <w:rPr>
           <w:rFonts w:ascii="Arial" w:hAnsi="Arial" w:cs="Arial"/>
         </w:rPr>
-        <w:t xml:space="preserve">Sistema encaminha para a tela de </w:t>
-      </w:r>
-      <w:proofErr w:type="spellStart"/>
-      <w:r>
-        <w:rPr>
-          <w:rFonts w:ascii="Arial" w:hAnsi="Arial" w:cs="Arial"/>
-        </w:rPr>
-        <w:t>login</w:t>
-      </w:r>
-      <w:proofErr w:type="spellEnd"/>
+        <w:t>Sistema encaminha para a tela de login</w:t>
+      </w:r>
       <w:r>
         <w:rPr>
           <w:rFonts w:ascii="Arial" w:hAnsi="Arial" w:cs="Arial"/>
@@ -376,36 +368,20 @@
         <w:rPr>
           <w:rFonts w:ascii="Arial" w:hAnsi="Arial" w:cs="Arial"/>
         </w:rPr>
-        <w:t xml:space="preserve">Na tela </w:t>
-      </w:r>
-      <w:proofErr w:type="spellStart"/>
+        <w:t xml:space="preserve">Na tela Login Aluno/Professor o usuário preenche </w:t>
+      </w:r>
+      <w:r>
+        <w:rPr>
+          <w:rFonts w:ascii="Arial" w:hAnsi="Arial" w:cs="Arial"/>
+        </w:rPr>
+        <w:t>“</w:t>
+      </w:r>
       <w:r>
         <w:rPr>
           <w:rFonts w:ascii="Arial" w:hAnsi="Arial" w:cs="Arial"/>
         </w:rPr>
         <w:t>Login</w:t>
       </w:r>
-      <w:proofErr w:type="spellEnd"/>
-      <w:r>
-        <w:rPr>
-          <w:rFonts w:ascii="Arial" w:hAnsi="Arial" w:cs="Arial"/>
-        </w:rPr>
-        <w:t xml:space="preserve"> Aluno/Professor o usuário preenche </w:t>
-      </w:r>
-      <w:r>
-        <w:rPr>
-          <w:rFonts w:ascii="Arial" w:hAnsi="Arial" w:cs="Arial"/>
-        </w:rPr>
-        <w:t>“</w:t>
-      </w:r>
-      <w:proofErr w:type="spellStart"/>
-      <w:r>
-        <w:rPr>
-          <w:rFonts w:ascii="Arial" w:hAnsi="Arial" w:cs="Arial"/>
-        </w:rPr>
-        <w:t>Login</w:t>
-      </w:r>
-      <w:proofErr w:type="spellEnd"/>
       <w:r>
         <w:rPr>
           <w:rFonts w:ascii="Arial" w:hAnsi="Arial" w:cs="Arial"/>
@@ -525,16 +501,8 @@
         <w:rPr>
           <w:rFonts w:ascii="Arial" w:hAnsi="Arial" w:cs="Arial"/>
         </w:rPr>
-        <w:t xml:space="preserve">” do perfil </w:t>
-      </w:r>
-      <w:proofErr w:type="spellStart"/>
-      <w:r>
-        <w:rPr>
-          <w:rFonts w:ascii="Arial" w:hAnsi="Arial" w:cs="Arial"/>
-        </w:rPr>
-        <w:t>logado</w:t>
-      </w:r>
-      <w:proofErr w:type="spellEnd"/>
+        <w:t>” do perfil logado</w:t>
+      </w:r>
       <w:r>
         <w:rPr>
           <w:rFonts w:ascii="Arial" w:hAnsi="Arial" w:cs="Arial"/>
@@ -628,14 +596,12 @@
         </w:rPr>
         <w:t>“</w:t>
       </w:r>
-      <w:proofErr w:type="spellStart"/>
       <w:r>
         <w:rPr>
           <w:rFonts w:ascii="Arial" w:hAnsi="Arial" w:cs="Arial"/>
         </w:rPr>
         <w:t>Login</w:t>
       </w:r>
-      <w:proofErr w:type="spellEnd"/>
       <w:r>
         <w:rPr>
           <w:rFonts w:ascii="Arial" w:hAnsi="Arial" w:cs="Arial"/>
@@ -885,21 +851,7 @@
         <w:rPr>
           <w:rFonts w:ascii="Arial" w:hAnsi="Arial" w:cs="Arial"/>
         </w:rPr>
-        <w:t xml:space="preserve">Na tela de </w:t>
-      </w:r>
-      <w:proofErr w:type="spellStart"/>
-      <w:r>
-        <w:rPr>
-          <w:rFonts w:ascii="Arial" w:hAnsi="Arial" w:cs="Arial"/>
-        </w:rPr>
-        <w:t>Login</w:t>
-      </w:r>
-      <w:proofErr w:type="spellEnd"/>
-      <w:r>
-        <w:rPr>
-          <w:rFonts w:ascii="Arial" w:hAnsi="Arial" w:cs="Arial"/>
-        </w:rPr>
-        <w:t xml:space="preserve"> </w:t>
+        <w:t xml:space="preserve">Na tela de Login </w:t>
       </w:r>
       <w:r>
         <w:rPr>
@@ -911,16 +863,8 @@
         <w:rPr>
           <w:rFonts w:ascii="Arial" w:hAnsi="Arial" w:cs="Arial"/>
         </w:rPr>
-        <w:t xml:space="preserve"> clica em “Não tem </w:t>
-      </w:r>
-      <w:proofErr w:type="gramStart"/>
-      <w:r>
-        <w:rPr>
-          <w:rFonts w:ascii="Arial" w:hAnsi="Arial" w:cs="Arial"/>
-        </w:rPr>
-        <w:t>cadastro?”</w:t>
-      </w:r>
-      <w:proofErr w:type="gramEnd"/>
+        <w:t xml:space="preserve"> clica em “Não tem cadastro?”</w:t>
+      </w:r>
     </w:p>
     <w:p>
       <w:pPr>
@@ -984,14 +928,12 @@
         </w:rPr>
         <w:t>“</w:t>
       </w:r>
-      <w:proofErr w:type="spellStart"/>
       <w:r>
         <w:rPr>
           <w:rFonts w:ascii="Arial" w:hAnsi="Arial" w:cs="Arial"/>
         </w:rPr>
         <w:t>Login</w:t>
       </w:r>
-      <w:proofErr w:type="spellEnd"/>
       <w:r>
         <w:rPr>
           <w:rFonts w:ascii="Arial" w:hAnsi="Arial" w:cs="Arial"/>
@@ -1236,14 +1178,12 @@
         </w:rPr>
         <w:t>“</w:t>
       </w:r>
-      <w:proofErr w:type="spellStart"/>
       <w:r>
         <w:rPr>
           <w:rFonts w:ascii="Arial" w:hAnsi="Arial" w:cs="Arial"/>
         </w:rPr>
         <w:t>Login</w:t>
       </w:r>
-      <w:proofErr w:type="spellEnd"/>
       <w:r>
         <w:rPr>
           <w:rFonts w:ascii="Arial" w:hAnsi="Arial" w:cs="Arial"/>
@@ -1964,16 +1904,68 @@
     </w:p>
     <w:p>
       <w:pPr>
-        <w:pStyle w:val="PargrafodaLista"/>
-        <w:spacing w:line="340" w:lineRule="atLeast"/>
-        <w:ind w:left="1068"/>
-        <w:rPr>
-          <w:rFonts w:ascii="Arial" w:hAnsi="Arial" w:cs="Arial"/>
-        </w:rPr>
-      </w:pPr>
-      <w:r>
-        <w:rPr>
-          <w:rFonts w:ascii="Arial" w:hAnsi="Arial" w:cs="Arial"/>
+        <w:spacing w:line="340" w:lineRule="atLeast"/>
+        <w:rPr>
+          <w:rFonts w:ascii="Arial" w:hAnsi="Arial" w:cs="Arial"/>
+          <w:b/>
+          <w:bCs/>
+        </w:rPr>
+      </w:pPr>
+    </w:p>
+    <w:p>
+      <w:pPr>
+        <w:spacing w:line="340" w:lineRule="atLeast"/>
+        <w:rPr>
+          <w:rFonts w:ascii="Arial" w:hAnsi="Arial" w:cs="Arial"/>
+          <w:b/>
+          <w:bCs/>
+        </w:rPr>
+      </w:pPr>
+      <w:r>
+        <w:rPr>
+          <w:rFonts w:ascii="Arial" w:hAnsi="Arial" w:cs="Arial"/>
+          <w:b/>
+          <w:bCs/>
+        </w:rPr>
+        <w:t>Acessar a sala</w:t>
+      </w:r>
+    </w:p>
+    <w:p>
+      <w:pPr>
+        <w:spacing w:line="340" w:lineRule="atLeast"/>
+        <w:ind w:firstLine="425"/>
+        <w:rPr>
+          <w:rFonts w:ascii="Arial" w:hAnsi="Arial" w:cs="Arial"/>
+          <w:bCs/>
+        </w:rPr>
+      </w:pPr>
+      <w:r>
+        <w:rPr>
+          <w:rFonts w:ascii="Arial" w:hAnsi="Arial" w:cs="Arial"/>
+          <w:b/>
+          <w:bCs/>
+        </w:rPr>
+        <w:t xml:space="preserve">Pré-requisito: </w:t>
+      </w:r>
+      <w:r>
+        <w:rPr>
+          <w:rFonts w:ascii="Arial" w:hAnsi="Arial" w:cs="Arial"/>
+          <w:bCs/>
+        </w:rPr>
+        <w:t xml:space="preserve">Ter executado o caso de uso </w:t>
+      </w:r>
+      <w:r>
+        <w:rPr>
+          <w:rFonts w:ascii="Arial" w:hAnsi="Arial" w:cs="Arial"/>
+          <w:bCs/>
+          <w:i/>
+        </w:rPr>
+        <w:t>Logar</w:t>
+      </w:r>
+      <w:r>
+        <w:rPr>
+          <w:rFonts w:ascii="Arial" w:hAnsi="Arial" w:cs="Arial"/>
+          <w:bCs/>
         </w:rPr>
         <w:t>.</w:t>
       </w:r>
@@ -1981,34 +1973,6 @@
     <w:p>
       <w:pPr>
         <w:spacing w:line="340" w:lineRule="atLeast"/>
-        <w:rPr>
-          <w:rFonts w:ascii="Arial" w:hAnsi="Arial" w:cs="Arial"/>
-          <w:b/>
-          <w:bCs/>
-        </w:rPr>
-      </w:pPr>
-    </w:p>
-    <w:p>
-      <w:pPr>
-        <w:spacing w:line="340" w:lineRule="atLeast"/>
-        <w:rPr>
-          <w:rFonts w:ascii="Arial" w:hAnsi="Arial" w:cs="Arial"/>
-          <w:b/>
-          <w:bCs/>
-        </w:rPr>
-      </w:pPr>
-      <w:r>
-        <w:rPr>
-          <w:rFonts w:ascii="Arial" w:hAnsi="Arial" w:cs="Arial"/>
-          <w:b/>
-          <w:bCs/>
-        </w:rPr>
-        <w:t>Acessar a sala</w:t>
-      </w:r>
-    </w:p>
-    <w:p>
-      <w:pPr>
-        <w:spacing w:line="340" w:lineRule="atLeast"/>
         <w:ind w:firstLine="425"/>
         <w:rPr>
           <w:rFonts w:ascii="Arial" w:hAnsi="Arial" w:cs="Arial"/>
@@ -2021,29 +1985,14 @@
           <w:b/>
           <w:bCs/>
         </w:rPr>
-        <w:t xml:space="preserve">Pré-requisito: </w:t>
-      </w:r>
-      <w:r>
-        <w:rPr>
-          <w:rFonts w:ascii="Arial" w:hAnsi="Arial" w:cs="Arial"/>
-          <w:bCs/>
-        </w:rPr>
-        <w:t xml:space="preserve">Ter executado o caso de uso </w:t>
-      </w:r>
-      <w:r>
-        <w:rPr>
-          <w:rFonts w:ascii="Arial" w:hAnsi="Arial" w:cs="Arial"/>
-          <w:bCs/>
-          <w:i/>
-        </w:rPr>
-        <w:t>Logar</w:t>
-      </w:r>
-      <w:r>
-        <w:rPr>
-          <w:rFonts w:ascii="Arial" w:hAnsi="Arial" w:cs="Arial"/>
-          <w:bCs/>
-        </w:rPr>
-        <w:t>.</w:t>
+        <w:t xml:space="preserve">Atores: </w:t>
+      </w:r>
+      <w:r>
+        <w:rPr>
+          <w:rFonts w:ascii="Arial" w:hAnsi="Arial" w:cs="Arial"/>
+          <w:bCs/>
+        </w:rPr>
+        <w:t xml:space="preserve">Aluno </w:t>
       </w:r>
     </w:p>
     <w:p>
@@ -2052,42 +2001,16 @@
         <w:ind w:firstLine="425"/>
         <w:rPr>
           <w:rFonts w:ascii="Arial" w:hAnsi="Arial" w:cs="Arial"/>
-          <w:bCs/>
-        </w:rPr>
-      </w:pPr>
-      <w:r>
-        <w:rPr>
-          <w:rFonts w:ascii="Arial" w:hAnsi="Arial" w:cs="Arial"/>
-          <w:b/>
-          <w:bCs/>
-        </w:rPr>
-        <w:t xml:space="preserve">Atores: </w:t>
-      </w:r>
-      <w:r>
-        <w:rPr>
-          <w:rFonts w:ascii="Arial" w:hAnsi="Arial" w:cs="Arial"/>
-          <w:bCs/>
-        </w:rPr>
-        <w:t xml:space="preserve">Aluno </w:t>
-      </w:r>
-    </w:p>
-    <w:p>
-      <w:pPr>
-        <w:spacing w:line="340" w:lineRule="atLeast"/>
-        <w:ind w:firstLine="425"/>
-        <w:rPr>
-          <w:rFonts w:ascii="Arial" w:hAnsi="Arial" w:cs="Arial"/>
-          <w:b/>
-          <w:bCs/>
-        </w:rPr>
-      </w:pPr>
-      <w:r>
-        <w:rPr>
-          <w:rFonts w:ascii="Arial" w:hAnsi="Arial" w:cs="Arial"/>
-          <w:b/>
-          <w:bCs/>
-        </w:rPr>
-        <w:lastRenderedPageBreak/>
+          <w:b/>
+          <w:bCs/>
+        </w:rPr>
+      </w:pPr>
+      <w:r>
+        <w:rPr>
+          <w:rFonts w:ascii="Arial" w:hAnsi="Arial" w:cs="Arial"/>
+          <w:b/>
+          <w:bCs/>
+        </w:rPr>
         <w:t xml:space="preserve">Fluxo </w:t>
       </w:r>
       <w:r>
@@ -2123,6 +2046,7 @@
         <w:rPr>
           <w:rFonts w:ascii="Arial" w:hAnsi="Arial" w:cs="Arial"/>
         </w:rPr>
+        <w:lastRenderedPageBreak/>
         <w:t xml:space="preserve">Na tela </w:t>
       </w:r>
       <w:r>
@@ -3108,7 +3032,6 @@
         <w:rPr>
           <w:rFonts w:ascii="Arial" w:hAnsi="Arial" w:cs="Arial"/>
         </w:rPr>
-        <w:lastRenderedPageBreak/>
         <w:t xml:space="preserve">Na tela “Sala” </w:t>
       </w:r>
       <w:r>
@@ -3176,6 +3099,7 @@
         <w:rPr>
           <w:rFonts w:ascii="Arial" w:hAnsi="Arial" w:cs="Arial"/>
         </w:rPr>
+        <w:lastRenderedPageBreak/>
         <w:t>Sistema cria uma rodada associado a sala que foi acessada/cadastrada</w:t>
       </w:r>
       <w:r>
@@ -3255,7 +3179,7 @@
           <w:b/>
           <w:bCs/>
         </w:rPr>
-        <w:t>perguntas do</w:t>
+        <w:t>jogo</w:t>
       </w:r>
       <w:r>
         <w:rPr>
@@ -3265,7 +3189,6 @@
         </w:rPr>
         <w:t xml:space="preserve"> </w:t>
       </w:r>
-      <w:proofErr w:type="spellStart"/>
       <w:r>
         <w:rPr>
           <w:rFonts w:ascii="Arial" w:hAnsi="Arial" w:cs="Arial"/>
@@ -3282,7 +3205,6 @@
         </w:rPr>
         <w:t>z</w:t>
       </w:r>
-      <w:proofErr w:type="spellEnd"/>
       <w:r>
         <w:rPr>
           <w:rFonts w:ascii="Arial" w:hAnsi="Arial" w:cs="Arial"/>
@@ -3483,48 +3405,38 @@
         <w:rPr>
           <w:rFonts w:ascii="Arial" w:hAnsi="Arial" w:cs="Arial"/>
         </w:rPr>
-        <w:t xml:space="preserve"> salva o </w:t>
-      </w:r>
-      <w:proofErr w:type="spellStart"/>
+        <w:t xml:space="preserve"> valida perguntas,</w:t>
+      </w:r>
+      <w:r>
+        <w:rPr>
+          <w:rFonts w:ascii="Arial" w:hAnsi="Arial" w:cs="Arial"/>
+        </w:rPr>
+        <w:t xml:space="preserve"> salva o Quiz na rodada e</w:t>
+      </w:r>
+      <w:r>
+        <w:rPr>
+          <w:rFonts w:ascii="Arial" w:hAnsi="Arial" w:cs="Arial"/>
+        </w:rPr>
+        <w:t xml:space="preserve"> </w:t>
+      </w:r>
+      <w:r>
+        <w:rPr>
+          <w:rFonts w:ascii="Arial" w:hAnsi="Arial" w:cs="Arial"/>
+        </w:rPr>
+        <w:t xml:space="preserve">o </w:t>
+      </w:r>
+      <w:r>
+        <w:rPr>
+          <w:rFonts w:ascii="Arial" w:hAnsi="Arial" w:cs="Arial"/>
+        </w:rPr>
+        <w:t xml:space="preserve">adiciona </w:t>
+      </w:r>
       <w:r>
         <w:rPr>
           <w:rFonts w:ascii="Arial" w:hAnsi="Arial" w:cs="Arial"/>
         </w:rPr>
         <w:t>Quiz</w:t>
       </w:r>
-      <w:proofErr w:type="spellEnd"/>
-      <w:r>
-        <w:rPr>
-          <w:rFonts w:ascii="Arial" w:hAnsi="Arial" w:cs="Arial"/>
-        </w:rPr>
-        <w:t xml:space="preserve"> na rodada e</w:t>
-      </w:r>
-      <w:r>
-        <w:rPr>
-          <w:rFonts w:ascii="Arial" w:hAnsi="Arial" w:cs="Arial"/>
-        </w:rPr>
-        <w:t xml:space="preserve"> </w:t>
-      </w:r>
-      <w:r>
-        <w:rPr>
-          <w:rFonts w:ascii="Arial" w:hAnsi="Arial" w:cs="Arial"/>
-        </w:rPr>
-        <w:t xml:space="preserve">o </w:t>
-      </w:r>
-      <w:r>
-        <w:rPr>
-          <w:rFonts w:ascii="Arial" w:hAnsi="Arial" w:cs="Arial"/>
-        </w:rPr>
-        <w:t xml:space="preserve">adiciona </w:t>
-      </w:r>
-      <w:proofErr w:type="spellStart"/>
-      <w:r>
-        <w:rPr>
-          <w:rFonts w:ascii="Arial" w:hAnsi="Arial" w:cs="Arial"/>
-        </w:rPr>
-        <w:t>Quiz</w:t>
-      </w:r>
-      <w:proofErr w:type="spellEnd"/>
       <w:r>
         <w:rPr>
           <w:rFonts w:ascii="Arial" w:hAnsi="Arial" w:cs="Arial"/>
@@ -4241,7 +4153,6 @@
           <w:b/>
           <w:bCs/>
         </w:rPr>
-        <w:lastRenderedPageBreak/>
         <w:t xml:space="preserve">Fluxo </w:t>
       </w:r>
       <w:r>
@@ -4277,6 +4188,7 @@
         <w:rPr>
           <w:rFonts w:ascii="Arial" w:hAnsi="Arial" w:cs="Arial"/>
         </w:rPr>
+        <w:lastRenderedPageBreak/>
         <w:t xml:space="preserve">Na </w:t>
       </w:r>
       <w:r>
@@ -5293,47 +5205,47 @@
           <w:b/>
           <w:bCs/>
         </w:rPr>
+        <w:t xml:space="preserve">Pré-requisito: </w:t>
+      </w:r>
+      <w:r>
+        <w:rPr>
+          <w:rFonts w:ascii="Arial" w:hAnsi="Arial" w:cs="Arial"/>
+          <w:bCs/>
+        </w:rPr>
+        <w:t xml:space="preserve">Ter executado o caso de uso </w:t>
+      </w:r>
+      <w:r>
+        <w:rPr>
+          <w:rFonts w:ascii="Arial" w:hAnsi="Arial" w:cs="Arial"/>
+          <w:bCs/>
+          <w:i/>
+        </w:rPr>
+        <w:t>Acessar Sala</w:t>
+      </w:r>
+      <w:r>
+        <w:rPr>
+          <w:rFonts w:ascii="Arial" w:hAnsi="Arial" w:cs="Arial"/>
+          <w:bCs/>
+        </w:rPr>
+        <w:t>.</w:t>
+      </w:r>
+    </w:p>
+    <w:p>
+      <w:pPr>
+        <w:spacing w:line="340" w:lineRule="atLeast"/>
+        <w:ind w:firstLine="425"/>
+        <w:rPr>
+          <w:rFonts w:ascii="Arial" w:hAnsi="Arial" w:cs="Arial"/>
+          <w:bCs/>
+        </w:rPr>
+      </w:pPr>
+      <w:r>
+        <w:rPr>
+          <w:rFonts w:ascii="Arial" w:hAnsi="Arial" w:cs="Arial"/>
+          <w:b/>
+          <w:bCs/>
+        </w:rPr>
         <w:lastRenderedPageBreak/>
-        <w:t xml:space="preserve">Pré-requisito: </w:t>
-      </w:r>
-      <w:r>
-        <w:rPr>
-          <w:rFonts w:ascii="Arial" w:hAnsi="Arial" w:cs="Arial"/>
-          <w:bCs/>
-        </w:rPr>
-        <w:t xml:space="preserve">Ter executado o caso de uso </w:t>
-      </w:r>
-      <w:r>
-        <w:rPr>
-          <w:rFonts w:ascii="Arial" w:hAnsi="Arial" w:cs="Arial"/>
-          <w:bCs/>
-          <w:i/>
-        </w:rPr>
-        <w:t>Acessar Sala</w:t>
-      </w:r>
-      <w:r>
-        <w:rPr>
-          <w:rFonts w:ascii="Arial" w:hAnsi="Arial" w:cs="Arial"/>
-          <w:bCs/>
-        </w:rPr>
-        <w:t>.</w:t>
-      </w:r>
-    </w:p>
-    <w:p>
-      <w:pPr>
-        <w:spacing w:line="340" w:lineRule="atLeast"/>
-        <w:ind w:firstLine="425"/>
-        <w:rPr>
-          <w:rFonts w:ascii="Arial" w:hAnsi="Arial" w:cs="Arial"/>
-          <w:bCs/>
-        </w:rPr>
-      </w:pPr>
-      <w:r>
-        <w:rPr>
-          <w:rFonts w:ascii="Arial" w:hAnsi="Arial" w:cs="Arial"/>
-          <w:b/>
-          <w:bCs/>
-        </w:rPr>
         <w:t xml:space="preserve">Atores: </w:t>
       </w:r>
       <w:r>
@@ -5401,16 +5313,8 @@
         <w:rPr>
           <w:rFonts w:ascii="Arial" w:hAnsi="Arial" w:cs="Arial"/>
         </w:rPr>
-        <w:t>clica no botão “</w:t>
-      </w:r>
-      <w:proofErr w:type="gramStart"/>
-      <w:r>
-        <w:rPr>
-          <w:rFonts w:ascii="Arial" w:hAnsi="Arial" w:cs="Arial"/>
-        </w:rPr>
-        <w:t>Pronto!”</w:t>
-      </w:r>
-      <w:proofErr w:type="gramEnd"/>
+        <w:t>clica no botão “Pronto!”</w:t>
+      </w:r>
     </w:p>
     <w:p>
       <w:pPr>
@@ -6132,7 +6036,6 @@
         <w:rPr>
           <w:rFonts w:ascii="Arial" w:hAnsi="Arial" w:cs="Arial"/>
         </w:rPr>
-        <w:lastRenderedPageBreak/>
         <w:t>Aluno clica no botão</w:t>
       </w:r>
       <w:r>
@@ -6176,6 +6079,7 @@
         <w:rPr>
           <w:rFonts w:ascii="Arial" w:hAnsi="Arial" w:cs="Arial"/>
         </w:rPr>
+        <w:lastRenderedPageBreak/>
         <w:t>Sistema</w:t>
       </w:r>
       <w:r>
@@ -6540,16 +6444,8 @@
         <w:rPr>
           <w:rFonts w:ascii="Arial" w:hAnsi="Arial" w:cs="Arial"/>
         </w:rPr>
-        <w:t xml:space="preserve"> do item Resposta. O item Resposta destaca na tela a resposta correta da pergunta. Este item é apenas permitido no jogo </w:t>
-      </w:r>
-      <w:proofErr w:type="spellStart"/>
-      <w:r>
-        <w:rPr>
-          <w:rFonts w:ascii="Arial" w:hAnsi="Arial" w:cs="Arial"/>
-        </w:rPr>
-        <w:t>Quiz</w:t>
-      </w:r>
-      <w:proofErr w:type="spellEnd"/>
+        <w:t xml:space="preserve"> do item Resposta. O item Resposta destaca na tela a resposta correta da pergunta. Este item é apenas permitido no jogo Quiz</w:t>
+      </w:r>
     </w:p>
     <w:p>
       <w:pPr>
@@ -6865,7 +6761,6 @@
         <w:rPr>
           <w:rFonts w:ascii="Arial" w:hAnsi="Arial" w:cs="Arial"/>
         </w:rPr>
-        <w:lastRenderedPageBreak/>
         <w:t xml:space="preserve">Aluno clica no botão </w:t>
       </w:r>
       <w:r>
@@ -6909,6 +6804,7 @@
         <w:rPr>
           <w:rFonts w:ascii="Arial" w:hAnsi="Arial" w:cs="Arial"/>
         </w:rPr>
+        <w:lastRenderedPageBreak/>
         <w:t>Sistema valida</w:t>
       </w:r>
       <w:r>
@@ -7106,7 +7002,6 @@
         </w:rPr>
         <w:t xml:space="preserve">para o </w:t>
       </w:r>
-      <w:proofErr w:type="spellStart"/>
       <w:r>
         <w:rPr>
           <w:rFonts w:ascii="Arial" w:hAnsi="Arial" w:cs="Arial"/>
@@ -7114,32 +7009,6 @@
           <w:bCs/>
         </w:rPr>
         <w:t>Quiz</w:t>
-      </w:r>
-      <w:proofErr w:type="spellEnd"/>
-      <w:r>
-        <w:rPr>
-          <w:rFonts w:ascii="Arial" w:hAnsi="Arial" w:cs="Arial"/>
-          <w:b/>
-          <w:bCs/>
-        </w:rPr>
-        <w:t xml:space="preserve"> (</w:t>
-      </w:r>
-      <w:r>
-        <w:rPr>
-          <w:rFonts w:ascii="Arial" w:hAnsi="Arial" w:cs="Arial"/>
-          <w:b/>
-          <w:bCs/>
-          <w:color w:val="FF0000"/>
-        </w:rPr>
-        <w:t>Verificar</w:t>
-      </w:r>
-      <w:r>
-        <w:rPr>
-          <w:rFonts w:ascii="Arial" w:hAnsi="Arial" w:cs="Arial"/>
-          <w:b/>
-          <w:bCs/>
-        </w:rPr>
-        <w:t>)</w:t>
       </w:r>
     </w:p>
     <w:p>
@@ -7519,7 +7388,19 @@
         <w:rPr>
           <w:rFonts w:ascii="Arial" w:hAnsi="Arial" w:cs="Arial"/>
         </w:rPr>
-        <w:t>Sistema valida cadastro de pergunta. Salva pergunta e exibe mensagem de Sucesso.</w:t>
+        <w:t xml:space="preserve">Sistema valida cadastro de pergunta. Salva pergunta e exibe mensagem de </w:t>
+      </w:r>
+      <w:r>
+        <w:rPr>
+          <w:rFonts w:ascii="Arial" w:hAnsi="Arial" w:cs="Arial"/>
+        </w:rPr>
+        <w:t>s</w:t>
+      </w:r>
+      <w:r>
+        <w:rPr>
+          <w:rFonts w:ascii="Arial" w:hAnsi="Arial" w:cs="Arial"/>
+        </w:rPr>
+        <w:t>ucesso.</w:t>
       </w:r>
     </w:p>
     <w:p>
@@ -7602,8 +7483,6 @@
         </w:rPr>
         <w:t xml:space="preserve">A partir do passo 4 </w:t>
       </w:r>
-      <w:bookmarkStart w:id="0" w:name="_GoBack"/>
-      <w:bookmarkEnd w:id="0"/>
       <w:r>
         <w:rPr>
           <w:rFonts w:ascii="Arial" w:hAnsi="Arial" w:cs="Arial"/>
@@ -7748,307 +7627,19 @@
         <w:rPr>
           <w:rFonts w:ascii="Arial" w:hAnsi="Arial" w:cs="Arial"/>
         </w:rPr>
-        <w:t>Retorna ao passo 6 do fluxo principal.</w:t>
-      </w:r>
-    </w:p>
-    <w:p>
-      <w:pPr>
-        <w:spacing w:line="340" w:lineRule="atLeast"/>
-        <w:rPr>
-          <w:rFonts w:ascii="Arial" w:hAnsi="Arial" w:cs="Arial"/>
-        </w:rPr>
-      </w:pPr>
-    </w:p>
-    <w:p>
-      <w:pPr>
-        <w:spacing w:line="340" w:lineRule="atLeast"/>
-        <w:rPr>
-          <w:rFonts w:ascii="Arial" w:hAnsi="Arial" w:cs="Arial"/>
-          <w:b/>
-          <w:bCs/>
-        </w:rPr>
-      </w:pPr>
-      <w:r>
-        <w:rPr>
-          <w:rFonts w:ascii="Arial" w:hAnsi="Arial" w:cs="Arial"/>
-          <w:b/>
-          <w:bCs/>
-        </w:rPr>
-        <w:t>Acessar Ranking</w:t>
-      </w:r>
-      <w:r>
-        <w:rPr>
-          <w:rFonts w:ascii="Arial" w:hAnsi="Arial" w:cs="Arial"/>
-          <w:b/>
-          <w:bCs/>
-        </w:rPr>
-        <w:t xml:space="preserve"> (</w:t>
-      </w:r>
-      <w:r>
-        <w:rPr>
-          <w:rFonts w:ascii="Arial" w:hAnsi="Arial" w:cs="Arial"/>
-          <w:b/>
-          <w:bCs/>
-          <w:color w:val="FF0000"/>
-        </w:rPr>
-        <w:t>Será alterado</w:t>
-      </w:r>
-      <w:r>
-        <w:rPr>
-          <w:rFonts w:ascii="Arial" w:hAnsi="Arial" w:cs="Arial"/>
-          <w:b/>
-          <w:bCs/>
-        </w:rPr>
-        <w:t>)</w:t>
-      </w:r>
-    </w:p>
-    <w:p>
-      <w:pPr>
-        <w:spacing w:line="340" w:lineRule="atLeast"/>
-        <w:ind w:firstLine="425"/>
-        <w:rPr>
-          <w:rFonts w:ascii="Arial" w:hAnsi="Arial" w:cs="Arial"/>
-          <w:bCs/>
-        </w:rPr>
-      </w:pPr>
-      <w:r>
-        <w:rPr>
-          <w:rFonts w:ascii="Arial" w:hAnsi="Arial" w:cs="Arial"/>
-          <w:b/>
-          <w:bCs/>
-        </w:rPr>
-        <w:t xml:space="preserve">Pré-requisito: </w:t>
-      </w:r>
-      <w:r>
-        <w:rPr>
-          <w:rFonts w:ascii="Arial" w:hAnsi="Arial" w:cs="Arial"/>
-          <w:bCs/>
-        </w:rPr>
-        <w:t xml:space="preserve">Ter executado o caso de uso </w:t>
-      </w:r>
-      <w:r>
-        <w:rPr>
-          <w:rFonts w:ascii="Arial" w:hAnsi="Arial" w:cs="Arial"/>
-          <w:bCs/>
-          <w:i/>
-        </w:rPr>
-        <w:t>Logar</w:t>
-      </w:r>
-      <w:r>
-        <w:rPr>
-          <w:rFonts w:ascii="Arial" w:hAnsi="Arial" w:cs="Arial"/>
-          <w:bCs/>
-        </w:rPr>
-        <w:t>.</w:t>
-      </w:r>
-    </w:p>
-    <w:p>
-      <w:pPr>
-        <w:spacing w:line="340" w:lineRule="atLeast"/>
-        <w:ind w:firstLine="425"/>
-        <w:rPr>
-          <w:rFonts w:ascii="Arial" w:hAnsi="Arial" w:cs="Arial"/>
-          <w:bCs/>
-        </w:rPr>
-      </w:pPr>
-      <w:r>
-        <w:rPr>
-          <w:rFonts w:ascii="Arial" w:hAnsi="Arial" w:cs="Arial"/>
-          <w:b/>
-          <w:bCs/>
-        </w:rPr>
-        <w:t xml:space="preserve">Atores: </w:t>
-      </w:r>
-      <w:r>
-        <w:rPr>
-          <w:rFonts w:ascii="Arial" w:hAnsi="Arial" w:cs="Arial"/>
-          <w:bCs/>
-        </w:rPr>
-        <w:t xml:space="preserve">Aluno </w:t>
-      </w:r>
-      <w:r>
-        <w:rPr>
-          <w:rFonts w:ascii="Arial" w:hAnsi="Arial" w:cs="Arial"/>
-          <w:bCs/>
-        </w:rPr>
-        <w:t>ou Professor</w:t>
-      </w:r>
-    </w:p>
-    <w:p>
-      <w:pPr>
-        <w:spacing w:line="340" w:lineRule="atLeast"/>
-        <w:ind w:firstLine="425"/>
-        <w:rPr>
-          <w:rFonts w:ascii="Arial" w:hAnsi="Arial" w:cs="Arial"/>
-          <w:b/>
-          <w:bCs/>
-        </w:rPr>
-      </w:pPr>
-      <w:r>
-        <w:rPr>
-          <w:rFonts w:ascii="Arial" w:hAnsi="Arial" w:cs="Arial"/>
-          <w:b/>
-          <w:bCs/>
-        </w:rPr>
-        <w:t xml:space="preserve">Fluxo </w:t>
-      </w:r>
-      <w:r>
-        <w:rPr>
-          <w:rFonts w:ascii="Arial" w:hAnsi="Arial" w:cs="Arial"/>
-          <w:b/>
-          <w:bCs/>
-        </w:rPr>
-        <w:t>p</w:t>
-      </w:r>
-      <w:r>
-        <w:rPr>
-          <w:rFonts w:ascii="Arial" w:hAnsi="Arial" w:cs="Arial"/>
-          <w:b/>
-          <w:bCs/>
-        </w:rPr>
-        <w:t>rincipal</w:t>
-      </w:r>
-    </w:p>
-    <w:p>
-      <w:pPr>
-        <w:pStyle w:val="PargrafodaLista"/>
-        <w:numPr>
-          <w:ilvl w:val="0"/>
-          <w:numId w:val="28"/>
-        </w:numPr>
-        <w:spacing w:line="340" w:lineRule="atLeast"/>
-        <w:rPr>
-          <w:rFonts w:ascii="Arial" w:hAnsi="Arial" w:cs="Arial"/>
-        </w:rPr>
-      </w:pPr>
-      <w:r>
-        <w:rPr>
-          <w:rFonts w:ascii="Arial" w:hAnsi="Arial" w:cs="Arial"/>
-        </w:rPr>
-        <w:lastRenderedPageBreak/>
-        <w:t xml:space="preserve">Na tela </w:t>
-      </w:r>
-      <w:r>
-        <w:rPr>
-          <w:rFonts w:ascii="Arial" w:hAnsi="Arial" w:cs="Arial"/>
-        </w:rPr>
-        <w:t>“</w:t>
-      </w:r>
-      <w:r>
-        <w:rPr>
-          <w:rFonts w:ascii="Arial" w:hAnsi="Arial" w:cs="Arial"/>
-        </w:rPr>
-        <w:t>Home</w:t>
-      </w:r>
-      <w:r>
-        <w:rPr>
-          <w:rFonts w:ascii="Arial" w:hAnsi="Arial" w:cs="Arial"/>
-        </w:rPr>
-        <w:t>”</w:t>
-      </w:r>
-      <w:r>
-        <w:rPr>
-          <w:rFonts w:ascii="Arial" w:hAnsi="Arial" w:cs="Arial"/>
-        </w:rPr>
-        <w:t>, Aluno</w:t>
-      </w:r>
-      <w:r>
-        <w:rPr>
-          <w:rFonts w:ascii="Arial" w:hAnsi="Arial" w:cs="Arial"/>
-        </w:rPr>
-        <w:t>/Professor</w:t>
-      </w:r>
-      <w:r>
-        <w:rPr>
-          <w:rFonts w:ascii="Arial" w:hAnsi="Arial" w:cs="Arial"/>
-        </w:rPr>
-        <w:t xml:space="preserve"> clica no botão </w:t>
-      </w:r>
-      <w:r>
-        <w:rPr>
-          <w:rFonts w:ascii="Arial" w:hAnsi="Arial" w:cs="Arial"/>
-        </w:rPr>
-        <w:t>“</w:t>
-      </w:r>
-      <w:r>
-        <w:rPr>
-          <w:rFonts w:ascii="Arial" w:hAnsi="Arial" w:cs="Arial"/>
-        </w:rPr>
-        <w:t>Ranking</w:t>
-      </w:r>
-      <w:r>
-        <w:rPr>
-          <w:rFonts w:ascii="Arial" w:hAnsi="Arial" w:cs="Arial"/>
-        </w:rPr>
-        <w:t>”</w:t>
-      </w:r>
-    </w:p>
-    <w:p>
-      <w:pPr>
-        <w:pStyle w:val="PargrafodaLista"/>
-        <w:numPr>
-          <w:ilvl w:val="0"/>
-          <w:numId w:val="28"/>
-        </w:numPr>
-        <w:spacing w:line="340" w:lineRule="atLeast"/>
-        <w:rPr>
-          <w:rFonts w:ascii="Arial" w:hAnsi="Arial" w:cs="Arial"/>
-        </w:rPr>
-      </w:pPr>
-      <w:r>
-        <w:rPr>
-          <w:rFonts w:ascii="Arial" w:hAnsi="Arial" w:cs="Arial"/>
-        </w:rPr>
-        <w:t xml:space="preserve">Sistema abre a tela </w:t>
-      </w:r>
-      <w:r>
-        <w:rPr>
-          <w:rFonts w:ascii="Arial" w:hAnsi="Arial" w:cs="Arial"/>
-        </w:rPr>
-        <w:t>“R</w:t>
-      </w:r>
-      <w:r>
-        <w:rPr>
-          <w:rFonts w:ascii="Arial" w:hAnsi="Arial" w:cs="Arial"/>
-        </w:rPr>
-        <w:t>anking</w:t>
-      </w:r>
-      <w:r>
-        <w:rPr>
-          <w:rFonts w:ascii="Arial" w:hAnsi="Arial" w:cs="Arial"/>
-        </w:rPr>
-        <w:t>”</w:t>
-      </w:r>
-      <w:r>
-        <w:rPr>
-          <w:rFonts w:ascii="Arial" w:hAnsi="Arial" w:cs="Arial"/>
-        </w:rPr>
-        <w:t xml:space="preserve"> exibindo o top 5 </w:t>
-      </w:r>
-      <w:r>
-        <w:rPr>
-          <w:rFonts w:ascii="Arial" w:hAnsi="Arial" w:cs="Arial"/>
-        </w:rPr>
-        <w:t>melhores pontuadores</w:t>
-      </w:r>
-    </w:p>
-    <w:p>
-      <w:pPr>
-        <w:pStyle w:val="PargrafodaLista"/>
-        <w:numPr>
-          <w:ilvl w:val="0"/>
-          <w:numId w:val="28"/>
-        </w:numPr>
-        <w:spacing w:line="340" w:lineRule="atLeast"/>
-        <w:rPr>
-          <w:rFonts w:ascii="Arial" w:hAnsi="Arial" w:cs="Arial"/>
-        </w:rPr>
-      </w:pPr>
-      <w:r>
-        <w:rPr>
-          <w:rFonts w:ascii="Arial" w:hAnsi="Arial" w:cs="Arial"/>
-        </w:rPr>
-        <w:t>Caso de uso finalizado</w:t>
+        <w:t xml:space="preserve">Retorna ao passo </w:t>
+      </w:r>
+      <w:r>
+        <w:rPr>
+          <w:rFonts w:ascii="Arial" w:hAnsi="Arial" w:cs="Arial"/>
+        </w:rPr>
+        <w:t>2</w:t>
+      </w:r>
+      <w:r>
+        <w:rPr>
+          <w:rFonts w:ascii="Arial" w:hAnsi="Arial" w:cs="Arial"/>
+        </w:rPr>
+        <w:t xml:space="preserve"> do fluxo principal.</w:t>
       </w:r>
     </w:p>
     <w:p>
@@ -8229,14 +7820,7 @@
         <w:rPr>
           <w:rFonts w:ascii="Arial" w:hAnsi="Arial" w:cs="Arial"/>
         </w:rPr>
-        <w:t xml:space="preserve">Como </w:t>
-      </w:r>
-      <w:proofErr w:type="gramStart"/>
-      <w:r>
-        <w:rPr>
-          <w:rFonts w:ascii="Arial" w:hAnsi="Arial" w:cs="Arial"/>
-        </w:rPr>
-        <w:t>Funciona?</w:t>
+        <w:t>Como Funciona?</w:t>
       </w:r>
       <w:r>
         <w:rPr>
@@ -8244,7 +7828,6 @@
         </w:rPr>
         <w:t>”</w:t>
       </w:r>
-      <w:proofErr w:type="gramEnd"/>
     </w:p>
     <w:p>
       <w:pPr>
@@ -8282,14 +7865,6 @@
         </w:rPr>
         <w:t>”</w:t>
       </w:r>
-    </w:p>
-    <w:p>
-      <w:pPr>
-        <w:spacing w:line="340" w:lineRule="atLeast"/>
-        <w:rPr>
-          <w:rFonts w:ascii="Arial" w:hAnsi="Arial" w:cs="Arial"/>
-        </w:rPr>
-      </w:pPr>
     </w:p>
     <w:sectPr>
       <w:pgSz w:w="11906" w:h="16838"/>
@@ -8302,7 +7877,7 @@
 </file>
 
 <file path=word/numbering.xml><?xml version="1.0" encoding="utf-8"?>
-<w:numbering xmlns:wpc="http://schemas.microsoft.com/office/word/2010/wordprocessingCanvas" xmlns:mc="http://schemas.openxmlformats.org/markup-compatibility/2006" xmlns:o="urn:schemas-microsoft-com:office:office" xmlns:r="http://schemas.openxmlformats.org/officeDocument/2006/relationships" xmlns:m="http://schemas.openxmlformats.org/officeDocument/2006/math" xmlns:v="urn:schemas-microsoft-com:vml" xmlns:wp14="http://schemas.microsoft.com/office/word/2010/wordprocessingDrawing" xmlns:wp="http://schemas.openxmlformats.org/drawingml/2006/wordprocessingDrawing" xmlns:w10="urn:schemas-microsoft-com:office:word" xmlns:w="http://schemas.openxmlformats.org/wordprocessingml/2006/main" xmlns:w14="http://schemas.microsoft.com/office/word/2010/wordml" xmlns:w15="http://schemas.microsoft.com/office/word/2012/wordml" xmlns:wpg="http://schemas.microsoft.com/office/word/2010/wordprocessingGroup" xmlns:wpi="http://schemas.microsoft.com/office/word/2010/wordprocessingInk" xmlns:wne="http://schemas.microsoft.com/office/word/2006/wordml" xmlns:wps="http://schemas.microsoft.com/office/word/2010/wordprocessingShape" mc:Ignorable="w14 w15 wp14">
+<w:numbering xmlns:wpc="http://schemas.microsoft.com/office/word/2010/wordprocessingCanvas" xmlns:cx="http://schemas.microsoft.com/office/drawing/2014/chartex" xmlns:cx1="http://schemas.microsoft.com/office/drawing/2015/9/8/chartex" xmlns:cx2="http://schemas.microsoft.com/office/drawing/2015/10/21/chartex" xmlns:cx3="http://schemas.microsoft.com/office/drawing/2016/5/9/chartex" xmlns:cx4="http://schemas.microsoft.com/office/drawing/2016/5/10/chartex" xmlns:cx5="http://schemas.microsoft.com/office/drawing/2016/5/11/chartex" xmlns:cx6="http://schemas.microsoft.com/office/drawing/2016/5/12/chartex" xmlns:cx7="http://schemas.microsoft.com/office/drawing/2016/5/13/chartex" xmlns:cx8="http://schemas.microsoft.com/office/drawing/2016/5/14/chartex" xmlns:mc="http://schemas.openxmlformats.org/markup-compatibility/2006" xmlns:aink="http://schemas.microsoft.com/office/drawing/2016/ink" xmlns:am3d="http://schemas.microsoft.com/office/drawing/2017/model3d" xmlns:o="urn:schemas-microsoft-com:office:office" xmlns:r="http://schemas.openxmlformats.org/officeDocument/2006/relationships" xmlns:m="http://schemas.openxmlformats.org/officeDocument/2006/math" xmlns:v="urn:schemas-microsoft-com:vml" xmlns:wp14="http://schemas.microsoft.com/office/word/2010/wordprocessingDrawing" xmlns:wp="http://schemas.openxmlformats.org/drawingml/2006/wordprocessingDrawing" xmlns:w10="urn:schemas-microsoft-com:office:word" xmlns:w="http://schemas.openxmlformats.org/wordprocessingml/2006/main" xmlns:w14="http://schemas.microsoft.com/office/word/2010/wordml" xmlns:w15="http://schemas.microsoft.com/office/word/2012/wordml" xmlns:w16cex="http://schemas.microsoft.com/office/word/2018/wordml/cex" xmlns:w16cid="http://schemas.microsoft.com/office/word/2016/wordml/cid" xmlns:w16="http://schemas.microsoft.com/office/word/2018/wordml" xmlns:w16se="http://schemas.microsoft.com/office/word/2015/wordml/symex" xmlns:wpg="http://schemas.microsoft.com/office/word/2010/wordprocessingGroup" xmlns:wpi="http://schemas.microsoft.com/office/word/2010/wordprocessingInk" xmlns:wne="http://schemas.microsoft.com/office/word/2006/wordml" xmlns:wps="http://schemas.microsoft.com/office/word/2010/wordprocessingShape" mc:Ignorable="w14 w15 w16se w16cid w16 w16cex wp14">
   <w:abstractNum w:abstractNumId="0" w15:restartNumberingAfterBreak="0">
     <w:nsid w:val="02856599"/>
     <w:multiLevelType w:val="hybridMultilevel"/>
@@ -12240,7 +11815,7 @@
 </file>
 
 <file path=word/styles.xml><?xml version="1.0" encoding="utf-8"?>
-<w:styles xmlns:mc="http://schemas.openxmlformats.org/markup-compatibility/2006" xmlns:r="http://schemas.openxmlformats.org/officeDocument/2006/relationships" xmlns:w="http://schemas.openxmlformats.org/wordprocessingml/2006/main" xmlns:w14="http://schemas.microsoft.com/office/word/2010/wordml" xmlns:w15="http://schemas.microsoft.com/office/word/2012/wordml" mc:Ignorable="w14 w15">
+<w:styles xmlns:mc="http://schemas.openxmlformats.org/markup-compatibility/2006" xmlns:r="http://schemas.openxmlformats.org/officeDocument/2006/relationships" xmlns:w="http://schemas.openxmlformats.org/wordprocessingml/2006/main" xmlns:w14="http://schemas.microsoft.com/office/word/2010/wordml" xmlns:w15="http://schemas.microsoft.com/office/word/2012/wordml" xmlns:w16cex="http://schemas.microsoft.com/office/word/2018/wordml/cex" xmlns:w16cid="http://schemas.microsoft.com/office/word/2016/wordml/cid" xmlns:w16="http://schemas.microsoft.com/office/word/2018/wordml" xmlns:w16se="http://schemas.microsoft.com/office/word/2015/wordml/symex" mc:Ignorable="w14 w15 w16se w16cid w16 w16cex">
   <w:docDefaults>
     <w:rPrDefault>
       <w:rPr>
@@ -12257,7 +11832,7 @@
       </w:pPr>
     </w:pPrDefault>
   </w:docDefaults>
-  <w:latentStyles w:defLockedState="0" w:defUIPriority="99" w:defSemiHidden="0" w:defUnhideWhenUsed="0" w:defQFormat="0" w:count="371">
+  <w:latentStyles w:defLockedState="0" w:defUIPriority="99" w:defSemiHidden="0" w:defUnhideWhenUsed="0" w:defQFormat="0" w:count="376">
     <w:lsdException w:name="Normal" w:uiPriority="0" w:qFormat="1"/>
     <w:lsdException w:name="heading 1" w:uiPriority="9" w:qFormat="1"/>
     <w:lsdException w:name="heading 2" w:semiHidden="1" w:uiPriority="9" w:unhideWhenUsed="1" w:qFormat="1"/>
@@ -12363,7 +11938,6 @@
     <w:lsdException w:name="HTML Sample" w:semiHidden="1" w:unhideWhenUsed="1"/>
     <w:lsdException w:name="HTML Typewriter" w:semiHidden="1" w:unhideWhenUsed="1"/>
     <w:lsdException w:name="HTML Variable" w:semiHidden="1" w:unhideWhenUsed="1"/>
-    <w:lsdException w:name="Normal Table" w:semiHidden="1" w:unhideWhenUsed="1"/>
     <w:lsdException w:name="annotation subject" w:semiHidden="1" w:unhideWhenUsed="1"/>
     <w:lsdException w:name="No List" w:semiHidden="1" w:unhideWhenUsed="1"/>
     <w:lsdException w:name="Outline List 1" w:semiHidden="1" w:unhideWhenUsed="1"/>
@@ -12406,11 +11980,8 @@
     <w:lsdException w:name="Table Contemporary" w:semiHidden="1" w:unhideWhenUsed="1"/>
     <w:lsdException w:name="Table Elegant" w:semiHidden="1" w:unhideWhenUsed="1"/>
     <w:lsdException w:name="Table Professional" w:semiHidden="1" w:unhideWhenUsed="1"/>
-    <w:lsdException w:name="Table Subtle 1" w:semiHidden="1" w:unhideWhenUsed="1"/>
     <w:lsdException w:name="Table Subtle 2" w:semiHidden="1" w:unhideWhenUsed="1"/>
     <w:lsdException w:name="Table Web 1" w:semiHidden="1" w:unhideWhenUsed="1"/>
-    <w:lsdException w:name="Table Web 2" w:semiHidden="1" w:unhideWhenUsed="1"/>
-    <w:lsdException w:name="Table Web 3" w:semiHidden="1" w:unhideWhenUsed="1"/>
     <w:lsdException w:name="Balloon Text" w:semiHidden="1" w:unhideWhenUsed="1"/>
     <w:lsdException w:name="Table Grid" w:uiPriority="39"/>
     <w:lsdException w:name="Table Theme" w:semiHidden="1" w:unhideWhenUsed="1"/>
@@ -12629,6 +12200,11 @@
     <w:lsdException w:name="List Table 5 Dark Accent 6" w:uiPriority="50"/>
     <w:lsdException w:name="List Table 6 Colorful Accent 6" w:uiPriority="51"/>
     <w:lsdException w:name="List Table 7 Colorful Accent 6" w:uiPriority="52"/>
+    <w:lsdException w:name="Mention" w:semiHidden="1" w:unhideWhenUsed="1"/>
+    <w:lsdException w:name="Smart Hyperlink" w:semiHidden="1" w:unhideWhenUsed="1"/>
+    <w:lsdException w:name="Hashtag" w:semiHidden="1" w:unhideWhenUsed="1"/>
+    <w:lsdException w:name="Unresolved Mention" w:semiHidden="1" w:unhideWhenUsed="1"/>
+    <w:lsdException w:name="Smart Link" w:semiHidden="1" w:unhideWhenUsed="1"/>
   </w:latentStyles>
   <w:style w:type="paragraph" w:default="1" w:styleId="Normal">
     <w:name w:val="Normal"/>

</xml_diff>

<commit_message>
atualização robustez no board
</commit_message>
<xml_diff>
--- a/DocumentacaoProjeto/casosDeUsoTextuais.docx
+++ b/DocumentacaoProjeto/casosDeUsoTextuais.docx
@@ -3365,40 +3365,16 @@
           <w:rFonts w:ascii="Arial" w:hAnsi="Arial" w:cs="Arial"/>
         </w:rPr>
         <w:lastRenderedPageBreak/>
-        <w:t xml:space="preserve">Sistema cria uma rodada associado </w:t>
+        <w:t>Sistema verifica a sala que foi acessada/cadastrada e cria uma rodada, salva e exibe tela “Nova rodada</w:t>
       </w:r>
       <w:proofErr w:type="gramStart"/>
       <w:r>
         <w:rPr>
           <w:rFonts w:ascii="Arial" w:hAnsi="Arial" w:cs="Arial"/>
         </w:rPr>
-        <w:t>a</w:t>
+        <w:t>”</w:t>
       </w:r>
       <w:proofErr w:type="gramEnd"/>
-      <w:r>
-        <w:rPr>
-          <w:rFonts w:ascii="Arial" w:hAnsi="Arial" w:cs="Arial"/>
-        </w:rPr>
-        <w:t xml:space="preserve"> sala que foi acessada/cadastrada</w:t>
-      </w:r>
-      <w:r>
-        <w:rPr>
-          <w:rFonts w:ascii="Arial" w:hAnsi="Arial" w:cs="Arial"/>
-        </w:rPr>
-        <w:t>, salva</w:t>
-      </w:r>
-      <w:r>
-        <w:rPr>
-          <w:rFonts w:ascii="Arial" w:hAnsi="Arial" w:cs="Arial"/>
-        </w:rPr>
-        <w:t xml:space="preserve"> </w:t>
-      </w:r>
-      <w:r>
-        <w:rPr>
-          <w:rFonts w:ascii="Arial" w:hAnsi="Arial" w:cs="Arial"/>
-        </w:rPr>
-        <w:t>e exibe tela “Nova rodada”</w:t>
-      </w:r>
     </w:p>
     <w:p>
       <w:pPr>
@@ -5815,13 +5791,11 @@
         <w:spacing w:line="340" w:lineRule="atLeast"/>
         <w:rPr>
           <w:rFonts w:ascii="Arial" w:hAnsi="Arial" w:cs="Arial"/>
-          <w:highlight w:val="green"/>
-        </w:rPr>
-      </w:pPr>
-      <w:r>
-        <w:rPr>
-          <w:rFonts w:ascii="Arial" w:hAnsi="Arial" w:cs="Arial"/>
-          <w:highlight w:val="green"/>
+        </w:rPr>
+      </w:pPr>
+      <w:r>
+        <w:rPr>
+          <w:rFonts w:ascii="Arial" w:hAnsi="Arial" w:cs="Arial"/>
         </w:rPr>
         <w:t xml:space="preserve">Aluno executa caso de uso </w:t>
       </w:r>
@@ -5830,14 +5804,12 @@
           <w:rFonts w:ascii="Arial" w:hAnsi="Arial" w:cs="Arial"/>
           <w:i/>
           <w:iCs/>
-          <w:highlight w:val="green"/>
         </w:rPr>
         <w:t>Jogar</w:t>
       </w:r>
       <w:r>
         <w:rPr>
           <w:rFonts w:ascii="Arial" w:hAnsi="Arial" w:cs="Arial"/>
-          <w:highlight w:val="green"/>
         </w:rPr>
         <w:t xml:space="preserve"> do jogo atual</w:t>
       </w:r>
@@ -6047,6 +6019,7 @@
           <w:rFonts w:ascii="Arial" w:hAnsi="Arial" w:cs="Arial"/>
         </w:rPr>
       </w:pPr>
+      <w:bookmarkStart w:id="0" w:name="_GoBack"/>
       <w:r>
         <w:rPr>
           <w:rFonts w:ascii="Arial" w:hAnsi="Arial" w:cs="Arial"/>
@@ -6068,6 +6041,7 @@
         <w:t xml:space="preserve"> do fluxo principal.</w:t>
       </w:r>
     </w:p>
+    <w:bookmarkEnd w:id="0"/>
     <w:p>
       <w:pPr>
         <w:spacing w:line="340" w:lineRule="atLeast"/>
@@ -8001,8 +7975,6 @@
           <w:rFonts w:ascii="Arial" w:hAnsi="Arial" w:cs="Arial"/>
         </w:rPr>
       </w:pPr>
-      <w:bookmarkStart w:id="0" w:name="_GoBack"/>
-      <w:bookmarkEnd w:id="0"/>
       <w:r>
         <w:rPr>
           <w:rFonts w:ascii="Arial" w:hAnsi="Arial" w:cs="Arial"/>
@@ -8043,7 +8015,14 @@
           <w:rFonts w:ascii="Arial" w:hAnsi="Arial" w:cs="Arial"/>
           <w:b/>
         </w:rPr>
-        <w:t>Fim do Jogo</w:t>
+        <w:t xml:space="preserve">Finalizar </w:t>
+      </w:r>
+      <w:r>
+        <w:rPr>
+          <w:rFonts w:ascii="Arial" w:hAnsi="Arial" w:cs="Arial"/>
+          <w:b/>
+        </w:rPr>
+        <w:t>o Jogo</w:t>
       </w:r>
     </w:p>
     <w:p>
@@ -9743,16 +9722,8 @@
         <w:rPr>
           <w:rFonts w:ascii="Arial" w:hAnsi="Arial" w:cs="Arial"/>
         </w:rPr>
-        <w:t xml:space="preserve">Na tela do </w:t>
-      </w:r>
-      <w:proofErr w:type="spellStart"/>
-      <w:r>
-        <w:rPr>
-          <w:rFonts w:ascii="Arial" w:hAnsi="Arial" w:cs="Arial"/>
-        </w:rPr>
-        <w:t>Quiz</w:t>
-      </w:r>
-      <w:proofErr w:type="spellEnd"/>
+        <w:t>Na tela Lojinha</w:t>
+      </w:r>
       <w:r>
         <w:rPr>
           <w:rFonts w:ascii="Arial" w:hAnsi="Arial" w:cs="Arial"/>
@@ -14715,6 +14686,119 @@
     </w:lvl>
   </w:abstractNum>
   <w:abstractNum w:abstractNumId="36">
+    <w:nsid w:val="5AE71A51"/>
+    <w:multiLevelType w:val="hybridMultilevel"/>
+    <w:tmpl w:val="919C721C"/>
+    <w:lvl w:ilvl="0" w:tplc="247C064A">
+      <w:start w:val="1"/>
+      <w:numFmt w:val="decimal"/>
+      <w:lvlText w:val="%1."/>
+      <w:lvlJc w:val="left"/>
+      <w:pPr>
+        <w:tabs>
+          <w:tab w:val="num" w:pos="720"/>
+        </w:tabs>
+        <w:ind w:left="720" w:hanging="360"/>
+      </w:pPr>
+    </w:lvl>
+    <w:lvl w:ilvl="1" w:tplc="BAEED744" w:tentative="1">
+      <w:start w:val="1"/>
+      <w:numFmt w:val="decimal"/>
+      <w:lvlText w:val="%2."/>
+      <w:lvlJc w:val="left"/>
+      <w:pPr>
+        <w:tabs>
+          <w:tab w:val="num" w:pos="1440"/>
+        </w:tabs>
+        <w:ind w:left="1440" w:hanging="360"/>
+      </w:pPr>
+    </w:lvl>
+    <w:lvl w:ilvl="2" w:tplc="FAB0B6F4" w:tentative="1">
+      <w:start w:val="1"/>
+      <w:numFmt w:val="decimal"/>
+      <w:lvlText w:val="%3."/>
+      <w:lvlJc w:val="left"/>
+      <w:pPr>
+        <w:tabs>
+          <w:tab w:val="num" w:pos="2160"/>
+        </w:tabs>
+        <w:ind w:left="2160" w:hanging="360"/>
+      </w:pPr>
+    </w:lvl>
+    <w:lvl w:ilvl="3" w:tplc="4F26E312" w:tentative="1">
+      <w:start w:val="1"/>
+      <w:numFmt w:val="decimal"/>
+      <w:lvlText w:val="%4."/>
+      <w:lvlJc w:val="left"/>
+      <w:pPr>
+        <w:tabs>
+          <w:tab w:val="num" w:pos="2880"/>
+        </w:tabs>
+        <w:ind w:left="2880" w:hanging="360"/>
+      </w:pPr>
+    </w:lvl>
+    <w:lvl w:ilvl="4" w:tplc="CD96892A" w:tentative="1">
+      <w:start w:val="1"/>
+      <w:numFmt w:val="decimal"/>
+      <w:lvlText w:val="%5."/>
+      <w:lvlJc w:val="left"/>
+      <w:pPr>
+        <w:tabs>
+          <w:tab w:val="num" w:pos="3600"/>
+        </w:tabs>
+        <w:ind w:left="3600" w:hanging="360"/>
+      </w:pPr>
+    </w:lvl>
+    <w:lvl w:ilvl="5" w:tplc="82488062" w:tentative="1">
+      <w:start w:val="1"/>
+      <w:numFmt w:val="decimal"/>
+      <w:lvlText w:val="%6."/>
+      <w:lvlJc w:val="left"/>
+      <w:pPr>
+        <w:tabs>
+          <w:tab w:val="num" w:pos="4320"/>
+        </w:tabs>
+        <w:ind w:left="4320" w:hanging="360"/>
+      </w:pPr>
+    </w:lvl>
+    <w:lvl w:ilvl="6" w:tplc="B46E540A" w:tentative="1">
+      <w:start w:val="1"/>
+      <w:numFmt w:val="decimal"/>
+      <w:lvlText w:val="%7."/>
+      <w:lvlJc w:val="left"/>
+      <w:pPr>
+        <w:tabs>
+          <w:tab w:val="num" w:pos="5040"/>
+        </w:tabs>
+        <w:ind w:left="5040" w:hanging="360"/>
+      </w:pPr>
+    </w:lvl>
+    <w:lvl w:ilvl="7" w:tplc="5F3CEC78" w:tentative="1">
+      <w:start w:val="1"/>
+      <w:numFmt w:val="decimal"/>
+      <w:lvlText w:val="%8."/>
+      <w:lvlJc w:val="left"/>
+      <w:pPr>
+        <w:tabs>
+          <w:tab w:val="num" w:pos="5760"/>
+        </w:tabs>
+        <w:ind w:left="5760" w:hanging="360"/>
+      </w:pPr>
+    </w:lvl>
+    <w:lvl w:ilvl="8" w:tplc="612A00C0" w:tentative="1">
+      <w:start w:val="1"/>
+      <w:numFmt w:val="decimal"/>
+      <w:lvlText w:val="%9."/>
+      <w:lvlJc w:val="left"/>
+      <w:pPr>
+        <w:tabs>
+          <w:tab w:val="num" w:pos="6480"/>
+        </w:tabs>
+        <w:ind w:left="6480" w:hanging="360"/>
+      </w:pPr>
+    </w:lvl>
+  </w:abstractNum>
+  <w:abstractNum w:abstractNumId="37">
     <w:nsid w:val="5D8F74A3"/>
     <w:multiLevelType w:val="hybridMultilevel"/>
     <w:tmpl w:val="23B42452"/>
@@ -14803,7 +14887,7 @@
       </w:pPr>
     </w:lvl>
   </w:abstractNum>
-  <w:abstractNum w:abstractNumId="37">
+  <w:abstractNum w:abstractNumId="38">
     <w:nsid w:val="5FE81757"/>
     <w:multiLevelType w:val="hybridMultilevel"/>
     <w:tmpl w:val="23B42452"/>
@@ -14892,7 +14976,7 @@
       </w:pPr>
     </w:lvl>
   </w:abstractNum>
-  <w:abstractNum w:abstractNumId="38">
+  <w:abstractNum w:abstractNumId="39">
     <w:nsid w:val="626328BB"/>
     <w:multiLevelType w:val="hybridMultilevel"/>
     <w:tmpl w:val="87CAB6DE"/>
@@ -14978,7 +15062,7 @@
       </w:pPr>
     </w:lvl>
   </w:abstractNum>
-  <w:abstractNum w:abstractNumId="39">
+  <w:abstractNum w:abstractNumId="40">
     <w:nsid w:val="62B46369"/>
     <w:multiLevelType w:val="hybridMultilevel"/>
     <w:tmpl w:val="F0FA306E"/>
@@ -15064,7 +15148,7 @@
       </w:pPr>
     </w:lvl>
   </w:abstractNum>
-  <w:abstractNum w:abstractNumId="40">
+  <w:abstractNum w:abstractNumId="41">
     <w:nsid w:val="6347641B"/>
     <w:multiLevelType w:val="hybridMultilevel"/>
     <w:tmpl w:val="23B42452"/>
@@ -15153,7 +15237,7 @@
       </w:pPr>
     </w:lvl>
   </w:abstractNum>
-  <w:abstractNum w:abstractNumId="41">
+  <w:abstractNum w:abstractNumId="42">
     <w:nsid w:val="68A25057"/>
     <w:multiLevelType w:val="hybridMultilevel"/>
     <w:tmpl w:val="23B42452"/>
@@ -15242,7 +15326,7 @@
       </w:pPr>
     </w:lvl>
   </w:abstractNum>
-  <w:abstractNum w:abstractNumId="42">
+  <w:abstractNum w:abstractNumId="43">
     <w:nsid w:val="6C6D5331"/>
     <w:multiLevelType w:val="hybridMultilevel"/>
     <w:tmpl w:val="A5763870"/>
@@ -15328,7 +15412,7 @@
       </w:pPr>
     </w:lvl>
   </w:abstractNum>
-  <w:abstractNum w:abstractNumId="43">
+  <w:abstractNum w:abstractNumId="44">
     <w:nsid w:val="6CEF6570"/>
     <w:multiLevelType w:val="hybridMultilevel"/>
     <w:tmpl w:val="A5763870"/>
@@ -15414,7 +15498,7 @@
       </w:pPr>
     </w:lvl>
   </w:abstractNum>
-  <w:abstractNum w:abstractNumId="44">
+  <w:abstractNum w:abstractNumId="45">
     <w:nsid w:val="6DCC0054"/>
     <w:multiLevelType w:val="hybridMultilevel"/>
     <w:tmpl w:val="7A021260"/>
@@ -15500,7 +15584,7 @@
       </w:pPr>
     </w:lvl>
   </w:abstractNum>
-  <w:abstractNum w:abstractNumId="45">
+  <w:abstractNum w:abstractNumId="46">
     <w:nsid w:val="6DD26764"/>
     <w:multiLevelType w:val="hybridMultilevel"/>
     <w:tmpl w:val="61DCCCAA"/>
@@ -15586,7 +15670,7 @@
       </w:pPr>
     </w:lvl>
   </w:abstractNum>
-  <w:abstractNum w:abstractNumId="46">
+  <w:abstractNum w:abstractNumId="47">
     <w:nsid w:val="745E1CED"/>
     <w:multiLevelType w:val="hybridMultilevel"/>
     <w:tmpl w:val="D7B4CA46"/>
@@ -15672,7 +15756,7 @@
       </w:pPr>
     </w:lvl>
   </w:abstractNum>
-  <w:abstractNum w:abstractNumId="47">
+  <w:abstractNum w:abstractNumId="48">
     <w:nsid w:val="7C0113BD"/>
     <w:multiLevelType w:val="hybridMultilevel"/>
     <w:tmpl w:val="C0F63296"/>
@@ -15758,7 +15842,7 @@
       </w:pPr>
     </w:lvl>
   </w:abstractNum>
-  <w:abstractNum w:abstractNumId="48">
+  <w:abstractNum w:abstractNumId="49">
     <w:nsid w:val="7C48256D"/>
     <w:multiLevelType w:val="hybridMultilevel"/>
     <w:tmpl w:val="7DC46280"/>
@@ -15844,7 +15928,7 @@
       </w:pPr>
     </w:lvl>
   </w:abstractNum>
-  <w:abstractNum w:abstractNumId="49">
+  <w:abstractNum w:abstractNumId="50">
     <w:nsid w:val="7E252F06"/>
     <w:multiLevelType w:val="hybridMultilevel"/>
     <w:tmpl w:val="497A5742"/>
@@ -15930,7 +16014,7 @@
       </w:pPr>
     </w:lvl>
   </w:abstractNum>
-  <w:abstractNum w:abstractNumId="50">
+  <w:abstractNum w:abstractNumId="51">
     <w:nsid w:val="7F4A073C"/>
     <w:multiLevelType w:val="hybridMultilevel"/>
     <w:tmpl w:val="23B42452"/>
@@ -16023,16 +16107,16 @@
     <w:abstractNumId w:val="8"/>
   </w:num>
   <w:num w:numId="2">
-    <w:abstractNumId w:val="41"/>
+    <w:abstractNumId w:val="42"/>
   </w:num>
   <w:num w:numId="3">
-    <w:abstractNumId w:val="50"/>
+    <w:abstractNumId w:val="51"/>
   </w:num>
   <w:num w:numId="4">
     <w:abstractNumId w:val="7"/>
   </w:num>
   <w:num w:numId="5">
-    <w:abstractNumId w:val="42"/>
+    <w:abstractNumId w:val="43"/>
   </w:num>
   <w:num w:numId="6">
     <w:abstractNumId w:val="34"/>
@@ -16041,7 +16125,7 @@
     <w:abstractNumId w:val="20"/>
   </w:num>
   <w:num w:numId="8">
-    <w:abstractNumId w:val="43"/>
+    <w:abstractNumId w:val="44"/>
   </w:num>
   <w:num w:numId="9">
     <w:abstractNumId w:val="18"/>
@@ -16050,7 +16134,7 @@
     <w:abstractNumId w:val="30"/>
   </w:num>
   <w:num w:numId="11">
-    <w:abstractNumId w:val="37"/>
+    <w:abstractNumId w:val="38"/>
   </w:num>
   <w:num w:numId="12">
     <w:abstractNumId w:val="1"/>
@@ -16068,7 +16152,7 @@
     <w:abstractNumId w:val="17"/>
   </w:num>
   <w:num w:numId="17">
-    <w:abstractNumId w:val="40"/>
+    <w:abstractNumId w:val="41"/>
   </w:num>
   <w:num w:numId="18">
     <w:abstractNumId w:val="19"/>
@@ -16098,7 +16182,7 @@
     <w:abstractNumId w:val="27"/>
   </w:num>
   <w:num w:numId="27">
-    <w:abstractNumId w:val="36"/>
+    <w:abstractNumId w:val="37"/>
   </w:num>
   <w:num w:numId="28">
     <w:abstractNumId w:val="10"/>
@@ -16107,10 +16191,10 @@
     <w:abstractNumId w:val="4"/>
   </w:num>
   <w:num w:numId="30">
-    <w:abstractNumId w:val="45"/>
+    <w:abstractNumId w:val="46"/>
   </w:num>
   <w:num w:numId="31">
-    <w:abstractNumId w:val="44"/>
+    <w:abstractNumId w:val="45"/>
   </w:num>
   <w:num w:numId="32">
     <w:abstractNumId w:val="32"/>
@@ -16119,7 +16203,7 @@
     <w:abstractNumId w:val="14"/>
   </w:num>
   <w:num w:numId="34">
-    <w:abstractNumId w:val="49"/>
+    <w:abstractNumId w:val="50"/>
   </w:num>
   <w:num w:numId="35">
     <w:abstractNumId w:val="29"/>
@@ -16140,7 +16224,7 @@
     <w:abstractNumId w:val="23"/>
   </w:num>
   <w:num w:numId="41">
-    <w:abstractNumId w:val="47"/>
+    <w:abstractNumId w:val="48"/>
   </w:num>
   <w:num w:numId="42">
     <w:abstractNumId w:val="9"/>
@@ -16149,28 +16233,31 @@
     <w:abstractNumId w:val="11"/>
   </w:num>
   <w:num w:numId="44">
-    <w:abstractNumId w:val="38"/>
+    <w:abstractNumId w:val="39"/>
   </w:num>
   <w:num w:numId="45">
     <w:abstractNumId w:val="21"/>
   </w:num>
   <w:num w:numId="46">
-    <w:abstractNumId w:val="48"/>
+    <w:abstractNumId w:val="49"/>
   </w:num>
   <w:num w:numId="47">
     <w:abstractNumId w:val="26"/>
   </w:num>
   <w:num w:numId="48">
-    <w:abstractNumId w:val="39"/>
+    <w:abstractNumId w:val="40"/>
   </w:num>
   <w:num w:numId="49">
     <w:abstractNumId w:val="33"/>
   </w:num>
   <w:num w:numId="50">
-    <w:abstractNumId w:val="46"/>
+    <w:abstractNumId w:val="47"/>
   </w:num>
   <w:num w:numId="51">
     <w:abstractNumId w:val="3"/>
+  </w:num>
+  <w:num w:numId="52">
+    <w:abstractNumId w:val="36"/>
   </w:num>
   <w:numIdMacAtCleanup w:val="47"/>
 </w:numbering>
@@ -16370,7 +16457,6 @@
   <w:style w:type="character" w:default="1" w:styleId="Fontepargpadro">
     <w:name w:val="Default Paragraph Font"/>
     <w:uiPriority w:val="1"/>
-    <w:semiHidden/>
     <w:unhideWhenUsed/>
   </w:style>
   <w:style w:type="table" w:default="1" w:styleId="Tabelanormal">
@@ -16626,7 +16712,6 @@
   <w:style w:type="character" w:default="1" w:styleId="Fontepargpadro">
     <w:name w:val="Default Paragraph Font"/>
     <w:uiPriority w:val="1"/>
-    <w:semiHidden/>
     <w:unhideWhenUsed/>
   </w:style>
   <w:style w:type="table" w:default="1" w:styleId="Tabelanormal">
@@ -16977,7 +17062,7 @@
   <a:extraClrSchemeLst/>
   <a:extLst>
     <a:ext uri="{05A4C25C-085E-4340-85A3-A5531E510DB2}">
-      <thm15:themeFamily xmlns:thm15="http://schemas.microsoft.com/office/thememl/2012/main" xmlns="" name="Office Theme" id="{62F939B6-93AF-4DB8-9C6B-D6C7DFDC589F}" vid="{4A3C46E8-61CC-4603-A589-7422A47A8E4A}"/>
+      <thm15:themeFamily xmlns="" xmlns:thm15="http://schemas.microsoft.com/office/thememl/2012/main" name="Office Theme" id="{62F939B6-93AF-4DB8-9C6B-D6C7DFDC589F}" vid="{4A3C46E8-61CC-4603-A589-7422A47A8E4A}"/>
     </a:ext>
   </a:extLst>
 </a:theme>

</xml_diff>